<commit_message>
add multiple line number
</commit_message>
<xml_diff>
--- a/Article.docx
+++ b/Article.docx
@@ -145,8 +145,18 @@
           <w:sz w:val="24"/>
           <w:szCs w:val="24"/>
         </w:rPr>
-        <w:t>HTK,HM</w:t>
+        <w:t>HTK</w:t>
       </w:r>
+      <w:proofErr w:type="gramStart"/>
+      <w:r>
+        <w:rPr>
+          <w:rFonts w:ascii="Times New Roman" w:hAnsi="Times New Roman" w:cs="Times New Roman"/>
+          <w:sz w:val="24"/>
+          <w:szCs w:val="24"/>
+        </w:rPr>
+        <w:t>,HM</w:t>
+      </w:r>
+      <w:proofErr w:type="gramEnd"/>
     </w:p>
     <w:p>
       <w:pPr>
@@ -191,8 +201,8 @@
           <w:szCs w:val="24"/>
         </w:rPr>
         <w:sectPr>
-          <w:headerReference w:type="default" r:id="rId8"/>
-          <w:footerReference w:type="default" r:id="rId9"/>
+          <w:headerReference w:type="default" r:id="rId9"/>
+          <w:footerReference w:type="default" r:id="rId10"/>
           <w:pgSz w:w="11906" w:h="16838"/>
           <w:pgMar w:top="1588" w:right="1418" w:bottom="1418" w:left="1418" w:header="1134" w:footer="1134" w:gutter="0"/>
           <w:pgNumType w:fmt="upperRoman"/>
@@ -204,9 +214,6 @@
     <w:p>
       <w:pPr>
         <w:pStyle w:val="2"/>
-        <w:rPr>
-          <w:rFonts w:hint="eastAsia"/>
-        </w:rPr>
       </w:pPr>
       <w:r>
         <w:rPr>
@@ -219,6 +226,10 @@
     <w:p>
       <w:pPr>
         <w:pStyle w:val="3"/>
+        <w:numPr>
+          <w:ilvl w:val="1"/>
+          <w:numId w:val="16"/>
+        </w:numPr>
       </w:pPr>
       <w:r>
         <w:t>课题背景</w:t>
@@ -227,7 +238,6 @@
     <w:p>
       <w:pPr>
         <w:pStyle w:val="a6"/>
-        <w:ind w:firstLine="480"/>
       </w:pPr>
       <w:r>
         <w:t>说话人识别最初</w:t>
@@ -242,7 +252,9 @@
     <w:p>
       <w:pPr>
         <w:pStyle w:val="a6"/>
-        <w:ind w:firstLine="480"/>
+        <w:rPr>
+          <w:rFonts w:hint="eastAsia"/>
+        </w:rPr>
       </w:pPr>
       <w:r>
         <w:t>出此之外，说话人识别还有着广阔的市场应用前景。例如在通信和互联网尤其是新兴的移动互联网领域，说话人识别技术可以应用于语音拨号，电话银行，信息服务，安全控制，账户登录，</w:t>
@@ -251,86 +263,68 @@
         <w:rPr>
           <w:rFonts w:hint="eastAsia"/>
         </w:rPr>
-        <w:t>E-mail</w:t>
+        <w:t>E-mail，即时通信等。</w:t>
+      </w:r>
+    </w:p>
+    <w:p>
+      <w:pPr>
+        <w:pStyle w:val="3"/>
+        <w:numPr>
+          <w:ilvl w:val="1"/>
+          <w:numId w:val="16"/>
+        </w:numPr>
+        <w:rPr>
+          <w:rFonts w:hint="eastAsia"/>
+        </w:rPr>
+      </w:pPr>
+      <w:r>
+        <w:t>说话人识别</w:t>
+      </w:r>
+    </w:p>
+    <w:p>
+      <w:pPr>
+        <w:rPr>
+          <w:rFonts w:hint="eastAsia"/>
+        </w:rPr>
+      </w:pPr>
+    </w:p>
+    <w:p>
+      <w:pPr>
+        <w:pStyle w:val="4"/>
+        <w:rPr>
+          <w:rFonts w:hint="eastAsia"/>
+        </w:rPr>
+      </w:pPr>
+      <w:r>
+        <w:rPr>
+          <w:rFonts w:hint="eastAsia"/>
+        </w:rPr>
+        <w:t>刷或</w:t>
+      </w:r>
+    </w:p>
+    <w:p/>
+    <w:p>
+      <w:pPr>
+        <w:pStyle w:val="a6"/>
+      </w:pPr>
+      <w:r>
+        <w:rPr>
+          <w:rFonts w:hint="eastAsia"/>
+        </w:rPr>
+        <w:t>说</w:t>
       </w:r>
       <w:r>
         <w:rPr>
           <w:rFonts w:hint="eastAsia"/>
         </w:rPr>
-        <w:t>，即时通信等。</w:t>
-      </w:r>
-    </w:p>
-    <w:p>
-      <w:pPr>
-        <w:pStyle w:val="3"/>
-        <w:rPr>
-          <w:rFonts w:hint="eastAsia"/>
-        </w:rPr>
-      </w:pPr>
-      <w:r>
-        <w:rPr>
-          <w:rFonts w:hint="eastAsia"/>
-        </w:rPr>
-        <w:t>开发背景</w:t>
+        <w:t>话人识别是一种生物认证技术。通过语音信号中的波形变化反映说话人生理和应为上的特征，并根据特征识别说话人。这些特征涉及到说话人的年龄，性别，感情，种族等等。</w:t>
       </w:r>
       <w:bookmarkStart w:id="0" w:name="_GoBack"/>
       <w:bookmarkEnd w:id="0"/>
     </w:p>
-    <w:p>
-      <w:pPr>
-        <w:pStyle w:val="4"/>
-      </w:pPr>
-      <w:r>
-        <w:t>说话人识别</w:t>
-      </w:r>
-    </w:p>
-    <w:p>
-      <w:pPr>
-        <w:pStyle w:val="a6"/>
-        <w:ind w:firstLine="480"/>
-      </w:pPr>
-      <w:r>
-        <w:rPr>
-          <w:rFonts w:hint="eastAsia"/>
-        </w:rPr>
-        <w:t>说话人识别是一种生物认证技术。通过语音信号中的波形变化反映说话人生理和应为上的特征，并根据特征识别说话人。这些特征涉及到说话人的年龄，性别，感情，种族等等。</w:t>
-      </w:r>
-    </w:p>
-    <w:p>
-      <w:pPr>
-        <w:pStyle w:val="a6"/>
-        <w:ind w:firstLine="480"/>
-      </w:pPr>
-      <w:r>
-        <w:t>说话人识别的大致过程是首先录入说话人的语音样本，提取其中的语音特征并保存以待应用。在识别时将待测试的语音的特征与保存的语音特征</w:t>
-      </w:r>
-      <w:proofErr w:type="gramStart"/>
-      <w:r>
-        <w:t>做对</w:t>
-      </w:r>
-      <w:proofErr w:type="gramEnd"/>
-      <w:r>
-        <w:t>比，从而确定说话人身份。</w:t>
-      </w:r>
-    </w:p>
-    <w:p>
-      <w:pPr>
-        <w:pStyle w:val="1"/>
-        <w:numPr>
-          <w:ilvl w:val="0"/>
-          <w:numId w:val="0"/>
-        </w:numPr>
-      </w:pPr>
-      <w:r>
-        <w:rPr>
-          <w:rFonts w:hint="eastAsia"/>
-        </w:rPr>
-        <w:t>根据识别系统对待识别语音内容的不同，又</w:t>
-      </w:r>
-    </w:p>
     <w:sectPr>
-      <w:headerReference w:type="default" r:id="rId10"/>
-      <w:footerReference w:type="default" r:id="rId11"/>
+      <w:headerReference w:type="default" r:id="rId11"/>
+      <w:footerReference w:type="default" r:id="rId12"/>
       <w:pgSz w:w="11906" w:h="16838"/>
       <w:pgMar w:top="1588" w:right="1418" w:bottom="1418" w:left="1418" w:header="1134" w:footer="1134" w:gutter="0"/>
       <w:pgNumType w:start="1"/>
@@ -524,10 +518,96 @@
 <file path=word/numbering.xml><?xml version="1.0" encoding="utf-8"?>
 <w:numbering xmlns:wpc="http://schemas.microsoft.com/office/word/2010/wordprocessingCanvas" xmlns:mc="http://schemas.openxmlformats.org/markup-compatibility/2006" xmlns:o="urn:schemas-microsoft-com:office:office" xmlns:r="http://schemas.openxmlformats.org/officeDocument/2006/relationships" xmlns:m="http://schemas.openxmlformats.org/officeDocument/2006/math" xmlns:v="urn:schemas-microsoft-com:vml" xmlns:wp14="http://schemas.microsoft.com/office/word/2010/wordprocessingDrawing" xmlns:wp="http://schemas.openxmlformats.org/drawingml/2006/wordprocessingDrawing" xmlns:w10="urn:schemas-microsoft-com:office:word" xmlns:w="http://schemas.openxmlformats.org/wordprocessingml/2006/main" xmlns:w14="http://schemas.microsoft.com/office/word/2010/wordml" xmlns:wpg="http://schemas.microsoft.com/office/word/2010/wordprocessingGroup" xmlns:wpi="http://schemas.microsoft.com/office/word/2010/wordprocessingInk" xmlns:wne="http://schemas.microsoft.com/office/word/2006/wordml" xmlns:wps="http://schemas.microsoft.com/office/word/2010/wordprocessingShape" mc:Ignorable="w14 wp14">
   <w:abstractNum w:abstractNumId="0">
+    <w:nsid w:val="1249362F"/>
+    <w:multiLevelType w:val="multilevel"/>
+    <w:tmpl w:val="E0689450"/>
+    <w:lvl w:ilvl="0">
+      <w:start w:val="1"/>
+      <w:numFmt w:val="decimal"/>
+      <w:lvlText w:val="%1"/>
+      <w:lvlJc w:val="left"/>
+      <w:pPr>
+        <w:ind w:left="425" w:hanging="425"/>
+      </w:pPr>
+    </w:lvl>
+    <w:lvl w:ilvl="1">
+      <w:start w:val="1"/>
+      <w:numFmt w:val="decimal"/>
+      <w:lvlText w:val="%1.%2"/>
+      <w:lvlJc w:val="left"/>
+      <w:pPr>
+        <w:ind w:left="992" w:hanging="567"/>
+      </w:pPr>
+    </w:lvl>
+    <w:lvl w:ilvl="2">
+      <w:start w:val="1"/>
+      <w:numFmt w:val="decimal"/>
+      <w:lvlText w:val="%1.%2.%3"/>
+      <w:lvlJc w:val="left"/>
+      <w:pPr>
+        <w:ind w:left="1418" w:hanging="567"/>
+      </w:pPr>
+    </w:lvl>
+    <w:lvl w:ilvl="3">
+      <w:start w:val="1"/>
+      <w:numFmt w:val="decimal"/>
+      <w:lvlText w:val="%1.%2.%3.%4"/>
+      <w:lvlJc w:val="left"/>
+      <w:pPr>
+        <w:ind w:left="1984" w:hanging="708"/>
+      </w:pPr>
+    </w:lvl>
+    <w:lvl w:ilvl="4">
+      <w:start w:val="1"/>
+      <w:numFmt w:val="decimal"/>
+      <w:lvlText w:val="%1.%2.%3.%4.%5"/>
+      <w:lvlJc w:val="left"/>
+      <w:pPr>
+        <w:ind w:left="2551" w:hanging="850"/>
+      </w:pPr>
+    </w:lvl>
+    <w:lvl w:ilvl="5">
+      <w:start w:val="1"/>
+      <w:numFmt w:val="decimal"/>
+      <w:lvlText w:val="%1.%2.%3.%4.%5.%6"/>
+      <w:lvlJc w:val="left"/>
+      <w:pPr>
+        <w:ind w:left="3260" w:hanging="1134"/>
+      </w:pPr>
+    </w:lvl>
+    <w:lvl w:ilvl="6">
+      <w:start w:val="1"/>
+      <w:numFmt w:val="decimal"/>
+      <w:lvlText w:val="%1.%2.%3.%4.%5.%6.%7"/>
+      <w:lvlJc w:val="left"/>
+      <w:pPr>
+        <w:ind w:left="3827" w:hanging="1276"/>
+      </w:pPr>
+    </w:lvl>
+    <w:lvl w:ilvl="7">
+      <w:start w:val="1"/>
+      <w:numFmt w:val="decimal"/>
+      <w:lvlText w:val="%1.%2.%3.%4.%5.%6.%7.%8"/>
+      <w:lvlJc w:val="left"/>
+      <w:pPr>
+        <w:ind w:left="4394" w:hanging="1418"/>
+      </w:pPr>
+    </w:lvl>
+    <w:lvl w:ilvl="8">
+      <w:start w:val="1"/>
+      <w:numFmt w:val="decimal"/>
+      <w:lvlText w:val="%1.%2.%3.%4.%5.%6.%7.%8.%9"/>
+      <w:lvlJc w:val="left"/>
+      <w:pPr>
+        <w:ind w:left="5102" w:hanging="1700"/>
+      </w:pPr>
+    </w:lvl>
+  </w:abstractNum>
+  <w:abstractNum w:abstractNumId="1">
     <w:nsid w:val="179018C2"/>
     <w:multiLevelType w:val="hybridMultilevel"/>
-    <w:tmpl w:val="8C4269B6"/>
-    <w:lvl w:ilvl="0" w:tplc="AC6083B8">
+    <w:tmpl w:val="515ED34E"/>
+    <w:lvl w:ilvl="0" w:tplc="F094F48C">
       <w:start w:val="1"/>
       <w:numFmt w:val="decimal"/>
       <w:pStyle w:val="2"/>
@@ -613,7 +693,7 @@
       </w:pPr>
     </w:lvl>
   </w:abstractNum>
-  <w:abstractNum w:abstractNumId="1">
+  <w:abstractNum w:abstractNumId="2">
     <w:nsid w:val="1D8372CA"/>
     <w:multiLevelType w:val="hybridMultilevel"/>
     <w:tmpl w:val="244A7538"/>
@@ -726,7 +806,7 @@
       </w:rPr>
     </w:lvl>
   </w:abstractNum>
-  <w:abstractNum w:abstractNumId="2">
+  <w:abstractNum w:abstractNumId="3">
     <w:nsid w:val="335B5BCF"/>
     <w:multiLevelType w:val="hybridMultilevel"/>
     <w:tmpl w:val="A9800FF0"/>
@@ -839,10 +919,378 @@
       </w:rPr>
     </w:lvl>
   </w:abstractNum>
-  <w:abstractNum w:abstractNumId="3">
+  <w:abstractNum w:abstractNumId="4">
+    <w:nsid w:val="405F3218"/>
+    <w:multiLevelType w:val="multilevel"/>
+    <w:tmpl w:val="9D0AF120"/>
+    <w:lvl w:ilvl="0">
+      <w:start w:val="1"/>
+      <w:numFmt w:val="decimal"/>
+      <w:lvlText w:val="%1"/>
+      <w:lvlJc w:val="left"/>
+      <w:pPr>
+        <w:ind w:left="0" w:firstLine="0"/>
+      </w:pPr>
+      <w:rPr>
+        <w:rFonts w:hint="eastAsia"/>
+      </w:rPr>
+    </w:lvl>
+    <w:lvl w:ilvl="1">
+      <w:start w:val="1"/>
+      <w:numFmt w:val="decimal"/>
+      <w:lvlText w:val="%1.%2"/>
+      <w:lvlJc w:val="left"/>
+      <w:pPr>
+        <w:ind w:left="0" w:firstLine="420"/>
+      </w:pPr>
+      <w:rPr>
+        <w:rFonts w:hint="eastAsia"/>
+      </w:rPr>
+    </w:lvl>
+    <w:lvl w:ilvl="2">
+      <w:start w:val="1"/>
+      <w:numFmt w:val="decimal"/>
+      <w:lvlText w:val="%1.%2.%3"/>
+      <w:lvlJc w:val="left"/>
+      <w:pPr>
+        <w:ind w:left="0" w:firstLine="840"/>
+      </w:pPr>
+      <w:rPr>
+        <w:rFonts w:hint="eastAsia"/>
+      </w:rPr>
+    </w:lvl>
+    <w:lvl w:ilvl="3">
+      <w:start w:val="1"/>
+      <w:numFmt w:val="decimal"/>
+      <w:lvlText w:val="%4."/>
+      <w:lvlJc w:val="left"/>
+      <w:pPr>
+        <w:ind w:left="1680" w:hanging="420"/>
+      </w:pPr>
+      <w:rPr>
+        <w:rFonts w:hint="eastAsia"/>
+      </w:rPr>
+    </w:lvl>
+    <w:lvl w:ilvl="4">
+      <w:start w:val="1"/>
+      <w:numFmt w:val="lowerLetter"/>
+      <w:lvlText w:val="%5)"/>
+      <w:lvlJc w:val="left"/>
+      <w:pPr>
+        <w:ind w:left="2100" w:hanging="420"/>
+      </w:pPr>
+      <w:rPr>
+        <w:rFonts w:hint="eastAsia"/>
+      </w:rPr>
+    </w:lvl>
+    <w:lvl w:ilvl="5">
+      <w:start w:val="1"/>
+      <w:numFmt w:val="lowerRoman"/>
+      <w:lvlText w:val="%6."/>
+      <w:lvlJc w:val="right"/>
+      <w:pPr>
+        <w:ind w:left="2520" w:hanging="420"/>
+      </w:pPr>
+      <w:rPr>
+        <w:rFonts w:hint="eastAsia"/>
+      </w:rPr>
+    </w:lvl>
+    <w:lvl w:ilvl="6">
+      <w:start w:val="1"/>
+      <w:numFmt w:val="decimal"/>
+      <w:lvlText w:val="%7."/>
+      <w:lvlJc w:val="left"/>
+      <w:pPr>
+        <w:ind w:left="2940" w:hanging="420"/>
+      </w:pPr>
+      <w:rPr>
+        <w:rFonts w:hint="eastAsia"/>
+      </w:rPr>
+    </w:lvl>
+    <w:lvl w:ilvl="7">
+      <w:start w:val="1"/>
+      <w:numFmt w:val="lowerLetter"/>
+      <w:lvlText w:val="%8)"/>
+      <w:lvlJc w:val="left"/>
+      <w:pPr>
+        <w:ind w:left="3360" w:hanging="420"/>
+      </w:pPr>
+      <w:rPr>
+        <w:rFonts w:hint="eastAsia"/>
+      </w:rPr>
+    </w:lvl>
+    <w:lvl w:ilvl="8">
+      <w:start w:val="1"/>
+      <w:numFmt w:val="lowerRoman"/>
+      <w:lvlText w:val="%9."/>
+      <w:lvlJc w:val="right"/>
+      <w:pPr>
+        <w:ind w:left="3780" w:hanging="420"/>
+      </w:pPr>
+      <w:rPr>
+        <w:rFonts w:hint="eastAsia"/>
+      </w:rPr>
+    </w:lvl>
+  </w:abstractNum>
+  <w:abstractNum w:abstractNumId="5">
+    <w:nsid w:val="41953A39"/>
+    <w:multiLevelType w:val="multilevel"/>
+    <w:tmpl w:val="565C9FF2"/>
+    <w:lvl w:ilvl="0">
+      <w:start w:val="1"/>
+      <w:numFmt w:val="decimal"/>
+      <w:pStyle w:val="3"/>
+      <w:lvlText w:val="%1"/>
+      <w:lvlJc w:val="left"/>
+      <w:pPr>
+        <w:ind w:left="0" w:firstLine="0"/>
+      </w:pPr>
+      <w:rPr>
+        <w:rFonts w:ascii="Times New Roman" w:hAnsi="Times New Roman" w:cs="Times New Roman"/>
+        <w:b w:val="0"/>
+        <w:bCs w:val="0"/>
+        <w:i w:val="0"/>
+        <w:iCs w:val="0"/>
+        <w:caps w:val="0"/>
+        <w:smallCaps w:val="0"/>
+        <w:strike w:val="0"/>
+        <w:dstrike w:val="0"/>
+        <w:outline w:val="0"/>
+        <w:shadow w:val="0"/>
+        <w:emboss w:val="0"/>
+        <w:imprint w:val="0"/>
+        <w:noProof w:val="0"/>
+        <w:snapToGrid w:val="0"/>
+        <w:vanish w:val="0"/>
+        <w:color w:val="000000"/>
+        <w:spacing w:val="0"/>
+        <w:w w:val="0"/>
+        <w:kern w:val="0"/>
+        <w:position w:val="0"/>
+        <w:sz w:val="0"/>
+        <w:szCs w:val="0"/>
+        <w:u w:val="none" w:color="000000"/>
+        <w:effect w:val="none"/>
+        <w:bdr w:val="none" w:sz="0" w:space="0" w:color="000000"/>
+        <w:shd w:val="clear" w:color="000000" w:fill="000000"/>
+        <w:vertAlign w:val="baseline"/>
+        <w:em w:val="none"/>
+        <w:lang w:val="x-none" w:eastAsia="x-none" w:bidi="x-none"/>
+        <w:specVanish w:val="0"/>
+        <w14:glow w14:rad="0">
+          <w14:srgbClr w14:val="000000"/>
+        </w14:glow>
+        <w14:shadow w14:blurRad="0" w14:dist="0" w14:dir="0" w14:sx="0" w14:sy="0" w14:kx="0" w14:ky="0" w14:algn="none">
+          <w14:srgbClr w14:val="000000"/>
+        </w14:shadow>
+        <w14:reflection w14:blurRad="0" w14:stA="0" w14:stPos="0" w14:endA="0" w14:endPos="0" w14:dist="0" w14:dir="0" w14:fadeDir="0" w14:sx="0" w14:sy="0" w14:kx="0" w14:ky="0" w14:algn="none"/>
+        <w14:textOutline w14:w="0" w14:cap="rnd" w14:cmpd="sng" w14:algn="ctr">
+          <w14:noFill/>
+          <w14:prstDash w14:val="solid"/>
+          <w14:bevel/>
+        </w14:textOutline>
+        <w14:scene3d>
+          <w14:camera w14:prst="orthographicFront"/>
+          <w14:lightRig w14:rig="threePt" w14:dir="t">
+            <w14:rot w14:lat="0" w14:lon="0" w14:rev="0"/>
+          </w14:lightRig>
+        </w14:scene3d>
+        <w14:props3d w14:extrusionH="0" w14:contourW="0" w14:prstMaterial="none"/>
+        <w14:ligatures w14:val="none"/>
+        <w14:numForm w14:val="default"/>
+        <w14:numSpacing w14:val="default"/>
+        <w14:stylisticSets/>
+        <w14:cntxtAlts w14:val="0"/>
+      </w:rPr>
+    </w:lvl>
+    <w:lvl w:ilvl="1">
+      <w:start w:val="1"/>
+      <w:numFmt w:val="decimal"/>
+      <w:lvlText w:val="%1.%2"/>
+      <w:lvlJc w:val="left"/>
+      <w:pPr>
+        <w:ind w:left="0" w:firstLine="0"/>
+      </w:pPr>
+      <w:rPr>
+        <w:rFonts w:hint="eastAsia"/>
+      </w:rPr>
+    </w:lvl>
+    <w:lvl w:ilvl="2">
+      <w:start w:val="1"/>
+      <w:numFmt w:val="decimal"/>
+      <w:pStyle w:val="4"/>
+      <w:lvlText w:val="%1.%2.%3"/>
+      <w:lvlJc w:val="left"/>
+      <w:pPr>
+        <w:ind w:left="0" w:firstLine="0"/>
+      </w:pPr>
+      <w:rPr>
+        <w:rFonts w:hint="eastAsia"/>
+      </w:rPr>
+    </w:lvl>
+    <w:lvl w:ilvl="3">
+      <w:start w:val="1"/>
+      <w:numFmt w:val="decimal"/>
+      <w:lvlText w:val="%4."/>
+      <w:lvlJc w:val="left"/>
+      <w:pPr>
+        <w:ind w:left="1680" w:hanging="420"/>
+      </w:pPr>
+      <w:rPr>
+        <w:rFonts w:hint="eastAsia"/>
+      </w:rPr>
+    </w:lvl>
+    <w:lvl w:ilvl="4">
+      <w:start w:val="1"/>
+      <w:numFmt w:val="lowerLetter"/>
+      <w:lvlText w:val="%5)"/>
+      <w:lvlJc w:val="left"/>
+      <w:pPr>
+        <w:ind w:left="2100" w:hanging="420"/>
+      </w:pPr>
+      <w:rPr>
+        <w:rFonts w:hint="eastAsia"/>
+      </w:rPr>
+    </w:lvl>
+    <w:lvl w:ilvl="5">
+      <w:start w:val="1"/>
+      <w:numFmt w:val="lowerRoman"/>
+      <w:lvlText w:val="%6."/>
+      <w:lvlJc w:val="right"/>
+      <w:pPr>
+        <w:ind w:left="2520" w:hanging="420"/>
+      </w:pPr>
+      <w:rPr>
+        <w:rFonts w:hint="eastAsia"/>
+      </w:rPr>
+    </w:lvl>
+    <w:lvl w:ilvl="6">
+      <w:start w:val="1"/>
+      <w:numFmt w:val="decimal"/>
+      <w:lvlText w:val="%7."/>
+      <w:lvlJc w:val="left"/>
+      <w:pPr>
+        <w:ind w:left="2940" w:hanging="420"/>
+      </w:pPr>
+      <w:rPr>
+        <w:rFonts w:hint="eastAsia"/>
+      </w:rPr>
+    </w:lvl>
+    <w:lvl w:ilvl="7">
+      <w:start w:val="1"/>
+      <w:numFmt w:val="lowerLetter"/>
+      <w:lvlText w:val="%8)"/>
+      <w:lvlJc w:val="left"/>
+      <w:pPr>
+        <w:ind w:left="3360" w:hanging="420"/>
+      </w:pPr>
+      <w:rPr>
+        <w:rFonts w:hint="eastAsia"/>
+      </w:rPr>
+    </w:lvl>
+    <w:lvl w:ilvl="8">
+      <w:start w:val="1"/>
+      <w:numFmt w:val="lowerRoman"/>
+      <w:lvlText w:val="%9."/>
+      <w:lvlJc w:val="right"/>
+      <w:pPr>
+        <w:ind w:left="3780" w:hanging="420"/>
+      </w:pPr>
+      <w:rPr>
+        <w:rFonts w:hint="eastAsia"/>
+      </w:rPr>
+    </w:lvl>
+  </w:abstractNum>
+  <w:abstractNum w:abstractNumId="6">
+    <w:nsid w:val="45267B07"/>
+    <w:multiLevelType w:val="multilevel"/>
+    <w:tmpl w:val="33C8F806"/>
+    <w:lvl w:ilvl="0">
+      <w:start w:val="1"/>
+      <w:numFmt w:val="decimal"/>
+      <w:lvlText w:val="%1."/>
+      <w:lvlJc w:val="left"/>
+      <w:pPr>
+        <w:ind w:left="425" w:hanging="425"/>
+      </w:pPr>
+    </w:lvl>
+    <w:lvl w:ilvl="1">
+      <w:start w:val="1"/>
+      <w:numFmt w:val="decimal"/>
+      <w:lvlText w:val="%1.%2."/>
+      <w:lvlJc w:val="left"/>
+      <w:pPr>
+        <w:ind w:left="567" w:hanging="567"/>
+      </w:pPr>
+    </w:lvl>
+    <w:lvl w:ilvl="2">
+      <w:start w:val="1"/>
+      <w:numFmt w:val="decimal"/>
+      <w:lvlText w:val="%1.%2.%3."/>
+      <w:lvlJc w:val="left"/>
+      <w:pPr>
+        <w:ind w:left="709" w:hanging="709"/>
+      </w:pPr>
+    </w:lvl>
+    <w:lvl w:ilvl="3">
+      <w:start w:val="1"/>
+      <w:numFmt w:val="decimal"/>
+      <w:lvlText w:val="%1.%2.%3.%4."/>
+      <w:lvlJc w:val="left"/>
+      <w:pPr>
+        <w:ind w:left="851" w:hanging="851"/>
+      </w:pPr>
+    </w:lvl>
+    <w:lvl w:ilvl="4">
+      <w:start w:val="1"/>
+      <w:numFmt w:val="decimal"/>
+      <w:lvlText w:val="%1.%2.%3.%4.%5."/>
+      <w:lvlJc w:val="left"/>
+      <w:pPr>
+        <w:ind w:left="992" w:hanging="992"/>
+      </w:pPr>
+    </w:lvl>
+    <w:lvl w:ilvl="5">
+      <w:start w:val="1"/>
+      <w:numFmt w:val="decimal"/>
+      <w:lvlText w:val="%1.%2.%3.%4.%5.%6."/>
+      <w:lvlJc w:val="left"/>
+      <w:pPr>
+        <w:ind w:left="1134" w:hanging="1134"/>
+      </w:pPr>
+    </w:lvl>
+    <w:lvl w:ilvl="6">
+      <w:start w:val="1"/>
+      <w:numFmt w:val="decimal"/>
+      <w:lvlText w:val="%1.%2.%3.%4.%5.%6.%7."/>
+      <w:lvlJc w:val="left"/>
+      <w:pPr>
+        <w:ind w:left="1276" w:hanging="1276"/>
+      </w:pPr>
+    </w:lvl>
+    <w:lvl w:ilvl="7">
+      <w:start w:val="1"/>
+      <w:numFmt w:val="decimal"/>
+      <w:lvlText w:val="%1.%2.%3.%4.%5.%6.%7.%8."/>
+      <w:lvlJc w:val="left"/>
+      <w:pPr>
+        <w:ind w:left="1418" w:hanging="1418"/>
+      </w:pPr>
+    </w:lvl>
+    <w:lvl w:ilvl="8">
+      <w:start w:val="1"/>
+      <w:numFmt w:val="decimal"/>
+      <w:lvlText w:val="%1.%2.%3.%4.%5.%6.%7.%8.%9."/>
+      <w:lvlJc w:val="left"/>
+      <w:pPr>
+        <w:ind w:left="1559" w:hanging="1559"/>
+      </w:pPr>
+    </w:lvl>
+  </w:abstractNum>
+  <w:abstractNum w:abstractNumId="7">
     <w:nsid w:val="47D4651E"/>
     <w:multiLevelType w:val="multilevel"/>
-    <w:tmpl w:val="F32C834A"/>
+    <w:tmpl w:val="24205866"/>
     <w:lvl w:ilvl="0">
       <w:start w:val="1"/>
       <w:numFmt w:val="decimal"/>
@@ -855,7 +1303,6 @@
     <w:lvl w:ilvl="1">
       <w:start w:val="1"/>
       <w:numFmt w:val="decimal"/>
-      <w:pStyle w:val="3"/>
       <w:lvlText w:val="%1.%2"/>
       <w:lvlJc w:val="left"/>
       <w:pPr>
@@ -926,7 +1373,7 @@
       </w:pPr>
     </w:lvl>
   </w:abstractNum>
-  <w:abstractNum w:abstractNumId="4">
+  <w:abstractNum w:abstractNumId="8">
     <w:nsid w:val="4CC73621"/>
     <w:multiLevelType w:val="hybridMultilevel"/>
     <w:tmpl w:val="A06AADEC"/>
@@ -1012,7 +1459,7 @@
       </w:pPr>
     </w:lvl>
   </w:abstractNum>
-  <w:abstractNum w:abstractNumId="5">
+  <w:abstractNum w:abstractNumId="9">
     <w:nsid w:val="4E2C3EAE"/>
     <w:multiLevelType w:val="multilevel"/>
     <w:tmpl w:val="18D4E926"/>
@@ -1101,7 +1548,120 @@
       </w:pPr>
     </w:lvl>
   </w:abstractNum>
-  <w:abstractNum w:abstractNumId="6">
+  <w:abstractNum w:abstractNumId="10">
+    <w:nsid w:val="50760ECF"/>
+    <w:multiLevelType w:val="multilevel"/>
+    <w:tmpl w:val="9D0AF120"/>
+    <w:lvl w:ilvl="0">
+      <w:start w:val="1"/>
+      <w:numFmt w:val="decimal"/>
+      <w:lvlText w:val="%1"/>
+      <w:lvlJc w:val="left"/>
+      <w:pPr>
+        <w:ind w:left="0" w:firstLine="0"/>
+      </w:pPr>
+      <w:rPr>
+        <w:rFonts w:hint="eastAsia"/>
+      </w:rPr>
+    </w:lvl>
+    <w:lvl w:ilvl="1">
+      <w:start w:val="1"/>
+      <w:numFmt w:val="decimal"/>
+      <w:lvlText w:val="%1.%2"/>
+      <w:lvlJc w:val="left"/>
+      <w:pPr>
+        <w:ind w:left="0" w:firstLine="420"/>
+      </w:pPr>
+      <w:rPr>
+        <w:rFonts w:hint="eastAsia"/>
+      </w:rPr>
+    </w:lvl>
+    <w:lvl w:ilvl="2">
+      <w:start w:val="1"/>
+      <w:numFmt w:val="decimal"/>
+      <w:lvlText w:val="%1.%2.%3"/>
+      <w:lvlJc w:val="left"/>
+      <w:pPr>
+        <w:ind w:left="0" w:firstLine="840"/>
+      </w:pPr>
+      <w:rPr>
+        <w:rFonts w:hint="eastAsia"/>
+      </w:rPr>
+    </w:lvl>
+    <w:lvl w:ilvl="3">
+      <w:start w:val="1"/>
+      <w:numFmt w:val="decimal"/>
+      <w:lvlText w:val="%4."/>
+      <w:lvlJc w:val="left"/>
+      <w:pPr>
+        <w:ind w:left="1680" w:hanging="420"/>
+      </w:pPr>
+      <w:rPr>
+        <w:rFonts w:hint="eastAsia"/>
+      </w:rPr>
+    </w:lvl>
+    <w:lvl w:ilvl="4">
+      <w:start w:val="1"/>
+      <w:numFmt w:val="lowerLetter"/>
+      <w:lvlText w:val="%5)"/>
+      <w:lvlJc w:val="left"/>
+      <w:pPr>
+        <w:ind w:left="2100" w:hanging="420"/>
+      </w:pPr>
+      <w:rPr>
+        <w:rFonts w:hint="eastAsia"/>
+      </w:rPr>
+    </w:lvl>
+    <w:lvl w:ilvl="5">
+      <w:start w:val="1"/>
+      <w:numFmt w:val="lowerRoman"/>
+      <w:lvlText w:val="%6."/>
+      <w:lvlJc w:val="right"/>
+      <w:pPr>
+        <w:ind w:left="2520" w:hanging="420"/>
+      </w:pPr>
+      <w:rPr>
+        <w:rFonts w:hint="eastAsia"/>
+      </w:rPr>
+    </w:lvl>
+    <w:lvl w:ilvl="6">
+      <w:start w:val="1"/>
+      <w:numFmt w:val="decimal"/>
+      <w:lvlText w:val="%7."/>
+      <w:lvlJc w:val="left"/>
+      <w:pPr>
+        <w:ind w:left="2940" w:hanging="420"/>
+      </w:pPr>
+      <w:rPr>
+        <w:rFonts w:hint="eastAsia"/>
+      </w:rPr>
+    </w:lvl>
+    <w:lvl w:ilvl="7">
+      <w:start w:val="1"/>
+      <w:numFmt w:val="lowerLetter"/>
+      <w:lvlText w:val="%8)"/>
+      <w:lvlJc w:val="left"/>
+      <w:pPr>
+        <w:ind w:left="3360" w:hanging="420"/>
+      </w:pPr>
+      <w:rPr>
+        <w:rFonts w:hint="eastAsia"/>
+      </w:rPr>
+    </w:lvl>
+    <w:lvl w:ilvl="8">
+      <w:start w:val="1"/>
+      <w:numFmt w:val="lowerRoman"/>
+      <w:lvlText w:val="%9."/>
+      <w:lvlJc w:val="right"/>
+      <w:pPr>
+        <w:ind w:left="3780" w:hanging="420"/>
+      </w:pPr>
+      <w:rPr>
+        <w:rFonts w:hint="eastAsia"/>
+      </w:rPr>
+    </w:lvl>
+  </w:abstractNum>
+  <w:abstractNum w:abstractNumId="11">
     <w:nsid w:val="54551233"/>
     <w:multiLevelType w:val="hybridMultilevel"/>
     <w:tmpl w:val="1F902690"/>
@@ -1191,7 +1751,319 @@
       </w:pPr>
     </w:lvl>
   </w:abstractNum>
-  <w:abstractNum w:abstractNumId="7">
+  <w:abstractNum w:abstractNumId="12">
+    <w:nsid w:val="5BAD342E"/>
+    <w:multiLevelType w:val="multilevel"/>
+    <w:tmpl w:val="96EEBC2A"/>
+    <w:lvl w:ilvl="0">
+      <w:start w:val="1"/>
+      <w:numFmt w:val="decimal"/>
+      <w:lvlText w:val="%1."/>
+      <w:lvlJc w:val="left"/>
+      <w:pPr>
+        <w:ind w:left="420" w:hanging="420"/>
+      </w:pPr>
+      <w:rPr>
+        <w:rFonts w:hint="eastAsia"/>
+      </w:rPr>
+    </w:lvl>
+    <w:lvl w:ilvl="1">
+      <w:start w:val="1"/>
+      <w:numFmt w:val="decimal"/>
+      <w:lvlText w:val="%2"/>
+      <w:lvlJc w:val="left"/>
+      <w:pPr>
+        <w:ind w:left="840" w:hanging="420"/>
+      </w:pPr>
+      <w:rPr>
+        <w:rFonts w:hint="eastAsia"/>
+      </w:rPr>
+    </w:lvl>
+    <w:lvl w:ilvl="2">
+      <w:start w:val="1"/>
+      <w:numFmt w:val="decimal"/>
+      <w:lvlText w:val="%3"/>
+      <w:lvlJc w:val="right"/>
+      <w:pPr>
+        <w:ind w:left="1260" w:hanging="420"/>
+      </w:pPr>
+      <w:rPr>
+        <w:rFonts w:hint="eastAsia"/>
+      </w:rPr>
+    </w:lvl>
+    <w:lvl w:ilvl="3">
+      <w:start w:val="1"/>
+      <w:numFmt w:val="decimal"/>
+      <w:lvlText w:val="%4."/>
+      <w:lvlJc w:val="left"/>
+      <w:pPr>
+        <w:ind w:left="1680" w:hanging="420"/>
+      </w:pPr>
+      <w:rPr>
+        <w:rFonts w:hint="eastAsia"/>
+      </w:rPr>
+    </w:lvl>
+    <w:lvl w:ilvl="4">
+      <w:start w:val="1"/>
+      <w:numFmt w:val="lowerLetter"/>
+      <w:lvlText w:val="%5)"/>
+      <w:lvlJc w:val="left"/>
+      <w:pPr>
+        <w:ind w:left="2100" w:hanging="420"/>
+      </w:pPr>
+      <w:rPr>
+        <w:rFonts w:hint="eastAsia"/>
+      </w:rPr>
+    </w:lvl>
+    <w:lvl w:ilvl="5">
+      <w:start w:val="1"/>
+      <w:numFmt w:val="lowerRoman"/>
+      <w:lvlText w:val="%6."/>
+      <w:lvlJc w:val="right"/>
+      <w:pPr>
+        <w:ind w:left="2520" w:hanging="420"/>
+      </w:pPr>
+      <w:rPr>
+        <w:rFonts w:hint="eastAsia"/>
+      </w:rPr>
+    </w:lvl>
+    <w:lvl w:ilvl="6">
+      <w:start w:val="1"/>
+      <w:numFmt w:val="decimal"/>
+      <w:lvlText w:val="%7."/>
+      <w:lvlJc w:val="left"/>
+      <w:pPr>
+        <w:ind w:left="2940" w:hanging="420"/>
+      </w:pPr>
+      <w:rPr>
+        <w:rFonts w:hint="eastAsia"/>
+      </w:rPr>
+    </w:lvl>
+    <w:lvl w:ilvl="7">
+      <w:start w:val="1"/>
+      <w:numFmt w:val="lowerLetter"/>
+      <w:lvlText w:val="%8)"/>
+      <w:lvlJc w:val="left"/>
+      <w:pPr>
+        <w:ind w:left="3360" w:hanging="420"/>
+      </w:pPr>
+      <w:rPr>
+        <w:rFonts w:hint="eastAsia"/>
+      </w:rPr>
+    </w:lvl>
+    <w:lvl w:ilvl="8">
+      <w:start w:val="1"/>
+      <w:numFmt w:val="lowerRoman"/>
+      <w:lvlText w:val="%9."/>
+      <w:lvlJc w:val="right"/>
+      <w:pPr>
+        <w:ind w:left="3780" w:hanging="420"/>
+      </w:pPr>
+      <w:rPr>
+        <w:rFonts w:hint="eastAsia"/>
+      </w:rPr>
+    </w:lvl>
+  </w:abstractNum>
+  <w:abstractNum w:abstractNumId="13">
+    <w:nsid w:val="6DEC3FB5"/>
+    <w:multiLevelType w:val="multilevel"/>
+    <w:tmpl w:val="0409001F"/>
+    <w:lvl w:ilvl="0">
+      <w:start w:val="1"/>
+      <w:numFmt w:val="decimal"/>
+      <w:lvlText w:val="%1."/>
+      <w:lvlJc w:val="left"/>
+      <w:pPr>
+        <w:ind w:left="425" w:hanging="425"/>
+      </w:pPr>
+    </w:lvl>
+    <w:lvl w:ilvl="1">
+      <w:start w:val="1"/>
+      <w:numFmt w:val="decimal"/>
+      <w:lvlText w:val="%1.%2."/>
+      <w:lvlJc w:val="left"/>
+      <w:pPr>
+        <w:ind w:left="567" w:hanging="567"/>
+      </w:pPr>
+    </w:lvl>
+    <w:lvl w:ilvl="2">
+      <w:start w:val="1"/>
+      <w:numFmt w:val="decimal"/>
+      <w:lvlText w:val="%1.%2.%3."/>
+      <w:lvlJc w:val="left"/>
+      <w:pPr>
+        <w:ind w:left="709" w:hanging="709"/>
+      </w:pPr>
+    </w:lvl>
+    <w:lvl w:ilvl="3">
+      <w:start w:val="1"/>
+      <w:numFmt w:val="decimal"/>
+      <w:lvlText w:val="%1.%2.%3.%4."/>
+      <w:lvlJc w:val="left"/>
+      <w:pPr>
+        <w:ind w:left="851" w:hanging="851"/>
+      </w:pPr>
+    </w:lvl>
+    <w:lvl w:ilvl="4">
+      <w:start w:val="1"/>
+      <w:numFmt w:val="decimal"/>
+      <w:lvlText w:val="%1.%2.%3.%4.%5."/>
+      <w:lvlJc w:val="left"/>
+      <w:pPr>
+        <w:ind w:left="992" w:hanging="992"/>
+      </w:pPr>
+    </w:lvl>
+    <w:lvl w:ilvl="5">
+      <w:start w:val="1"/>
+      <w:numFmt w:val="decimal"/>
+      <w:lvlText w:val="%1.%2.%3.%4.%5.%6."/>
+      <w:lvlJc w:val="left"/>
+      <w:pPr>
+        <w:ind w:left="1134" w:hanging="1134"/>
+      </w:pPr>
+    </w:lvl>
+    <w:lvl w:ilvl="6">
+      <w:start w:val="1"/>
+      <w:numFmt w:val="decimal"/>
+      <w:lvlText w:val="%1.%2.%3.%4.%5.%6.%7."/>
+      <w:lvlJc w:val="left"/>
+      <w:pPr>
+        <w:ind w:left="1276" w:hanging="1276"/>
+      </w:pPr>
+    </w:lvl>
+    <w:lvl w:ilvl="7">
+      <w:start w:val="1"/>
+      <w:numFmt w:val="decimal"/>
+      <w:lvlText w:val="%1.%2.%3.%4.%5.%6.%7.%8."/>
+      <w:lvlJc w:val="left"/>
+      <w:pPr>
+        <w:ind w:left="1418" w:hanging="1418"/>
+      </w:pPr>
+    </w:lvl>
+    <w:lvl w:ilvl="8">
+      <w:start w:val="1"/>
+      <w:numFmt w:val="decimal"/>
+      <w:lvlText w:val="%1.%2.%3.%4.%5.%6.%7.%8.%9."/>
+      <w:lvlJc w:val="left"/>
+      <w:pPr>
+        <w:ind w:left="1559" w:hanging="1559"/>
+      </w:pPr>
+    </w:lvl>
+  </w:abstractNum>
+  <w:abstractNum w:abstractNumId="14">
+    <w:nsid w:val="7885630F"/>
+    <w:multiLevelType w:val="multilevel"/>
+    <w:tmpl w:val="AF5E573E"/>
+    <w:lvl w:ilvl="0">
+      <w:start w:val="1"/>
+      <w:numFmt w:val="decimal"/>
+      <w:lvlText w:val="%1"/>
+      <w:lvlJc w:val="left"/>
+      <w:pPr>
+        <w:ind w:left="0" w:firstLine="0"/>
+      </w:pPr>
+      <w:rPr>
+        <w:rFonts w:hint="eastAsia"/>
+      </w:rPr>
+    </w:lvl>
+    <w:lvl w:ilvl="1">
+      <w:start w:val="1"/>
+      <w:numFmt w:val="decimal"/>
+      <w:lvlText w:val="%1.%2"/>
+      <w:lvlJc w:val="left"/>
+      <w:pPr>
+        <w:ind w:left="0" w:firstLine="420"/>
+      </w:pPr>
+      <w:rPr>
+        <w:rFonts w:hint="eastAsia"/>
+      </w:rPr>
+    </w:lvl>
+    <w:lvl w:ilvl="2">
+      <w:start w:val="1"/>
+      <w:numFmt w:val="decimal"/>
+      <w:lvlText w:val="%1.%2.%3"/>
+      <w:lvlJc w:val="left"/>
+      <w:pPr>
+        <w:ind w:left="0" w:firstLine="840"/>
+      </w:pPr>
+      <w:rPr>
+        <w:rFonts w:hint="eastAsia"/>
+      </w:rPr>
+    </w:lvl>
+    <w:lvl w:ilvl="3">
+      <w:start w:val="1"/>
+      <w:numFmt w:val="decimal"/>
+      <w:lvlText w:val="%4."/>
+      <w:lvlJc w:val="left"/>
+      <w:pPr>
+        <w:ind w:left="1680" w:hanging="420"/>
+      </w:pPr>
+      <w:rPr>
+        <w:rFonts w:hint="eastAsia"/>
+      </w:rPr>
+    </w:lvl>
+    <w:lvl w:ilvl="4">
+      <w:start w:val="1"/>
+      <w:numFmt w:val="lowerLetter"/>
+      <w:lvlText w:val="%5)"/>
+      <w:lvlJc w:val="left"/>
+      <w:pPr>
+        <w:ind w:left="2100" w:hanging="420"/>
+      </w:pPr>
+      <w:rPr>
+        <w:rFonts w:hint="eastAsia"/>
+      </w:rPr>
+    </w:lvl>
+    <w:lvl w:ilvl="5">
+      <w:start w:val="1"/>
+      <w:numFmt w:val="lowerRoman"/>
+      <w:lvlText w:val="%6."/>
+      <w:lvlJc w:val="right"/>
+      <w:pPr>
+        <w:ind w:left="2520" w:hanging="420"/>
+      </w:pPr>
+      <w:rPr>
+        <w:rFonts w:hint="eastAsia"/>
+      </w:rPr>
+    </w:lvl>
+    <w:lvl w:ilvl="6">
+      <w:start w:val="1"/>
+      <w:numFmt w:val="decimal"/>
+      <w:lvlText w:val="%7."/>
+      <w:lvlJc w:val="left"/>
+      <w:pPr>
+        <w:ind w:left="2940" w:hanging="420"/>
+      </w:pPr>
+      <w:rPr>
+        <w:rFonts w:hint="eastAsia"/>
+      </w:rPr>
+    </w:lvl>
+    <w:lvl w:ilvl="7">
+      <w:start w:val="1"/>
+      <w:numFmt w:val="lowerLetter"/>
+      <w:lvlText w:val="%8)"/>
+      <w:lvlJc w:val="left"/>
+      <w:pPr>
+        <w:ind w:left="3360" w:hanging="420"/>
+      </w:pPr>
+      <w:rPr>
+        <w:rFonts w:hint="eastAsia"/>
+      </w:rPr>
+    </w:lvl>
+    <w:lvl w:ilvl="8">
+      <w:start w:val="1"/>
+      <w:numFmt w:val="lowerRoman"/>
+      <w:lvlText w:val="%9."/>
+      <w:lvlJc w:val="right"/>
+      <w:pPr>
+        <w:ind w:left="3780" w:hanging="420"/>
+      </w:pPr>
+      <w:rPr>
+        <w:rFonts w:hint="eastAsia"/>
+      </w:rPr>
+    </w:lvl>
+  </w:abstractNum>
+  <w:abstractNum w:abstractNumId="15">
     <w:nsid w:val="78DB36DB"/>
     <w:multiLevelType w:val="hybridMultilevel"/>
     <w:tmpl w:val="38B4C7B4"/>
@@ -1277,7 +2149,7 @@
       </w:pPr>
     </w:lvl>
   </w:abstractNum>
-  <w:abstractNum w:abstractNumId="8">
+  <w:abstractNum w:abstractNumId="16">
     <w:nsid w:val="7AD061A2"/>
     <w:multiLevelType w:val="hybridMultilevel"/>
     <w:tmpl w:val="90FEF2FA"/>
@@ -1367,7 +2239,7 @@
       </w:pPr>
     </w:lvl>
   </w:abstractNum>
-  <w:abstractNum w:abstractNumId="9">
+  <w:abstractNum w:abstractNumId="17">
     <w:nsid w:val="7D5F09FE"/>
     <w:multiLevelType w:val="multilevel"/>
     <w:tmpl w:val="0409001D"/>
@@ -1454,34 +2326,88 @@
     </w:lvl>
   </w:abstractNum>
   <w:num w:numId="1">
+    <w:abstractNumId w:val="2"/>
+  </w:num>
+  <w:num w:numId="2">
+    <w:abstractNumId w:val="3"/>
+  </w:num>
+  <w:num w:numId="3">
+    <w:abstractNumId w:val="16"/>
+  </w:num>
+  <w:num w:numId="4">
+    <w:abstractNumId w:val="11"/>
+  </w:num>
+  <w:num w:numId="5">
     <w:abstractNumId w:val="1"/>
   </w:num>
-  <w:num w:numId="2">
-    <w:abstractNumId w:val="2"/>
-  </w:num>
-  <w:num w:numId="3">
+  <w:num w:numId="6">
     <w:abstractNumId w:val="8"/>
   </w:num>
-  <w:num w:numId="4">
+  <w:num w:numId="7">
+    <w:abstractNumId w:val="17"/>
+  </w:num>
+  <w:num w:numId="8">
+    <w:abstractNumId w:val="15"/>
+  </w:num>
+  <w:num w:numId="9">
+    <w:abstractNumId w:val="9"/>
+  </w:num>
+  <w:num w:numId="10">
+    <w:abstractNumId w:val="7"/>
+  </w:num>
+  <w:num w:numId="11">
+    <w:abstractNumId w:val="0"/>
+  </w:num>
+  <w:num w:numId="12">
+    <w:abstractNumId w:val="13"/>
+  </w:num>
+  <w:num w:numId="13">
     <w:abstractNumId w:val="6"/>
   </w:num>
-  <w:num w:numId="5">
-    <w:abstractNumId w:val="0"/>
+  <w:num w:numId="14">
+    <w:abstractNumId w:val="10"/>
   </w:num>
-  <w:num w:numId="6">
+  <w:num w:numId="15">
+    <w:abstractNumId w:val="12"/>
+  </w:num>
+  <w:num w:numId="16">
+    <w:abstractNumId w:val="5"/>
+  </w:num>
+  <w:num w:numId="17">
+    <w:abstractNumId w:val="14"/>
+  </w:num>
+  <w:num w:numId="18">
     <w:abstractNumId w:val="4"/>
   </w:num>
-  <w:num w:numId="7">
-    <w:abstractNumId w:val="9"/>
-  </w:num>
-  <w:num w:numId="8">
-    <w:abstractNumId w:val="7"/>
-  </w:num>
-  <w:num w:numId="9">
+  <w:num w:numId="19">
     <w:abstractNumId w:val="5"/>
-  </w:num>
-  <w:num w:numId="10">
-    <w:abstractNumId w:val="3"/>
+    <w:lvlOverride w:ilvl="0">
+      <w:startOverride w:val="1"/>
+    </w:lvlOverride>
+    <w:lvlOverride w:ilvl="1">
+      <w:startOverride w:val="1"/>
+    </w:lvlOverride>
+    <w:lvlOverride w:ilvl="2">
+      <w:startOverride w:val="1"/>
+    </w:lvlOverride>
+    <w:lvlOverride w:ilvl="3">
+      <w:startOverride w:val="1"/>
+    </w:lvlOverride>
+    <w:lvlOverride w:ilvl="4">
+      <w:startOverride w:val="1"/>
+    </w:lvlOverride>
+    <w:lvlOverride w:ilvl="5">
+      <w:startOverride w:val="1"/>
+    </w:lvlOverride>
+    <w:lvlOverride w:ilvl="6">
+      <w:startOverride w:val="1"/>
+    </w:lvlOverride>
+    <w:lvlOverride w:ilvl="7">
+      <w:startOverride w:val="1"/>
+    </w:lvlOverride>
+    <w:lvlOverride w:ilvl="8">
+      <w:startOverride w:val="1"/>
+    </w:lvlOverride>
   </w:num>
 </w:numbering>
 </file>
@@ -1678,12 +2604,11 @@
     <w:uiPriority w:val="9"/>
     <w:unhideWhenUsed/>
     <w:qFormat/>
-    <w:rsid w:val="001D5720"/>
+    <w:rsid w:val="009778B6"/>
     <w:pPr>
       <w:numPr>
         <w:numId w:val="5"/>
       </w:numPr>
-      <w:spacing w:before="240"/>
       <w:contextualSpacing/>
       <w:jc w:val="center"/>
       <w:outlineLvl w:val="1"/>
@@ -1703,14 +2628,12 @@
     <w:uiPriority w:val="9"/>
     <w:unhideWhenUsed/>
     <w:qFormat/>
-    <w:rsid w:val="00DD6641"/>
+    <w:rsid w:val="0091024C"/>
     <w:pPr>
       <w:numPr>
-        <w:ilvl w:val="1"/>
-        <w:numId w:val="10"/>
+        <w:numId w:val="16"/>
       </w:numPr>
       <w:spacing w:before="240" w:line="330" w:lineRule="atLeast"/>
-      <w:ind w:left="567"/>
       <w:contextualSpacing/>
       <w:outlineLvl w:val="2"/>
     </w:pPr>
@@ -1722,25 +2645,27 @@
   </w:style>
   <w:style w:type="paragraph" w:styleId="4">
     <w:name w:val="heading 4"/>
-    <w:basedOn w:val="a0"/>
+    <w:aliases w:val="标题 1.1.1"/>
+    <w:basedOn w:val="3"/>
     <w:next w:val="a0"/>
     <w:link w:val="4Char"/>
     <w:uiPriority w:val="9"/>
     <w:unhideWhenUsed/>
     <w:qFormat/>
-    <w:rsid w:val="00BC0E54"/>
+    <w:rsid w:val="00F259C0"/>
     <w:pPr>
-      <w:keepNext/>
-      <w:keepLines/>
-      <w:spacing w:before="280" w:after="290" w:line="376" w:lineRule="auto"/>
+      <w:numPr>
+        <w:ilvl w:val="2"/>
+      </w:numPr>
+      <w:spacing w:line="300" w:lineRule="auto"/>
+      <w:ind w:left="567" w:hanging="567"/>
       <w:outlineLvl w:val="3"/>
     </w:pPr>
     <w:rPr>
-      <w:rFonts w:asciiTheme="majorHAnsi" w:eastAsiaTheme="majorEastAsia" w:hAnsiTheme="majorHAnsi" w:cstheme="majorBidi"/>
-      <w:b/>
-      <w:bCs/>
-      <w:sz w:val="28"/>
-      <w:szCs w:val="28"/>
+      <w:rFonts w:eastAsia="黑体" w:hAnsi="黑体"/>
+      <w:kern w:val="0"/>
+      <w:sz w:val="24"/>
+      <w:szCs w:val="24"/>
     </w:rPr>
   </w:style>
   <w:style w:type="paragraph" w:styleId="5">
@@ -1768,7 +2693,6 @@
   <w:style w:type="character" w:default="1" w:styleId="a1">
     <w:name w:val="Default Paragraph Font"/>
     <w:uiPriority w:val="1"/>
-    <w:semiHidden/>
     <w:unhideWhenUsed/>
   </w:style>
   <w:style w:type="table" w:default="1" w:styleId="a2">
@@ -1874,7 +2798,7 @@
     <w:basedOn w:val="a1"/>
     <w:link w:val="2"/>
     <w:uiPriority w:val="9"/>
-    <w:rsid w:val="001D5720"/>
+    <w:rsid w:val="009778B6"/>
     <w:rPr>
       <w:rFonts w:ascii="Times New Roman" w:eastAsia="黑体" w:hAnsi="宋体" w:cs="Times New Roman"/>
       <w:sz w:val="36"/>
@@ -1887,7 +2811,7 @@
     <w:basedOn w:val="a1"/>
     <w:link w:val="3"/>
     <w:uiPriority w:val="9"/>
-    <w:rsid w:val="00DD6641"/>
+    <w:rsid w:val="0091024C"/>
     <w:rPr>
       <w:rFonts w:ascii="Times New Roman" w:eastAsia="宋体" w:hAnsi="宋体" w:cs="Times New Roman"/>
       <w:sz w:val="28"/>
@@ -1896,16 +2820,16 @@
   </w:style>
   <w:style w:type="character" w:customStyle="1" w:styleId="4Char">
     <w:name w:val="标题 4 Char"/>
+    <w:aliases w:val="标题 1.1.1 Char"/>
     <w:basedOn w:val="a1"/>
     <w:link w:val="4"/>
     <w:uiPriority w:val="9"/>
-    <w:rsid w:val="00BC0E54"/>
-    <w:rPr>
-      <w:rFonts w:asciiTheme="majorHAnsi" w:eastAsiaTheme="majorEastAsia" w:hAnsiTheme="majorHAnsi" w:cstheme="majorBidi"/>
-      <w:b/>
-      <w:bCs/>
-      <w:sz w:val="28"/>
-      <w:szCs w:val="28"/>
+    <w:rsid w:val="00F259C0"/>
+    <w:rPr>
+      <w:rFonts w:ascii="Times New Roman" w:eastAsia="黑体" w:hAnsi="黑体" w:cs="Times New Roman"/>
+      <w:kern w:val="0"/>
+      <w:sz w:val="24"/>
+      <w:szCs w:val="24"/>
     </w:rPr>
   </w:style>
   <w:style w:type="paragraph" w:customStyle="1" w:styleId="a6">
@@ -1913,10 +2837,10 @@
     <w:basedOn w:val="a0"/>
     <w:link w:val="Char1"/>
     <w:qFormat/>
-    <w:rsid w:val="00BC0E54"/>
+    <w:rsid w:val="00F259C0"/>
     <w:pPr>
-      <w:spacing w:before="240"/>
-      <w:ind w:firstLineChars="200" w:firstLine="200"/>
+      <w:spacing w:before="240" w:line="300" w:lineRule="auto"/>
+      <w:ind w:firstLineChars="200" w:firstLine="480"/>
       <w:contextualSpacing/>
     </w:pPr>
     <w:rPr>
@@ -1929,7 +2853,7 @@
     <w:name w:val="内容 Char"/>
     <w:basedOn w:val="a1"/>
     <w:link w:val="a6"/>
-    <w:rsid w:val="00BC0E54"/>
+    <w:rsid w:val="00F259C0"/>
     <w:rPr>
       <w:rFonts w:ascii="Times New Roman" w:eastAsia="宋体" w:hAnsi="Times New Roman" w:cs="Times New Roman"/>
       <w:sz w:val="24"/>
@@ -2103,6 +3027,16 @@
       <w:sz w:val="28"/>
       <w:szCs w:val="28"/>
     </w:rPr>
+  </w:style>
+  <w:style w:type="paragraph" w:styleId="ac">
+    <w:name w:val="List Paragraph"/>
+    <w:basedOn w:val="a0"/>
+    <w:uiPriority w:val="34"/>
+    <w:qFormat/>
+    <w:rsid w:val="007116D0"/>
+    <w:pPr>
+      <w:ind w:firstLineChars="200" w:firstLine="420"/>
+    </w:pPr>
   </w:style>
 </w:styles>
 </file>
@@ -2299,12 +3233,11 @@
     <w:uiPriority w:val="9"/>
     <w:unhideWhenUsed/>
     <w:qFormat/>
-    <w:rsid w:val="001D5720"/>
+    <w:rsid w:val="009778B6"/>
     <w:pPr>
       <w:numPr>
         <w:numId w:val="5"/>
       </w:numPr>
-      <w:spacing w:before="240"/>
       <w:contextualSpacing/>
       <w:jc w:val="center"/>
       <w:outlineLvl w:val="1"/>
@@ -2324,14 +3257,12 @@
     <w:uiPriority w:val="9"/>
     <w:unhideWhenUsed/>
     <w:qFormat/>
-    <w:rsid w:val="00DD6641"/>
+    <w:rsid w:val="0091024C"/>
     <w:pPr>
       <w:numPr>
-        <w:ilvl w:val="1"/>
-        <w:numId w:val="10"/>
+        <w:numId w:val="16"/>
       </w:numPr>
       <w:spacing w:before="240" w:line="330" w:lineRule="atLeast"/>
-      <w:ind w:left="567"/>
       <w:contextualSpacing/>
       <w:outlineLvl w:val="2"/>
     </w:pPr>
@@ -2343,25 +3274,27 @@
   </w:style>
   <w:style w:type="paragraph" w:styleId="4">
     <w:name w:val="heading 4"/>
-    <w:basedOn w:val="a0"/>
+    <w:aliases w:val="标题 1.1.1"/>
+    <w:basedOn w:val="3"/>
     <w:next w:val="a0"/>
     <w:link w:val="4Char"/>
     <w:uiPriority w:val="9"/>
     <w:unhideWhenUsed/>
     <w:qFormat/>
-    <w:rsid w:val="00BC0E54"/>
+    <w:rsid w:val="00F259C0"/>
     <w:pPr>
-      <w:keepNext/>
-      <w:keepLines/>
-      <w:spacing w:before="280" w:after="290" w:line="376" w:lineRule="auto"/>
+      <w:numPr>
+        <w:ilvl w:val="2"/>
+      </w:numPr>
+      <w:spacing w:line="300" w:lineRule="auto"/>
+      <w:ind w:left="567" w:hanging="567"/>
       <w:outlineLvl w:val="3"/>
     </w:pPr>
     <w:rPr>
-      <w:rFonts w:asciiTheme="majorHAnsi" w:eastAsiaTheme="majorEastAsia" w:hAnsiTheme="majorHAnsi" w:cstheme="majorBidi"/>
-      <w:b/>
-      <w:bCs/>
-      <w:sz w:val="28"/>
-      <w:szCs w:val="28"/>
+      <w:rFonts w:eastAsia="黑体" w:hAnsi="黑体"/>
+      <w:kern w:val="0"/>
+      <w:sz w:val="24"/>
+      <w:szCs w:val="24"/>
     </w:rPr>
   </w:style>
   <w:style w:type="paragraph" w:styleId="5">
@@ -2389,7 +3322,6 @@
   <w:style w:type="character" w:default="1" w:styleId="a1">
     <w:name w:val="Default Paragraph Font"/>
     <w:uiPriority w:val="1"/>
-    <w:semiHidden/>
     <w:unhideWhenUsed/>
   </w:style>
   <w:style w:type="table" w:default="1" w:styleId="a2">
@@ -2495,7 +3427,7 @@
     <w:basedOn w:val="a1"/>
     <w:link w:val="2"/>
     <w:uiPriority w:val="9"/>
-    <w:rsid w:val="001D5720"/>
+    <w:rsid w:val="009778B6"/>
     <w:rPr>
       <w:rFonts w:ascii="Times New Roman" w:eastAsia="黑体" w:hAnsi="宋体" w:cs="Times New Roman"/>
       <w:sz w:val="36"/>
@@ -2508,7 +3440,7 @@
     <w:basedOn w:val="a1"/>
     <w:link w:val="3"/>
     <w:uiPriority w:val="9"/>
-    <w:rsid w:val="00DD6641"/>
+    <w:rsid w:val="0091024C"/>
     <w:rPr>
       <w:rFonts w:ascii="Times New Roman" w:eastAsia="宋体" w:hAnsi="宋体" w:cs="Times New Roman"/>
       <w:sz w:val="28"/>
@@ -2517,16 +3449,16 @@
   </w:style>
   <w:style w:type="character" w:customStyle="1" w:styleId="4Char">
     <w:name w:val="标题 4 Char"/>
+    <w:aliases w:val="标题 1.1.1 Char"/>
     <w:basedOn w:val="a1"/>
     <w:link w:val="4"/>
     <w:uiPriority w:val="9"/>
-    <w:rsid w:val="00BC0E54"/>
-    <w:rPr>
-      <w:rFonts w:asciiTheme="majorHAnsi" w:eastAsiaTheme="majorEastAsia" w:hAnsiTheme="majorHAnsi" w:cstheme="majorBidi"/>
-      <w:b/>
-      <w:bCs/>
-      <w:sz w:val="28"/>
-      <w:szCs w:val="28"/>
+    <w:rsid w:val="00F259C0"/>
+    <w:rPr>
+      <w:rFonts w:ascii="Times New Roman" w:eastAsia="黑体" w:hAnsi="黑体" w:cs="Times New Roman"/>
+      <w:kern w:val="0"/>
+      <w:sz w:val="24"/>
+      <w:szCs w:val="24"/>
     </w:rPr>
   </w:style>
   <w:style w:type="paragraph" w:customStyle="1" w:styleId="a6">
@@ -2534,10 +3466,10 @@
     <w:basedOn w:val="a0"/>
     <w:link w:val="Char1"/>
     <w:qFormat/>
-    <w:rsid w:val="00BC0E54"/>
+    <w:rsid w:val="00F259C0"/>
     <w:pPr>
-      <w:spacing w:before="240"/>
-      <w:ind w:firstLineChars="200" w:firstLine="200"/>
+      <w:spacing w:before="240" w:line="300" w:lineRule="auto"/>
+      <w:ind w:firstLineChars="200" w:firstLine="480"/>
       <w:contextualSpacing/>
     </w:pPr>
     <w:rPr>
@@ -2550,7 +3482,7 @@
     <w:name w:val="内容 Char"/>
     <w:basedOn w:val="a1"/>
     <w:link w:val="a6"/>
-    <w:rsid w:val="00BC0E54"/>
+    <w:rsid w:val="00F259C0"/>
     <w:rPr>
       <w:rFonts w:ascii="Times New Roman" w:eastAsia="宋体" w:hAnsi="Times New Roman" w:cs="Times New Roman"/>
       <w:sz w:val="24"/>
@@ -2724,6 +3656,16 @@
       <w:sz w:val="28"/>
       <w:szCs w:val="28"/>
     </w:rPr>
+  </w:style>
+  <w:style w:type="paragraph" w:styleId="ac">
+    <w:name w:val="List Paragraph"/>
+    <w:basedOn w:val="a0"/>
+    <w:uiPriority w:val="34"/>
+    <w:qFormat/>
+    <w:rsid w:val="007116D0"/>
+    <w:pPr>
+      <w:ind w:firstLineChars="200" w:firstLine="420"/>
+    </w:pPr>
   </w:style>
 </w:styles>
 </file>
@@ -3011,4 +3953,16 @@
   <a:objectDefaults/>
   <a:extraClrSchemeLst/>
 </a:theme>
+</file>
+
+<file path=customXml/item1.xml><?xml version="1.0" encoding="utf-8"?>
+<b:Sources xmlns:b="http://schemas.openxmlformats.org/officeDocument/2006/bibliography" xmlns="http://schemas.openxmlformats.org/officeDocument/2006/bibliography" SelectedStyle="\APA.XSL" StyleName="APA"/>
+</file>
+
+<file path=customXml/itemProps1.xml><?xml version="1.0" encoding="utf-8"?>
+<ds:datastoreItem xmlns:ds="http://schemas.openxmlformats.org/officeDocument/2006/customXml" ds:itemID="{2392753E-9B50-406F-B418-14C3A0B13D14}">
+  <ds:schemaRefs>
+    <ds:schemaRef ds:uri="http://schemas.openxmlformats.org/officeDocument/2006/bibliography"/>
+  </ds:schemaRefs>
+</ds:datastoreItem>
 </file>
</xml_diff>

<commit_message>
add background and paper summary
</commit_message>
<xml_diff>
--- a/Article.docx
+++ b/Article.docx
@@ -252,7 +252,10 @@
           <w:sz w:val="24"/>
           <w:szCs w:val="24"/>
         </w:rPr>
-        <w:t xml:space="preserve">The </w:t>
+        <w:t>The mobility of the whole solution is not strong, and not conducive to large-scale popularization and deployment.</w:t>
+      </w:r>
+      <w:r>
+        <w:t xml:space="preserve"> </w:t>
       </w:r>
       <w:r>
         <w:rPr>
@@ -260,7 +263,7 @@
           <w:sz w:val="24"/>
           <w:szCs w:val="24"/>
         </w:rPr>
-        <w:t>mobility</w:t>
+        <w:t xml:space="preserve">Therefore, the purpose of this subject is to develop a speaker </w:t>
       </w:r>
       <w:r>
         <w:rPr>
@@ -268,7 +271,15 @@
           <w:sz w:val="24"/>
           <w:szCs w:val="24"/>
         </w:rPr>
-        <w:t xml:space="preserve"> of the </w:t>
+        <w:t>verification</w:t>
+      </w:r>
+      <w:r>
+        <w:rPr>
+          <w:rFonts w:ascii="Times New Roman" w:hAnsi="Times New Roman" w:hint="eastAsia"/>
+          <w:sz w:val="24"/>
+          <w:szCs w:val="24"/>
+        </w:rPr>
+        <w:t xml:space="preserve"> </w:t>
       </w:r>
       <w:r>
         <w:rPr>
@@ -276,7 +287,47 @@
           <w:sz w:val="24"/>
           <w:szCs w:val="24"/>
         </w:rPr>
-        <w:t xml:space="preserve">whole solution </w:t>
+        <w:t>system</w:t>
+      </w:r>
+      <w:r>
+        <w:rPr>
+          <w:rFonts w:ascii="Times New Roman" w:hAnsi="Times New Roman" w:hint="eastAsia"/>
+          <w:sz w:val="24"/>
+          <w:szCs w:val="24"/>
+        </w:rPr>
+        <w:t xml:space="preserve"> for</w:t>
+      </w:r>
+      <w:r>
+        <w:rPr>
+          <w:rFonts w:ascii="Times New Roman" w:hAnsi="Times New Roman" w:hint="eastAsia"/>
+          <w:sz w:val="24"/>
+          <w:szCs w:val="24"/>
+        </w:rPr>
+        <w:t xml:space="preserve"> the </w:t>
+      </w:r>
+      <w:r>
+        <w:rPr>
+          <w:rFonts w:ascii="Times New Roman" w:hAnsi="Times New Roman" w:hint="eastAsia"/>
+          <w:sz w:val="24"/>
+          <w:szCs w:val="24"/>
+        </w:rPr>
+        <w:t>smart</w:t>
+      </w:r>
+      <w:r>
+        <w:rPr>
+          <w:rFonts w:ascii="Times New Roman" w:hAnsi="Times New Roman" w:hint="eastAsia"/>
+          <w:sz w:val="24"/>
+          <w:szCs w:val="24"/>
+        </w:rPr>
+        <w:t xml:space="preserve"> </w:t>
+      </w:r>
+      <w:r>
+        <w:rPr>
+          <w:rFonts w:ascii="Times New Roman" w:hAnsi="Times New Roman" w:hint="eastAsia"/>
+          <w:sz w:val="24"/>
+          <w:szCs w:val="24"/>
+        </w:rPr>
+        <w:t>phone</w:t>
       </w:r>
       <w:r>
         <w:rPr>
@@ -284,7 +335,7 @@
           <w:sz w:val="24"/>
           <w:szCs w:val="24"/>
         </w:rPr>
-        <w:t>is not strong, and not conducive to large-scale popularization and deployment.</w:t>
+        <w:t>,</w:t>
       </w:r>
       <w:r>
         <w:t xml:space="preserve"> </w:t>
@@ -295,7 +346,15 @@
           <w:sz w:val="24"/>
           <w:szCs w:val="24"/>
         </w:rPr>
-        <w:t xml:space="preserve">Therefore, the purpose of this subject is to develop a speaker </w:t>
+        <w:t>get the user voice and extract the features and training model and processing</w:t>
+      </w:r>
+      <w:r>
+        <w:rPr>
+          <w:rFonts w:ascii="Times New Roman" w:hAnsi="Times New Roman" w:hint="eastAsia"/>
+          <w:sz w:val="24"/>
+          <w:szCs w:val="24"/>
+        </w:rPr>
+        <w:t xml:space="preserve"> </w:t>
       </w:r>
       <w:r>
         <w:rPr>
@@ -307,11 +366,19 @@
       </w:r>
       <w:r>
         <w:rPr>
+          <w:rFonts w:ascii="Times New Roman" w:hAnsi="Times New Roman"/>
+          <w:sz w:val="24"/>
+          <w:szCs w:val="24"/>
+        </w:rPr>
+        <w:t xml:space="preserve"> in </w:t>
+      </w:r>
+      <w:r>
+        <w:rPr>
           <w:rFonts w:ascii="Times New Roman" w:hAnsi="Times New Roman" w:hint="eastAsia"/>
           <w:sz w:val="24"/>
           <w:szCs w:val="24"/>
         </w:rPr>
-        <w:t xml:space="preserve"> </w:t>
+        <w:t>smart</w:t>
       </w:r>
       <w:r>
         <w:rPr>
@@ -319,7 +386,7 @@
           <w:sz w:val="24"/>
           <w:szCs w:val="24"/>
         </w:rPr>
-        <w:t>system</w:t>
+        <w:t xml:space="preserve"> phone.</w:t>
       </w:r>
       <w:r>
         <w:rPr>
@@ -327,7 +394,15 @@
           <w:sz w:val="24"/>
           <w:szCs w:val="24"/>
         </w:rPr>
-        <w:t xml:space="preserve"> for</w:t>
+        <w:t xml:space="preserve"> So it can </w:t>
+      </w:r>
+      <w:r>
+        <w:rPr>
+          <w:rFonts w:ascii="Times New Roman" w:hAnsi="Times New Roman"/>
+          <w:sz w:val="24"/>
+          <w:szCs w:val="24"/>
+        </w:rPr>
+        <w:t>realize</w:t>
       </w:r>
       <w:r>
         <w:rPr>
@@ -339,11 +414,35 @@
       </w:r>
       <w:r>
         <w:rPr>
+          <w:rFonts w:ascii="Times New Roman" w:hAnsi="Times New Roman"/>
+          <w:sz w:val="24"/>
+          <w:szCs w:val="24"/>
+        </w:rPr>
+        <w:t>mass popularity and rapid deployment</w:t>
+      </w:r>
+      <w:r>
+        <w:rPr>
           <w:rFonts w:ascii="Times New Roman" w:hAnsi="Times New Roman" w:hint="eastAsia"/>
           <w:sz w:val="24"/>
           <w:szCs w:val="24"/>
         </w:rPr>
-        <w:t>smart</w:t>
+        <w:t xml:space="preserve"> of the </w:t>
+      </w:r>
+      <w:r>
+        <w:rPr>
+          <w:rFonts w:ascii="Times New Roman" w:hAnsi="Times New Roman"/>
+          <w:sz w:val="24"/>
+          <w:szCs w:val="24"/>
+        </w:rPr>
+        <w:t xml:space="preserve">speaker </w:t>
+      </w:r>
+      <w:r>
+        <w:rPr>
+          <w:rFonts w:ascii="Times New Roman" w:hAnsi="Times New Roman"/>
+          <w:sz w:val="24"/>
+          <w:szCs w:val="24"/>
+        </w:rPr>
+        <w:t>verification</w:t>
       </w:r>
       <w:r>
         <w:rPr>
@@ -355,11 +454,38 @@
       </w:r>
       <w:r>
         <w:rPr>
+          <w:rFonts w:ascii="Times New Roman" w:hAnsi="Times New Roman"/>
+          <w:sz w:val="24"/>
+          <w:szCs w:val="24"/>
+        </w:rPr>
+        <w:t>system.</w:t>
+      </w:r>
+      <w:r>
+        <w:t xml:space="preserve"> </w:t>
+      </w:r>
+      <w:r>
+        <w:rPr>
+          <w:rFonts w:ascii="Times New Roman" w:hAnsi="Times New Roman"/>
+          <w:sz w:val="24"/>
+          <w:szCs w:val="24"/>
+        </w:rPr>
+        <w:t xml:space="preserve">The speaker </w:t>
+      </w:r>
+      <w:r>
+        <w:rPr>
+          <w:rFonts w:ascii="Times New Roman" w:hAnsi="Times New Roman"/>
+          <w:sz w:val="24"/>
+          <w:szCs w:val="24"/>
+        </w:rPr>
+        <w:t>verification</w:t>
+      </w:r>
+      <w:r>
+        <w:rPr>
           <w:rFonts w:ascii="Times New Roman" w:hAnsi="Times New Roman" w:hint="eastAsia"/>
           <w:sz w:val="24"/>
           <w:szCs w:val="24"/>
         </w:rPr>
-        <w:t>phone</w:t>
+        <w:t xml:space="preserve"> </w:t>
       </w:r>
       <w:r>
         <w:rPr>
@@ -367,9 +493,63 @@
           <w:sz w:val="24"/>
           <w:szCs w:val="24"/>
         </w:rPr>
+        <w:t>system developed in this project is for the Android platform mobile phone users.</w:t>
+      </w:r>
+    </w:p>
+    <w:p>
+      <w:pPr>
+        <w:rPr>
+          <w:rFonts w:ascii="Times New Roman" w:hAnsi="Times New Roman" w:cs="Times New Roman"/>
+          <w:sz w:val="24"/>
+          <w:szCs w:val="24"/>
+        </w:rPr>
+      </w:pPr>
+      <w:r>
+        <w:rPr>
+          <w:rFonts w:ascii="黑体" w:eastAsia="黑体" w:hAnsi="黑体"/>
+          <w:sz w:val="24"/>
+          <w:szCs w:val="24"/>
+        </w:rPr>
+        <w:t>Keywords</w:t>
+      </w:r>
+      <w:r>
+        <w:rPr>
+          <w:rFonts w:ascii="黑体" w:eastAsia="黑体" w:hAnsi="黑体"/>
+          <w:sz w:val="24"/>
+          <w:szCs w:val="24"/>
+        </w:rPr>
+        <w:t>：</w:t>
+      </w:r>
+      <w:r>
+        <w:rPr>
+          <w:rFonts w:ascii="Times New Roman" w:hAnsi="Times New Roman" w:cs="Times New Roman"/>
+          <w:sz w:val="24"/>
+          <w:szCs w:val="24"/>
+        </w:rPr>
+        <w:t>Smart</w:t>
+      </w:r>
+      <w:r>
+        <w:rPr>
+          <w:rFonts w:ascii="Times New Roman" w:hAnsi="Times New Roman" w:cs="Times New Roman" w:hint="eastAsia"/>
+          <w:sz w:val="24"/>
+          <w:szCs w:val="24"/>
+        </w:rPr>
+        <w:t xml:space="preserve"> phone</w:t>
+      </w:r>
+      <w:r>
+        <w:rPr>
+          <w:rFonts w:ascii="Times New Roman" w:hAnsi="Times New Roman" w:cs="Times New Roman"/>
+          <w:sz w:val="24"/>
+          <w:szCs w:val="24"/>
+        </w:rPr>
         <w:t>,</w:t>
       </w:r>
       <w:r>
+        <w:rPr>
+          <w:rFonts w:ascii="Times New Roman" w:hAnsi="Times New Roman" w:cs="Times New Roman" w:hint="eastAsia"/>
+          <w:sz w:val="24"/>
+          <w:szCs w:val="24"/>
+        </w:rPr>
         <w:t xml:space="preserve"> </w:t>
       </w:r>
       <w:r>
@@ -378,7 +558,15 @@
           <w:sz w:val="24"/>
           <w:szCs w:val="24"/>
         </w:rPr>
-        <w:t>get the user voice and extract the features and training model and processing</w:t>
+        <w:t xml:space="preserve">speaker </w:t>
+      </w:r>
+      <w:r>
+        <w:rPr>
+          <w:rFonts w:ascii="Times New Roman" w:hAnsi="Times New Roman"/>
+          <w:sz w:val="24"/>
+          <w:szCs w:val="24"/>
+        </w:rPr>
+        <w:t>verification</w:t>
       </w:r>
       <w:r>
         <w:rPr>
@@ -386,7 +574,7 @@
           <w:sz w:val="24"/>
           <w:szCs w:val="24"/>
         </w:rPr>
-        <w:t xml:space="preserve"> </w:t>
+        <w:t xml:space="preserve">, </w:t>
       </w:r>
       <w:r>
         <w:rPr>
@@ -394,7 +582,15 @@
           <w:sz w:val="24"/>
           <w:szCs w:val="24"/>
         </w:rPr>
-        <w:t>verification</w:t>
+        <w:t>feature extraction</w:t>
+      </w:r>
+      <w:r>
+        <w:rPr>
+          <w:rFonts w:ascii="Times New Roman" w:hAnsi="Times New Roman" w:hint="eastAsia"/>
+          <w:sz w:val="24"/>
+          <w:szCs w:val="24"/>
+        </w:rPr>
+        <w:t xml:space="preserve">, </w:t>
       </w:r>
       <w:r>
         <w:rPr>
@@ -402,7 +598,7 @@
           <w:sz w:val="24"/>
           <w:szCs w:val="24"/>
         </w:rPr>
-        <w:t xml:space="preserve"> in </w:t>
+        <w:t>training model</w:t>
       </w:r>
       <w:r>
         <w:rPr>
@@ -410,238 +606,8 @@
           <w:sz w:val="24"/>
           <w:szCs w:val="24"/>
         </w:rPr>
-        <w:t>smart</w:t>
-      </w:r>
-      <w:r>
-        <w:rPr>
-          <w:rFonts w:ascii="Times New Roman" w:hAnsi="Times New Roman"/>
-          <w:sz w:val="24"/>
-          <w:szCs w:val="24"/>
-        </w:rPr>
-        <w:t xml:space="preserve"> phone.</w:t>
-      </w:r>
-      <w:r>
-        <w:rPr>
-          <w:rFonts w:ascii="Times New Roman" w:hAnsi="Times New Roman" w:hint="eastAsia"/>
-          <w:sz w:val="24"/>
-          <w:szCs w:val="24"/>
-        </w:rPr>
-        <w:t xml:space="preserve"> So it can </w:t>
-      </w:r>
-      <w:r>
-        <w:rPr>
-          <w:rFonts w:ascii="Times New Roman" w:hAnsi="Times New Roman"/>
-          <w:sz w:val="24"/>
-          <w:szCs w:val="24"/>
-        </w:rPr>
-        <w:t>realize</w:t>
-      </w:r>
-      <w:r>
-        <w:rPr>
-          <w:rFonts w:ascii="Times New Roman" w:hAnsi="Times New Roman" w:hint="eastAsia"/>
-          <w:sz w:val="24"/>
-          <w:szCs w:val="24"/>
-        </w:rPr>
-        <w:t xml:space="preserve"> the </w:t>
-      </w:r>
-      <w:r>
-        <w:rPr>
-          <w:rFonts w:ascii="Times New Roman" w:hAnsi="Times New Roman"/>
-          <w:sz w:val="24"/>
-          <w:szCs w:val="24"/>
-        </w:rPr>
-        <w:t>mass popularity and rapid deployment</w:t>
-      </w:r>
-      <w:r>
-        <w:rPr>
-          <w:rFonts w:ascii="Times New Roman" w:hAnsi="Times New Roman" w:hint="eastAsia"/>
-          <w:sz w:val="24"/>
-          <w:szCs w:val="24"/>
-        </w:rPr>
-        <w:t xml:space="preserve"> of the </w:t>
-      </w:r>
-      <w:r>
-        <w:rPr>
-          <w:rFonts w:ascii="Times New Roman" w:hAnsi="Times New Roman"/>
-          <w:sz w:val="24"/>
-          <w:szCs w:val="24"/>
-        </w:rPr>
-        <w:t xml:space="preserve">speaker </w:t>
-      </w:r>
-      <w:r>
-        <w:rPr>
-          <w:rFonts w:ascii="Times New Roman" w:hAnsi="Times New Roman"/>
-          <w:sz w:val="24"/>
-          <w:szCs w:val="24"/>
-        </w:rPr>
-        <w:t>verification</w:t>
-      </w:r>
-      <w:r>
-        <w:rPr>
-          <w:rFonts w:ascii="Times New Roman" w:hAnsi="Times New Roman" w:hint="eastAsia"/>
-          <w:sz w:val="24"/>
-          <w:szCs w:val="24"/>
-        </w:rPr>
-        <w:t xml:space="preserve"> </w:t>
-      </w:r>
-      <w:r>
-        <w:rPr>
-          <w:rFonts w:ascii="Times New Roman" w:hAnsi="Times New Roman"/>
-          <w:sz w:val="24"/>
-          <w:szCs w:val="24"/>
-        </w:rPr>
-        <w:t>system.</w:t>
-      </w:r>
-      <w:r>
-        <w:t xml:space="preserve"> </w:t>
-      </w:r>
-      <w:r>
-        <w:rPr>
-          <w:rFonts w:ascii="Times New Roman" w:hAnsi="Times New Roman"/>
-          <w:sz w:val="24"/>
-          <w:szCs w:val="24"/>
-        </w:rPr>
-        <w:t xml:space="preserve">The speaker </w:t>
-      </w:r>
-      <w:r>
-        <w:rPr>
-          <w:rFonts w:ascii="Times New Roman" w:hAnsi="Times New Roman"/>
-          <w:sz w:val="24"/>
-          <w:szCs w:val="24"/>
-        </w:rPr>
-        <w:t>verification</w:t>
-      </w:r>
-      <w:r>
-        <w:rPr>
-          <w:rFonts w:ascii="Times New Roman" w:hAnsi="Times New Roman" w:hint="eastAsia"/>
-          <w:sz w:val="24"/>
-          <w:szCs w:val="24"/>
-        </w:rPr>
-        <w:t xml:space="preserve"> </w:t>
-      </w:r>
-      <w:r>
-        <w:rPr>
-          <w:rFonts w:ascii="Times New Roman" w:hAnsi="Times New Roman"/>
-          <w:sz w:val="24"/>
-          <w:szCs w:val="24"/>
-        </w:rPr>
-        <w:t>system developed in this project is for the Android platform mobile phone users.</w:t>
-      </w:r>
-    </w:p>
-    <w:p>
-      <w:pPr>
-        <w:rPr>
-          <w:rFonts w:ascii="Times New Roman" w:hAnsi="Times New Roman" w:cs="Times New Roman"/>
-          <w:sz w:val="24"/>
-          <w:szCs w:val="24"/>
-        </w:rPr>
-      </w:pPr>
-      <w:r>
-        <w:rPr>
-          <w:rFonts w:ascii="黑体" w:eastAsia="黑体" w:hAnsi="黑体"/>
-          <w:sz w:val="24"/>
-          <w:szCs w:val="24"/>
-        </w:rPr>
-        <w:t>Keywords</w:t>
-      </w:r>
-      <w:r>
-        <w:rPr>
-          <w:rFonts w:ascii="黑体" w:eastAsia="黑体" w:hAnsi="黑体"/>
-          <w:sz w:val="24"/>
-          <w:szCs w:val="24"/>
-        </w:rPr>
-        <w:t>：</w:t>
-      </w:r>
-      <w:r>
-        <w:rPr>
-          <w:rFonts w:ascii="Times New Roman" w:hAnsi="Times New Roman" w:cs="Times New Roman"/>
-          <w:sz w:val="24"/>
-          <w:szCs w:val="24"/>
-        </w:rPr>
-        <w:t>Smart</w:t>
-      </w:r>
-      <w:r>
-        <w:rPr>
-          <w:rFonts w:ascii="Times New Roman" w:hAnsi="Times New Roman" w:cs="Times New Roman" w:hint="eastAsia"/>
-          <w:sz w:val="24"/>
-          <w:szCs w:val="24"/>
-        </w:rPr>
-        <w:t xml:space="preserve"> phone</w:t>
-      </w:r>
-      <w:r>
-        <w:rPr>
-          <w:rFonts w:ascii="Times New Roman" w:hAnsi="Times New Roman" w:cs="Times New Roman"/>
-          <w:sz w:val="24"/>
-          <w:szCs w:val="24"/>
-        </w:rPr>
-        <w:t>,</w:t>
-      </w:r>
-      <w:r>
-        <w:rPr>
-          <w:rFonts w:ascii="Times New Roman" w:hAnsi="Times New Roman" w:cs="Times New Roman" w:hint="eastAsia"/>
-          <w:sz w:val="24"/>
-          <w:szCs w:val="24"/>
-        </w:rPr>
-        <w:t xml:space="preserve"> </w:t>
-      </w:r>
-      <w:r>
-        <w:rPr>
-          <w:rFonts w:ascii="Times New Roman" w:hAnsi="Times New Roman"/>
-          <w:sz w:val="24"/>
-          <w:szCs w:val="24"/>
-        </w:rPr>
-        <w:t xml:space="preserve">speaker </w:t>
-      </w:r>
-      <w:r>
-        <w:rPr>
-          <w:rFonts w:ascii="Times New Roman" w:hAnsi="Times New Roman"/>
-          <w:sz w:val="24"/>
-          <w:szCs w:val="24"/>
-        </w:rPr>
-        <w:t>verification</w:t>
-      </w:r>
-      <w:r>
-        <w:rPr>
-          <w:rFonts w:ascii="Times New Roman" w:hAnsi="Times New Roman" w:hint="eastAsia"/>
-          <w:sz w:val="24"/>
-          <w:szCs w:val="24"/>
-        </w:rPr>
-        <w:t xml:space="preserve">, </w:t>
-      </w:r>
-      <w:r>
-        <w:rPr>
-          <w:rFonts w:ascii="Times New Roman" w:hAnsi="Times New Roman"/>
-          <w:sz w:val="24"/>
-          <w:szCs w:val="24"/>
-        </w:rPr>
-        <w:t>feature extraction</w:t>
-      </w:r>
-      <w:r>
-        <w:rPr>
-          <w:rFonts w:ascii="Times New Roman" w:hAnsi="Times New Roman" w:hint="eastAsia"/>
-          <w:sz w:val="24"/>
-          <w:szCs w:val="24"/>
-        </w:rPr>
-        <w:t xml:space="preserve">, </w:t>
-      </w:r>
-      <w:r>
-        <w:rPr>
-          <w:rFonts w:ascii="Times New Roman" w:hAnsi="Times New Roman"/>
-          <w:sz w:val="24"/>
-          <w:szCs w:val="24"/>
-        </w:rPr>
-        <w:t>training model</w:t>
-      </w:r>
-      <w:r>
-        <w:rPr>
-          <w:rFonts w:ascii="Times New Roman" w:hAnsi="Times New Roman" w:hint="eastAsia"/>
-          <w:sz w:val="24"/>
-          <w:szCs w:val="24"/>
-        </w:rPr>
         <w:t>, Android</w:t>
       </w:r>
-      <w:bookmarkStart w:id="10" w:name="_GoBack"/>
-      <w:bookmarkEnd w:id="10"/>
     </w:p>
     <w:p>
       <w:pPr>
@@ -1029,7 +995,7 @@
             <w:noProof/>
             <w:webHidden/>
           </w:rPr>
-          <w:t>1</w:t>
+          <w:t>2</w:t>
         </w:r>
         <w:r>
           <w:rPr>
@@ -1119,7 +1085,7 @@
             <w:noProof/>
             <w:webHidden/>
           </w:rPr>
-          <w:t>1</w:t>
+          <w:t>2</w:t>
         </w:r>
         <w:r>
           <w:rPr>
@@ -1206,7 +1172,7 @@
             <w:noProof/>
             <w:webHidden/>
           </w:rPr>
-          <w:t>2</w:t>
+          <w:t>3</w:t>
         </w:r>
         <w:r>
           <w:rPr>
@@ -1289,7 +1255,7 @@
             <w:noProof/>
             <w:webHidden/>
           </w:rPr>
-          <w:t>2</w:t>
+          <w:t>3</w:t>
         </w:r>
         <w:r>
           <w:rPr>
@@ -1379,7 +1345,7 @@
             <w:noProof/>
             <w:webHidden/>
           </w:rPr>
-          <w:t>2</w:t>
+          <w:t>3</w:t>
         </w:r>
         <w:r>
           <w:rPr>
@@ -1461,7 +1427,7 @@
             <w:noProof/>
             <w:webHidden/>
           </w:rPr>
-          <w:t>2</w:t>
+          <w:t>3</w:t>
         </w:r>
         <w:r>
           <w:rPr>
@@ -1566,7 +1532,7 @@
             <w:noProof/>
             <w:webHidden/>
           </w:rPr>
-          <w:t>2</w:t>
+          <w:t>4</w:t>
         </w:r>
         <w:r>
           <w:rPr>
@@ -1656,7 +1622,7 @@
             <w:noProof/>
             <w:webHidden/>
           </w:rPr>
-          <w:t>2</w:t>
+          <w:t>5</w:t>
         </w:r>
         <w:r>
           <w:rPr>
@@ -1743,7 +1709,7 @@
             <w:noProof/>
             <w:webHidden/>
           </w:rPr>
-          <w:t>3</w:t>
+          <w:t>6</w:t>
         </w:r>
         <w:r>
           <w:rPr>
@@ -1826,7 +1792,7 @@
             <w:noProof/>
             <w:webHidden/>
           </w:rPr>
-          <w:t>3</w:t>
+          <w:t>6</w:t>
         </w:r>
         <w:r>
           <w:rPr>
@@ -1909,7 +1875,7 @@
             <w:noProof/>
             <w:webHidden/>
           </w:rPr>
-          <w:t>3</w:t>
+          <w:t>6</w:t>
         </w:r>
         <w:r>
           <w:rPr>
@@ -1996,7 +1962,7 @@
             <w:noProof/>
             <w:webHidden/>
           </w:rPr>
-          <w:t>4</w:t>
+          <w:t>7</w:t>
         </w:r>
         <w:r>
           <w:rPr>
@@ -2079,7 +2045,7 @@
             <w:noProof/>
             <w:webHidden/>
           </w:rPr>
-          <w:t>4</w:t>
+          <w:t>7</w:t>
         </w:r>
         <w:r>
           <w:rPr>
@@ -2162,7 +2128,7 @@
             <w:noProof/>
             <w:webHidden/>
           </w:rPr>
-          <w:t>4</w:t>
+          <w:t>7</w:t>
         </w:r>
         <w:r>
           <w:rPr>
@@ -2245,7 +2211,7 @@
             <w:noProof/>
             <w:webHidden/>
           </w:rPr>
-          <w:t>4</w:t>
+          <w:t>7</w:t>
         </w:r>
         <w:r>
           <w:rPr>
@@ -2328,7 +2294,7 @@
             <w:noProof/>
             <w:webHidden/>
           </w:rPr>
-          <w:t>4</w:t>
+          <w:t>7</w:t>
         </w:r>
         <w:r>
           <w:rPr>
@@ -2415,7 +2381,7 @@
             <w:noProof/>
             <w:webHidden/>
           </w:rPr>
-          <w:t>5</w:t>
+          <w:t>8</w:t>
         </w:r>
         <w:r>
           <w:rPr>
@@ -2498,7 +2464,7 @@
             <w:noProof/>
             <w:webHidden/>
           </w:rPr>
-          <w:t>5</w:t>
+          <w:t>8</w:t>
         </w:r>
         <w:r>
           <w:rPr>
@@ -2581,7 +2547,7 @@
             <w:noProof/>
             <w:webHidden/>
           </w:rPr>
-          <w:t>5</w:t>
+          <w:t>8</w:t>
         </w:r>
         <w:r>
           <w:rPr>
@@ -2664,7 +2630,7 @@
             <w:noProof/>
             <w:webHidden/>
           </w:rPr>
-          <w:t>5</w:t>
+          <w:t>8</w:t>
         </w:r>
         <w:r>
           <w:rPr>
@@ -2747,7 +2713,7 @@
             <w:noProof/>
             <w:webHidden/>
           </w:rPr>
-          <w:t>5</w:t>
+          <w:t>8</w:t>
         </w:r>
         <w:r>
           <w:rPr>
@@ -2830,7 +2796,7 @@
             <w:noProof/>
             <w:webHidden/>
           </w:rPr>
-          <w:t>5</w:t>
+          <w:t>8</w:t>
         </w:r>
         <w:r>
           <w:rPr>
@@ -2917,7 +2883,7 @@
             <w:noProof/>
             <w:webHidden/>
           </w:rPr>
-          <w:t>6</w:t>
+          <w:t>9</w:t>
         </w:r>
         <w:r>
           <w:rPr>
@@ -3000,7 +2966,7 @@
             <w:noProof/>
             <w:webHidden/>
           </w:rPr>
-          <w:t>6</w:t>
+          <w:t>9</w:t>
         </w:r>
         <w:r>
           <w:rPr>
@@ -3087,7 +3053,7 @@
             <w:noProof/>
             <w:webHidden/>
           </w:rPr>
-          <w:t>7</w:t>
+          <w:t>10</w:t>
         </w:r>
         <w:r>
           <w:rPr>
@@ -3170,7 +3136,7 @@
             <w:noProof/>
             <w:webHidden/>
           </w:rPr>
-          <w:t>7</w:t>
+          <w:t>10</w:t>
         </w:r>
         <w:r>
           <w:rPr>
@@ -3253,7 +3219,7 @@
             <w:noProof/>
             <w:webHidden/>
           </w:rPr>
-          <w:t>7</w:t>
+          <w:t>10</w:t>
         </w:r>
         <w:r>
           <w:rPr>
@@ -3324,7 +3290,7 @@
             <w:noProof/>
             <w:webHidden/>
           </w:rPr>
-          <w:t>8</w:t>
+          <w:t>11</w:t>
         </w:r>
         <w:r>
           <w:rPr>
@@ -3395,7 +3361,7 @@
             <w:noProof/>
             <w:webHidden/>
           </w:rPr>
-          <w:t>9</w:t>
+          <w:t>12</w:t>
         </w:r>
         <w:r>
           <w:rPr>
@@ -3432,8 +3398,8 @@
       <w:pPr>
         <w:pStyle w:val="2"/>
       </w:pPr>
-      <w:bookmarkStart w:id="11" w:name="_Toc417981793"/>
-      <w:bookmarkStart w:id="12" w:name="_Toc417998998"/>
+      <w:bookmarkStart w:id="10" w:name="_Toc417981793"/>
+      <w:bookmarkStart w:id="11" w:name="_Toc417998998"/>
       <w:r>
         <w:rPr>
           <w:rFonts w:hint="eastAsia"/>
@@ -3441,147 +3407,684 @@
         <w:lastRenderedPageBreak/>
         <w:t>背景</w:t>
       </w:r>
+      <w:bookmarkEnd w:id="10"/>
       <w:bookmarkEnd w:id="11"/>
+    </w:p>
+    <w:p>
+      <w:pPr>
+        <w:pStyle w:val="3"/>
+      </w:pPr>
+      <w:bookmarkStart w:id="12" w:name="_Toc417981794"/>
+      <w:bookmarkStart w:id="13" w:name="_Toc417998999"/>
+      <w:r>
+        <w:t>课题背景</w:t>
+      </w:r>
       <w:bookmarkEnd w:id="12"/>
+      <w:bookmarkEnd w:id="13"/>
+    </w:p>
+    <w:p>
+      <w:pPr>
+        <w:pStyle w:val="a6"/>
+      </w:pPr>
+      <w:r>
+        <w:t>说话人识别最初</w:t>
+      </w:r>
+      <w:r>
+        <w:t>被广泛应用</w:t>
+      </w:r>
+      <w:r>
+        <w:t>是在司法领域，用于帮助对嫌疑人的查证或判定罪犯，经过不断发展后进入安保和军事领域，用于一些机密场所出入控制，机要设备的使用控制和战场监听等等。</w:t>
+      </w:r>
+    </w:p>
+    <w:p>
+      <w:pPr>
+        <w:pStyle w:val="a6"/>
+        <w:rPr>
+          <w:rFonts w:hint="eastAsia"/>
+        </w:rPr>
+      </w:pPr>
+      <w:r>
+        <w:t>出此之外，说话人识别还有着广阔的市场应用前景。例如在通信和互联网尤其是新兴的移动互联网领域，说话人识别技术可以应用于语音拨号，电话银行，信息服务，安全控制，账户登录，</w:t>
+      </w:r>
+      <w:r>
+        <w:rPr>
+          <w:rFonts w:hint="eastAsia"/>
+        </w:rPr>
+        <w:t>E-mail</w:t>
+      </w:r>
+      <w:r>
+        <w:rPr>
+          <w:rFonts w:hint="eastAsia"/>
+        </w:rPr>
+        <w:t>，即时通信等。</w:t>
+      </w:r>
+    </w:p>
+    <w:p>
+      <w:pPr>
+        <w:pStyle w:val="a6"/>
+        <w:rPr>
+          <w:rFonts w:hint="eastAsia"/>
+        </w:rPr>
+      </w:pPr>
+      <w:r>
+        <w:rPr>
+          <w:rFonts w:hint="eastAsia"/>
+        </w:rPr>
+        <w:t>说话人识别是一种生物认证技术。通过语音信号中的波形变化反映说话人生理和应为上的特征，并根据特征识别说话人。这些特征涉及到说话人的年龄，性别，感情，种族等等。</w:t>
+      </w:r>
+    </w:p>
+    <w:p>
+      <w:pPr>
+        <w:pStyle w:val="a6"/>
+      </w:pPr>
+      <w:r>
+        <w:rPr>
+          <w:rFonts w:hint="eastAsia"/>
+        </w:rPr>
+        <w:t>说话人识别的大致过程是首先录入说话人的语音样本，提取其中的语音特征并保存以待应用。在识别时将待测试的语音的特征与保存的语音特征</w:t>
+      </w:r>
+      <w:r>
+        <w:rPr>
+          <w:rFonts w:hint="eastAsia"/>
+        </w:rPr>
+        <w:t>做</w:t>
+      </w:r>
+      <w:r>
+        <w:rPr>
+          <w:rFonts w:hint="eastAsia"/>
+        </w:rPr>
+        <w:t>比较</w:t>
+      </w:r>
+      <w:r>
+        <w:rPr>
+          <w:rFonts w:hint="eastAsia"/>
+        </w:rPr>
+        <w:t>，从而确定说话人身份。</w:t>
+      </w:r>
     </w:p>
     <w:p>
       <w:pPr>
         <w:pStyle w:val="3"/>
       </w:pPr>
-      <w:bookmarkStart w:id="13" w:name="_Toc417981794"/>
-      <w:bookmarkStart w:id="14" w:name="_Toc417998999"/>
-      <w:r>
-        <w:t>课题背景</w:t>
-      </w:r>
-      <w:bookmarkEnd w:id="13"/>
+      <w:bookmarkStart w:id="14" w:name="_Toc417981795"/>
+      <w:bookmarkStart w:id="15" w:name="_Toc417999000"/>
+      <w:r>
+        <w:t>开发背景</w:t>
+      </w:r>
       <w:bookmarkEnd w:id="14"/>
+      <w:bookmarkEnd w:id="15"/>
+    </w:p>
+    <w:p>
+      <w:pPr>
+        <w:pStyle w:val="4"/>
+      </w:pPr>
+      <w:r>
+        <w:rPr>
+          <w:rFonts w:hint="eastAsia"/>
+        </w:rPr>
+        <w:t>开发平台的选择</w:t>
+      </w:r>
     </w:p>
     <w:p>
       <w:pPr>
         <w:pStyle w:val="a6"/>
-      </w:pPr>
-      <w:r>
-        <w:t>说话人识别最初</w:t>
-      </w:r>
-      <w:r>
-        <w:t>被广泛应用</w:t>
-      </w:r>
-      <w:r>
-        <w:t>是在司法领域，用于帮助对嫌疑人的查证或判定罪犯，经过不断发展后进入安保和军事领域，用于一些机密场所出入控制，机要设备的使用控制和战场监听等等。</w:t>
+        <w:rPr>
+          <w:rFonts w:hint="eastAsia"/>
+        </w:rPr>
+      </w:pPr>
+      <w:r>
+        <w:rPr>
+          <w:rFonts w:hint="eastAsia"/>
+        </w:rPr>
+        <w:t>本课题开发的说话人识别系统是面向</w:t>
+      </w:r>
+      <w:r>
+        <w:rPr>
+          <w:rFonts w:hint="eastAsia"/>
+        </w:rPr>
+        <w:t>Android</w:t>
+      </w:r>
+      <w:r>
+        <w:rPr>
+          <w:rFonts w:hint="eastAsia"/>
+        </w:rPr>
+        <w:t>平台手机用户。</w:t>
+      </w:r>
+      <w:r>
+        <w:rPr>
+          <w:rFonts w:hint="eastAsia"/>
+        </w:rPr>
+        <w:t>Android</w:t>
+      </w:r>
+      <w:r>
+        <w:rPr>
+          <w:rFonts w:hint="eastAsia"/>
+        </w:rPr>
+        <w:t>是一种基于</w:t>
+      </w:r>
+      <w:r>
+        <w:rPr>
+          <w:rFonts w:hint="eastAsia"/>
+        </w:rPr>
+        <w:t>Linux</w:t>
+      </w:r>
+      <w:r>
+        <w:rPr>
+          <w:rFonts w:hint="eastAsia"/>
+        </w:rPr>
+        <w:t>的开源的自由的操作系统，主要使用于智能手机，平板电脑，相机，游戏机，电视机等移动设备。最初由</w:t>
+      </w:r>
+      <w:proofErr w:type="gramStart"/>
+      <w:r>
+        <w:rPr>
+          <w:rFonts w:hint="eastAsia"/>
+        </w:rPr>
+        <w:t>由</w:t>
+      </w:r>
+      <w:proofErr w:type="gramEnd"/>
+      <w:r>
+        <w:rPr>
+          <w:rFonts w:hint="eastAsia"/>
+        </w:rPr>
+        <w:t>Andy Rubin</w:t>
+      </w:r>
+      <w:r>
+        <w:rPr>
+          <w:rFonts w:hint="eastAsia"/>
+        </w:rPr>
+        <w:t>开发，后在</w:t>
+      </w:r>
+      <w:r>
+        <w:rPr>
+          <w:rFonts w:hint="eastAsia"/>
+        </w:rPr>
+        <w:t xml:space="preserve"> 2005</w:t>
+      </w:r>
+      <w:r>
+        <w:rPr>
+          <w:rFonts w:hint="eastAsia"/>
+        </w:rPr>
+        <w:t>年</w:t>
+      </w:r>
+      <w:r>
+        <w:rPr>
+          <w:rFonts w:hint="eastAsia"/>
+        </w:rPr>
+        <w:t>8</w:t>
+      </w:r>
+      <w:r>
+        <w:rPr>
+          <w:rFonts w:hint="eastAsia"/>
+        </w:rPr>
+        <w:t>月被</w:t>
+      </w:r>
+      <w:r>
+        <w:rPr>
+          <w:rFonts w:hint="eastAsia"/>
+        </w:rPr>
+        <w:t>Google</w:t>
+      </w:r>
+      <w:r>
+        <w:rPr>
+          <w:rFonts w:hint="eastAsia"/>
+        </w:rPr>
+        <w:t>收购，随后</w:t>
+      </w:r>
+      <w:r>
+        <w:rPr>
+          <w:rFonts w:hint="eastAsia"/>
+        </w:rPr>
+        <w:t>Google</w:t>
+      </w:r>
+      <w:r>
+        <w:rPr>
+          <w:rFonts w:hint="eastAsia"/>
+        </w:rPr>
+        <w:t>以</w:t>
+      </w:r>
+      <w:r>
+        <w:rPr>
+          <w:rFonts w:hint="eastAsia"/>
+        </w:rPr>
+        <w:t>Apache</w:t>
+      </w:r>
+      <w:r>
+        <w:rPr>
+          <w:rFonts w:hint="eastAsia"/>
+        </w:rPr>
+        <w:t>开源许可证和</w:t>
+      </w:r>
+      <w:r>
+        <w:rPr>
+          <w:rFonts w:hint="eastAsia"/>
+        </w:rPr>
+        <w:t>GPL</w:t>
+      </w:r>
+      <w:r>
+        <w:rPr>
+          <w:rFonts w:hint="eastAsia"/>
+        </w:rPr>
+        <w:t>的授权方式，发布了</w:t>
+      </w:r>
+      <w:r>
+        <w:rPr>
+          <w:rFonts w:hint="eastAsia"/>
+        </w:rPr>
+        <w:t>Android</w:t>
+      </w:r>
+      <w:r>
+        <w:rPr>
+          <w:rFonts w:hint="eastAsia"/>
+        </w:rPr>
+        <w:t>的源代码。</w:t>
       </w:r>
     </w:p>
     <w:p>
       <w:pPr>
         <w:pStyle w:val="a6"/>
-      </w:pPr>
-      <w:r>
-        <w:t>出此之外，说话人识别还有着广阔的市场应用前景。例如在通信和互联网尤其是新兴的移动互联网领域，说话人识别技术可以应用于语音拨号，电话银行，信息服务，安全控制，账户登录，</w:t>
-      </w:r>
-      <w:r>
-        <w:rPr>
-          <w:rFonts w:hint="eastAsia"/>
-        </w:rPr>
-        <w:t>E-mail</w:t>
-      </w:r>
-      <w:r>
-        <w:rPr>
-          <w:rFonts w:hint="eastAsia"/>
-        </w:rPr>
-        <w:t>，即时通信等。</w:t>
+        <w:rPr>
+          <w:rFonts w:hint="eastAsia"/>
+        </w:rPr>
+      </w:pPr>
+      <w:r>
+        <w:rPr>
+          <w:rFonts w:hint="eastAsia"/>
+        </w:rPr>
+        <w:t>从</w:t>
+      </w:r>
+      <w:r>
+        <w:rPr>
+          <w:rFonts w:hint="eastAsia"/>
+        </w:rPr>
+        <w:t>Android</w:t>
+      </w:r>
+      <w:r>
+        <w:rPr>
+          <w:rFonts w:hint="eastAsia"/>
+        </w:rPr>
+        <w:t>刚刚发布时的</w:t>
+      </w:r>
+      <w:r>
+        <w:rPr>
+          <w:rFonts w:hint="eastAsia"/>
+        </w:rPr>
+        <w:t>1.0</w:t>
+      </w:r>
+      <w:r>
+        <w:rPr>
+          <w:rFonts w:hint="eastAsia"/>
+        </w:rPr>
+        <w:t>版本到目前的</w:t>
+      </w:r>
+      <w:r>
+        <w:rPr>
+          <w:rFonts w:hint="eastAsia"/>
+        </w:rPr>
+        <w:t>5.0</w:t>
+      </w:r>
+      <w:r>
+        <w:rPr>
+          <w:rFonts w:hint="eastAsia"/>
+        </w:rPr>
+        <w:t>版本，</w:t>
+      </w:r>
+      <w:r>
+        <w:rPr>
+          <w:rFonts w:hint="eastAsia"/>
+        </w:rPr>
+        <w:t>Android</w:t>
+      </w:r>
+      <w:r>
+        <w:rPr>
+          <w:rFonts w:hint="eastAsia"/>
+        </w:rPr>
+        <w:t>逐渐从一个崭新的系统发展为最成熟的移动端操作系统。</w:t>
+      </w:r>
+    </w:p>
+    <w:p>
+      <w:pPr>
+        <w:pStyle w:val="a6"/>
+        <w:rPr>
+          <w:rFonts w:hint="eastAsia"/>
+        </w:rPr>
+      </w:pPr>
+      <w:r>
+        <w:rPr>
+          <w:rFonts w:hint="eastAsia"/>
+        </w:rPr>
+        <w:t>Android</w:t>
+      </w:r>
+      <w:r>
+        <w:rPr>
+          <w:rFonts w:hint="eastAsia"/>
+        </w:rPr>
+        <w:t>作为市场份额最大的手机端操作系统，得益于其的平台开放性和开发开放性。</w:t>
+      </w:r>
+      <w:r>
+        <w:rPr>
+          <w:rFonts w:hint="eastAsia"/>
+        </w:rPr>
+        <w:t>Google</w:t>
+      </w:r>
+      <w:r>
+        <w:rPr>
+          <w:rFonts w:hint="eastAsia"/>
+        </w:rPr>
+        <w:t>允许任何手机终端厂商加入</w:t>
+      </w:r>
+      <w:r>
+        <w:rPr>
+          <w:rFonts w:hint="eastAsia"/>
+        </w:rPr>
+        <w:t>Android</w:t>
+      </w:r>
+      <w:r>
+        <w:rPr>
+          <w:rFonts w:hint="eastAsia"/>
+        </w:rPr>
+        <w:t>平台联盟，也正因为众多的手机厂商加盟，使得</w:t>
+      </w:r>
+      <w:r>
+        <w:rPr>
+          <w:rFonts w:hint="eastAsia"/>
+        </w:rPr>
+        <w:t>Android</w:t>
+      </w:r>
+      <w:r>
+        <w:rPr>
+          <w:rFonts w:hint="eastAsia"/>
+        </w:rPr>
+        <w:t>平台拥有了众多的开发者，开发的</w:t>
+      </w:r>
+      <w:r>
+        <w:rPr>
+          <w:rFonts w:hint="eastAsia"/>
+        </w:rPr>
+        <w:t>Android</w:t>
+      </w:r>
+      <w:r>
+        <w:rPr>
+          <w:rFonts w:hint="eastAsia"/>
+        </w:rPr>
+        <w:t>应用更加丰富，用户数越来越多。</w:t>
+      </w:r>
+    </w:p>
+    <w:p>
+      <w:pPr>
+        <w:pStyle w:val="a6"/>
+        <w:rPr>
+          <w:rFonts w:hint="eastAsia"/>
+        </w:rPr>
+      </w:pPr>
+      <w:r>
+        <w:rPr>
+          <w:rFonts w:hint="eastAsia"/>
+        </w:rPr>
+        <w:t>Google</w:t>
+      </w:r>
+      <w:r>
+        <w:rPr>
+          <w:rFonts w:hint="eastAsia"/>
+        </w:rPr>
+        <w:t>提供给</w:t>
+      </w:r>
+      <w:r>
+        <w:rPr>
+          <w:rFonts w:hint="eastAsia"/>
+        </w:rPr>
+        <w:t>Android</w:t>
+      </w:r>
+      <w:r>
+        <w:rPr>
+          <w:rFonts w:hint="eastAsia"/>
+        </w:rPr>
+        <w:t>一个相当自由的开发环境，有着不停更新的</w:t>
+      </w:r>
+      <w:r>
+        <w:rPr>
+          <w:rFonts w:hint="eastAsia"/>
+        </w:rPr>
+        <w:t>Development Toolkit</w:t>
+      </w:r>
+      <w:r>
+        <w:rPr>
+          <w:rFonts w:hint="eastAsia"/>
+        </w:rPr>
+        <w:t>，和较少约束的系统</w:t>
+      </w:r>
+      <w:r>
+        <w:rPr>
+          <w:rFonts w:hint="eastAsia"/>
+        </w:rPr>
+        <w:t>API</w:t>
+      </w:r>
+      <w:r>
+        <w:rPr>
+          <w:rFonts w:hint="eastAsia"/>
+        </w:rPr>
+        <w:t>，使得开发者可以自由地进行开发。</w:t>
+      </w:r>
+    </w:p>
+    <w:p>
+      <w:pPr>
+        <w:pStyle w:val="a6"/>
+      </w:pPr>
+      <w:r>
+        <w:rPr>
+          <w:rFonts w:hint="eastAsia"/>
+        </w:rPr>
+        <w:t>选择</w:t>
+      </w:r>
+      <w:r>
+        <w:rPr>
+          <w:rFonts w:hint="eastAsia"/>
+        </w:rPr>
+        <w:t>Android</w:t>
+      </w:r>
+      <w:r>
+        <w:rPr>
+          <w:rFonts w:hint="eastAsia"/>
+        </w:rPr>
+        <w:t>平台开发，主要是看重它丰富的硬件资源的开发上的开放性。</w:t>
+      </w:r>
+    </w:p>
+    <w:p>
+      <w:pPr>
+        <w:pStyle w:val="4"/>
+      </w:pPr>
+      <w:r>
+        <w:rPr>
+          <w:rFonts w:hint="eastAsia"/>
+        </w:rPr>
+        <w:t>认证方式的选择</w:t>
+      </w:r>
+    </w:p>
+    <w:p>
+      <w:pPr>
+        <w:pStyle w:val="a6"/>
+        <w:rPr>
+          <w:rFonts w:hint="eastAsia"/>
+        </w:rPr>
+      </w:pPr>
+      <w:r>
+        <w:rPr>
+          <w:rFonts w:hint="eastAsia"/>
+        </w:rPr>
+        <w:lastRenderedPageBreak/>
+        <w:t>根据识别系统对待识别语音内容的不同，又可以分为文本相关和文本无关两种方式。</w:t>
+      </w:r>
+    </w:p>
+    <w:p>
+      <w:pPr>
+        <w:pStyle w:val="a6"/>
+        <w:rPr>
+          <w:rFonts w:hint="eastAsia"/>
+        </w:rPr>
+      </w:pPr>
+      <w:r>
+        <w:rPr>
+          <w:rFonts w:hint="eastAsia"/>
+        </w:rPr>
+        <w:t>文本相关的说话人识别方式要求说话人发音的关键词或关键句子与训练文本相同，且在识别时也要按照相同内容发音。</w:t>
+      </w:r>
+    </w:p>
+    <w:p>
+      <w:pPr>
+        <w:pStyle w:val="a6"/>
+        <w:rPr>
+          <w:rFonts w:hint="eastAsia"/>
+        </w:rPr>
+      </w:pPr>
+      <w:r>
+        <w:rPr>
+          <w:rFonts w:hint="eastAsia"/>
+        </w:rPr>
+        <w:t>文本无关的说话人识别方式在训练和识别时都不对说话人的</w:t>
+      </w:r>
+      <w:proofErr w:type="gramStart"/>
+      <w:r>
+        <w:rPr>
+          <w:rFonts w:hint="eastAsia"/>
+        </w:rPr>
+        <w:t>的</w:t>
+      </w:r>
+      <w:proofErr w:type="gramEnd"/>
+      <w:r>
+        <w:rPr>
+          <w:rFonts w:hint="eastAsia"/>
+        </w:rPr>
+        <w:t>发音内容做要求，其识别对象是任意的语音信号。</w:t>
+      </w:r>
+    </w:p>
+    <w:p>
+      <w:pPr>
+        <w:pStyle w:val="a6"/>
+      </w:pPr>
+      <w:r>
+        <w:rPr>
+          <w:rFonts w:hint="eastAsia"/>
+        </w:rPr>
+        <w:t>由于文本无关的说话人识别方式的无法控制的特性，而文本相关的识别系统的鲁棒性较强，本课题所研究开发的系统采用文本相关的说话人识别方式。</w:t>
       </w:r>
     </w:p>
     <w:p>
       <w:pPr>
         <w:pStyle w:val="3"/>
       </w:pPr>
-      <w:bookmarkStart w:id="15" w:name="_Toc417981795"/>
-      <w:bookmarkStart w:id="16" w:name="_Toc417999000"/>
-      <w:r>
-        <w:t>开发背景</w:t>
-      </w:r>
-      <w:bookmarkEnd w:id="15"/>
+      <w:bookmarkStart w:id="16" w:name="_Toc417981796"/>
+      <w:bookmarkStart w:id="17" w:name="_Toc417999001"/>
+      <w:r>
+        <w:t>研究目的和意义</w:t>
+      </w:r>
       <w:bookmarkEnd w:id="16"/>
-    </w:p>
-    <w:p>
-      <w:pPr>
-        <w:pStyle w:val="4"/>
-      </w:pPr>
-      <w:r>
-        <w:rPr>
-          <w:rFonts w:hint="eastAsia"/>
-        </w:rPr>
-        <w:t>开发平台的选择</w:t>
-      </w:r>
+      <w:bookmarkEnd w:id="17"/>
     </w:p>
     <w:p>
       <w:pPr>
         <w:pStyle w:val="a6"/>
-      </w:pPr>
-      <w:r>
-        <w:rPr>
-          <w:rFonts w:hint="eastAsia"/>
-        </w:rPr>
-        <w:t>说</w:t>
-      </w:r>
-      <w:r>
-        <w:rPr>
-          <w:rFonts w:hint="eastAsia"/>
-        </w:rPr>
-        <w:t>话人识别是一种生物认证技术。通过语音信号中的波形变化反映说话人生理和应为上的特征，并根据特征识别说话人。这些特征涉及到说话人的年龄，性别，感情，种族等等。</w:t>
-      </w:r>
-    </w:p>
-    <w:p>
-      <w:pPr>
-        <w:pStyle w:val="4"/>
-      </w:pPr>
-      <w:r>
-        <w:rPr>
-          <w:rFonts w:hint="eastAsia"/>
-        </w:rPr>
-        <w:t>认证方式的选择</w:t>
+        <w:rPr>
+          <w:rFonts w:hint="eastAsia"/>
+        </w:rPr>
+      </w:pPr>
+      <w:r>
+        <w:rPr>
+          <w:rFonts w:hint="eastAsia"/>
+        </w:rPr>
+        <w:t>通过本课题的面向</w:t>
+      </w:r>
+      <w:r>
+        <w:rPr>
+          <w:rFonts w:hint="eastAsia"/>
+        </w:rPr>
+        <w:t>Android</w:t>
+      </w:r>
+      <w:r>
+        <w:rPr>
+          <w:rFonts w:hint="eastAsia"/>
+        </w:rPr>
+        <w:t>平台手机用户的说话人识别系统，可以对用户进行生物身份识别确认以替代原本的手机上的数字密码验证，避免了数字密码遭非法用户窃取的风险。</w:t>
       </w:r>
     </w:p>
     <w:p>
       <w:pPr>
         <w:pStyle w:val="a6"/>
-      </w:pPr>
+        <w:rPr>
+          <w:rFonts w:hint="eastAsia"/>
+        </w:rPr>
+      </w:pPr>
+      <w:r>
+        <w:rPr>
+          <w:rFonts w:hint="eastAsia"/>
+        </w:rPr>
+        <w:t>除此之外本课题还使得生物身份识别系统更简单易用，在安保、司法等以外领域的地方部署，可以极大地促进说话人识别技术的发展。</w:t>
+      </w:r>
+    </w:p>
+    <w:p>
+      <w:pPr>
+        <w:pStyle w:val="a6"/>
+      </w:pPr>
+      <w:r>
+        <w:rPr>
+          <w:rFonts w:hint="eastAsia"/>
+        </w:rPr>
+        <w:t>最后，目前移动互联网行业发展迅速，但是安全性还是原地踏步，本系统还可以与</w:t>
+      </w:r>
+      <w:r>
+        <w:rPr>
+          <w:rFonts w:hint="eastAsia"/>
+        </w:rPr>
+        <w:t>Android</w:t>
+      </w:r>
+      <w:r>
+        <w:rPr>
+          <w:rFonts w:hint="eastAsia"/>
+        </w:rPr>
+        <w:t>平台上的其他应用进行绑定，以极大地增强一些移动互联网应用的安全性，例如手机支付钱包等功能。</w:t>
+      </w:r>
     </w:p>
     <w:p>
       <w:pPr>
         <w:pStyle w:val="3"/>
       </w:pPr>
-      <w:bookmarkStart w:id="17" w:name="_Toc417981796"/>
-      <w:bookmarkStart w:id="18" w:name="_Toc417999001"/>
-      <w:r>
-        <w:t>研究目的和意义</w:t>
-      </w:r>
-      <w:bookmarkEnd w:id="17"/>
+      <w:bookmarkStart w:id="18" w:name="_Toc417981797"/>
+      <w:bookmarkStart w:id="19" w:name="_Toc417999002"/>
+      <w:r>
+        <w:rPr>
+          <w:rFonts w:hint="eastAsia"/>
+        </w:rPr>
+        <w:t>论文组织结构</w:t>
+      </w:r>
       <w:bookmarkEnd w:id="18"/>
+      <w:bookmarkEnd w:id="19"/>
     </w:p>
     <w:p>
       <w:pPr>
         <w:pStyle w:val="a6"/>
       </w:pPr>
-    </w:p>
-    <w:p>
-      <w:pPr>
-        <w:pStyle w:val="3"/>
-      </w:pPr>
-      <w:bookmarkStart w:id="19" w:name="_Toc417981797"/>
-      <w:bookmarkStart w:id="20" w:name="_Toc417999002"/>
-      <w:r>
-        <w:rPr>
-          <w:rFonts w:hint="eastAsia"/>
-        </w:rPr>
-        <w:t>论文组织结构</w:t>
-      </w:r>
-      <w:bookmarkEnd w:id="19"/>
-      <w:bookmarkEnd w:id="20"/>
-    </w:p>
-    <w:p>
-      <w:pPr>
-        <w:pStyle w:val="a6"/>
-      </w:pPr>
+      <w:r>
+        <w:rPr>
+          <w:rFonts w:hint="eastAsia"/>
+        </w:rPr>
+        <w:t>本文组织如下，第一章，背景，主要介绍课题背景，开发平台和认证方法的选取，课题的</w:t>
+      </w:r>
+      <w:r>
+        <w:rPr>
+          <w:rFonts w:hint="eastAsia"/>
+        </w:rPr>
+        <w:t>目的和意义</w:t>
+      </w:r>
+      <w:r>
+        <w:rPr>
+          <w:rFonts w:hint="eastAsia"/>
+        </w:rPr>
+        <w:t>等；第二章，文献综述，主要介绍系统开发所需要基本知识；第三章，系统的需求分析；第四章，系统的详细设计；第五</w:t>
+      </w:r>
+      <w:r>
+        <w:rPr>
+          <w:rFonts w:hint="eastAsia"/>
+        </w:rPr>
+        <w:t>章，系统的主要功能及实现；第六章，实验中所遇到的问题及解决方法；第七章，对未来的展望和当前系统的总结。</w:t>
+      </w:r>
     </w:p>
     <w:p>
       <w:pPr>
@@ -3599,14 +4102,14 @@
       <w:pPr>
         <w:pStyle w:val="2"/>
       </w:pPr>
-      <w:bookmarkStart w:id="21" w:name="_Toc417981798"/>
-      <w:bookmarkStart w:id="22" w:name="_Toc417999003"/>
+      <w:bookmarkStart w:id="20" w:name="_Toc417981798"/>
+      <w:bookmarkStart w:id="21" w:name="_Toc417999003"/>
       <w:r>
         <w:lastRenderedPageBreak/>
         <w:t>文献综述</w:t>
       </w:r>
+      <w:bookmarkEnd w:id="20"/>
       <w:bookmarkEnd w:id="21"/>
-      <w:bookmarkEnd w:id="22"/>
     </w:p>
     <w:p>
       <w:pPr>
@@ -3626,13 +4129,13 @@
           <w:szCs w:val="28"/>
         </w:rPr>
       </w:pPr>
-      <w:bookmarkStart w:id="23" w:name="_Toc417997832"/>
-      <w:bookmarkStart w:id="24" w:name="_Toc417998627"/>
-      <w:bookmarkStart w:id="25" w:name="_Toc417999004"/>
-      <w:bookmarkStart w:id="26" w:name="_Toc417981799"/>
+      <w:bookmarkStart w:id="22" w:name="_Toc417997832"/>
+      <w:bookmarkStart w:id="23" w:name="_Toc417998627"/>
+      <w:bookmarkStart w:id="24" w:name="_Toc417999004"/>
+      <w:bookmarkStart w:id="25" w:name="_Toc417981799"/>
+      <w:bookmarkEnd w:id="22"/>
       <w:bookmarkEnd w:id="23"/>
       <w:bookmarkEnd w:id="24"/>
-      <w:bookmarkEnd w:id="25"/>
     </w:p>
     <w:p>
       <w:pPr>
@@ -3652,12 +4155,12 @@
           <w:szCs w:val="28"/>
         </w:rPr>
       </w:pPr>
-      <w:bookmarkStart w:id="27" w:name="_Toc417997833"/>
-      <w:bookmarkStart w:id="28" w:name="_Toc417998628"/>
-      <w:bookmarkStart w:id="29" w:name="_Toc417999005"/>
+      <w:bookmarkStart w:id="26" w:name="_Toc417997833"/>
+      <w:bookmarkStart w:id="27" w:name="_Toc417998628"/>
+      <w:bookmarkStart w:id="28" w:name="_Toc417999005"/>
+      <w:bookmarkEnd w:id="26"/>
       <w:bookmarkEnd w:id="27"/>
       <w:bookmarkEnd w:id="28"/>
-      <w:bookmarkEnd w:id="29"/>
     </w:p>
     <w:p>
       <w:pPr>
@@ -3667,7 +4170,7 @@
           <w:numId w:val="23"/>
         </w:numPr>
       </w:pPr>
-      <w:bookmarkStart w:id="30" w:name="_Toc417999006"/>
+      <w:bookmarkStart w:id="29" w:name="_Toc417999006"/>
       <w:r>
         <w:rPr>
           <w:rFonts w:hint="eastAsia"/>
@@ -3686,8 +4189,8 @@
         </w:rPr>
         <w:t>结构</w:t>
       </w:r>
-      <w:bookmarkEnd w:id="26"/>
-      <w:bookmarkEnd w:id="30"/>
+      <w:bookmarkEnd w:id="25"/>
+      <w:bookmarkEnd w:id="29"/>
     </w:p>
     <w:p>
       <w:pPr>
@@ -3770,28 +4273,340 @@
           <w:ilvl w:val="1"/>
           <w:numId w:val="23"/>
         </w:numPr>
-      </w:pPr>
-      <w:bookmarkStart w:id="31" w:name="_Toc417981800"/>
-      <w:bookmarkStart w:id="32" w:name="_Toc417999007"/>
-      <w:r>
-        <w:rPr>
-          <w:rFonts w:hint="eastAsia"/>
-        </w:rPr>
-        <w:t>HTK</w:t>
-      </w:r>
-      <w:r>
-        <w:rPr>
-          <w:rFonts w:hint="eastAsia"/>
-        </w:rPr>
-        <w:t>工具箱</w:t>
-      </w:r>
-      <w:bookmarkEnd w:id="31"/>
-      <w:bookmarkEnd w:id="32"/>
+        <w:rPr>
+          <w:rFonts w:hint="eastAsia"/>
+        </w:rPr>
+      </w:pPr>
+      <w:proofErr w:type="gramStart"/>
+      <w:r>
+        <w:rPr>
+          <w:rFonts w:hint="eastAsia"/>
+        </w:rPr>
+        <w:t>隐</w:t>
+      </w:r>
+      <w:proofErr w:type="gramEnd"/>
+      <w:r>
+        <w:rPr>
+          <w:rFonts w:hint="eastAsia"/>
+        </w:rPr>
+        <w:t>马尔科夫模型</w:t>
+      </w:r>
+      <w:r>
+        <w:rPr>
+          <w:rFonts w:hint="eastAsia"/>
+        </w:rPr>
+        <w:t>(HMM)</w:t>
+      </w:r>
     </w:p>
     <w:p>
       <w:pPr>
         <w:pStyle w:val="a6"/>
-      </w:pPr>
+        <w:rPr>
+          <w:rFonts w:hint="eastAsia"/>
+        </w:rPr>
+      </w:pPr>
+      <w:proofErr w:type="gramStart"/>
+      <w:r>
+        <w:rPr>
+          <w:rFonts w:hint="eastAsia"/>
+        </w:rPr>
+        <w:t>隐</w:t>
+      </w:r>
+      <w:proofErr w:type="gramEnd"/>
+      <w:r>
+        <w:rPr>
+          <w:rFonts w:hint="eastAsia"/>
+        </w:rPr>
+        <w:t>马尔科夫模型（</w:t>
+      </w:r>
+      <w:r>
+        <w:rPr>
+          <w:rFonts w:hint="eastAsia"/>
+        </w:rPr>
+        <w:t>Hidden Markov Model</w:t>
+      </w:r>
+      <w:r>
+        <w:rPr>
+          <w:rFonts w:hint="eastAsia"/>
+        </w:rPr>
+        <w:t>，</w:t>
+      </w:r>
+      <w:r>
+        <w:rPr>
+          <w:rFonts w:hint="eastAsia"/>
+        </w:rPr>
+        <w:t>HMM</w:t>
+      </w:r>
+      <w:r>
+        <w:rPr>
+          <w:rFonts w:hint="eastAsia"/>
+        </w:rPr>
+        <w:t>）是一个统计模型，用来描述一个含有隐含未知参数的状态跳转过程。其要点在于从可观察的参数中找出这一系列状态跳转过程中的隐含参数。然后利用这些参数来</w:t>
+      </w:r>
+      <w:r>
+        <w:rPr>
+          <w:rFonts w:hint="eastAsia"/>
+        </w:rPr>
+        <w:t>做</w:t>
+      </w:r>
+      <w:r>
+        <w:rPr>
+          <w:rFonts w:hint="eastAsia"/>
+        </w:rPr>
+        <w:t>进一步的分析，例如语音识别。</w:t>
+      </w:r>
+    </w:p>
+    <w:p>
+      <w:pPr>
+        <w:pStyle w:val="a6"/>
+        <w:rPr>
+          <w:rFonts w:hint="eastAsia"/>
+        </w:rPr>
+      </w:pPr>
+      <w:r>
+        <w:rPr>
+          <w:rFonts w:hint="eastAsia"/>
+        </w:rPr>
+        <w:t>在正常的马尔科夫模型中，状态参数对于观察者来说是完全直接可见的。而在隐马尔科夫模型中，状态参数并不是直接可见的，但模型中</w:t>
+      </w:r>
+      <w:proofErr w:type="gramStart"/>
+      <w:r>
+        <w:rPr>
+          <w:rFonts w:hint="eastAsia"/>
+        </w:rPr>
+        <w:t>受状态</w:t>
+      </w:r>
+      <w:proofErr w:type="gramEnd"/>
+      <w:r>
+        <w:rPr>
+          <w:rFonts w:hint="eastAsia"/>
+        </w:rPr>
+        <w:t>影响的某些参数变量则是可见的。</w:t>
+      </w:r>
+    </w:p>
+    <w:p>
+      <w:pPr>
+        <w:pStyle w:val="a6"/>
+        <w:rPr>
+          <w:rFonts w:hint="eastAsia"/>
+        </w:rPr>
+      </w:pPr>
+      <w:r>
+        <w:rPr>
+          <w:rFonts w:hint="eastAsia"/>
+        </w:rPr>
+        <w:t>例如在某地的某人在雨天喜欢</w:t>
+      </w:r>
+      <w:proofErr w:type="gramStart"/>
+      <w:r>
+        <w:rPr>
+          <w:rFonts w:hint="eastAsia"/>
+        </w:rPr>
+        <w:t>宅</w:t>
+      </w:r>
+      <w:proofErr w:type="gramEnd"/>
+      <w:r>
+        <w:rPr>
+          <w:rFonts w:hint="eastAsia"/>
+        </w:rPr>
+        <w:t>在家中，在晴天时喜欢出去踢球，那么当你得知这个人在某一天出去踢球</w:t>
+      </w:r>
+      <w:r>
+        <w:rPr>
+          <w:rFonts w:hint="eastAsia"/>
+        </w:rPr>
+        <w:t>(</w:t>
+      </w:r>
+      <w:proofErr w:type="gramStart"/>
+      <w:r>
+        <w:rPr>
+          <w:rFonts w:hint="eastAsia"/>
+        </w:rPr>
+        <w:t>或宅在家</w:t>
+      </w:r>
+      <w:proofErr w:type="gramEnd"/>
+      <w:r>
+        <w:rPr>
+          <w:rFonts w:hint="eastAsia"/>
+        </w:rPr>
+        <w:t>中</w:t>
+      </w:r>
+      <w:r>
+        <w:rPr>
+          <w:rFonts w:hint="eastAsia"/>
+        </w:rPr>
+        <w:t>)</w:t>
+      </w:r>
+      <w:r>
+        <w:rPr>
+          <w:rFonts w:hint="eastAsia"/>
+        </w:rPr>
+        <w:t>，就可以推断出这个人所在的地方的天气是晴天</w:t>
+      </w:r>
+      <w:r>
+        <w:rPr>
+          <w:rFonts w:hint="eastAsia"/>
+        </w:rPr>
+        <w:t>(</w:t>
+      </w:r>
+      <w:r>
+        <w:rPr>
+          <w:rFonts w:hint="eastAsia"/>
+        </w:rPr>
+        <w:t>或雨天</w:t>
+      </w:r>
+      <w:r>
+        <w:rPr>
+          <w:rFonts w:hint="eastAsia"/>
+        </w:rPr>
+        <w:t>)</w:t>
+      </w:r>
+      <w:r>
+        <w:rPr>
+          <w:rFonts w:hint="eastAsia"/>
+        </w:rPr>
+        <w:t>。这个人告诉了你的他的活动，也就是一个受天气影响的参数变量，而我们对天气并不是可知的，这样一个系统就是</w:t>
+      </w:r>
+      <w:proofErr w:type="gramStart"/>
+      <w:r>
+        <w:rPr>
+          <w:rFonts w:hint="eastAsia"/>
+        </w:rPr>
+        <w:t>隐</w:t>
+      </w:r>
+      <w:proofErr w:type="gramEnd"/>
+      <w:r>
+        <w:rPr>
+          <w:rFonts w:hint="eastAsia"/>
+        </w:rPr>
+        <w:t>马尔科夫型模型。</w:t>
+      </w:r>
+    </w:p>
+    <w:p>
+      <w:pPr>
+        <w:pStyle w:val="a6"/>
+        <w:rPr>
+          <w:rFonts w:hint="eastAsia"/>
+        </w:rPr>
+      </w:pPr>
+      <w:r>
+        <w:rPr>
+          <w:rFonts w:hint="eastAsia"/>
+        </w:rPr>
+        <w:t>在语音识别领域，最常用到的两个模型分别是高斯混合模型和隐马尔科夫模型。高斯混合模型常用于文本无关的语音识别，而隐马尔科夫模型常用于文本相关的语音识别。</w:t>
+      </w:r>
+    </w:p>
+    <w:p>
+      <w:pPr>
+        <w:pStyle w:val="a6"/>
+        <w:rPr>
+          <w:rFonts w:hint="eastAsia"/>
+        </w:rPr>
+      </w:pPr>
+      <w:r>
+        <w:rPr>
+          <w:rFonts w:hint="eastAsia"/>
+        </w:rPr>
+        <w:t>通过给定测试序列</w:t>
+      </w:r>
+      <w:r>
+        <w:rPr>
+          <w:rFonts w:hint="eastAsia"/>
+        </w:rPr>
+        <w:t>(</w:t>
+      </w:r>
+      <w:r>
+        <w:rPr>
+          <w:rFonts w:hint="eastAsia"/>
+        </w:rPr>
+        <w:t>测试用户的语音特征序列</w:t>
+      </w:r>
+      <w:r>
+        <w:rPr>
+          <w:rFonts w:hint="eastAsia"/>
+        </w:rPr>
+        <w:t xml:space="preserve">) </w:t>
+      </w:r>
+      <w:r>
+        <w:rPr>
+          <w:rFonts w:hint="eastAsia"/>
+        </w:rPr>
+        <w:t>和模型参数</w:t>
+      </w:r>
+      <w:r>
+        <w:rPr>
+          <w:rFonts w:hint="eastAsia"/>
+        </w:rPr>
+        <w:t>(</w:t>
+      </w:r>
+      <w:r>
+        <w:rPr>
+          <w:rFonts w:hint="eastAsia"/>
+        </w:rPr>
+        <w:t>事先训练好的语音特征序列集合</w:t>
+      </w:r>
+      <w:r>
+        <w:rPr>
+          <w:rFonts w:hint="eastAsia"/>
+        </w:rPr>
+        <w:t>)</w:t>
+      </w:r>
+      <w:r>
+        <w:rPr>
+          <w:rFonts w:hint="eastAsia"/>
+        </w:rPr>
+        <w:t>，再利用</w:t>
+      </w:r>
+      <w:r>
+        <w:rPr>
+          <w:rFonts w:hint="eastAsia"/>
+        </w:rPr>
+        <w:t>Viterbi</w:t>
+      </w:r>
+      <w:r>
+        <w:rPr>
+          <w:rFonts w:hint="eastAsia"/>
+        </w:rPr>
+        <w:t>算法寻找某种意义上最优的状态序列</w:t>
+      </w:r>
+      <w:r>
+        <w:rPr>
+          <w:rFonts w:hint="eastAsia"/>
+        </w:rPr>
+        <w:t>(</w:t>
+      </w:r>
+      <w:r>
+        <w:rPr>
+          <w:rFonts w:hint="eastAsia"/>
+        </w:rPr>
+        <w:t>测试用户的身份</w:t>
+      </w:r>
+      <w:r>
+        <w:rPr>
+          <w:rFonts w:hint="eastAsia"/>
+        </w:rPr>
+        <w:t>)</w:t>
+      </w:r>
+      <w:r>
+        <w:rPr>
+          <w:rFonts w:hint="eastAsia"/>
+        </w:rPr>
+        <w:t>。这就是在文本相关语音识别领域使用</w:t>
+      </w:r>
+      <w:proofErr w:type="gramStart"/>
+      <w:r>
+        <w:rPr>
+          <w:rFonts w:hint="eastAsia"/>
+        </w:rPr>
+        <w:t>隐</w:t>
+      </w:r>
+      <w:proofErr w:type="gramEnd"/>
+      <w:r>
+        <w:rPr>
+          <w:rFonts w:hint="eastAsia"/>
+        </w:rPr>
+        <w:t>马尔科夫模型的过程。</w:t>
+      </w:r>
     </w:p>
     <w:p>
       <w:pPr>
@@ -3800,17 +4615,184 @@
           <w:ilvl w:val="1"/>
           <w:numId w:val="23"/>
         </w:numPr>
-      </w:pPr>
-      <w:bookmarkStart w:id="33" w:name="_Toc417981801"/>
-      <w:bookmarkStart w:id="34" w:name="_Toc417999008"/>
-      <w:r>
-        <w:rPr>
-          <w:rFonts w:hint="eastAsia"/>
-        </w:rPr>
-        <w:t>Android</w:t>
-      </w:r>
-      <w:bookmarkEnd w:id="33"/>
-      <w:bookmarkEnd w:id="34"/>
+        <w:rPr>
+          <w:rFonts w:hint="eastAsia"/>
+        </w:rPr>
+      </w:pPr>
+      <w:r>
+        <w:rPr>
+          <w:rFonts w:hint="eastAsia"/>
+        </w:rPr>
+        <w:t>HTK</w:t>
+      </w:r>
+      <w:r>
+        <w:rPr>
+          <w:rFonts w:hint="eastAsia"/>
+        </w:rPr>
+        <w:t>工具箱</w:t>
+      </w:r>
+    </w:p>
+    <w:p>
+      <w:pPr>
+        <w:pStyle w:val="ac"/>
+        <w:numPr>
+          <w:ilvl w:val="0"/>
+          <w:numId w:val="45"/>
+        </w:numPr>
+        <w:spacing w:before="240" w:line="300" w:lineRule="auto"/>
+        <w:ind w:firstLineChars="0"/>
+        <w:contextualSpacing/>
+        <w:outlineLvl w:val="3"/>
+        <w:rPr>
+          <w:rFonts w:ascii="Times New Roman" w:eastAsia="黑体" w:hAnsi="Times New Roman" w:cs="Times New Roman" w:hint="eastAsia"/>
+          <w:vanish/>
+          <w:kern w:val="0"/>
+          <w:sz w:val="24"/>
+          <w:szCs w:val="24"/>
+        </w:rPr>
+      </w:pPr>
+    </w:p>
+    <w:p>
+      <w:pPr>
+        <w:pStyle w:val="ac"/>
+        <w:numPr>
+          <w:ilvl w:val="0"/>
+          <w:numId w:val="45"/>
+        </w:numPr>
+        <w:spacing w:before="240" w:line="300" w:lineRule="auto"/>
+        <w:ind w:firstLineChars="0"/>
+        <w:contextualSpacing/>
+        <w:outlineLvl w:val="3"/>
+        <w:rPr>
+          <w:rFonts w:ascii="Times New Roman" w:eastAsia="黑体" w:hAnsi="Times New Roman" w:cs="Times New Roman" w:hint="eastAsia"/>
+          <w:vanish/>
+          <w:kern w:val="0"/>
+          <w:sz w:val="24"/>
+          <w:szCs w:val="24"/>
+        </w:rPr>
+      </w:pPr>
+    </w:p>
+    <w:p>
+      <w:pPr>
+        <w:pStyle w:val="ac"/>
+        <w:numPr>
+          <w:ilvl w:val="1"/>
+          <w:numId w:val="45"/>
+        </w:numPr>
+        <w:spacing w:before="240" w:line="300" w:lineRule="auto"/>
+        <w:ind w:firstLineChars="0"/>
+        <w:contextualSpacing/>
+        <w:outlineLvl w:val="3"/>
+        <w:rPr>
+          <w:rFonts w:ascii="Times New Roman" w:eastAsia="黑体" w:hAnsi="Times New Roman" w:cs="Times New Roman" w:hint="eastAsia"/>
+          <w:vanish/>
+          <w:kern w:val="0"/>
+          <w:sz w:val="24"/>
+          <w:szCs w:val="24"/>
+        </w:rPr>
+      </w:pPr>
+    </w:p>
+    <w:p>
+      <w:pPr>
+        <w:pStyle w:val="ac"/>
+        <w:numPr>
+          <w:ilvl w:val="1"/>
+          <w:numId w:val="45"/>
+        </w:numPr>
+        <w:spacing w:before="240" w:line="300" w:lineRule="auto"/>
+        <w:ind w:firstLineChars="0"/>
+        <w:contextualSpacing/>
+        <w:outlineLvl w:val="3"/>
+        <w:rPr>
+          <w:rFonts w:ascii="Times New Roman" w:eastAsia="黑体" w:hAnsi="Times New Roman" w:cs="Times New Roman" w:hint="eastAsia"/>
+          <w:vanish/>
+          <w:kern w:val="0"/>
+          <w:sz w:val="24"/>
+          <w:szCs w:val="24"/>
+        </w:rPr>
+      </w:pPr>
+    </w:p>
+    <w:p>
+      <w:pPr>
+        <w:pStyle w:val="ac"/>
+        <w:numPr>
+          <w:ilvl w:val="1"/>
+          <w:numId w:val="45"/>
+        </w:numPr>
+        <w:spacing w:before="240" w:line="300" w:lineRule="auto"/>
+        <w:ind w:firstLineChars="0"/>
+        <w:contextualSpacing/>
+        <w:outlineLvl w:val="3"/>
+        <w:rPr>
+          <w:rFonts w:ascii="Times New Roman" w:eastAsia="黑体" w:hAnsi="Times New Roman" w:cs="Times New Roman" w:hint="eastAsia"/>
+          <w:vanish/>
+          <w:kern w:val="0"/>
+          <w:sz w:val="24"/>
+          <w:szCs w:val="24"/>
+        </w:rPr>
+      </w:pPr>
+    </w:p>
+    <w:p>
+      <w:pPr>
+        <w:pStyle w:val="4"/>
+        <w:numPr>
+          <w:ilvl w:val="2"/>
+          <w:numId w:val="45"/>
+        </w:numPr>
+        <w:rPr>
+          <w:rFonts w:hint="eastAsia"/>
+        </w:rPr>
+      </w:pPr>
+      <w:r>
+        <w:rPr>
+          <w:rFonts w:hint="eastAsia"/>
+        </w:rPr>
+        <w:t>HTK</w:t>
+      </w:r>
+      <w:r>
+        <w:rPr>
+          <w:rFonts w:hint="eastAsia"/>
+        </w:rPr>
+        <w:t>工具箱概述</w:t>
+      </w:r>
+    </w:p>
+    <w:p>
+      <w:pPr>
+        <w:pStyle w:val="a6"/>
+        <w:rPr>
+          <w:rFonts w:hint="eastAsia"/>
+        </w:rPr>
+      </w:pPr>
+    </w:p>
+    <w:p>
+      <w:pPr>
+        <w:pStyle w:val="4"/>
+        <w:numPr>
+          <w:ilvl w:val="2"/>
+          <w:numId w:val="45"/>
+        </w:numPr>
+        <w:rPr>
+          <w:rFonts w:hint="eastAsia"/>
+        </w:rPr>
+      </w:pPr>
+      <w:r>
+        <w:rPr>
+          <w:rFonts w:hint="eastAsia"/>
+        </w:rPr>
+        <w:t>HTK</w:t>
+      </w:r>
+      <w:r>
+        <w:rPr>
+          <w:rFonts w:hint="eastAsia"/>
+        </w:rPr>
+        <w:t>工具箱</w:t>
+      </w:r>
+      <w:r>
+        <w:rPr>
+          <w:rFonts w:hint="eastAsia"/>
+        </w:rPr>
+        <w:t>使用流程</w:t>
+      </w:r>
     </w:p>
     <w:p>
       <w:pPr>
@@ -3825,8 +4807,212 @@
           <w:numId w:val="23"/>
         </w:numPr>
       </w:pPr>
-      <w:bookmarkStart w:id="35" w:name="_Toc417981802"/>
-      <w:bookmarkStart w:id="36" w:name="_Toc417999009"/>
+      <w:bookmarkStart w:id="30" w:name="_Toc417981801"/>
+      <w:bookmarkStart w:id="31" w:name="_Toc417999008"/>
+      <w:r>
+        <w:rPr>
+          <w:rFonts w:hint="eastAsia"/>
+        </w:rPr>
+        <w:t>Android</w:t>
+      </w:r>
+      <w:bookmarkEnd w:id="30"/>
+      <w:bookmarkEnd w:id="31"/>
+    </w:p>
+    <w:p>
+      <w:pPr>
+        <w:pStyle w:val="a6"/>
+        <w:rPr>
+          <w:rFonts w:hint="eastAsia"/>
+        </w:rPr>
+      </w:pPr>
+      <w:r>
+        <w:rPr>
+          <w:rFonts w:hint="eastAsia"/>
+        </w:rPr>
+        <w:t>Android</w:t>
+      </w:r>
+      <w:r>
+        <w:rPr>
+          <w:rFonts w:hint="eastAsia"/>
+        </w:rPr>
+        <w:t>开发有</w:t>
+      </w:r>
+      <w:r>
+        <w:rPr>
+          <w:rFonts w:hint="eastAsia"/>
+        </w:rPr>
+        <w:t>4</w:t>
+      </w:r>
+      <w:r>
+        <w:rPr>
+          <w:rFonts w:hint="eastAsia"/>
+        </w:rPr>
+        <w:t>个层次</w:t>
+      </w:r>
+      <w:r>
+        <w:rPr>
+          <w:rFonts w:hint="eastAsia"/>
+        </w:rPr>
+        <w:t>(</w:t>
+      </w:r>
+      <w:r>
+        <w:rPr>
+          <w:rFonts w:hint="eastAsia"/>
+        </w:rPr>
+        <w:t>如图</w:t>
+      </w:r>
+      <w:r>
+        <w:rPr>
+          <w:rFonts w:hint="eastAsia"/>
+        </w:rPr>
+        <w:t>2.1</w:t>
+      </w:r>
+      <w:r>
+        <w:rPr>
+          <w:rFonts w:hint="eastAsia"/>
+        </w:rPr>
+        <w:t>所示</w:t>
+      </w:r>
+      <w:r>
+        <w:rPr>
+          <w:rFonts w:hint="eastAsia"/>
+        </w:rPr>
+        <w:t>)</w:t>
+      </w:r>
+      <w:r>
+        <w:rPr>
+          <w:rFonts w:hint="eastAsia"/>
+        </w:rPr>
+        <w:t>，自下而上分别是</w:t>
+      </w:r>
+      <w:r>
+        <w:rPr>
+          <w:rFonts w:hint="eastAsia"/>
+        </w:rPr>
+        <w:t>Linux</w:t>
+      </w:r>
+      <w:r>
+        <w:rPr>
+          <w:rFonts w:hint="eastAsia"/>
+        </w:rPr>
+        <w:t>内核层开发，</w:t>
+      </w:r>
+      <w:proofErr w:type="gramStart"/>
+      <w:r>
+        <w:rPr>
+          <w:rFonts w:hint="eastAsia"/>
+        </w:rPr>
+        <w:t>类库层开发</w:t>
+      </w:r>
+      <w:proofErr w:type="gramEnd"/>
+      <w:r>
+        <w:rPr>
+          <w:rFonts w:hint="eastAsia"/>
+        </w:rPr>
+        <w:t>，应用框架层开发，应用层开发。</w:t>
+      </w:r>
+    </w:p>
+    <w:p>
+      <w:pPr>
+        <w:pStyle w:val="a6"/>
+        <w:rPr>
+          <w:rFonts w:hint="eastAsia"/>
+        </w:rPr>
+      </w:pPr>
+      <w:r>
+        <w:rPr>
+          <w:rFonts w:hint="eastAsia"/>
+        </w:rPr>
+        <w:t>第一层</w:t>
+      </w:r>
+      <w:r>
+        <w:rPr>
+          <w:rFonts w:hint="eastAsia"/>
+        </w:rPr>
+        <w:t>Linux</w:t>
+      </w:r>
+      <w:r>
+        <w:rPr>
+          <w:rFonts w:hint="eastAsia"/>
+        </w:rPr>
+        <w:t>内核层开发由</w:t>
+      </w:r>
+      <w:r>
+        <w:rPr>
+          <w:rFonts w:hint="eastAsia"/>
+        </w:rPr>
+        <w:t>C</w:t>
+      </w:r>
+      <w:r>
+        <w:rPr>
+          <w:rFonts w:hint="eastAsia"/>
+        </w:rPr>
+        <w:t>实现，主要负责管理</w:t>
+      </w:r>
+      <w:r>
+        <w:rPr>
+          <w:rFonts w:hint="eastAsia"/>
+        </w:rPr>
+        <w:t>Android</w:t>
+      </w:r>
+      <w:r>
+        <w:rPr>
+          <w:rFonts w:hint="eastAsia"/>
+        </w:rPr>
+        <w:t>硬件的驱动。</w:t>
+      </w:r>
+    </w:p>
+    <w:p>
+      <w:pPr>
+        <w:pStyle w:val="a6"/>
+        <w:rPr>
+          <w:rFonts w:hint="eastAsia"/>
+        </w:rPr>
+      </w:pPr>
+      <w:r>
+        <w:rPr>
+          <w:rFonts w:hint="eastAsia"/>
+        </w:rPr>
+        <w:t>第二层</w:t>
+      </w:r>
+      <w:proofErr w:type="gramStart"/>
+      <w:r>
+        <w:rPr>
+          <w:rFonts w:hint="eastAsia"/>
+        </w:rPr>
+        <w:t>类库层开发</w:t>
+      </w:r>
+      <w:proofErr w:type="gramEnd"/>
+      <w:r>
+        <w:rPr>
+          <w:rFonts w:hint="eastAsia"/>
+        </w:rPr>
+        <w:t>依然由</w:t>
+      </w:r>
+      <w:r>
+        <w:rPr>
+          <w:rFonts w:hint="eastAsia"/>
+        </w:rPr>
+        <w:t>C</w:t>
+      </w:r>
+      <w:r>
+        <w:rPr>
+          <w:rFonts w:hint="eastAsia"/>
+        </w:rPr>
+        <w:t>实现，主要负责</w:t>
+      </w:r>
+      <w:r>
+        <w:rPr>
+          <w:rFonts w:hint="eastAsia"/>
+        </w:rPr>
+        <w:t>Android</w:t>
+      </w:r>
+      <w:r>
+        <w:rPr>
+          <w:rFonts w:hint="eastAsia"/>
+        </w:rPr>
+        <w:t>上一些常用类库和组件的开发，例如数据库</w:t>
+      </w:r>
       <w:r>
         <w:rPr>
           <w:rFonts w:hint="eastAsia"/>
@@ -3837,27 +5023,589 @@
         <w:rPr>
           <w:rFonts w:hint="eastAsia"/>
         </w:rPr>
-        <w:t>数据库以及</w:t>
-      </w:r>
-      <w:r>
-        <w:rPr>
-          <w:rFonts w:hint="eastAsia"/>
-        </w:rPr>
-        <w:t>ORM</w:t>
-      </w:r>
-      <w:r>
-        <w:rPr>
-          <w:rFonts w:hint="eastAsia"/>
-        </w:rPr>
-        <w:t>框架</w:t>
-      </w:r>
-      <w:bookmarkEnd w:id="35"/>
-      <w:bookmarkEnd w:id="36"/>
+        <w:t>，浏览器内核</w:t>
+      </w:r>
+      <w:proofErr w:type="spellStart"/>
+      <w:r>
+        <w:rPr>
+          <w:rFonts w:hint="eastAsia"/>
+        </w:rPr>
+        <w:t>WebKit</w:t>
+      </w:r>
+      <w:proofErr w:type="spellEnd"/>
+      <w:r>
+        <w:rPr>
+          <w:rFonts w:hint="eastAsia"/>
+        </w:rPr>
+        <w:t>，常用的</w:t>
+      </w:r>
+      <w:r>
+        <w:rPr>
+          <w:rFonts w:hint="eastAsia"/>
+        </w:rPr>
+        <w:t>C</w:t>
+      </w:r>
+      <w:r>
+        <w:rPr>
+          <w:rFonts w:hint="eastAsia"/>
+        </w:rPr>
+        <w:t>函数库</w:t>
+      </w:r>
+      <w:proofErr w:type="spellStart"/>
+      <w:r>
+        <w:rPr>
+          <w:rFonts w:hint="eastAsia"/>
+        </w:rPr>
+        <w:t>libc</w:t>
+      </w:r>
+      <w:proofErr w:type="spellEnd"/>
+      <w:r>
+        <w:rPr>
+          <w:rFonts w:hint="eastAsia"/>
+        </w:rPr>
+        <w:t>，运行应用的虚拟机</w:t>
+      </w:r>
+      <w:proofErr w:type="spellStart"/>
+      <w:r>
+        <w:rPr>
+          <w:rFonts w:hint="eastAsia"/>
+        </w:rPr>
+        <w:t>Dalvik</w:t>
+      </w:r>
+      <w:proofErr w:type="spellEnd"/>
+      <w:r>
+        <w:rPr>
+          <w:rFonts w:hint="eastAsia"/>
+        </w:rPr>
+        <w:t>。</w:t>
+      </w:r>
     </w:p>
     <w:p>
       <w:pPr>
         <w:pStyle w:val="a6"/>
-      </w:pPr>
+        <w:rPr>
+          <w:rFonts w:hint="eastAsia"/>
+        </w:rPr>
+      </w:pPr>
+      <w:r>
+        <w:rPr>
+          <w:rFonts w:hint="eastAsia"/>
+        </w:rPr>
+        <w:t>第三层是</w:t>
+      </w:r>
+      <w:r>
+        <w:rPr>
+          <w:rFonts w:hint="eastAsia"/>
+        </w:rPr>
+        <w:t>Android</w:t>
+      </w:r>
+      <w:r>
+        <w:rPr>
+          <w:rFonts w:hint="eastAsia"/>
+        </w:rPr>
+        <w:t>系统应用框架，由</w:t>
+      </w:r>
+      <w:r>
+        <w:rPr>
+          <w:rFonts w:hint="eastAsia"/>
+        </w:rPr>
+        <w:t>Java</w:t>
+      </w:r>
+      <w:r>
+        <w:rPr>
+          <w:rFonts w:hint="eastAsia"/>
+        </w:rPr>
+        <w:t>实现，包含了</w:t>
+      </w:r>
+      <w:r>
+        <w:rPr>
+          <w:rFonts w:hint="eastAsia"/>
+        </w:rPr>
+        <w:t>Activity Manager</w:t>
+      </w:r>
+      <w:r>
+        <w:rPr>
+          <w:rFonts w:hint="eastAsia"/>
+        </w:rPr>
+        <w:t>界面管理，</w:t>
+      </w:r>
+      <w:r>
+        <w:rPr>
+          <w:rFonts w:hint="eastAsia"/>
+        </w:rPr>
+        <w:t>Notification Manager</w:t>
+      </w:r>
+      <w:r>
+        <w:rPr>
+          <w:rFonts w:hint="eastAsia"/>
+        </w:rPr>
+        <w:t>通知管理，</w:t>
+      </w:r>
+      <w:r>
+        <w:rPr>
+          <w:rFonts w:hint="eastAsia"/>
+        </w:rPr>
+        <w:t>Resource Manager</w:t>
+      </w:r>
+      <w:r>
+        <w:rPr>
+          <w:rFonts w:hint="eastAsia"/>
+        </w:rPr>
+        <w:t>资源管理等等，实现了对</w:t>
+      </w:r>
+      <w:r>
+        <w:rPr>
+          <w:rFonts w:hint="eastAsia"/>
+        </w:rPr>
+        <w:t>Linux</w:t>
+      </w:r>
+      <w:r>
+        <w:rPr>
+          <w:rFonts w:hint="eastAsia"/>
+        </w:rPr>
+        <w:t>内核层和</w:t>
+      </w:r>
+      <w:proofErr w:type="gramStart"/>
+      <w:r>
+        <w:rPr>
+          <w:rFonts w:hint="eastAsia"/>
+        </w:rPr>
+        <w:t>类库层的</w:t>
+      </w:r>
+      <w:proofErr w:type="gramEnd"/>
+      <w:r>
+        <w:rPr>
+          <w:rFonts w:hint="eastAsia"/>
+        </w:rPr>
+        <w:t>封装，让</w:t>
+      </w:r>
+      <w:r>
+        <w:rPr>
+          <w:rFonts w:hint="eastAsia"/>
+        </w:rPr>
+        <w:t>Android</w:t>
+      </w:r>
+      <w:r>
+        <w:rPr>
+          <w:rFonts w:hint="eastAsia"/>
+        </w:rPr>
+        <w:t>不过度依赖与</w:t>
+      </w:r>
+      <w:r>
+        <w:rPr>
+          <w:rFonts w:hint="eastAsia"/>
+        </w:rPr>
+        <w:t>Linux</w:t>
+      </w:r>
+      <w:r>
+        <w:rPr>
+          <w:rFonts w:hint="eastAsia"/>
+        </w:rPr>
+        <w:t>内核，达到内核无关的特性，让</w:t>
+      </w:r>
+      <w:r>
+        <w:rPr>
+          <w:rFonts w:hint="eastAsia"/>
+        </w:rPr>
+        <w:t>Android</w:t>
+      </w:r>
+      <w:r>
+        <w:rPr>
+          <w:rFonts w:hint="eastAsia"/>
+        </w:rPr>
+        <w:t>框架开发和</w:t>
+      </w:r>
+      <w:r>
+        <w:rPr>
+          <w:rFonts w:hint="eastAsia"/>
+        </w:rPr>
+        <w:t>Android</w:t>
+      </w:r>
+      <w:r>
+        <w:rPr>
+          <w:rFonts w:hint="eastAsia"/>
+        </w:rPr>
+        <w:t>应用开发能在不考虑</w:t>
+      </w:r>
+      <w:r>
+        <w:rPr>
+          <w:rFonts w:hint="eastAsia"/>
+        </w:rPr>
+        <w:t>Linux</w:t>
+      </w:r>
+      <w:r>
+        <w:rPr>
+          <w:rFonts w:hint="eastAsia"/>
+        </w:rPr>
+        <w:t>内核和驱动下顺利完成，以吸引更多的开发者。</w:t>
+      </w:r>
+    </w:p>
+    <w:p>
+      <w:pPr>
+        <w:pStyle w:val="a6"/>
+        <w:rPr>
+          <w:rFonts w:hint="eastAsia"/>
+        </w:rPr>
+      </w:pPr>
+      <w:r>
+        <w:rPr>
+          <w:rFonts w:hint="eastAsia"/>
+        </w:rPr>
+        <w:t>第四层是</w:t>
+      </w:r>
+      <w:r>
+        <w:rPr>
+          <w:rFonts w:hint="eastAsia"/>
+        </w:rPr>
+        <w:t>Android</w:t>
+      </w:r>
+      <w:r>
+        <w:rPr>
+          <w:rFonts w:hint="eastAsia"/>
+        </w:rPr>
+        <w:t>应用程序的开发，由</w:t>
+      </w:r>
+      <w:r>
+        <w:rPr>
+          <w:rFonts w:hint="eastAsia"/>
+        </w:rPr>
+        <w:t>Java</w:t>
+      </w:r>
+      <w:r>
+        <w:rPr>
+          <w:rFonts w:hint="eastAsia"/>
+        </w:rPr>
+        <w:t>实现，可以利用</w:t>
+      </w:r>
+      <w:r>
+        <w:rPr>
+          <w:rFonts w:hint="eastAsia"/>
+        </w:rPr>
+        <w:t>Android</w:t>
+      </w:r>
+      <w:r>
+        <w:rPr>
+          <w:rFonts w:hint="eastAsia"/>
+        </w:rPr>
+        <w:t>提供的</w:t>
+      </w:r>
+      <w:r>
+        <w:rPr>
+          <w:rFonts w:hint="eastAsia"/>
+        </w:rPr>
+        <w:t>API</w:t>
+      </w:r>
+      <w:r>
+        <w:rPr>
+          <w:rFonts w:hint="eastAsia"/>
+        </w:rPr>
+        <w:t>接口实现各种功能的应用，例如信息服务，拍照，录音，定位等等，以及各种界面控件完成用户交互，例如文本框</w:t>
+      </w:r>
+      <w:proofErr w:type="spellStart"/>
+      <w:r>
+        <w:rPr>
+          <w:rFonts w:hint="eastAsia"/>
+        </w:rPr>
+        <w:t>EditText</w:t>
+      </w:r>
+      <w:proofErr w:type="spellEnd"/>
+      <w:r>
+        <w:rPr>
+          <w:rFonts w:hint="eastAsia"/>
+        </w:rPr>
+        <w:t>，按钮</w:t>
+      </w:r>
+      <w:r>
+        <w:rPr>
+          <w:rFonts w:hint="eastAsia"/>
+        </w:rPr>
+        <w:t>Button</w:t>
+      </w:r>
+      <w:r>
+        <w:rPr>
+          <w:rFonts w:hint="eastAsia"/>
+        </w:rPr>
+        <w:t>等等。</w:t>
+      </w:r>
+    </w:p>
+    <w:p>
+      <w:pPr>
+        <w:pStyle w:val="a8"/>
+      </w:pPr>
+      <w:r>
+        <w:rPr>
+          <w:noProof/>
+        </w:rPr>
+        <w:lastRenderedPageBreak/>
+        <w:drawing>
+          <wp:anchor distT="0" distB="0" distL="114300" distR="114300" simplePos="0" relativeHeight="251659264" behindDoc="0" locked="0" layoutInCell="1" allowOverlap="1" wp14:anchorId="5BDE96F3" wp14:editId="0551DB5F">
+            <wp:simplePos x="0" y="0"/>
+            <wp:positionH relativeFrom="margin">
+              <wp:posOffset>100330</wp:posOffset>
+            </wp:positionH>
+            <wp:positionV relativeFrom="paragraph">
+              <wp:posOffset>36195</wp:posOffset>
+            </wp:positionV>
+            <wp:extent cx="5759450" cy="4942205"/>
+            <wp:effectExtent l="0" t="0" r="0" b="0"/>
+            <wp:wrapTopAndBottom/>
+            <wp:docPr id="4" name="图片 4" descr="C:\Users\LoveMH\Desktop\Android系统架构图.png"/>
+            <wp:cNvGraphicFramePr>
+              <a:graphicFrameLocks xmlns:a="http://schemas.openxmlformats.org/drawingml/2006/main" noChangeAspect="1"/>
+            </wp:cNvGraphicFramePr>
+            <a:graphic xmlns:a="http://schemas.openxmlformats.org/drawingml/2006/main">
+              <a:graphicData uri="http://schemas.openxmlformats.org/drawingml/2006/picture">
+                <pic:pic xmlns:pic="http://schemas.openxmlformats.org/drawingml/2006/picture">
+                  <pic:nvPicPr>
+                    <pic:cNvPr id="0" name="Picture 25" descr="C:\Users\LoveMH\Desktop\Android系统架构图.png"/>
+                    <pic:cNvPicPr>
+                      <a:picLocks noChangeAspect="1" noChangeArrowheads="1"/>
+                    </pic:cNvPicPr>
+                  </pic:nvPicPr>
+                  <pic:blipFill>
+                    <a:blip r:embed="rId11">
+                      <a:extLst>
+                        <a:ext uri="{28A0092B-C50C-407E-A947-70E740481C1C}">
+                          <a14:useLocalDpi xmlns:a14="http://schemas.microsoft.com/office/drawing/2010/main" val="0"/>
+                        </a:ext>
+                      </a:extLst>
+                    </a:blip>
+                    <a:srcRect/>
+                    <a:stretch>
+                      <a:fillRect/>
+                    </a:stretch>
+                  </pic:blipFill>
+                  <pic:spPr bwMode="auto">
+                    <a:xfrm>
+                      <a:off x="0" y="0"/>
+                      <a:ext cx="5759450" cy="4942205"/>
+                    </a:xfrm>
+                    <a:prstGeom prst="rect">
+                      <a:avLst/>
+                    </a:prstGeom>
+                    <a:noFill/>
+                    <a:ln>
+                      <a:noFill/>
+                    </a:ln>
+                  </pic:spPr>
+                </pic:pic>
+              </a:graphicData>
+            </a:graphic>
+          </wp:anchor>
+        </w:drawing>
+      </w:r>
+      <w:r>
+        <w:t>图</w:t>
+      </w:r>
+      <w:r>
+        <w:rPr>
+          <w:rFonts w:hint="eastAsia"/>
+        </w:rPr>
+        <w:t>2.1</w:t>
+      </w:r>
+      <w:r>
+        <w:t xml:space="preserve"> Android</w:t>
+      </w:r>
+      <w:r>
+        <w:t>开发层次图</w:t>
+      </w:r>
+    </w:p>
+    <w:p>
+      <w:pPr>
+        <w:pStyle w:val="a6"/>
+        <w:rPr>
+          <w:rFonts w:hint="eastAsia"/>
+        </w:rPr>
+      </w:pPr>
+      <w:r>
+        <w:rPr>
+          <w:rFonts w:hint="eastAsia"/>
+        </w:rPr>
+        <w:t>Android</w:t>
+      </w:r>
+      <w:r>
+        <w:rPr>
+          <w:rFonts w:hint="eastAsia"/>
+        </w:rPr>
+        <w:t>应用程序由</w:t>
+      </w:r>
+      <w:r>
+        <w:rPr>
+          <w:rFonts w:hint="eastAsia"/>
+        </w:rPr>
+        <w:t>4</w:t>
+      </w:r>
+      <w:r>
+        <w:rPr>
+          <w:rFonts w:hint="eastAsia"/>
+        </w:rPr>
+        <w:t>大组件构成，分别是</w:t>
+      </w:r>
+      <w:r>
+        <w:rPr>
+          <w:rFonts w:hint="eastAsia"/>
+        </w:rPr>
+        <w:t>Activity</w:t>
+      </w:r>
+      <w:r>
+        <w:rPr>
+          <w:rFonts w:hint="eastAsia"/>
+        </w:rPr>
+        <w:t>、</w:t>
+      </w:r>
+      <w:r>
+        <w:rPr>
+          <w:rFonts w:hint="eastAsia"/>
+        </w:rPr>
+        <w:t>Service</w:t>
+      </w:r>
+      <w:r>
+        <w:rPr>
+          <w:rFonts w:hint="eastAsia"/>
+        </w:rPr>
+        <w:t>、</w:t>
+      </w:r>
+      <w:r>
+        <w:rPr>
+          <w:rFonts w:hint="eastAsia"/>
+        </w:rPr>
+        <w:t>Broadcast Receiver</w:t>
+      </w:r>
+      <w:r>
+        <w:rPr>
+          <w:rFonts w:hint="eastAsia"/>
+        </w:rPr>
+        <w:t>、</w:t>
+      </w:r>
+      <w:r>
+        <w:rPr>
+          <w:rFonts w:hint="eastAsia"/>
+        </w:rPr>
+        <w:t>Content Provider</w:t>
+      </w:r>
+      <w:r>
+        <w:rPr>
+          <w:rFonts w:hint="eastAsia"/>
+        </w:rPr>
+        <w:t>。</w:t>
+      </w:r>
+      <w:r>
+        <w:rPr>
+          <w:rFonts w:hint="eastAsia"/>
+        </w:rPr>
+        <w:t>Activity</w:t>
+      </w:r>
+      <w:r>
+        <w:rPr>
+          <w:rFonts w:hint="eastAsia"/>
+        </w:rPr>
+        <w:t>是</w:t>
+      </w:r>
+      <w:r>
+        <w:rPr>
+          <w:rFonts w:hint="eastAsia"/>
+        </w:rPr>
+        <w:t>Android</w:t>
+      </w:r>
+      <w:r>
+        <w:rPr>
+          <w:rFonts w:hint="eastAsia"/>
+        </w:rPr>
+        <w:t>应用与用户交互的界面，可以显示一些控件也可以监听并处理用户的事件做出响应。</w:t>
+      </w:r>
+      <w:r>
+        <w:rPr>
+          <w:rFonts w:hint="eastAsia"/>
+        </w:rPr>
+        <w:t>Broadcast Receiver</w:t>
+      </w:r>
+      <w:r>
+        <w:rPr>
+          <w:rFonts w:hint="eastAsia"/>
+        </w:rPr>
+        <w:t>用来对外部事件进行过滤，从而只获得自己感兴趣的内容。</w:t>
+      </w:r>
+      <w:r>
+        <w:rPr>
+          <w:rFonts w:hint="eastAsia"/>
+        </w:rPr>
+        <w:t xml:space="preserve">Service </w:t>
+      </w:r>
+      <w:r>
+        <w:rPr>
+          <w:rFonts w:hint="eastAsia"/>
+        </w:rPr>
+        <w:t>是没有用户界面的程序，主要用来开发如监控类等后台程序。</w:t>
+      </w:r>
+      <w:r>
+        <w:rPr>
+          <w:rFonts w:hint="eastAsia"/>
+        </w:rPr>
+        <w:t>Content Provider</w:t>
+      </w:r>
+      <w:r>
+        <w:rPr>
+          <w:rFonts w:hint="eastAsia"/>
+        </w:rPr>
+        <w:t>用于给应</w:t>
+      </w:r>
+      <w:bookmarkStart w:id="32" w:name="_GoBack"/>
+      <w:bookmarkEnd w:id="32"/>
+      <w:r>
+        <w:rPr>
+          <w:rFonts w:hint="eastAsia"/>
+        </w:rPr>
+        <w:t>用提供各种各样的数据，例如</w:t>
+      </w:r>
+      <w:r>
+        <w:rPr>
+          <w:rFonts w:hint="eastAsia"/>
+        </w:rPr>
+        <w:t>SQLite</w:t>
+      </w:r>
+      <w:r>
+        <w:rPr>
+          <w:rFonts w:hint="eastAsia"/>
+        </w:rPr>
+        <w:t>数据库，</w:t>
+      </w:r>
+      <w:proofErr w:type="spellStart"/>
+      <w:r>
+        <w:rPr>
+          <w:rFonts w:hint="eastAsia"/>
+        </w:rPr>
+        <w:t>SharedPreferences</w:t>
+      </w:r>
+      <w:proofErr w:type="spellEnd"/>
+      <w:r>
+        <w:rPr>
+          <w:rFonts w:hint="eastAsia"/>
+        </w:rPr>
+        <w:t>配置文件。</w:t>
+      </w:r>
+    </w:p>
+    <w:p>
+      <w:pPr>
+        <w:pStyle w:val="a6"/>
+      </w:pPr>
+      <w:r>
+        <w:rPr>
+          <w:rFonts w:hint="eastAsia"/>
+        </w:rPr>
+        <w:t>本课题的开发的说话人识别系统主要在第二层和第四层完成。先在第二层中移植好</w:t>
+      </w:r>
+      <w:r>
+        <w:rPr>
+          <w:rFonts w:hint="eastAsia"/>
+        </w:rPr>
+        <w:t>HTK</w:t>
+      </w:r>
+      <w:r>
+        <w:rPr>
+          <w:rFonts w:hint="eastAsia"/>
+        </w:rPr>
+        <w:t>语音工具箱类库，再在第四层中开发一个应用调用这个类库，完成语音特征提取，训练建模，测试识别等任务。</w:t>
+      </w:r>
     </w:p>
     <w:p>
       <w:pPr>
@@ -3867,22 +5615,73 @@
           <w:numId w:val="23"/>
         </w:numPr>
       </w:pPr>
-      <w:bookmarkStart w:id="37" w:name="_Toc417981803"/>
-      <w:bookmarkStart w:id="38" w:name="_Toc417999010"/>
-      <w:r>
-        <w:rPr>
-          <w:rFonts w:hint="eastAsia"/>
-        </w:rPr>
-        <w:t>Apache-commons-io</w:t>
-      </w:r>
+      <w:bookmarkStart w:id="33" w:name="_Toc417981802"/>
+      <w:bookmarkStart w:id="34" w:name="_Toc417999009"/>
+      <w:r>
+        <w:rPr>
+          <w:rFonts w:hint="eastAsia"/>
+        </w:rPr>
+        <w:t>SQLite</w:t>
+      </w:r>
+      <w:r>
+        <w:rPr>
+          <w:rFonts w:hint="eastAsia"/>
+        </w:rPr>
+        <w:t>数据库以及</w:t>
+      </w:r>
+      <w:r>
+        <w:rPr>
+          <w:rFonts w:hint="eastAsia"/>
+        </w:rPr>
+        <w:t>ORM</w:t>
+      </w:r>
+      <w:r>
+        <w:rPr>
+          <w:rFonts w:hint="eastAsia"/>
+        </w:rPr>
+        <w:t>框架</w:t>
+      </w:r>
+      <w:bookmarkEnd w:id="33"/>
+      <w:bookmarkEnd w:id="34"/>
+    </w:p>
+    <w:p>
+      <w:pPr>
+        <w:pStyle w:val="a6"/>
+      </w:pPr>
+    </w:p>
+    <w:p>
+      <w:pPr>
+        <w:pStyle w:val="3"/>
+        <w:numPr>
+          <w:ilvl w:val="1"/>
+          <w:numId w:val="23"/>
+        </w:numPr>
+      </w:pPr>
+      <w:bookmarkStart w:id="35" w:name="_Toc417981803"/>
+      <w:bookmarkStart w:id="36" w:name="_Toc417999010"/>
+      <w:r>
+        <w:rPr>
+          <w:rFonts w:hint="eastAsia"/>
+        </w:rPr>
+        <w:lastRenderedPageBreak/>
+        <w:t>Apache-commons-</w:t>
+      </w:r>
+      <w:proofErr w:type="spellStart"/>
+      <w:r>
+        <w:rPr>
+          <w:rFonts w:hint="eastAsia"/>
+        </w:rPr>
+        <w:t>io</w:t>
+      </w:r>
+      <w:proofErr w:type="spellEnd"/>
       <w:r>
         <w:rPr>
           <w:rFonts w:hint="eastAsia"/>
         </w:rPr>
         <w:t>包</w:t>
       </w:r>
-      <w:bookmarkEnd w:id="37"/>
-      <w:bookmarkEnd w:id="38"/>
+      <w:bookmarkEnd w:id="35"/>
+      <w:bookmarkEnd w:id="36"/>
     </w:p>
     <w:p>
       <w:pPr>
@@ -3902,14 +5701,14 @@
       <w:pPr>
         <w:pStyle w:val="2"/>
       </w:pPr>
-      <w:bookmarkStart w:id="39" w:name="_Toc417981804"/>
-      <w:bookmarkStart w:id="40" w:name="_Toc417999011"/>
+      <w:bookmarkStart w:id="37" w:name="_Toc417981804"/>
+      <w:bookmarkStart w:id="38" w:name="_Toc417999011"/>
       <w:r>
         <w:lastRenderedPageBreak/>
         <w:t>系统需求分析</w:t>
       </w:r>
-      <w:bookmarkEnd w:id="39"/>
-      <w:bookmarkEnd w:id="40"/>
+      <w:bookmarkEnd w:id="37"/>
+      <w:bookmarkEnd w:id="38"/>
     </w:p>
     <w:p>
       <w:pPr>
@@ -3929,13 +5728,13 @@
           <w:szCs w:val="28"/>
         </w:rPr>
       </w:pPr>
-      <w:bookmarkStart w:id="41" w:name="_Toc417997840"/>
-      <w:bookmarkStart w:id="42" w:name="_Toc417998635"/>
-      <w:bookmarkStart w:id="43" w:name="_Toc417999012"/>
-      <w:bookmarkStart w:id="44" w:name="_Toc417981805"/>
+      <w:bookmarkStart w:id="39" w:name="_Toc417997840"/>
+      <w:bookmarkStart w:id="40" w:name="_Toc417998635"/>
+      <w:bookmarkStart w:id="41" w:name="_Toc417999012"/>
+      <w:bookmarkStart w:id="42" w:name="_Toc417981805"/>
+      <w:bookmarkEnd w:id="39"/>
+      <w:bookmarkEnd w:id="40"/>
       <w:bookmarkEnd w:id="41"/>
-      <w:bookmarkEnd w:id="42"/>
-      <w:bookmarkEnd w:id="43"/>
     </w:p>
     <w:p>
       <w:pPr>
@@ -3955,12 +5754,12 @@
           <w:szCs w:val="28"/>
         </w:rPr>
       </w:pPr>
-      <w:bookmarkStart w:id="45" w:name="_Toc417997841"/>
-      <w:bookmarkStart w:id="46" w:name="_Toc417998636"/>
-      <w:bookmarkStart w:id="47" w:name="_Toc417999013"/>
+      <w:bookmarkStart w:id="43" w:name="_Toc417997841"/>
+      <w:bookmarkStart w:id="44" w:name="_Toc417998636"/>
+      <w:bookmarkStart w:id="45" w:name="_Toc417999013"/>
+      <w:bookmarkEnd w:id="43"/>
+      <w:bookmarkEnd w:id="44"/>
       <w:bookmarkEnd w:id="45"/>
-      <w:bookmarkEnd w:id="46"/>
-      <w:bookmarkEnd w:id="47"/>
     </w:p>
     <w:p>
       <w:pPr>
@@ -3980,12 +5779,12 @@
           <w:szCs w:val="28"/>
         </w:rPr>
       </w:pPr>
-      <w:bookmarkStart w:id="48" w:name="_Toc417997842"/>
-      <w:bookmarkStart w:id="49" w:name="_Toc417998637"/>
-      <w:bookmarkStart w:id="50" w:name="_Toc417999014"/>
+      <w:bookmarkStart w:id="46" w:name="_Toc417997842"/>
+      <w:bookmarkStart w:id="47" w:name="_Toc417998637"/>
+      <w:bookmarkStart w:id="48" w:name="_Toc417999014"/>
+      <w:bookmarkEnd w:id="46"/>
+      <w:bookmarkEnd w:id="47"/>
       <w:bookmarkEnd w:id="48"/>
-      <w:bookmarkEnd w:id="49"/>
-      <w:bookmarkEnd w:id="50"/>
     </w:p>
     <w:p>
       <w:pPr>
@@ -3995,15 +5794,15 @@
           <w:numId w:val="25"/>
         </w:numPr>
       </w:pPr>
-      <w:bookmarkStart w:id="51" w:name="_Toc417999015"/>
+      <w:bookmarkStart w:id="49" w:name="_Toc417999015"/>
       <w:r>
         <w:rPr>
           <w:rFonts w:hint="eastAsia"/>
         </w:rPr>
         <w:t>系统概述</w:t>
       </w:r>
-      <w:bookmarkEnd w:id="44"/>
-      <w:bookmarkEnd w:id="51"/>
+      <w:bookmarkEnd w:id="42"/>
+      <w:bookmarkEnd w:id="49"/>
     </w:p>
     <w:p>
       <w:pPr>
@@ -4018,16 +5817,16 @@
           <w:numId w:val="25"/>
         </w:numPr>
       </w:pPr>
-      <w:bookmarkStart w:id="52" w:name="_Toc417981806"/>
-      <w:bookmarkStart w:id="53" w:name="_Toc417999016"/>
+      <w:bookmarkStart w:id="50" w:name="_Toc417981806"/>
+      <w:bookmarkStart w:id="51" w:name="_Toc417999016"/>
       <w:r>
         <w:rPr>
           <w:rFonts w:hint="eastAsia"/>
         </w:rPr>
         <w:t>功能描述</w:t>
       </w:r>
-      <w:bookmarkEnd w:id="52"/>
-      <w:bookmarkEnd w:id="53"/>
+      <w:bookmarkEnd w:id="50"/>
+      <w:bookmarkEnd w:id="51"/>
     </w:p>
     <w:p>
       <w:pPr>
@@ -4237,14 +6036,14 @@
       <w:pPr>
         <w:pStyle w:val="2"/>
       </w:pPr>
-      <w:bookmarkStart w:id="54" w:name="_Toc417981807"/>
-      <w:bookmarkStart w:id="55" w:name="_Toc417999017"/>
+      <w:bookmarkStart w:id="52" w:name="_Toc417981807"/>
+      <w:bookmarkStart w:id="53" w:name="_Toc417999017"/>
       <w:r>
         <w:lastRenderedPageBreak/>
         <w:t>详细设计</w:t>
       </w:r>
-      <w:bookmarkEnd w:id="54"/>
-      <w:bookmarkEnd w:id="55"/>
+      <w:bookmarkEnd w:id="52"/>
+      <w:bookmarkEnd w:id="53"/>
     </w:p>
     <w:p>
       <w:pPr>
@@ -4264,16 +6063,16 @@
           <w:szCs w:val="28"/>
         </w:rPr>
       </w:pPr>
-      <w:bookmarkStart w:id="56" w:name="_Toc417981772"/>
-      <w:bookmarkStart w:id="57" w:name="_Toc417981808"/>
-      <w:bookmarkStart w:id="58" w:name="_Toc417997846"/>
-      <w:bookmarkStart w:id="59" w:name="_Toc417998641"/>
-      <w:bookmarkStart w:id="60" w:name="_Toc417999018"/>
+      <w:bookmarkStart w:id="54" w:name="_Toc417981772"/>
+      <w:bookmarkStart w:id="55" w:name="_Toc417981808"/>
+      <w:bookmarkStart w:id="56" w:name="_Toc417997846"/>
+      <w:bookmarkStart w:id="57" w:name="_Toc417998641"/>
+      <w:bookmarkStart w:id="58" w:name="_Toc417999018"/>
+      <w:bookmarkEnd w:id="54"/>
+      <w:bookmarkEnd w:id="55"/>
       <w:bookmarkEnd w:id="56"/>
       <w:bookmarkEnd w:id="57"/>
       <w:bookmarkEnd w:id="58"/>
-      <w:bookmarkEnd w:id="59"/>
-      <w:bookmarkEnd w:id="60"/>
     </w:p>
     <w:p>
       <w:pPr>
@@ -4293,16 +6092,16 @@
           <w:szCs w:val="28"/>
         </w:rPr>
       </w:pPr>
-      <w:bookmarkStart w:id="61" w:name="_Toc417981773"/>
-      <w:bookmarkStart w:id="62" w:name="_Toc417981809"/>
-      <w:bookmarkStart w:id="63" w:name="_Toc417997847"/>
-      <w:bookmarkStart w:id="64" w:name="_Toc417998642"/>
-      <w:bookmarkStart w:id="65" w:name="_Toc417999019"/>
+      <w:bookmarkStart w:id="59" w:name="_Toc417981773"/>
+      <w:bookmarkStart w:id="60" w:name="_Toc417981809"/>
+      <w:bookmarkStart w:id="61" w:name="_Toc417997847"/>
+      <w:bookmarkStart w:id="62" w:name="_Toc417998642"/>
+      <w:bookmarkStart w:id="63" w:name="_Toc417999019"/>
+      <w:bookmarkEnd w:id="59"/>
+      <w:bookmarkEnd w:id="60"/>
       <w:bookmarkEnd w:id="61"/>
       <w:bookmarkEnd w:id="62"/>
       <w:bookmarkEnd w:id="63"/>
-      <w:bookmarkEnd w:id="64"/>
-      <w:bookmarkEnd w:id="65"/>
     </w:p>
     <w:p>
       <w:pPr>
@@ -4322,16 +6121,16 @@
           <w:szCs w:val="28"/>
         </w:rPr>
       </w:pPr>
-      <w:bookmarkStart w:id="66" w:name="_Toc417981774"/>
-      <w:bookmarkStart w:id="67" w:name="_Toc417981810"/>
-      <w:bookmarkStart w:id="68" w:name="_Toc417997848"/>
-      <w:bookmarkStart w:id="69" w:name="_Toc417998643"/>
-      <w:bookmarkStart w:id="70" w:name="_Toc417999020"/>
+      <w:bookmarkStart w:id="64" w:name="_Toc417981774"/>
+      <w:bookmarkStart w:id="65" w:name="_Toc417981810"/>
+      <w:bookmarkStart w:id="66" w:name="_Toc417997848"/>
+      <w:bookmarkStart w:id="67" w:name="_Toc417998643"/>
+      <w:bookmarkStart w:id="68" w:name="_Toc417999020"/>
+      <w:bookmarkEnd w:id="64"/>
+      <w:bookmarkEnd w:id="65"/>
       <w:bookmarkEnd w:id="66"/>
       <w:bookmarkEnd w:id="67"/>
       <w:bookmarkEnd w:id="68"/>
-      <w:bookmarkEnd w:id="69"/>
-      <w:bookmarkEnd w:id="70"/>
     </w:p>
     <w:p>
       <w:pPr>
@@ -4351,16 +6150,16 @@
           <w:szCs w:val="28"/>
         </w:rPr>
       </w:pPr>
-      <w:bookmarkStart w:id="71" w:name="_Toc417981775"/>
-      <w:bookmarkStart w:id="72" w:name="_Toc417981811"/>
-      <w:bookmarkStart w:id="73" w:name="_Toc417997849"/>
-      <w:bookmarkStart w:id="74" w:name="_Toc417998644"/>
-      <w:bookmarkStart w:id="75" w:name="_Toc417999021"/>
+      <w:bookmarkStart w:id="69" w:name="_Toc417981775"/>
+      <w:bookmarkStart w:id="70" w:name="_Toc417981811"/>
+      <w:bookmarkStart w:id="71" w:name="_Toc417997849"/>
+      <w:bookmarkStart w:id="72" w:name="_Toc417998644"/>
+      <w:bookmarkStart w:id="73" w:name="_Toc417999021"/>
+      <w:bookmarkEnd w:id="69"/>
+      <w:bookmarkEnd w:id="70"/>
       <w:bookmarkEnd w:id="71"/>
       <w:bookmarkEnd w:id="72"/>
       <w:bookmarkEnd w:id="73"/>
-      <w:bookmarkEnd w:id="74"/>
-      <w:bookmarkEnd w:id="75"/>
     </w:p>
     <w:p>
       <w:pPr>
@@ -4370,13 +6169,13 @@
           <w:numId w:val="16"/>
         </w:numPr>
       </w:pPr>
-      <w:bookmarkStart w:id="76" w:name="_Toc417981812"/>
-      <w:bookmarkStart w:id="77" w:name="_Toc417999022"/>
+      <w:bookmarkStart w:id="74" w:name="_Toc417981812"/>
+      <w:bookmarkStart w:id="75" w:name="_Toc417999022"/>
       <w:r>
         <w:t>总体设计</w:t>
       </w:r>
-      <w:bookmarkEnd w:id="76"/>
-      <w:bookmarkEnd w:id="77"/>
+      <w:bookmarkEnd w:id="74"/>
+      <w:bookmarkEnd w:id="75"/>
     </w:p>
     <w:p>
       <w:pPr>
@@ -4386,13 +6185,13 @@
           <w:numId w:val="16"/>
         </w:numPr>
       </w:pPr>
-      <w:bookmarkStart w:id="78" w:name="_Toc417981813"/>
-      <w:bookmarkStart w:id="79" w:name="_Toc417999023"/>
+      <w:bookmarkStart w:id="76" w:name="_Toc417981813"/>
+      <w:bookmarkStart w:id="77" w:name="_Toc417999023"/>
       <w:r>
         <w:t>体系结构</w:t>
       </w:r>
-      <w:bookmarkEnd w:id="78"/>
-      <w:bookmarkEnd w:id="79"/>
+      <w:bookmarkEnd w:id="76"/>
+      <w:bookmarkEnd w:id="77"/>
     </w:p>
     <w:p>
       <w:pPr>
@@ -4559,16 +6358,16 @@
           <w:numId w:val="16"/>
         </w:numPr>
       </w:pPr>
-      <w:bookmarkStart w:id="80" w:name="_Toc417981814"/>
-      <w:bookmarkStart w:id="81" w:name="_Toc417999024"/>
+      <w:bookmarkStart w:id="78" w:name="_Toc417981814"/>
+      <w:bookmarkStart w:id="79" w:name="_Toc417999024"/>
       <w:r>
         <w:rPr>
           <w:rFonts w:hint="eastAsia"/>
         </w:rPr>
         <w:t>开发平台及开发工具</w:t>
       </w:r>
-      <w:bookmarkEnd w:id="80"/>
-      <w:bookmarkEnd w:id="81"/>
+      <w:bookmarkEnd w:id="78"/>
+      <w:bookmarkEnd w:id="79"/>
     </w:p>
     <w:p>
       <w:pPr>
@@ -4583,13 +6382,13 @@
           <w:numId w:val="16"/>
         </w:numPr>
       </w:pPr>
-      <w:bookmarkStart w:id="82" w:name="_Toc417981815"/>
-      <w:bookmarkStart w:id="83" w:name="_Toc417999025"/>
+      <w:bookmarkStart w:id="80" w:name="_Toc417981815"/>
+      <w:bookmarkStart w:id="81" w:name="_Toc417999025"/>
       <w:r>
         <w:t>各个模块功能设计</w:t>
       </w:r>
-      <w:bookmarkEnd w:id="82"/>
-      <w:bookmarkEnd w:id="83"/>
+      <w:bookmarkEnd w:id="80"/>
+      <w:bookmarkEnd w:id="81"/>
     </w:p>
     <w:p>
       <w:pPr>
@@ -4609,12 +6408,12 @@
       <w:pPr>
         <w:pStyle w:val="2"/>
       </w:pPr>
-      <w:bookmarkStart w:id="84" w:name="_Toc417999026"/>
+      <w:bookmarkStart w:id="82" w:name="_Toc417999026"/>
       <w:r>
         <w:lastRenderedPageBreak/>
         <w:t>用户功能和实现</w:t>
       </w:r>
-      <w:bookmarkEnd w:id="84"/>
+      <w:bookmarkEnd w:id="82"/>
     </w:p>
     <w:p>
       <w:pPr>
@@ -4634,10 +6433,10 @@
           <w:szCs w:val="28"/>
         </w:rPr>
       </w:pPr>
-      <w:bookmarkStart w:id="85" w:name="_Toc417998650"/>
-      <w:bookmarkStart w:id="86" w:name="_Toc417999027"/>
-      <w:bookmarkEnd w:id="85"/>
-      <w:bookmarkEnd w:id="86"/>
+      <w:bookmarkStart w:id="83" w:name="_Toc417998650"/>
+      <w:bookmarkStart w:id="84" w:name="_Toc417999027"/>
+      <w:bookmarkEnd w:id="83"/>
+      <w:bookmarkEnd w:id="84"/>
     </w:p>
     <w:p>
       <w:pPr>
@@ -4657,10 +6456,10 @@
           <w:szCs w:val="28"/>
         </w:rPr>
       </w:pPr>
-      <w:bookmarkStart w:id="87" w:name="_Toc417998651"/>
-      <w:bookmarkStart w:id="88" w:name="_Toc417999028"/>
-      <w:bookmarkEnd w:id="87"/>
-      <w:bookmarkEnd w:id="88"/>
+      <w:bookmarkStart w:id="85" w:name="_Toc417998651"/>
+      <w:bookmarkStart w:id="86" w:name="_Toc417999028"/>
+      <w:bookmarkEnd w:id="85"/>
+      <w:bookmarkEnd w:id="86"/>
     </w:p>
     <w:p>
       <w:pPr>
@@ -4680,10 +6479,10 @@
           <w:szCs w:val="28"/>
         </w:rPr>
       </w:pPr>
-      <w:bookmarkStart w:id="89" w:name="_Toc417998652"/>
-      <w:bookmarkStart w:id="90" w:name="_Toc417999029"/>
-      <w:bookmarkEnd w:id="89"/>
-      <w:bookmarkEnd w:id="90"/>
+      <w:bookmarkStart w:id="87" w:name="_Toc417998652"/>
+      <w:bookmarkStart w:id="88" w:name="_Toc417999029"/>
+      <w:bookmarkEnd w:id="87"/>
+      <w:bookmarkEnd w:id="88"/>
     </w:p>
     <w:p>
       <w:pPr>
@@ -4703,10 +6502,10 @@
           <w:szCs w:val="28"/>
         </w:rPr>
       </w:pPr>
-      <w:bookmarkStart w:id="91" w:name="_Toc417998653"/>
-      <w:bookmarkStart w:id="92" w:name="_Toc417999030"/>
-      <w:bookmarkEnd w:id="91"/>
-      <w:bookmarkEnd w:id="92"/>
+      <w:bookmarkStart w:id="89" w:name="_Toc417998653"/>
+      <w:bookmarkStart w:id="90" w:name="_Toc417999030"/>
+      <w:bookmarkEnd w:id="89"/>
+      <w:bookmarkEnd w:id="90"/>
     </w:p>
     <w:p>
       <w:pPr>
@@ -4726,10 +6525,10 @@
           <w:szCs w:val="28"/>
         </w:rPr>
       </w:pPr>
-      <w:bookmarkStart w:id="93" w:name="_Toc417998654"/>
-      <w:bookmarkStart w:id="94" w:name="_Toc417999031"/>
-      <w:bookmarkEnd w:id="93"/>
-      <w:bookmarkEnd w:id="94"/>
+      <w:bookmarkStart w:id="91" w:name="_Toc417998654"/>
+      <w:bookmarkStart w:id="92" w:name="_Toc417999031"/>
+      <w:bookmarkEnd w:id="91"/>
+      <w:bookmarkEnd w:id="92"/>
     </w:p>
     <w:p>
       <w:pPr>
@@ -4739,11 +6538,11 @@
           <w:numId w:val="30"/>
         </w:numPr>
       </w:pPr>
-      <w:bookmarkStart w:id="95" w:name="_Toc417999032"/>
+      <w:bookmarkStart w:id="93" w:name="_Toc417999032"/>
       <w:r>
         <w:t>用户登陆</w:t>
       </w:r>
-      <w:bookmarkEnd w:id="95"/>
+      <w:bookmarkEnd w:id="93"/>
     </w:p>
     <w:p>
       <w:pPr>
@@ -4758,14 +6557,14 @@
           <w:numId w:val="30"/>
         </w:numPr>
       </w:pPr>
-      <w:bookmarkStart w:id="96" w:name="_Toc417999033"/>
+      <w:bookmarkStart w:id="94" w:name="_Toc417999033"/>
       <w:r>
         <w:rPr>
           <w:rFonts w:hint="eastAsia"/>
         </w:rPr>
         <w:t>修改密码</w:t>
       </w:r>
-      <w:bookmarkEnd w:id="96"/>
+      <w:bookmarkEnd w:id="94"/>
     </w:p>
     <w:p>
       <w:pPr>
@@ -4780,14 +6579,14 @@
           <w:numId w:val="30"/>
         </w:numPr>
       </w:pPr>
-      <w:bookmarkStart w:id="97" w:name="_Toc417999034"/>
+      <w:bookmarkStart w:id="95" w:name="_Toc417999034"/>
       <w:r>
         <w:rPr>
           <w:rFonts w:hint="eastAsia"/>
         </w:rPr>
         <w:t>解锁界面</w:t>
       </w:r>
-      <w:bookmarkEnd w:id="97"/>
+      <w:bookmarkEnd w:id="95"/>
     </w:p>
     <w:p>
       <w:pPr>
@@ -4802,14 +6601,14 @@
           <w:numId w:val="30"/>
         </w:numPr>
       </w:pPr>
-      <w:bookmarkStart w:id="98" w:name="_Toc417999035"/>
+      <w:bookmarkStart w:id="96" w:name="_Toc417999035"/>
       <w:r>
         <w:rPr>
           <w:rFonts w:hint="eastAsia"/>
         </w:rPr>
         <w:t>用户管理</w:t>
       </w:r>
-      <w:bookmarkEnd w:id="98"/>
+      <w:bookmarkEnd w:id="96"/>
     </w:p>
     <w:p>
       <w:pPr>
@@ -4824,14 +6623,14 @@
           <w:numId w:val="30"/>
         </w:numPr>
       </w:pPr>
-      <w:bookmarkStart w:id="99" w:name="_Toc417999036"/>
+      <w:bookmarkStart w:id="97" w:name="_Toc417999036"/>
       <w:r>
         <w:rPr>
           <w:rFonts w:hint="eastAsia"/>
         </w:rPr>
         <w:t>用户训练</w:t>
       </w:r>
-      <w:bookmarkEnd w:id="99"/>
+      <w:bookmarkEnd w:id="97"/>
     </w:p>
     <w:p>
       <w:pPr>
@@ -4856,7 +6655,7 @@
       <w:pPr>
         <w:pStyle w:val="2"/>
       </w:pPr>
-      <w:bookmarkStart w:id="100" w:name="_Toc417999037"/>
+      <w:bookmarkStart w:id="98" w:name="_Toc417999037"/>
       <w:r>
         <w:rPr>
           <w:rFonts w:hint="eastAsia"/>
@@ -4864,7 +6663,7 @@
         <w:lastRenderedPageBreak/>
         <w:t>实验和测试</w:t>
       </w:r>
-      <w:bookmarkEnd w:id="100"/>
+      <w:bookmarkEnd w:id="98"/>
     </w:p>
     <w:p>
       <w:pPr>
@@ -4884,8 +6683,8 @@
           <w:szCs w:val="28"/>
         </w:rPr>
       </w:pPr>
-      <w:bookmarkStart w:id="101" w:name="_Toc417999038"/>
-      <w:bookmarkEnd w:id="101"/>
+      <w:bookmarkStart w:id="99" w:name="_Toc417999038"/>
+      <w:bookmarkEnd w:id="99"/>
     </w:p>
     <w:p>
       <w:pPr>
@@ -4905,8 +6704,8 @@
           <w:szCs w:val="28"/>
         </w:rPr>
       </w:pPr>
-      <w:bookmarkStart w:id="102" w:name="_Toc417999039"/>
-      <w:bookmarkEnd w:id="102"/>
+      <w:bookmarkStart w:id="100" w:name="_Toc417999039"/>
+      <w:bookmarkEnd w:id="100"/>
     </w:p>
     <w:p>
       <w:pPr>
@@ -4926,8 +6725,8 @@
           <w:szCs w:val="28"/>
         </w:rPr>
       </w:pPr>
-      <w:bookmarkStart w:id="103" w:name="_Toc417999040"/>
-      <w:bookmarkEnd w:id="103"/>
+      <w:bookmarkStart w:id="101" w:name="_Toc417999040"/>
+      <w:bookmarkEnd w:id="101"/>
     </w:p>
     <w:p>
       <w:pPr>
@@ -4947,8 +6746,8 @@
           <w:szCs w:val="28"/>
         </w:rPr>
       </w:pPr>
-      <w:bookmarkStart w:id="104" w:name="_Toc417999041"/>
-      <w:bookmarkEnd w:id="104"/>
+      <w:bookmarkStart w:id="102" w:name="_Toc417999041"/>
+      <w:bookmarkEnd w:id="102"/>
     </w:p>
     <w:p>
       <w:pPr>
@@ -4968,8 +6767,8 @@
           <w:szCs w:val="28"/>
         </w:rPr>
       </w:pPr>
-      <w:bookmarkStart w:id="105" w:name="_Toc417999042"/>
-      <w:bookmarkEnd w:id="105"/>
+      <w:bookmarkStart w:id="103" w:name="_Toc417999042"/>
+      <w:bookmarkEnd w:id="103"/>
     </w:p>
     <w:p>
       <w:pPr>
@@ -4989,8 +6788,8 @@
           <w:szCs w:val="28"/>
         </w:rPr>
       </w:pPr>
-      <w:bookmarkStart w:id="106" w:name="_Toc417999043"/>
-      <w:bookmarkEnd w:id="106"/>
+      <w:bookmarkStart w:id="104" w:name="_Toc417999043"/>
+      <w:bookmarkEnd w:id="104"/>
     </w:p>
     <w:p>
       <w:pPr>
@@ -5000,14 +6799,14 @@
           <w:numId w:val="38"/>
         </w:numPr>
       </w:pPr>
-      <w:bookmarkStart w:id="107" w:name="_Toc417999044"/>
+      <w:bookmarkStart w:id="105" w:name="_Toc417999044"/>
       <w:r>
         <w:rPr>
           <w:rFonts w:hint="eastAsia"/>
         </w:rPr>
         <w:t>实验遇到的问题和解决方法</w:t>
       </w:r>
-      <w:bookmarkEnd w:id="107"/>
+      <w:bookmarkEnd w:id="105"/>
     </w:p>
     <w:p>
       <w:pPr>
@@ -5032,7 +6831,7 @@
       <w:pPr>
         <w:pStyle w:val="2"/>
       </w:pPr>
-      <w:bookmarkStart w:id="108" w:name="_Toc417999045"/>
+      <w:bookmarkStart w:id="106" w:name="_Toc417999045"/>
       <w:r>
         <w:rPr>
           <w:rFonts w:hint="eastAsia"/>
@@ -5040,7 +6839,7 @@
         <w:lastRenderedPageBreak/>
         <w:t>展望与总结</w:t>
       </w:r>
-      <w:bookmarkEnd w:id="108"/>
+      <w:bookmarkEnd w:id="106"/>
     </w:p>
     <w:p>
       <w:pPr>
@@ -5060,8 +6859,8 @@
           <w:szCs w:val="28"/>
         </w:rPr>
       </w:pPr>
-      <w:bookmarkStart w:id="109" w:name="_Toc417999046"/>
-      <w:bookmarkEnd w:id="109"/>
+      <w:bookmarkStart w:id="107" w:name="_Toc417999046"/>
+      <w:bookmarkEnd w:id="107"/>
     </w:p>
     <w:p>
       <w:pPr>
@@ -5081,8 +6880,8 @@
           <w:szCs w:val="28"/>
         </w:rPr>
       </w:pPr>
-      <w:bookmarkStart w:id="110" w:name="_Toc417999047"/>
-      <w:bookmarkEnd w:id="110"/>
+      <w:bookmarkStart w:id="108" w:name="_Toc417999047"/>
+      <w:bookmarkEnd w:id="108"/>
     </w:p>
     <w:p>
       <w:pPr>
@@ -5102,8 +6901,8 @@
           <w:szCs w:val="28"/>
         </w:rPr>
       </w:pPr>
-      <w:bookmarkStart w:id="111" w:name="_Toc417999048"/>
-      <w:bookmarkEnd w:id="111"/>
+      <w:bookmarkStart w:id="109" w:name="_Toc417999048"/>
+      <w:bookmarkEnd w:id="109"/>
     </w:p>
     <w:p>
       <w:pPr>
@@ -5123,8 +6922,8 @@
           <w:szCs w:val="28"/>
         </w:rPr>
       </w:pPr>
-      <w:bookmarkStart w:id="112" w:name="_Toc417999049"/>
-      <w:bookmarkEnd w:id="112"/>
+      <w:bookmarkStart w:id="110" w:name="_Toc417999049"/>
+      <w:bookmarkEnd w:id="110"/>
     </w:p>
     <w:p>
       <w:pPr>
@@ -5144,8 +6943,8 @@
           <w:szCs w:val="28"/>
         </w:rPr>
       </w:pPr>
-      <w:bookmarkStart w:id="113" w:name="_Toc417999050"/>
-      <w:bookmarkEnd w:id="113"/>
+      <w:bookmarkStart w:id="111" w:name="_Toc417999050"/>
+      <w:bookmarkEnd w:id="111"/>
     </w:p>
     <w:p>
       <w:pPr>
@@ -5165,8 +6964,8 @@
           <w:szCs w:val="28"/>
         </w:rPr>
       </w:pPr>
-      <w:bookmarkStart w:id="114" w:name="_Toc417999051"/>
-      <w:bookmarkEnd w:id="114"/>
+      <w:bookmarkStart w:id="112" w:name="_Toc417999051"/>
+      <w:bookmarkEnd w:id="112"/>
     </w:p>
     <w:p>
       <w:pPr>
@@ -5186,8 +6985,8 @@
           <w:szCs w:val="28"/>
         </w:rPr>
       </w:pPr>
-      <w:bookmarkStart w:id="115" w:name="_Toc417999052"/>
-      <w:bookmarkEnd w:id="115"/>
+      <w:bookmarkStart w:id="113" w:name="_Toc417999052"/>
+      <w:bookmarkEnd w:id="113"/>
     </w:p>
     <w:p>
       <w:pPr>
@@ -5197,11 +6996,11 @@
           <w:numId w:val="40"/>
         </w:numPr>
       </w:pPr>
-      <w:bookmarkStart w:id="116" w:name="_Toc417999053"/>
+      <w:bookmarkStart w:id="114" w:name="_Toc417999053"/>
       <w:r>
         <w:t>总结</w:t>
       </w:r>
-      <w:bookmarkEnd w:id="116"/>
+      <w:bookmarkEnd w:id="114"/>
     </w:p>
     <w:p>
       <w:pPr>
@@ -5216,14 +7015,14 @@
           <w:numId w:val="40"/>
         </w:numPr>
       </w:pPr>
-      <w:bookmarkStart w:id="117" w:name="_Toc417999054"/>
+      <w:bookmarkStart w:id="115" w:name="_Toc417999054"/>
       <w:r>
         <w:rPr>
           <w:rFonts w:hint="eastAsia"/>
         </w:rPr>
         <w:t>展望</w:t>
       </w:r>
-      <w:bookmarkEnd w:id="117"/>
+      <w:bookmarkEnd w:id="115"/>
     </w:p>
     <w:p>
       <w:pPr>
@@ -5248,7 +7047,7 @@
         </w:numPr>
         <w:ind w:left="420"/>
       </w:pPr>
-      <w:bookmarkStart w:id="118" w:name="_Toc417999055"/>
+      <w:bookmarkStart w:id="116" w:name="_Toc417999055"/>
       <w:r>
         <w:rPr>
           <w:rFonts w:hint="eastAsia"/>
@@ -5256,7 +7055,7 @@
         <w:lastRenderedPageBreak/>
         <w:t>参考文献</w:t>
       </w:r>
-      <w:bookmarkEnd w:id="118"/>
+      <w:bookmarkEnd w:id="116"/>
     </w:p>
     <w:p>
       <w:pPr>
@@ -5323,8 +7122,18 @@
           <w:sz w:val="24"/>
           <w:szCs w:val="20"/>
         </w:rPr>
-        <w:t>2010. 90~324.</w:t>
-      </w:r>
+        <w:t xml:space="preserve">2010. </w:t>
+      </w:r>
+      <w:proofErr w:type="gramStart"/>
+      <w:r>
+        <w:rPr>
+          <w:rFonts w:ascii="Times New Roman" w:eastAsia="宋体" w:hAnsi="Times New Roman" w:cs="Times New Roman"/>
+          <w:sz w:val="24"/>
+          <w:szCs w:val="20"/>
+        </w:rPr>
+        <w:t>90~324.</w:t>
+      </w:r>
+      <w:proofErr w:type="gramEnd"/>
     </w:p>
     <w:p>
       <w:pPr>
@@ -5391,8 +7200,18 @@
           <w:sz w:val="24"/>
           <w:szCs w:val="20"/>
         </w:rPr>
-        <w:t>2012. 265~282.</w:t>
-      </w:r>
+        <w:t xml:space="preserve">2012. </w:t>
+      </w:r>
+      <w:proofErr w:type="gramStart"/>
+      <w:r>
+        <w:rPr>
+          <w:rFonts w:ascii="Times New Roman" w:eastAsia="宋体" w:hAnsi="Times New Roman" w:cs="Times New Roman"/>
+          <w:sz w:val="24"/>
+          <w:szCs w:val="20"/>
+        </w:rPr>
+        <w:t>265~282.</w:t>
+      </w:r>
+      <w:proofErr w:type="gramEnd"/>
     </w:p>
     <w:p>
       <w:pPr>
@@ -5475,8 +7294,18 @@
           <w:sz w:val="24"/>
           <w:szCs w:val="20"/>
         </w:rPr>
-        <w:t>2012. 3~400.</w:t>
-      </w:r>
+        <w:t xml:space="preserve">2012. </w:t>
+      </w:r>
+      <w:proofErr w:type="gramStart"/>
+      <w:r>
+        <w:rPr>
+          <w:rFonts w:ascii="Times New Roman" w:eastAsia="宋体" w:hAnsi="Times New Roman" w:cs="Times New Roman"/>
+          <w:sz w:val="24"/>
+          <w:szCs w:val="20"/>
+        </w:rPr>
+        <w:t>3~400.</w:t>
+      </w:r>
+      <w:proofErr w:type="gramEnd"/>
     </w:p>
     <w:p>
       <w:pPr>
@@ -5506,16 +7335,16 @@
         </w:numPr>
         <w:ind w:left="420"/>
       </w:pPr>
-      <w:bookmarkStart w:id="119" w:name="_Toc417999056"/>
+      <w:bookmarkStart w:id="117" w:name="_Toc417999056"/>
       <w:r>
         <w:lastRenderedPageBreak/>
         <w:t>致谢</w:t>
       </w:r>
-      <w:bookmarkEnd w:id="119"/>
+      <w:bookmarkEnd w:id="117"/>
     </w:p>
     <w:sectPr>
-      <w:headerReference w:type="default" r:id="rId11"/>
-      <w:footerReference w:type="default" r:id="rId12"/>
+      <w:headerReference w:type="default" r:id="rId12"/>
+      <w:footerReference w:type="default" r:id="rId13"/>
       <w:pgSz w:w="11906" w:h="16838"/>
       <w:pgMar w:top="1588" w:right="1418" w:bottom="1418" w:left="1418" w:header="1134" w:footer="1134" w:gutter="0"/>
       <w:pgNumType w:start="1"/>
@@ -5584,7 +7413,7 @@
         <w:sz w:val="36"/>
         <w:lang w:val="zh-CN"/>
       </w:rPr>
-      <w:t>II</w:t>
+      <w:t>III</w:t>
     </w:r>
     <w:r>
       <w:rPr>
@@ -5677,7 +7506,7 @@
         <w:rStyle w:val="aa"/>
         <w:noProof/>
       </w:rPr>
-      <w:t>7</w:t>
+      <w:t>6</w:t>
     </w:r>
     <w:r>
       <w:rPr>
@@ -8565,12 +10394,99 @@
     </w:lvl>
   </w:abstractNum>
   <w:abstractNum w:abstractNumId="27">
+    <w:nsid w:val="5ED01A83"/>
+    <w:multiLevelType w:val="multilevel"/>
+    <w:tmpl w:val="0409001D"/>
+    <w:styleLink w:val="200"/>
+    <w:lvl w:ilvl="0">
+      <w:start w:val="1"/>
+      <w:numFmt w:val="decimal"/>
+      <w:lvlText w:val="%1"/>
+      <w:lvlJc w:val="left"/>
+      <w:pPr>
+        <w:ind w:left="425" w:hanging="425"/>
+      </w:pPr>
+    </w:lvl>
+    <w:lvl w:ilvl="1">
+      <w:start w:val="1"/>
+      <w:numFmt w:val="decimal"/>
+      <w:lvlText w:val="%1.%2"/>
+      <w:lvlJc w:val="left"/>
+      <w:pPr>
+        <w:ind w:left="992" w:hanging="567"/>
+      </w:pPr>
+    </w:lvl>
+    <w:lvl w:ilvl="2">
+      <w:start w:val="1"/>
+      <w:numFmt w:val="decimal"/>
+      <w:lvlText w:val="%1.%2.%3"/>
+      <w:lvlJc w:val="left"/>
+      <w:pPr>
+        <w:ind w:left="1418" w:hanging="567"/>
+      </w:pPr>
+    </w:lvl>
+    <w:lvl w:ilvl="3">
+      <w:start w:val="1"/>
+      <w:numFmt w:val="decimal"/>
+      <w:lvlText w:val="%1.%2.%3.%4"/>
+      <w:lvlJc w:val="left"/>
+      <w:pPr>
+        <w:ind w:left="1984" w:hanging="708"/>
+      </w:pPr>
+    </w:lvl>
+    <w:lvl w:ilvl="4">
+      <w:start w:val="1"/>
+      <w:numFmt w:val="decimal"/>
+      <w:lvlText w:val="%1.%2.%3.%4.%5"/>
+      <w:lvlJc w:val="left"/>
+      <w:pPr>
+        <w:ind w:left="2551" w:hanging="850"/>
+      </w:pPr>
+    </w:lvl>
+    <w:lvl w:ilvl="5">
+      <w:start w:val="1"/>
+      <w:numFmt w:val="decimal"/>
+      <w:lvlText w:val="%1.%2.%3.%4.%5.%6"/>
+      <w:lvlJc w:val="left"/>
+      <w:pPr>
+        <w:ind w:left="3260" w:hanging="1134"/>
+      </w:pPr>
+    </w:lvl>
+    <w:lvl w:ilvl="6">
+      <w:start w:val="1"/>
+      <w:numFmt w:val="decimal"/>
+      <w:lvlText w:val="%1.%2.%3.%4.%5.%6.%7"/>
+      <w:lvlJc w:val="left"/>
+      <w:pPr>
+        <w:ind w:left="3827" w:hanging="1276"/>
+      </w:pPr>
+    </w:lvl>
+    <w:lvl w:ilvl="7">
+      <w:start w:val="1"/>
+      <w:numFmt w:val="decimal"/>
+      <w:lvlText w:val="%1.%2.%3.%4.%5.%6.%7.%8"/>
+      <w:lvlJc w:val="left"/>
+      <w:pPr>
+        <w:ind w:left="4394" w:hanging="1418"/>
+      </w:pPr>
+    </w:lvl>
+    <w:lvl w:ilvl="8">
+      <w:start w:val="1"/>
+      <w:numFmt w:val="decimal"/>
+      <w:lvlText w:val="%1.%2.%3.%4.%5.%6.%7.%8.%9"/>
+      <w:lvlJc w:val="left"/>
+      <w:pPr>
+        <w:ind w:left="5102" w:hanging="1700"/>
+      </w:pPr>
+    </w:lvl>
+  </w:abstractNum>
+  <w:abstractNum w:abstractNumId="28">
     <w:nsid w:val="662C7EA7"/>
     <w:multiLevelType w:val="multilevel"/>
     <w:tmpl w:val="3D648224"/>
     <w:numStyleLink w:val="30"/>
   </w:abstractNum>
-  <w:abstractNum w:abstractNumId="28">
+  <w:abstractNum w:abstractNumId="29">
     <w:nsid w:val="676A0C32"/>
     <w:multiLevelType w:val="multilevel"/>
     <w:tmpl w:val="AFA032C2"/>
@@ -8792,7 +10708,7 @@
       </w:rPr>
     </w:lvl>
   </w:abstractNum>
-  <w:abstractNum w:abstractNumId="29">
+  <w:abstractNum w:abstractNumId="30">
     <w:nsid w:val="6EB1578F"/>
     <w:multiLevelType w:val="multilevel"/>
     <w:tmpl w:val="0409001D"/>
@@ -8879,7 +10795,7 @@
       </w:pPr>
     </w:lvl>
   </w:abstractNum>
-  <w:abstractNum w:abstractNumId="30">
+  <w:abstractNum w:abstractNumId="31">
     <w:nsid w:val="71FB691C"/>
     <w:multiLevelType w:val="multilevel"/>
     <w:tmpl w:val="0409001D"/>
@@ -8966,7 +10882,7 @@
       </w:pPr>
     </w:lvl>
   </w:abstractNum>
-  <w:abstractNum w:abstractNumId="31">
+  <w:abstractNum w:abstractNumId="32">
     <w:nsid w:val="77747940"/>
     <w:multiLevelType w:val="multilevel"/>
     <w:tmpl w:val="D422AC40"/>
@@ -9134,7 +11050,120 @@
       </w:rPr>
     </w:lvl>
   </w:abstractNum>
-  <w:abstractNum w:abstractNumId="32">
+  <w:abstractNum w:abstractNumId="33">
+    <w:nsid w:val="78DC5401"/>
+    <w:multiLevelType w:val="multilevel"/>
+    <w:tmpl w:val="D9B0B248"/>
+    <w:lvl w:ilvl="0">
+      <w:start w:val="1"/>
+      <w:numFmt w:val="decimal"/>
+      <w:lvlText w:val="%1"/>
+      <w:lvlJc w:val="left"/>
+      <w:pPr>
+        <w:ind w:left="425" w:hanging="425"/>
+      </w:pPr>
+      <w:rPr>
+        <w:rFonts w:hint="eastAsia"/>
+      </w:rPr>
+    </w:lvl>
+    <w:lvl w:ilvl="1">
+      <w:start w:val="1"/>
+      <w:numFmt w:val="decimal"/>
+      <w:lvlText w:val="%1.%2"/>
+      <w:lvlJc w:val="left"/>
+      <w:pPr>
+        <w:ind w:left="992" w:hanging="567"/>
+      </w:pPr>
+      <w:rPr>
+        <w:rFonts w:hint="eastAsia"/>
+      </w:rPr>
+    </w:lvl>
+    <w:lvl w:ilvl="2">
+      <w:start w:val="1"/>
+      <w:numFmt w:val="decimal"/>
+      <w:lvlText w:val="%1.%2.%3"/>
+      <w:lvlJc w:val="left"/>
+      <w:pPr>
+        <w:ind w:left="0" w:firstLine="0"/>
+      </w:pPr>
+      <w:rPr>
+        <w:rFonts w:hint="eastAsia"/>
+      </w:rPr>
+    </w:lvl>
+    <w:lvl w:ilvl="3">
+      <w:start w:val="1"/>
+      <w:numFmt w:val="decimal"/>
+      <w:lvlText w:val="%1.%2.%3.%4"/>
+      <w:lvlJc w:val="left"/>
+      <w:pPr>
+        <w:ind w:left="1984" w:hanging="708"/>
+      </w:pPr>
+      <w:rPr>
+        <w:rFonts w:hint="eastAsia"/>
+      </w:rPr>
+    </w:lvl>
+    <w:lvl w:ilvl="4">
+      <w:start w:val="1"/>
+      <w:numFmt w:val="decimal"/>
+      <w:lvlText w:val="%1.%2.%3.%4.%5"/>
+      <w:lvlJc w:val="left"/>
+      <w:pPr>
+        <w:ind w:left="2551" w:hanging="850"/>
+      </w:pPr>
+      <w:rPr>
+        <w:rFonts w:hint="eastAsia"/>
+      </w:rPr>
+    </w:lvl>
+    <w:lvl w:ilvl="5">
+      <w:start w:val="1"/>
+      <w:numFmt w:val="decimal"/>
+      <w:lvlText w:val="%1.%2.%3.%4.%5.%6"/>
+      <w:lvlJc w:val="left"/>
+      <w:pPr>
+        <w:ind w:left="3260" w:hanging="1134"/>
+      </w:pPr>
+      <w:rPr>
+        <w:rFonts w:hint="eastAsia"/>
+      </w:rPr>
+    </w:lvl>
+    <w:lvl w:ilvl="6">
+      <w:start w:val="1"/>
+      <w:numFmt w:val="decimal"/>
+      <w:lvlText w:val="%1.%2.%3.%4.%5.%6.%7"/>
+      <w:lvlJc w:val="left"/>
+      <w:pPr>
+        <w:ind w:left="3827" w:hanging="1276"/>
+      </w:pPr>
+      <w:rPr>
+        <w:rFonts w:hint="eastAsia"/>
+      </w:rPr>
+    </w:lvl>
+    <w:lvl w:ilvl="7">
+      <w:start w:val="1"/>
+      <w:numFmt w:val="decimal"/>
+      <w:lvlText w:val="%1.%2.%3.%4.%5.%6.%7.%8"/>
+      <w:lvlJc w:val="left"/>
+      <w:pPr>
+        <w:ind w:left="4394" w:hanging="1418"/>
+      </w:pPr>
+      <w:rPr>
+        <w:rFonts w:hint="eastAsia"/>
+      </w:rPr>
+    </w:lvl>
+    <w:lvl w:ilvl="8">
+      <w:start w:val="1"/>
+      <w:numFmt w:val="decimal"/>
+      <w:lvlText w:val="%1.%2.%3.%4.%5.%6.%7.%8.%9"/>
+      <w:lvlJc w:val="left"/>
+      <w:pPr>
+        <w:ind w:left="5102" w:hanging="1700"/>
+      </w:pPr>
+      <w:rPr>
+        <w:rFonts w:hint="eastAsia"/>
+      </w:rPr>
+    </w:lvl>
+  </w:abstractNum>
+  <w:abstractNum w:abstractNumId="34">
     <w:nsid w:val="7AD061A2"/>
     <w:multiLevelType w:val="hybridMultilevel"/>
     <w:tmpl w:val="90FEF2FA"/>
@@ -9225,7 +11254,7 @@
     </w:lvl>
   </w:abstractNum>
   <w:num w:numId="1">
-    <w:abstractNumId w:val="32"/>
+    <w:abstractNumId w:val="34"/>
   </w:num>
   <w:num w:numId="2">
     <w:abstractNumId w:val="23"/>
@@ -9234,7 +11263,7 @@
     <w:abstractNumId w:val="6"/>
   </w:num>
   <w:num w:numId="4">
-    <w:abstractNumId w:val="31"/>
+    <w:abstractNumId w:val="32"/>
   </w:num>
   <w:num w:numId="5">
     <w:abstractNumId w:val="24"/>
@@ -9243,7 +11272,7 @@
     <w:abstractNumId w:val="15"/>
   </w:num>
   <w:num w:numId="7">
-    <w:abstractNumId w:val="27"/>
+    <w:abstractNumId w:val="28"/>
   </w:num>
   <w:num w:numId="8">
     <w:abstractNumId w:val="21"/>
@@ -9255,13 +11284,13 @@
     <w:abstractNumId w:val="2"/>
   </w:num>
   <w:num w:numId="11">
-    <w:abstractNumId w:val="28"/>
+    <w:abstractNumId w:val="29"/>
   </w:num>
   <w:num w:numId="12">
-    <w:abstractNumId w:val="30"/>
+    <w:abstractNumId w:val="31"/>
   </w:num>
   <w:num w:numId="13">
-    <w:abstractNumId w:val="29"/>
+    <w:abstractNumId w:val="30"/>
   </w:num>
   <w:num w:numId="14">
     <w:abstractNumId w:val="14"/>
@@ -9346,6 +11375,18 @@
   </w:num>
   <w:num w:numId="41">
     <w:abstractNumId w:val="4"/>
+  </w:num>
+  <w:num w:numId="42">
+    <w:abstractNumId w:val="4"/>
+  </w:num>
+  <w:num w:numId="43">
+    <w:abstractNumId w:val="4"/>
+  </w:num>
+  <w:num w:numId="44">
+    <w:abstractNumId w:val="27"/>
+  </w:num>
+  <w:num w:numId="45">
+    <w:abstractNumId w:val="33"/>
   </w:num>
   <w:numIdMacAtCleanup w:val="25"/>
 </w:numbering>
@@ -10253,6 +12294,16 @@
       </w:numPr>
     </w:pPr>
   </w:style>
+  <w:style w:type="numbering" w:customStyle="1" w:styleId="200">
+    <w:name w:val="样式20"/>
+    <w:uiPriority w:val="99"/>
+    <w:rsid w:val="007269FE"/>
+    <w:pPr>
+      <w:numPr>
+        <w:numId w:val="44"/>
+      </w:numPr>
+    </w:pPr>
+  </w:style>
 </w:styles>
 </file>
 
@@ -11158,6 +13209,16 @@
       </w:numPr>
     </w:pPr>
   </w:style>
+  <w:style w:type="numbering" w:customStyle="1" w:styleId="200">
+    <w:name w:val="样式20"/>
+    <w:uiPriority w:val="99"/>
+    <w:rsid w:val="007269FE"/>
+    <w:pPr>
+      <w:numPr>
+        <w:numId w:val="44"/>
+      </w:numPr>
+    </w:pPr>
+  </w:style>
 </w:styles>
 </file>
 
@@ -11451,7 +13512,7 @@
 </file>
 
 <file path=customXml/itemProps1.xml><?xml version="1.0" encoding="utf-8"?>
-<ds:datastoreItem xmlns:ds="http://schemas.openxmlformats.org/officeDocument/2006/customXml" ds:itemID="{EF4F9E9A-E857-40A2-A077-979543EDFC5C}">
+<ds:datastoreItem xmlns:ds="http://schemas.openxmlformats.org/officeDocument/2006/customXml" ds:itemID="{6F22F8C2-D825-40BF-B7B4-74DFD1482A4D}">
   <ds:schemaRefs>
     <ds:schemaRef ds:uri="http://schemas.openxmlformats.org/officeDocument/2006/bibliography"/>
   </ds:schemaRefs>

</xml_diff>

<commit_message>
add git & github
</commit_message>
<xml_diff>
--- a/Article.docx
+++ b/Article.docx
@@ -429,6 +429,7 @@
         </w:rPr>
         <w:t xml:space="preserve"> phone</w:t>
       </w:r>
+      <w:proofErr w:type="gramStart"/>
       <w:r>
         <w:rPr>
           <w:rFonts w:ascii="Times New Roman" w:hAnsi="Times New Roman" w:cs="Times New Roman"/>
@@ -443,7 +444,16 @@
           <w:sz w:val="24"/>
           <w:szCs w:val="24"/>
         </w:rPr>
-        <w:t xml:space="preserve">speaker </w:t>
+        <w:t>speaker</w:t>
+      </w:r>
+      <w:proofErr w:type="gramEnd"/>
+      <w:r>
+        <w:rPr>
+          <w:rFonts w:ascii="Times New Roman" w:hAnsi="Times New Roman"/>
+          <w:sz w:val="24"/>
+          <w:szCs w:val="24"/>
+        </w:rPr>
+        <w:t xml:space="preserve"> </w:t>
       </w:r>
       <w:r>
         <w:rPr>
@@ -3845,8 +3855,16 @@
         <w:rPr>
           <w:rFonts w:hint="eastAsia"/>
         </w:rPr>
-        <w:t>的开源的自由的操作系统，主要使用于智能手机，平板电脑，相机，游戏机，电视机等移动设备。最初由由</w:t>
-      </w:r>
+        <w:t>的开源的自由的操作系统，主要使用于智能手机，平板电脑，相机，游戏机，电视机等移动设备。最初由</w:t>
+      </w:r>
+      <w:proofErr w:type="gramStart"/>
+      <w:r>
+        <w:rPr>
+          <w:rFonts w:hint="eastAsia"/>
+        </w:rPr>
+        <w:t>由</w:t>
+      </w:r>
+      <w:proofErr w:type="gramEnd"/>
       <w:r>
         <w:rPr>
           <w:rFonts w:hint="eastAsia"/>
@@ -4544,7 +4562,21 @@
         <w:rPr>
           <w:rFonts w:hint="eastAsia"/>
         </w:rPr>
-        <w:t>文本无关的说话人识别方式在训练和识别时都不对说话人的的发音内容做要求，其识别对象是任意的语音信号。</w:t>
+        <w:t>文本无关的说话人识别方式在训练和识别时都不对说话人的</w:t>
+      </w:r>
+      <w:proofErr w:type="gramStart"/>
+      <w:r>
+        <w:rPr>
+          <w:rFonts w:hint="eastAsia"/>
+        </w:rPr>
+        <w:t>的</w:t>
+      </w:r>
+      <w:proofErr w:type="gramEnd"/>
+      <w:r>
+        <w:rPr>
+          <w:rFonts w:hint="eastAsia"/>
+        </w:rPr>
+        <w:t>发音内容做要求，其识别对象是任意的语音信号。</w:t>
       </w:r>
     </w:p>
     <w:p>
@@ -4814,11 +4846,19 @@
         </w:rPr>
         <w:t>预加重、分帧、</w:t>
       </w:r>
-      <w:r>
-        <w:rPr>
-          <w:rFonts w:hint="eastAsia"/>
-        </w:rPr>
-        <w:t>加窗等处理</w:t>
+      <w:proofErr w:type="gramStart"/>
+      <w:r>
+        <w:rPr>
+          <w:rFonts w:hint="eastAsia"/>
+        </w:rPr>
+        <w:t>加窗等</w:t>
+      </w:r>
+      <w:proofErr w:type="gramEnd"/>
+      <w:r>
+        <w:rPr>
+          <w:rFonts w:hint="eastAsia"/>
+        </w:rPr>
+        <w:t>处理</w:t>
       </w:r>
       <w:r>
         <w:rPr>
@@ -4969,7 +5009,15 @@
         <w:t>)</w:t>
       </w:r>
       <w:r>
-        <w:t>进行预加重，分帧，加窗等处理，得到每个帧的时域信号</w:t>
+        <w:t>进行预加重，分帧，</w:t>
+      </w:r>
+      <w:proofErr w:type="gramStart"/>
+      <w:r>
+        <w:t>加窗等</w:t>
+      </w:r>
+      <w:proofErr w:type="gramEnd"/>
+      <w:r>
+        <w:t>处理，得到每个帧的时域信号</w:t>
       </w:r>
       <w:r>
         <w:t>x(n)</w:t>
@@ -6285,7 +6333,15 @@
         <w:t>和</w:t>
       </w:r>
       <w:r>
-        <w:t>支持向量机模型。</w:t>
+        <w:t>支持</w:t>
+      </w:r>
+      <w:proofErr w:type="gramStart"/>
+      <w:r>
+        <w:t>向量机模型</w:t>
+      </w:r>
+      <w:proofErr w:type="gramEnd"/>
+      <w:r>
+        <w:t>。</w:t>
       </w:r>
     </w:p>
     <w:p>
@@ -7104,11 +7160,19 @@
         </w:rPr>
         <w:t>N</w:t>
       </w:r>
-      <w:r>
-        <w:rPr>
-          <w:rFonts w:hint="eastAsia"/>
-        </w:rPr>
-        <w:t>个未知话者的模型中，得到的最大似然概率的模型对应的说话人即为识别结果。</w:t>
+      <w:proofErr w:type="gramStart"/>
+      <w:r>
+        <w:rPr>
+          <w:rFonts w:hint="eastAsia"/>
+        </w:rPr>
+        <w:t>个</w:t>
+      </w:r>
+      <w:proofErr w:type="gramEnd"/>
+      <w:r>
+        <w:rPr>
+          <w:rFonts w:hint="eastAsia"/>
+        </w:rPr>
+        <w:t>未知话者的模型中，得到的最大似然概率的模型对应的说话人即为识别结果。</w:t>
       </w:r>
     </w:p>
     <w:tbl>
@@ -7319,12 +7383,20 @@
         </w:numPr>
       </w:pPr>
       <w:bookmarkStart w:id="34" w:name="_Toc419978738"/>
+      <w:proofErr w:type="gramStart"/>
       <w:r>
         <w:rPr>
           <w:rFonts w:hint="eastAsia"/>
         </w:rPr>
         <w:lastRenderedPageBreak/>
-        <w:t>隐马尔科夫模型</w:t>
+        <w:t>隐</w:t>
+      </w:r>
+      <w:proofErr w:type="gramEnd"/>
+      <w:r>
+        <w:rPr>
+          <w:rFonts w:hint="eastAsia"/>
+        </w:rPr>
+        <w:t>马尔科夫模型</w:t>
       </w:r>
       <w:r>
         <w:rPr>
@@ -7338,11 +7410,19 @@
       <w:pPr>
         <w:pStyle w:val="a6"/>
       </w:pPr>
-      <w:r>
-        <w:rPr>
-          <w:rFonts w:hint="eastAsia"/>
-        </w:rPr>
-        <w:t>隐马尔科夫模型（</w:t>
+      <w:proofErr w:type="gramStart"/>
+      <w:r>
+        <w:rPr>
+          <w:rFonts w:hint="eastAsia"/>
+        </w:rPr>
+        <w:t>隐</w:t>
+      </w:r>
+      <w:proofErr w:type="gramEnd"/>
+      <w:r>
+        <w:rPr>
+          <w:rFonts w:hint="eastAsia"/>
+        </w:rPr>
+        <w:t>马尔科夫模型（</w:t>
       </w:r>
       <w:r>
         <w:rPr>
@@ -7377,7 +7457,21 @@
         <w:rPr>
           <w:rFonts w:hint="eastAsia"/>
         </w:rPr>
-        <w:t>在正常的马尔科夫模型中，状态参数对于观察者来说是完全直接可见的。而在隐马尔科夫模型中，状态参数并不是直接可见的，但模型中受状态影响的某些参数变量则是可见的。</w:t>
+        <w:t>在正常的马尔科夫模型中，状态参数对于观察者来说是完全直接可见的。而在隐马尔科夫模型中，状态参数并不是直接可见的，但模型中</w:t>
+      </w:r>
+      <w:proofErr w:type="gramStart"/>
+      <w:r>
+        <w:rPr>
+          <w:rFonts w:hint="eastAsia"/>
+        </w:rPr>
+        <w:t>受状态</w:t>
+      </w:r>
+      <w:proofErr w:type="gramEnd"/>
+      <w:r>
+        <w:rPr>
+          <w:rFonts w:hint="eastAsia"/>
+        </w:rPr>
+        <w:t>影响的某些参数变量则是可见的。</w:t>
       </w:r>
     </w:p>
     <w:p>
@@ -7388,7 +7482,21 @@
         <w:rPr>
           <w:rFonts w:hint="eastAsia"/>
         </w:rPr>
-        <w:t>例如在某地的某人在雨天喜欢宅在家中，在晴天时喜欢出去踢球，那么当你得知这个人在某一天出去踢球</w:t>
+        <w:t>例如在某地的某人在雨天喜欢</w:t>
+      </w:r>
+      <w:proofErr w:type="gramStart"/>
+      <w:r>
+        <w:rPr>
+          <w:rFonts w:hint="eastAsia"/>
+        </w:rPr>
+        <w:t>宅</w:t>
+      </w:r>
+      <w:proofErr w:type="gramEnd"/>
+      <w:r>
+        <w:rPr>
+          <w:rFonts w:hint="eastAsia"/>
+        </w:rPr>
+        <w:t>在家中，在晴天时喜欢出去踢球，那么当你得知这个人在某一天出去踢球</w:t>
       </w:r>
       <w:r>
         <w:rPr>
@@ -7396,11 +7504,19 @@
         </w:rPr>
         <w:t>(</w:t>
       </w:r>
-      <w:r>
-        <w:rPr>
-          <w:rFonts w:hint="eastAsia"/>
-        </w:rPr>
-        <w:t>或宅在家中</w:t>
+      <w:proofErr w:type="gramStart"/>
+      <w:r>
+        <w:rPr>
+          <w:rFonts w:hint="eastAsia"/>
+        </w:rPr>
+        <w:t>或宅在家</w:t>
+      </w:r>
+      <w:proofErr w:type="gramEnd"/>
+      <w:r>
+        <w:rPr>
+          <w:rFonts w:hint="eastAsia"/>
+        </w:rPr>
+        <w:t>中</w:t>
       </w:r>
       <w:r>
         <w:rPr>
@@ -7436,7 +7552,21 @@
         <w:rPr>
           <w:rFonts w:hint="eastAsia"/>
         </w:rPr>
-        <w:t>。这个人告诉了你的他的活动，也就是一个受天气影响的参数变量，而我们对天气并不是可知的，这样一个系统就是隐马尔科夫型模型。</w:t>
+        <w:t>。这个人告诉了你的他的活动，也就是一个受天气影响的参数变量，而我们对天气并不是可知的，这样一个系统就是</w:t>
+      </w:r>
+      <w:proofErr w:type="gramStart"/>
+      <w:r>
+        <w:rPr>
+          <w:rFonts w:hint="eastAsia"/>
+        </w:rPr>
+        <w:t>隐</w:t>
+      </w:r>
+      <w:proofErr w:type="gramEnd"/>
+      <w:r>
+        <w:rPr>
+          <w:rFonts w:hint="eastAsia"/>
+        </w:rPr>
+        <w:t>马尔科夫型模型。</w:t>
       </w:r>
     </w:p>
     <w:p>
@@ -7531,7 +7661,21 @@
         <w:rPr>
           <w:rFonts w:hint="eastAsia"/>
         </w:rPr>
-        <w:t>。这就是在文本相关语音识别领域使用隐马尔科夫模型的过程。</w:t>
+        <w:t>。这就是在文本相关语音识别领域使用</w:t>
+      </w:r>
+      <w:proofErr w:type="gramStart"/>
+      <w:r>
+        <w:rPr>
+          <w:rFonts w:hint="eastAsia"/>
+        </w:rPr>
+        <w:t>隐</w:t>
+      </w:r>
+      <w:proofErr w:type="gramEnd"/>
+      <w:r>
+        <w:rPr>
+          <w:rFonts w:hint="eastAsia"/>
+        </w:rPr>
+        <w:t>马尔科夫模型的过程。</w:t>
       </w:r>
     </w:p>
     <w:p>
@@ -7692,7 +7836,21 @@
         <w:rPr>
           <w:rFonts w:hint="eastAsia"/>
         </w:rPr>
-        <w:t>工具箱是一个用于构建和操作隐马尔科夫模型的便携式工具箱。主要用于语音识别的研究。</w:t>
+        <w:t>工具箱是一个用于构建和操作</w:t>
+      </w:r>
+      <w:proofErr w:type="gramStart"/>
+      <w:r>
+        <w:rPr>
+          <w:rFonts w:hint="eastAsia"/>
+        </w:rPr>
+        <w:t>隐</w:t>
+      </w:r>
+      <w:proofErr w:type="gramEnd"/>
+      <w:r>
+        <w:rPr>
+          <w:rFonts w:hint="eastAsia"/>
+        </w:rPr>
+        <w:t>马尔科夫模型的便携式工具箱。主要用于语音识别的研究。</w:t>
       </w:r>
     </w:p>
     <w:p>
@@ -7920,7 +8078,21 @@
         <w:rPr>
           <w:rFonts w:hint="eastAsia"/>
         </w:rPr>
-        <w:t>用于隐马尔科夫模型（</w:t>
+        <w:t>用于</w:t>
+      </w:r>
+      <w:proofErr w:type="gramStart"/>
+      <w:r>
+        <w:rPr>
+          <w:rFonts w:hint="eastAsia"/>
+        </w:rPr>
+        <w:t>隐</w:t>
+      </w:r>
+      <w:proofErr w:type="gramEnd"/>
+      <w:r>
+        <w:rPr>
+          <w:rFonts w:hint="eastAsia"/>
+        </w:rPr>
+        <w:t>马尔科夫模型（</w:t>
       </w:r>
       <w:r>
         <w:t>HMM</w:t>
@@ -8682,7 +8854,21 @@
         <w:rPr>
           <w:rFonts w:hint="eastAsia"/>
         </w:rPr>
-        <w:t>内核层开发，类库层开发，应用框架层开发，应用层开发。</w:t>
+        <w:t>内核层开发，</w:t>
+      </w:r>
+      <w:proofErr w:type="gramStart"/>
+      <w:r>
+        <w:rPr>
+          <w:rFonts w:hint="eastAsia"/>
+        </w:rPr>
+        <w:t>类库层开发</w:t>
+      </w:r>
+      <w:proofErr w:type="gramEnd"/>
+      <w:r>
+        <w:rPr>
+          <w:rFonts w:hint="eastAsia"/>
+        </w:rPr>
+        <w:t>，应用框架层开发，应用层开发。</w:t>
       </w:r>
     </w:p>
     <w:p>
@@ -8740,7 +8926,21 @@
         <w:rPr>
           <w:rFonts w:hint="eastAsia"/>
         </w:rPr>
-        <w:t>第二层类库层开发依然由</w:t>
+        <w:t>第二层</w:t>
+      </w:r>
+      <w:proofErr w:type="gramStart"/>
+      <w:r>
+        <w:rPr>
+          <w:rFonts w:hint="eastAsia"/>
+        </w:rPr>
+        <w:t>类库层开发</w:t>
+      </w:r>
+      <w:proofErr w:type="gramEnd"/>
+      <w:r>
+        <w:rPr>
+          <w:rFonts w:hint="eastAsia"/>
+        </w:rPr>
+        <w:t>依然由</w:t>
       </w:r>
       <w:r>
         <w:rPr>
@@ -8907,7 +9107,21 @@
         <w:rPr>
           <w:rFonts w:hint="eastAsia"/>
         </w:rPr>
-        <w:t>内核层和类库层的封装，让</w:t>
+        <w:t>内核层和</w:t>
+      </w:r>
+      <w:proofErr w:type="gramStart"/>
+      <w:r>
+        <w:rPr>
+          <w:rFonts w:hint="eastAsia"/>
+        </w:rPr>
+        <w:t>类库层的</w:t>
+      </w:r>
+      <w:proofErr w:type="gramEnd"/>
+      <w:r>
+        <w:rPr>
+          <w:rFonts w:hint="eastAsia"/>
+        </w:rPr>
+        <w:t>封装，让</w:t>
       </w:r>
       <w:r>
         <w:rPr>
@@ -9722,7 +9936,21 @@
         <w:rPr>
           <w:rFonts w:hint="eastAsia"/>
         </w:rPr>
-        <w:t>支持在多个应用中存储和读取数据。这也是跨应用共享数据的唯一方式。在</w:t>
+        <w:t>支持在多个应用中存储和读取数据。这也是</w:t>
+      </w:r>
+      <w:proofErr w:type="gramStart"/>
+      <w:r>
+        <w:rPr>
+          <w:rFonts w:hint="eastAsia"/>
+        </w:rPr>
+        <w:t>跨应用</w:t>
+      </w:r>
+      <w:proofErr w:type="gramEnd"/>
+      <w:r>
+        <w:rPr>
+          <w:rFonts w:hint="eastAsia"/>
+        </w:rPr>
+        <w:t>共享数据的唯一方式。在</w:t>
       </w:r>
       <w:r>
         <w:t>A</w:t>
@@ -9910,7 +10138,21 @@
         <w:rPr>
           <w:rFonts w:hint="eastAsia"/>
         </w:rPr>
-        <w:t>是一个单文件数据库。使用</w:t>
+        <w:t>是一个</w:t>
+      </w:r>
+      <w:proofErr w:type="gramStart"/>
+      <w:r>
+        <w:rPr>
+          <w:rFonts w:hint="eastAsia"/>
+        </w:rPr>
+        <w:t>单文件</w:t>
+      </w:r>
+      <w:proofErr w:type="gramEnd"/>
+      <w:r>
+        <w:rPr>
+          <w:rFonts w:hint="eastAsia"/>
+        </w:rPr>
+        <w:t>数据库。使用</w:t>
       </w:r>
       <w:r>
         <w:rPr>
@@ -10136,7 +10378,21 @@
         <w:rPr>
           <w:rFonts w:hint="eastAsia"/>
         </w:rPr>
-        <w:t>一般通过外键表示关联关系</w:t>
+        <w:t>一般</w:t>
+      </w:r>
+      <w:proofErr w:type="gramStart"/>
+      <w:r>
+        <w:rPr>
+          <w:rFonts w:hint="eastAsia"/>
+        </w:rPr>
+        <w:t>通过外键表示</w:t>
+      </w:r>
+      <w:proofErr w:type="gramEnd"/>
+      <w:r>
+        <w:rPr>
+          <w:rFonts w:hint="eastAsia"/>
+        </w:rPr>
+        <w:t>关联关系</w:t>
       </w:r>
       <w:r>
         <w:rPr>
@@ -10318,7 +10574,21 @@
         <w:rPr>
           <w:rFonts w:hint="eastAsia"/>
         </w:rPr>
-        <w:t>就会通过单例模式返回一个通过</w:t>
+        <w:t>就会通过</w:t>
+      </w:r>
+      <w:proofErr w:type="gramStart"/>
+      <w:r>
+        <w:rPr>
+          <w:rFonts w:hint="eastAsia"/>
+        </w:rPr>
+        <w:t>单例模式</w:t>
+      </w:r>
+      <w:proofErr w:type="gramEnd"/>
+      <w:r>
+        <w:rPr>
+          <w:rFonts w:hint="eastAsia"/>
+        </w:rPr>
+        <w:t>返回一个通过</w:t>
       </w:r>
       <w:r>
         <w:t>SQLiteDatabase.openOrCreateDatabase</w:t>
@@ -10603,11 +10873,19 @@
         </w:rPr>
         <w:t>输入输出</w:t>
       </w:r>
-      <w:r>
-        <w:rPr>
-          <w:rFonts w:hint="eastAsia"/>
-        </w:rPr>
-        <w:t>流对象的封装</w:t>
+      <w:proofErr w:type="gramStart"/>
+      <w:r>
+        <w:rPr>
+          <w:rFonts w:hint="eastAsia"/>
+        </w:rPr>
+        <w:t>流对象</w:t>
+      </w:r>
+      <w:proofErr w:type="gramEnd"/>
+      <w:r>
+        <w:rPr>
+          <w:rFonts w:hint="eastAsia"/>
+        </w:rPr>
+        <w:t>的封装</w:t>
       </w:r>
       <w:r>
         <w:rPr>
@@ -11100,8 +11378,16 @@
         <w:rPr>
           <w:rFonts w:hint="eastAsia"/>
         </w:rPr>
-        <w:t>是两种不同的语音，因此在交互时</w:t>
-      </w:r>
+        <w:t>是两种不同的语音，因此在</w:t>
+      </w:r>
+      <w:proofErr w:type="gramStart"/>
+      <w:r>
+        <w:rPr>
+          <w:rFonts w:hint="eastAsia"/>
+        </w:rPr>
+        <w:t>交互时</w:t>
+      </w:r>
+      <w:proofErr w:type="gramEnd"/>
       <w:r>
         <w:rPr>
           <w:rFonts w:hint="eastAsia"/>
@@ -11126,6 +11412,7 @@
         </w:rPr>
         <w:t>，</w:t>
       </w:r>
+      <w:proofErr w:type="gramStart"/>
       <w:r>
         <w:rPr>
           <w:rFonts w:hint="eastAsia"/>
@@ -11136,7 +11423,14 @@
         <w:rPr>
           <w:rFonts w:hint="eastAsia"/>
         </w:rPr>
-        <w:t>如表</w:t>
+        <w:t>如</w:t>
+      </w:r>
+      <w:proofErr w:type="gramEnd"/>
+      <w:r>
+        <w:rPr>
+          <w:rFonts w:hint="eastAsia"/>
+        </w:rPr>
+        <w:t>表</w:t>
       </w:r>
       <w:r>
         <w:rPr>
@@ -12884,7 +13178,7 @@
             <v:imagedata r:id="rId14" o:title=""/>
             <w10:wrap type="topAndBottom"/>
           </v:shape>
-          <o:OLEObject Type="Embed" ProgID="Visio.Drawing.15" ShapeID="_x0000_s1026" DrawAspect="Content" ObjectID="_1494843274" r:id="rId15"/>
+          <o:OLEObject Type="Embed" ProgID="Visio.Drawing.15" ShapeID="_x0000_s1026" DrawAspect="Content" ObjectID="_1494854897" r:id="rId15"/>
         </w:object>
       </w:r>
     </w:p>
@@ -13206,11 +13500,19 @@
         </w:rPr>
         <w:t>AudioRecord</w:t>
       </w:r>
-      <w:r>
-        <w:rPr>
-          <w:rFonts w:hint="eastAsia"/>
-        </w:rPr>
-        <w:t>类实现对用户的语音的记录，并利用</w:t>
+      <w:proofErr w:type="gramStart"/>
+      <w:r>
+        <w:rPr>
+          <w:rFonts w:hint="eastAsia"/>
+        </w:rPr>
+        <w:t>类实现</w:t>
+      </w:r>
+      <w:proofErr w:type="gramEnd"/>
+      <w:r>
+        <w:rPr>
+          <w:rFonts w:hint="eastAsia"/>
+        </w:rPr>
+        <w:t>对用户的语音的记录，并利用</w:t>
       </w:r>
       <w:r>
         <w:rPr>
@@ -13328,11 +13630,19 @@
         </w:rPr>
         <w:t>AudioRecord</w:t>
       </w:r>
-      <w:r>
-        <w:rPr>
-          <w:rFonts w:hint="eastAsia"/>
-        </w:rPr>
-        <w:t>类实现对用户的语音的记录，并利用</w:t>
+      <w:proofErr w:type="gramStart"/>
+      <w:r>
+        <w:rPr>
+          <w:rFonts w:hint="eastAsia"/>
+        </w:rPr>
+        <w:t>类实现</w:t>
+      </w:r>
+      <w:proofErr w:type="gramEnd"/>
+      <w:r>
+        <w:rPr>
+          <w:rFonts w:hint="eastAsia"/>
+        </w:rPr>
+        <w:t>对用户的语音的记录，并利用</w:t>
       </w:r>
       <w:r>
         <w:rPr>
@@ -13486,11 +13796,19 @@
         </w:rPr>
         <w:t>AudioRecord</w:t>
       </w:r>
-      <w:r>
-        <w:rPr>
-          <w:rFonts w:hint="eastAsia"/>
-        </w:rPr>
-        <w:t>类实现对用户的语音的记录，以进行特征提取和解码，当通过系统确认时锁定解除。</w:t>
+      <w:proofErr w:type="gramStart"/>
+      <w:r>
+        <w:rPr>
+          <w:rFonts w:hint="eastAsia"/>
+        </w:rPr>
+        <w:t>类实现</w:t>
+      </w:r>
+      <w:proofErr w:type="gramEnd"/>
+      <w:r>
+        <w:rPr>
+          <w:rFonts w:hint="eastAsia"/>
+        </w:rPr>
+        <w:t>对用户的语音的记录，以进行特征提取和解码，当通过系统确认时锁定解除。</w:t>
       </w:r>
     </w:p>
     <w:p>
@@ -16228,6 +16546,16 @@
                 <w:sz w:val="24"/>
                 <w:szCs w:val="24"/>
               </w:rPr>
+              <w:t>不</w:t>
+            </w:r>
+            <w:r>
+              <w:rPr>
+                <w:rFonts w:ascii="宋体" w:eastAsia="宋体" w:hAnsi="宋体" w:cs="宋体" w:hint="eastAsia"/>
+                <w:color w:val="000000"/>
+                <w:kern w:val="0"/>
+                <w:sz w:val="24"/>
+                <w:szCs w:val="24"/>
+              </w:rPr>
               <w:t>允许</w:t>
             </w:r>
           </w:p>
@@ -16378,7 +16706,7 @@
                 <w:sz w:val="24"/>
                 <w:szCs w:val="24"/>
               </w:rPr>
-              <w:t>不允许</w:t>
+              <w:t>允许</w:t>
             </w:r>
           </w:p>
         </w:tc>
@@ -16406,6 +16734,7 @@
                 <w:szCs w:val="24"/>
               </w:rPr>
             </w:pPr>
+            <w:proofErr w:type="gramStart"/>
             <w:r>
               <w:rPr>
                 <w:rFonts w:ascii="宋体" w:eastAsia="宋体" w:hAnsi="宋体" w:cs="宋体" w:hint="eastAsia"/>
@@ -16416,6 +16745,7 @@
               </w:rPr>
               <w:t>值内容</w:t>
             </w:r>
+            <w:proofErr w:type="gramEnd"/>
           </w:p>
         </w:tc>
       </w:tr>
@@ -17119,8 +17449,16 @@
         <w:rPr>
           <w:rFonts w:hint="eastAsia"/>
         </w:rPr>
-        <w:t xml:space="preserve">      id4_1.lab</w:t>
-      </w:r>
+        <w:t xml:space="preserve">      id4_1.</w:t>
+      </w:r>
+      <w:proofErr w:type="gramStart"/>
+      <w:r>
+        <w:rPr>
+          <w:rFonts w:hint="eastAsia"/>
+        </w:rPr>
+        <w:t>lab</w:t>
+      </w:r>
+      <w:proofErr w:type="gramEnd"/>
     </w:p>
     <w:p>
       <w:pPr>
@@ -17148,8 +17486,16 @@
         <w:rPr>
           <w:rFonts w:hint="eastAsia"/>
         </w:rPr>
-        <w:t xml:space="preserve">      id4_2.lab</w:t>
-      </w:r>
+        <w:t xml:space="preserve">      id4_2.</w:t>
+      </w:r>
+      <w:proofErr w:type="gramStart"/>
+      <w:r>
+        <w:rPr>
+          <w:rFonts w:hint="eastAsia"/>
+        </w:rPr>
+        <w:t>lab</w:t>
+      </w:r>
+      <w:proofErr w:type="gramEnd"/>
     </w:p>
     <w:p>
       <w:pPr>
@@ -17177,8 +17523,16 @@
         <w:rPr>
           <w:rFonts w:hint="eastAsia"/>
         </w:rPr>
-        <w:t xml:space="preserve">      id4_3.lab</w:t>
-      </w:r>
+        <w:t xml:space="preserve">      id4_3.</w:t>
+      </w:r>
+      <w:proofErr w:type="gramStart"/>
+      <w:r>
+        <w:rPr>
+          <w:rFonts w:hint="eastAsia"/>
+        </w:rPr>
+        <w:t>lab</w:t>
+      </w:r>
+      <w:proofErr w:type="gramEnd"/>
     </w:p>
     <w:p>
       <w:pPr>
@@ -17259,8 +17613,16 @@
         <w:rPr>
           <w:rFonts w:hint="eastAsia"/>
         </w:rPr>
-        <w:t xml:space="preserve">          id7_1.lab</w:t>
-      </w:r>
+        <w:t xml:space="preserve">          id7_1.</w:t>
+      </w:r>
+      <w:proofErr w:type="gramStart"/>
+      <w:r>
+        <w:rPr>
+          <w:rFonts w:hint="eastAsia"/>
+        </w:rPr>
+        <w:t>lab</w:t>
+      </w:r>
+      <w:proofErr w:type="gramEnd"/>
     </w:p>
     <w:p>
       <w:pPr>
@@ -17276,8 +17638,16 @@
         <w:rPr>
           <w:rFonts w:hint="eastAsia"/>
         </w:rPr>
-        <w:t xml:space="preserve">          id7_2.lab</w:t>
-      </w:r>
+        <w:t xml:space="preserve">          id7_2.</w:t>
+      </w:r>
+      <w:proofErr w:type="gramStart"/>
+      <w:r>
+        <w:rPr>
+          <w:rFonts w:hint="eastAsia"/>
+        </w:rPr>
+        <w:t>lab</w:t>
+      </w:r>
+      <w:proofErr w:type="gramEnd"/>
     </w:p>
     <w:p>
       <w:pPr>
@@ -17348,8 +17718,16 @@
         <w:rPr>
           <w:rFonts w:hint="eastAsia"/>
         </w:rPr>
-        <w:t xml:space="preserve">      id4-540968289.mfc</w:t>
-      </w:r>
+        <w:t xml:space="preserve">      id4-540968289.</w:t>
+      </w:r>
+      <w:proofErr w:type="gramStart"/>
+      <w:r>
+        <w:rPr>
+          <w:rFonts w:hint="eastAsia"/>
+        </w:rPr>
+        <w:t>mfc</w:t>
+      </w:r>
+      <w:proofErr w:type="gramEnd"/>
     </w:p>
     <w:p>
       <w:pPr>
@@ -17365,8 +17743,16 @@
         <w:rPr>
           <w:rFonts w:hint="eastAsia"/>
         </w:rPr>
-        <w:t xml:space="preserve">      id4-541404317.mfc</w:t>
-      </w:r>
+        <w:t xml:space="preserve">      id4-541404317.</w:t>
+      </w:r>
+      <w:proofErr w:type="gramStart"/>
+      <w:r>
+        <w:rPr>
+          <w:rFonts w:hint="eastAsia"/>
+        </w:rPr>
+        <w:t>mfc</w:t>
+      </w:r>
+      <w:proofErr w:type="gramEnd"/>
     </w:p>
     <w:p>
       <w:pPr>
@@ -17514,8 +17900,16 @@
         <w:rPr>
           <w:rFonts w:hint="eastAsia"/>
         </w:rPr>
-        <w:t xml:space="preserve">      id4-540968289.wav</w:t>
-      </w:r>
+        <w:t xml:space="preserve">      id4-540968289.</w:t>
+      </w:r>
+      <w:proofErr w:type="gramStart"/>
+      <w:r>
+        <w:rPr>
+          <w:rFonts w:hint="eastAsia"/>
+        </w:rPr>
+        <w:t>wav</w:t>
+      </w:r>
+      <w:proofErr w:type="gramEnd"/>
     </w:p>
     <w:p>
       <w:pPr>
@@ -17531,8 +17925,16 @@
         <w:rPr>
           <w:rFonts w:hint="eastAsia"/>
         </w:rPr>
-        <w:t xml:space="preserve">      id4-541404317.wav</w:t>
-      </w:r>
+        <w:t xml:space="preserve">      id4-541404317.</w:t>
+      </w:r>
+      <w:proofErr w:type="gramStart"/>
+      <w:r>
+        <w:rPr>
+          <w:rFonts w:hint="eastAsia"/>
+        </w:rPr>
+        <w:t>wav</w:t>
+      </w:r>
+      <w:proofErr w:type="gramEnd"/>
     </w:p>
     <w:p>
       <w:pPr>
@@ -18571,8 +18973,16 @@
         <w:rPr>
           <w:rFonts w:hint="eastAsia"/>
         </w:rPr>
-        <w:t>，回滚</w:t>
-      </w:r>
+        <w:t>，</w:t>
+      </w:r>
+      <w:proofErr w:type="gramStart"/>
+      <w:r>
+        <w:rPr>
+          <w:rFonts w:hint="eastAsia"/>
+        </w:rPr>
+        <w:t>回滚</w:t>
+      </w:r>
+      <w:proofErr w:type="gramEnd"/>
       <w:r>
         <w:rPr>
           <w:rFonts w:hint="eastAsia"/>
@@ -18607,7 +19017,7 @@
         <w:rPr>
           <w:rFonts w:hint="eastAsia"/>
         </w:rPr>
-        <w:t>，拉去</w:t>
+        <w:t>，拉取</w:t>
       </w:r>
       <w:r>
         <w:rPr>
@@ -18731,6 +19141,338 @@
         <w:pStyle w:val="a6"/>
       </w:pPr>
       <w:r>
+        <w:t>在开发时，使用</w:t>
+      </w:r>
+      <w:r>
+        <w:rPr>
+          <w:rFonts w:hint="eastAsia"/>
+        </w:rPr>
+        <w:t>Git</w:t>
+      </w:r>
+      <w:r>
+        <w:rPr>
+          <w:rFonts w:hint="eastAsia"/>
+        </w:rPr>
+        <w:t>对源代码的版本进行管理</w:t>
+      </w:r>
+      <w:r>
+        <w:rPr>
+          <w:rFonts w:hint="eastAsia"/>
+        </w:rPr>
+        <w:t>。在添加新功能时创建新的分支</w:t>
+      </w:r>
+      <w:r>
+        <w:rPr>
+          <w:rFonts w:hint="eastAsia"/>
+        </w:rPr>
+        <w:t>branch</w:t>
+      </w:r>
+      <w:r>
+        <w:rPr>
+          <w:rFonts w:hint="eastAsia"/>
+        </w:rPr>
+        <w:t>，编号好代码后使用</w:t>
+      </w:r>
+      <w:r>
+        <w:rPr>
+          <w:rFonts w:hint="eastAsia"/>
+        </w:rPr>
+        <w:t>merge</w:t>
+      </w:r>
+      <w:r>
+        <w:rPr>
+          <w:rFonts w:hint="eastAsia"/>
+        </w:rPr>
+        <w:t>合并</w:t>
+      </w:r>
+      <w:r>
+        <w:rPr>
+          <w:rFonts w:hint="eastAsia"/>
+        </w:rPr>
+        <w:t>到原本的</w:t>
+      </w:r>
+      <w:r>
+        <w:rPr>
+          <w:rFonts w:hint="eastAsia"/>
+        </w:rPr>
+        <w:t>master</w:t>
+      </w:r>
+      <w:r>
+        <w:rPr>
+          <w:rFonts w:hint="eastAsia"/>
+        </w:rPr>
+        <w:t>分支上。</w:t>
+      </w:r>
+      <w:r>
+        <w:rPr>
+          <w:rFonts w:hint="eastAsia"/>
+        </w:rPr>
+        <w:t>同时还可以</w:t>
+      </w:r>
+      <w:r>
+        <w:rPr>
+          <w:rFonts w:hint="eastAsia"/>
+        </w:rPr>
+        <w:t>使用</w:t>
+      </w:r>
+      <w:r>
+        <w:rPr>
+          <w:rFonts w:hint="eastAsia"/>
+        </w:rPr>
+        <w:t>reset</w:t>
+      </w:r>
+      <w:proofErr w:type="gramStart"/>
+      <w:r>
+        <w:rPr>
+          <w:rFonts w:hint="eastAsia"/>
+        </w:rPr>
+        <w:t>回滚版本</w:t>
+      </w:r>
+      <w:proofErr w:type="gramEnd"/>
+      <w:r>
+        <w:rPr>
+          <w:rFonts w:hint="eastAsia"/>
+        </w:rPr>
+        <w:t>或</w:t>
+      </w:r>
+      <w:r>
+        <w:rPr>
+          <w:rFonts w:hint="eastAsia"/>
+        </w:rPr>
+        <w:t>revert</w:t>
+      </w:r>
+      <w:r>
+        <w:rPr>
+          <w:rFonts w:hint="eastAsia"/>
+        </w:rPr>
+        <w:t>撤销操作。</w:t>
+      </w:r>
+      <w:r>
+        <w:rPr>
+          <w:rFonts w:hint="eastAsia"/>
+        </w:rPr>
+        <w:t>当主要功能添加完成后，还可以建立</w:t>
+      </w:r>
+      <w:r>
+        <w:rPr>
+          <w:rFonts w:hint="eastAsia"/>
+        </w:rPr>
+        <w:t>tag</w:t>
+      </w:r>
+      <w:r>
+        <w:rPr>
+          <w:rFonts w:hint="eastAsia"/>
+        </w:rPr>
+        <w:t>标记，</w:t>
+      </w:r>
+      <w:r>
+        <w:rPr>
+          <w:rFonts w:hint="eastAsia"/>
+        </w:rPr>
+        <w:t>紧密地</w:t>
+      </w:r>
+      <w:r>
+        <w:rPr>
+          <w:rFonts w:hint="eastAsia"/>
+        </w:rPr>
+        <w:t>发布</w:t>
+      </w:r>
+      <w:r>
+        <w:rPr>
+          <w:rFonts w:hint="eastAsia"/>
+        </w:rPr>
+        <w:t>迭代</w:t>
+      </w:r>
+      <w:r>
+        <w:rPr>
+          <w:rFonts w:hint="eastAsia"/>
+        </w:rPr>
+        <w:t>版本。</w:t>
+      </w:r>
+      <w:r>
+        <w:rPr>
+          <w:rFonts w:hint="eastAsia"/>
+        </w:rPr>
+        <w:t>本系统预计</w:t>
+      </w:r>
+      <w:r>
+        <w:rPr>
+          <w:rFonts w:hint="eastAsia"/>
+        </w:rPr>
+        <w:t>将进行</w:t>
+      </w:r>
+      <w:r>
+        <w:rPr>
+          <w:rFonts w:hint="eastAsia"/>
+        </w:rPr>
+        <w:t>3</w:t>
+      </w:r>
+      <w:r>
+        <w:rPr>
+          <w:rFonts w:hint="eastAsia"/>
+        </w:rPr>
+        <w:t>-</w:t>
+      </w:r>
+      <w:r>
+        <w:t>5</w:t>
+      </w:r>
+      <w:r>
+        <w:rPr>
+          <w:rFonts w:hint="eastAsia"/>
+        </w:rPr>
+        <w:t>次迭代，</w:t>
+      </w:r>
+      <w:r>
+        <w:rPr>
+          <w:rFonts w:hint="eastAsia"/>
+        </w:rPr>
+        <w:t>分别在实现界面，完成功能，改进功能</w:t>
+      </w:r>
+      <w:r>
+        <w:rPr>
+          <w:rFonts w:hint="eastAsia"/>
+        </w:rPr>
+        <w:t>，修复</w:t>
+      </w:r>
+      <w:r>
+        <w:rPr>
+          <w:rFonts w:hint="eastAsia"/>
+        </w:rPr>
+        <w:t>bug</w:t>
+      </w:r>
+      <w:r>
+        <w:rPr>
+          <w:rFonts w:hint="eastAsia"/>
+        </w:rPr>
+        <w:t>等等之后。</w:t>
+      </w:r>
+    </w:p>
+    <w:p>
+      <w:pPr>
+        <w:pStyle w:val="a6"/>
+        <w:rPr>
+          <w:rFonts w:hint="eastAsia"/>
+        </w:rPr>
+      </w:pPr>
+      <w:r>
+        <w:rPr>
+          <w:rFonts w:hint="eastAsia"/>
+        </w:rPr>
+        <w:t>由于在系统设计和实现期间，仍有实习和面试等一系列活动，因此需要在不同的开发机上开发，</w:t>
+      </w:r>
+      <w:r>
+        <w:rPr>
+          <w:rFonts w:hint="eastAsia"/>
+        </w:rPr>
+        <w:t>因此使用了基于</w:t>
+      </w:r>
+      <w:r>
+        <w:rPr>
+          <w:rFonts w:hint="eastAsia"/>
+        </w:rPr>
+        <w:t>Git</w:t>
+      </w:r>
+      <w:r>
+        <w:rPr>
+          <w:rFonts w:hint="eastAsia"/>
+        </w:rPr>
+        <w:t>的</w:t>
+      </w:r>
+      <w:r>
+        <w:t>代码</w:t>
+      </w:r>
+      <w:r>
+        <w:rPr>
+          <w:rFonts w:hint="eastAsia"/>
+        </w:rPr>
+        <w:t>托管网站</w:t>
+      </w:r>
+      <w:r>
+        <w:rPr>
+          <w:rFonts w:hint="eastAsia"/>
+        </w:rPr>
+        <w:t>GitHub</w:t>
+      </w:r>
+      <w:r>
+        <w:rPr>
+          <w:rFonts w:hint="eastAsia"/>
+        </w:rPr>
+        <w:t>。</w:t>
+      </w:r>
+      <w:r>
+        <w:rPr>
+          <w:rFonts w:hint="eastAsia"/>
+        </w:rPr>
+        <w:t>通过</w:t>
+      </w:r>
+      <w:r>
+        <w:rPr>
+          <w:rFonts w:hint="eastAsia"/>
+        </w:rPr>
+        <w:t>GitHub</w:t>
+      </w:r>
+      <w:r>
+        <w:rPr>
+          <w:rFonts w:hint="eastAsia"/>
+        </w:rPr>
+        <w:t>可以在任意联网的地方，通过</w:t>
+      </w:r>
+      <w:r>
+        <w:rPr>
+          <w:rFonts w:hint="eastAsia"/>
+        </w:rPr>
+        <w:t>Git</w:t>
+      </w:r>
+      <w:r>
+        <w:rPr>
+          <w:rFonts w:hint="eastAsia"/>
+        </w:rPr>
+        <w:t>进行</w:t>
+      </w:r>
+      <w:r>
+        <w:rPr>
+          <w:rFonts w:hint="eastAsia"/>
+        </w:rPr>
+        <w:t>pull</w:t>
+      </w:r>
+      <w:r>
+        <w:rPr>
+          <w:rFonts w:hint="eastAsia"/>
+        </w:rPr>
+        <w:t>或</w:t>
+      </w:r>
+      <w:r>
+        <w:rPr>
+          <w:rFonts w:hint="eastAsia"/>
+        </w:rPr>
+        <w:t>push</w:t>
+      </w:r>
+      <w:r>
+        <w:rPr>
+          <w:rFonts w:hint="eastAsia"/>
+        </w:rPr>
+        <w:t>等操作来下载</w:t>
+      </w:r>
+      <w:r>
+        <w:rPr>
+          <w:rFonts w:hint="eastAsia"/>
+        </w:rPr>
+        <w:t>或</w:t>
+      </w:r>
+      <w:bookmarkStart w:id="93" w:name="_GoBack"/>
+      <w:bookmarkEnd w:id="93"/>
+      <w:r>
+        <w:rPr>
+          <w:rFonts w:hint="eastAsia"/>
+        </w:rPr>
+        <w:t>更新代码库。</w:t>
+      </w:r>
+    </w:p>
+    <w:p>
+      <w:pPr>
+        <w:pStyle w:val="a6"/>
+      </w:pPr>
+      <w:r>
         <w:br w:type="page"/>
       </w:r>
     </w:p>
@@ -18738,12 +19480,12 @@
       <w:pPr>
         <w:pStyle w:val="2"/>
       </w:pPr>
-      <w:bookmarkStart w:id="93" w:name="_Toc419978758"/>
+      <w:bookmarkStart w:id="94" w:name="_Toc419978758"/>
       <w:r>
         <w:lastRenderedPageBreak/>
         <w:t>功能和实现</w:t>
       </w:r>
-      <w:bookmarkEnd w:id="93"/>
+      <w:bookmarkEnd w:id="94"/>
     </w:p>
     <w:p>
       <w:pPr>
@@ -18763,12 +19505,12 @@
           <w:szCs w:val="28"/>
         </w:rPr>
       </w:pPr>
-      <w:bookmarkStart w:id="94" w:name="_Toc417998650"/>
-      <w:bookmarkStart w:id="95" w:name="_Toc417999027"/>
-      <w:bookmarkStart w:id="96" w:name="_Toc419978759"/>
-      <w:bookmarkEnd w:id="94"/>
+      <w:bookmarkStart w:id="95" w:name="_Toc417998650"/>
+      <w:bookmarkStart w:id="96" w:name="_Toc417999027"/>
+      <w:bookmarkStart w:id="97" w:name="_Toc419978759"/>
       <w:bookmarkEnd w:id="95"/>
       <w:bookmarkEnd w:id="96"/>
+      <w:bookmarkEnd w:id="97"/>
     </w:p>
     <w:p>
       <w:pPr>
@@ -18788,12 +19530,12 @@
           <w:szCs w:val="28"/>
         </w:rPr>
       </w:pPr>
-      <w:bookmarkStart w:id="97" w:name="_Toc417998651"/>
-      <w:bookmarkStart w:id="98" w:name="_Toc417999028"/>
-      <w:bookmarkStart w:id="99" w:name="_Toc419978760"/>
-      <w:bookmarkEnd w:id="97"/>
+      <w:bookmarkStart w:id="98" w:name="_Toc417998651"/>
+      <w:bookmarkStart w:id="99" w:name="_Toc417999028"/>
+      <w:bookmarkStart w:id="100" w:name="_Toc419978760"/>
       <w:bookmarkEnd w:id="98"/>
       <w:bookmarkEnd w:id="99"/>
+      <w:bookmarkEnd w:id="100"/>
     </w:p>
     <w:p>
       <w:pPr>
@@ -18813,12 +19555,12 @@
           <w:szCs w:val="28"/>
         </w:rPr>
       </w:pPr>
-      <w:bookmarkStart w:id="100" w:name="_Toc417998652"/>
-      <w:bookmarkStart w:id="101" w:name="_Toc417999029"/>
-      <w:bookmarkStart w:id="102" w:name="_Toc419978761"/>
-      <w:bookmarkEnd w:id="100"/>
+      <w:bookmarkStart w:id="101" w:name="_Toc417998652"/>
+      <w:bookmarkStart w:id="102" w:name="_Toc417999029"/>
+      <w:bookmarkStart w:id="103" w:name="_Toc419978761"/>
       <w:bookmarkEnd w:id="101"/>
       <w:bookmarkEnd w:id="102"/>
+      <w:bookmarkEnd w:id="103"/>
     </w:p>
     <w:p>
       <w:pPr>
@@ -18838,12 +19580,12 @@
           <w:szCs w:val="28"/>
         </w:rPr>
       </w:pPr>
-      <w:bookmarkStart w:id="103" w:name="_Toc417998653"/>
-      <w:bookmarkStart w:id="104" w:name="_Toc417999030"/>
-      <w:bookmarkStart w:id="105" w:name="_Toc419978762"/>
-      <w:bookmarkEnd w:id="103"/>
+      <w:bookmarkStart w:id="104" w:name="_Toc417998653"/>
+      <w:bookmarkStart w:id="105" w:name="_Toc417999030"/>
+      <w:bookmarkStart w:id="106" w:name="_Toc419978762"/>
       <w:bookmarkEnd w:id="104"/>
       <w:bookmarkEnd w:id="105"/>
+      <w:bookmarkEnd w:id="106"/>
     </w:p>
     <w:p>
       <w:pPr>
@@ -18863,12 +19605,12 @@
           <w:szCs w:val="28"/>
         </w:rPr>
       </w:pPr>
-      <w:bookmarkStart w:id="106" w:name="_Toc417998654"/>
-      <w:bookmarkStart w:id="107" w:name="_Toc417999031"/>
-      <w:bookmarkStart w:id="108" w:name="_Toc419978763"/>
-      <w:bookmarkEnd w:id="106"/>
+      <w:bookmarkStart w:id="107" w:name="_Toc417998654"/>
+      <w:bookmarkStart w:id="108" w:name="_Toc417999031"/>
+      <w:bookmarkStart w:id="109" w:name="_Toc419978763"/>
       <w:bookmarkEnd w:id="107"/>
       <w:bookmarkEnd w:id="108"/>
+      <w:bookmarkEnd w:id="109"/>
     </w:p>
     <w:p>
       <w:pPr>
@@ -18878,14 +19620,14 @@
           <w:numId w:val="27"/>
         </w:numPr>
       </w:pPr>
-      <w:bookmarkStart w:id="109" w:name="_Toc419978764"/>
+      <w:bookmarkStart w:id="110" w:name="_Toc419978764"/>
       <w:r>
         <w:rPr>
           <w:rFonts w:hint="eastAsia"/>
         </w:rPr>
         <w:t>数据模型</w:t>
       </w:r>
-      <w:bookmarkEnd w:id="109"/>
+      <w:bookmarkEnd w:id="110"/>
     </w:p>
     <w:p>
       <w:pPr>
@@ -19526,11 +20268,19 @@
       <w:r>
         <w:t>singleton</w:t>
       </w:r>
-      <w:r>
-        <w:rPr>
-          <w:rFonts w:hint="eastAsia"/>
-        </w:rPr>
-        <w:t>单例模式以节约内存。用来操作数据库中的用户表</w:t>
+      <w:proofErr w:type="gramStart"/>
+      <w:r>
+        <w:rPr>
+          <w:rFonts w:hint="eastAsia"/>
+        </w:rPr>
+        <w:t>单例模式</w:t>
+      </w:r>
+      <w:proofErr w:type="gramEnd"/>
+      <w:r>
+        <w:rPr>
+          <w:rFonts w:hint="eastAsia"/>
+        </w:rPr>
+        <w:t>以节约内存。用来操作数据库中的用户表</w:t>
       </w:r>
       <w:r>
         <w:rPr>
@@ -19701,8 +20451,13 @@
               <w:tab/>
               <w:t>}//</w:t>
             </w:r>
-            <w:r>
-              <w:t>单例模式获取该类的实例</w:t>
+            <w:proofErr w:type="gramStart"/>
+            <w:r>
+              <w:t>单例模式</w:t>
+            </w:r>
+            <w:proofErr w:type="gramEnd"/>
+            <w:r>
+              <w:t>获取该类的实例</w:t>
             </w:r>
           </w:p>
           <w:p>
@@ -20035,11 +20790,19 @@
       <w:r>
         <w:t>singleton</w:t>
       </w:r>
-      <w:r>
-        <w:rPr>
-          <w:rFonts w:hint="eastAsia"/>
-        </w:rPr>
-        <w:t>单例模式以节约内存。用来操作数据库中的</w:t>
+      <w:proofErr w:type="gramStart"/>
+      <w:r>
+        <w:rPr>
+          <w:rFonts w:hint="eastAsia"/>
+        </w:rPr>
+        <w:t>单例模式</w:t>
+      </w:r>
+      <w:proofErr w:type="gramEnd"/>
+      <w:r>
+        <w:rPr>
+          <w:rFonts w:hint="eastAsia"/>
+        </w:rPr>
+        <w:t>以节约内存。用来操作数据库中的</w:t>
       </w:r>
       <w:r>
         <w:rPr>
@@ -20196,11 +20959,19 @@
               </w:rPr>
               <w:t>//</w:t>
             </w:r>
+            <w:proofErr w:type="gramStart"/>
             <w:r>
               <w:rPr>
                 <w:rFonts w:hint="eastAsia"/>
               </w:rPr>
-              <w:t>单例模式获取该类的实例</w:t>
+              <w:t>单例模式</w:t>
+            </w:r>
+            <w:proofErr w:type="gramEnd"/>
+            <w:r>
+              <w:rPr>
+                <w:rFonts w:hint="eastAsia"/>
+              </w:rPr>
+              <w:t>获取该类的实例</w:t>
             </w:r>
           </w:p>
           <w:p>
@@ -20467,11 +21238,19 @@
       <w:r>
         <w:t>singleton</w:t>
       </w:r>
-      <w:r>
-        <w:rPr>
-          <w:rFonts w:hint="eastAsia"/>
-        </w:rPr>
-        <w:t>单例模式以节约内存。用来进行各种文件操作，包括获得目录应用根目录、获得存放模型目录、获得存放</w:t>
+      <w:proofErr w:type="gramStart"/>
+      <w:r>
+        <w:rPr>
+          <w:rFonts w:hint="eastAsia"/>
+        </w:rPr>
+        <w:t>单例模式</w:t>
+      </w:r>
+      <w:proofErr w:type="gramEnd"/>
+      <w:r>
+        <w:rPr>
+          <w:rFonts w:hint="eastAsia"/>
+        </w:rPr>
+        <w:t>以节约内存。用来进行各种文件操作，包括获得目录应用根目录、获得存放模型目录、获得存放</w:t>
       </w:r>
       <w:r>
         <w:rPr>
@@ -20871,11 +21650,19 @@
               </w:rPr>
               <w:t>//</w:t>
             </w:r>
+            <w:proofErr w:type="gramStart"/>
             <w:r>
               <w:rPr>
                 <w:rFonts w:hint="eastAsia"/>
               </w:rPr>
-              <w:t>单例模式获取该类的实例</w:t>
+              <w:t>单例模式</w:t>
+            </w:r>
+            <w:proofErr w:type="gramEnd"/>
+            <w:r>
+              <w:rPr>
+                <w:rFonts w:hint="eastAsia"/>
+              </w:rPr>
+              <w:t>获取该类的实例</w:t>
             </w:r>
           </w:p>
           <w:p>
@@ -21057,7 +21844,7 @@
           <w:numId w:val="27"/>
         </w:numPr>
       </w:pPr>
-      <w:bookmarkStart w:id="110" w:name="_Toc419978765"/>
+      <w:bookmarkStart w:id="111" w:name="_Toc419978765"/>
       <w:r>
         <w:rPr>
           <w:rFonts w:hint="eastAsia"/>
@@ -21070,7 +21857,7 @@
         </w:rPr>
         <w:t>封装实现</w:t>
       </w:r>
-      <w:bookmarkEnd w:id="110"/>
+      <w:bookmarkEnd w:id="111"/>
     </w:p>
     <w:p>
       <w:pPr>
@@ -21926,11 +22713,11 @@
           <w:numId w:val="27"/>
         </w:numPr>
       </w:pPr>
-      <w:bookmarkStart w:id="111" w:name="_Toc419978766"/>
+      <w:bookmarkStart w:id="112" w:name="_Toc419978766"/>
       <w:r>
         <w:t>用户登陆</w:t>
       </w:r>
-      <w:bookmarkEnd w:id="111"/>
+      <w:bookmarkEnd w:id="112"/>
     </w:p>
     <w:p>
       <w:pPr>
@@ -23404,7 +24191,7 @@
           <w:numId w:val="27"/>
         </w:numPr>
       </w:pPr>
-      <w:bookmarkStart w:id="112" w:name="_Toc419978767"/>
+      <w:bookmarkStart w:id="113" w:name="_Toc419978767"/>
       <w:r>
         <w:rPr>
           <w:rFonts w:hint="eastAsia"/>
@@ -23412,7 +24199,7 @@
         <w:lastRenderedPageBreak/>
         <w:t>主界面</w:t>
       </w:r>
-      <w:bookmarkEnd w:id="112"/>
+      <w:bookmarkEnd w:id="113"/>
     </w:p>
     <w:p>
       <w:pPr>
@@ -23457,7 +24244,7 @@
       </w:pPr>
       <w:r>
         <w:pict>
-          <v:shape id="_x0000_i1029" type="#_x0000_t75" style="width:162.15pt;height:289.25pt">
+          <v:shape id="_x0000_i1025" type="#_x0000_t75" style="width:162.15pt;height:289.25pt">
             <v:imagedata r:id="rId17" o:title="0603_2 (1)"/>
           </v:shape>
         </w:pict>
@@ -23715,7 +24502,7 @@
           <w:numId w:val="27"/>
         </w:numPr>
       </w:pPr>
-      <w:bookmarkStart w:id="113" w:name="_Toc419978768"/>
+      <w:bookmarkStart w:id="114" w:name="_Toc419978768"/>
       <w:r>
         <w:rPr>
           <w:rFonts w:hint="eastAsia"/>
@@ -23723,7 +24510,7 @@
         <w:lastRenderedPageBreak/>
         <w:t>用户管理</w:t>
       </w:r>
-      <w:bookmarkEnd w:id="113"/>
+      <w:bookmarkEnd w:id="114"/>
     </w:p>
     <w:p>
       <w:pPr>
@@ -23785,7 +24572,7 @@
       </w:pPr>
       <w:r>
         <w:pict>
-          <v:shape id="_x0000_i1025" type="#_x0000_t75" style="width:162.8pt;height:291.15pt">
+          <v:shape id="_x0000_i1026" type="#_x0000_t75" style="width:162.8pt;height:291.15pt">
             <v:imagedata r:id="rId18" o:title="Screenshot_2015-05-20-09-04-50"/>
           </v:shape>
         </w:pict>
@@ -25037,11 +25824,8 @@
         <w:jc w:val="center"/>
       </w:pPr>
       <w:r>
-        <w:rPr>
-          <w:rFonts w:hint="eastAsia"/>
-        </w:rPr>
         <w:pict>
-          <v:shape id="_x0000_i1028" type="#_x0000_t75" style="width:167.15pt;height:296.75pt">
+          <v:shape id="_x0000_i1027" type="#_x0000_t75" style="width:167.15pt;height:296.75pt">
             <v:imagedata r:id="rId19" o:title="0603_2"/>
           </v:shape>
         </w:pict>
@@ -25116,22 +25900,22 @@
           <w:p>
             <w:pPr>
               <w:pStyle w:val="a6"/>
-              <w:rPr>
-                <w:rFonts w:hint="eastAsia"/>
-              </w:rPr>
-            </w:pPr>
-            <w:r>
-              <w:tab/>
-            </w:r>
-            <w:r>
-              <w:tab/>
-            </w:r>
-            <w:r>
+            </w:pPr>
+            <w:r>
+              <w:tab/>
+            </w:r>
+            <w:r>
+              <w:tab/>
               <w:t>//</w:t>
             </w:r>
             <w:r>
-              <w:t>绑定拖拉条变化</w:t>
-            </w:r>
+              <w:t>绑定</w:t>
+            </w:r>
+            <w:proofErr w:type="gramStart"/>
+            <w:r>
+              <w:t>拖拉条变化</w:t>
+            </w:r>
+            <w:proofErr w:type="gramEnd"/>
             <w:r>
               <w:t>事件</w:t>
             </w:r>
@@ -25232,9 +26016,72 @@
           <w:p>
             <w:pPr>
               <w:pStyle w:val="a6"/>
-              <w:rPr>
-                <w:rFonts w:hint="eastAsia"/>
-              </w:rPr>
+            </w:pPr>
+            <w:r>
+              <w:tab/>
+            </w:r>
+            <w:r>
+              <w:tab/>
+            </w:r>
+            <w:r>
+              <w:tab/>
+            </w:r>
+            <w:r>
+              <w:tab/>
+            </w:r>
+            <w:r>
+              <w:tab/>
+              <w:t>}//</w:t>
+            </w:r>
+            <w:r>
+              <w:t>停止改变时记录调整后的阈值，保存到数据库</w:t>
+            </w:r>
+          </w:p>
+          <w:p>
+            <w:pPr>
+              <w:pStyle w:val="a6"/>
+            </w:pPr>
+            <w:r>
+              <w:tab/>
+            </w:r>
+            <w:r>
+              <w:tab/>
+            </w:r>
+            <w:r>
+              <w:tab/>
+            </w:r>
+            <w:r>
+              <w:tab/>
+            </w:r>
+            <w:r>
+              <w:tab/>
+              <w:t>@Override</w:t>
+            </w:r>
+          </w:p>
+          <w:p>
+            <w:pPr>
+              <w:pStyle w:val="a6"/>
+            </w:pPr>
+            <w:r>
+              <w:tab/>
+            </w:r>
+            <w:r>
+              <w:tab/>
+            </w:r>
+            <w:r>
+              <w:tab/>
+            </w:r>
+            <w:r>
+              <w:tab/>
+            </w:r>
+            <w:r>
+              <w:tab/>
+              <w:t>public void onStartTrackingTouch(SeekBar arg0) {</w:t>
+            </w:r>
+          </w:p>
+          <w:p>
+            <w:pPr>
+              <w:pStyle w:val="a6"/>
             </w:pPr>
             <w:r>
               <w:tab/>
@@ -25252,12 +26099,6 @@
               <w:tab/>
               <w:t>}</w:t>
             </w:r>
-            <w:r>
-              <w:t>//</w:t>
-            </w:r>
-            <w:r>
-              <w:t>停止改变时记录调整后的阈值，保存到数据库</w:t>
-            </w:r>
           </w:p>
           <w:p>
             <w:pPr>
@@ -25298,69 +26139,6 @@
             </w:r>
             <w:r>
               <w:tab/>
-              <w:t>public void onStartTrackingTouch(SeekBar arg0) {</w:t>
-            </w:r>
-          </w:p>
-          <w:p>
-            <w:pPr>
-              <w:pStyle w:val="a6"/>
-            </w:pPr>
-            <w:r>
-              <w:tab/>
-            </w:r>
-            <w:r>
-              <w:tab/>
-            </w:r>
-            <w:r>
-              <w:tab/>
-            </w:r>
-            <w:r>
-              <w:tab/>
-            </w:r>
-            <w:r>
-              <w:tab/>
-              <w:t>}</w:t>
-            </w:r>
-          </w:p>
-          <w:p>
-            <w:pPr>
-              <w:pStyle w:val="a6"/>
-            </w:pPr>
-            <w:r>
-              <w:tab/>
-            </w:r>
-            <w:r>
-              <w:tab/>
-            </w:r>
-            <w:r>
-              <w:tab/>
-            </w:r>
-            <w:r>
-              <w:tab/>
-            </w:r>
-            <w:r>
-              <w:tab/>
-              <w:t>@Override</w:t>
-            </w:r>
-          </w:p>
-          <w:p>
-            <w:pPr>
-              <w:pStyle w:val="a6"/>
-            </w:pPr>
-            <w:r>
-              <w:tab/>
-            </w:r>
-            <w:r>
-              <w:tab/>
-            </w:r>
-            <w:r>
-              <w:tab/>
-            </w:r>
-            <w:r>
-              <w:tab/>
-            </w:r>
-            <w:r>
-              <w:tab/>
               <w:t>public void onProgressChanged(SeekBar arg0, int arg1,</w:t>
             </w:r>
           </w:p>
@@ -25457,10 +26235,7 @@
             </w:r>
             <w:r>
               <w:tab/>
-              <w:t>}</w:t>
-            </w:r>
-            <w:r>
-              <w:t>//</w:t>
+              <w:t>}//</w:t>
             </w:r>
             <w:r>
               <w:t>绑定空间中的数值到变量中</w:t>
@@ -25488,9 +26263,6 @@
             <w:pPr>
               <w:pStyle w:val="a6"/>
               <w:ind w:firstLineChars="0" w:firstLine="0"/>
-              <w:rPr>
-                <w:rFonts w:hint="eastAsia"/>
-              </w:rPr>
             </w:pPr>
             <w:r>
               <w:tab/>
@@ -25507,9 +26279,6 @@
           <w:ilvl w:val="1"/>
           <w:numId w:val="27"/>
         </w:numPr>
-        <w:rPr>
-          <w:rFonts w:hint="eastAsia"/>
-        </w:rPr>
       </w:pPr>
       <w:r>
         <w:rPr>
@@ -25561,7 +26330,7 @@
       <w:r>
         <w:lastRenderedPageBreak/>
         <w:pict>
-          <v:shape id="_x0000_i1026" type="#_x0000_t75" style="width:147.75pt;height:262.35pt">
+          <v:shape id="_x0000_i1028" type="#_x0000_t75" style="width:147.75pt;height:262.35pt">
             <v:imagedata r:id="rId20" o:title="Screenshot_2015-05-20-09-05-02"/>
           </v:shape>
         </w:pict>
@@ -26718,7 +27487,7 @@
           <w:numId w:val="27"/>
         </w:numPr>
       </w:pPr>
-      <w:bookmarkStart w:id="114" w:name="_Toc419978770"/>
+      <w:bookmarkStart w:id="115" w:name="_Toc419978770"/>
       <w:r>
         <w:rPr>
           <w:rFonts w:hint="eastAsia"/>
@@ -26726,7 +27495,7 @@
         <w:lastRenderedPageBreak/>
         <w:t>说话人训练</w:t>
       </w:r>
-      <w:bookmarkEnd w:id="114"/>
+      <w:bookmarkEnd w:id="115"/>
     </w:p>
     <w:p>
       <w:pPr>
@@ -26957,7 +27726,7 @@
       <w:r>
         <w:lastRenderedPageBreak/>
         <w:pict>
-          <v:shape id="_x0000_i1027" type="#_x0000_t75" style="width:154.65pt;height:274.85pt">
+          <v:shape id="_x0000_i1029" type="#_x0000_t75" style="width:154.65pt;height:274.85pt">
             <v:imagedata r:id="rId21" o:title="Screenshot_2015-05-20-09-03-13"/>
           </v:shape>
         </w:pict>
@@ -27076,7 +27845,15 @@
               <w:t>//</w:t>
             </w:r>
             <w:r>
-              <w:t>以单例模式调用录音实例</w:t>
+              <w:t>以</w:t>
+            </w:r>
+            <w:proofErr w:type="gramStart"/>
+            <w:r>
+              <w:t>单例模式</w:t>
+            </w:r>
+            <w:proofErr w:type="gramEnd"/>
+            <w:r>
+              <w:t>调用录音实例</w:t>
             </w:r>
           </w:p>
           <w:p>
@@ -28404,14 +29181,14 @@
           <w:numId w:val="27"/>
         </w:numPr>
       </w:pPr>
-      <w:bookmarkStart w:id="115" w:name="_Toc419978771"/>
+      <w:bookmarkStart w:id="116" w:name="_Toc419978771"/>
       <w:r>
         <w:rPr>
           <w:rFonts w:hint="eastAsia"/>
         </w:rPr>
         <w:t>说话人测试</w:t>
       </w:r>
-      <w:bookmarkEnd w:id="115"/>
+      <w:bookmarkEnd w:id="116"/>
     </w:p>
     <w:p>
       <w:pPr>
@@ -28505,7 +29282,21 @@
         <w:rPr>
           <w:rFonts w:hint="eastAsia"/>
         </w:rPr>
-        <w:t>，若结果与声明的相同则测试通过，否则测试不通过</w:t>
+        <w:t>，</w:t>
+      </w:r>
+      <w:proofErr w:type="gramStart"/>
+      <w:r>
+        <w:rPr>
+          <w:rFonts w:hint="eastAsia"/>
+        </w:rPr>
+        <w:t>若结果</w:t>
+      </w:r>
+      <w:proofErr w:type="gramEnd"/>
+      <w:r>
+        <w:rPr>
+          <w:rFonts w:hint="eastAsia"/>
+        </w:rPr>
+        <w:t>与声明的相同则测试通过，否则测试不通过</w:t>
       </w:r>
       <w:r>
         <w:rPr>
@@ -28531,8 +29322,6 @@
         </w:rPr>
         <w:t>所示。</w:t>
       </w:r>
-      <w:bookmarkStart w:id="116" w:name="_GoBack"/>
-      <w:bookmarkEnd w:id="116"/>
     </w:p>
     <w:p>
       <w:pPr>
@@ -29197,7 +29986,21 @@
               <w:rPr>
                 <w:rFonts w:hint="eastAsia"/>
               </w:rPr>
-              <w:t>以单例模式调用录音实例</w:t>
+              <w:t>以</w:t>
+            </w:r>
+            <w:proofErr w:type="gramStart"/>
+            <w:r>
+              <w:rPr>
+                <w:rFonts w:hint="eastAsia"/>
+              </w:rPr>
+              <w:t>单例模式</w:t>
+            </w:r>
+            <w:proofErr w:type="gramEnd"/>
+            <w:r>
+              <w:rPr>
+                <w:rFonts w:hint="eastAsia"/>
+              </w:rPr>
+              <w:t>调用录音实例</w:t>
             </w:r>
           </w:p>
           <w:p>
@@ -30271,8 +31074,13 @@
               <w:t>//</w:t>
             </w:r>
             <w:r>
-              <w:t>获取要调用的的</w:t>
-            </w:r>
+              <w:t>获取要调用的</w:t>
+            </w:r>
+            <w:proofErr w:type="gramStart"/>
+            <w:r>
+              <w:t>的</w:t>
+            </w:r>
+            <w:proofErr w:type="gramEnd"/>
             <w:r>
               <w:t>HVite</w:t>
             </w:r>
@@ -31217,6 +32025,9 @@
         <w:pStyle w:val="a6"/>
       </w:pPr>
       <w:r>
+        <w:t>改进后，</w:t>
+      </w:r>
+      <w:r>
         <w:t>用户在按下按键时开始录音，放开按键时，录音结束。</w:t>
       </w:r>
     </w:p>
@@ -31225,7 +32036,10 @@
         <w:pStyle w:val="a6"/>
       </w:pPr>
       <w:r>
-        <w:t>改进后，音频中</w:t>
+        <w:t>改进后，</w:t>
+      </w:r>
+      <w:r>
+        <w:t>音频中</w:t>
       </w:r>
       <w:r>
         <w:rPr>
@@ -31439,7 +32253,37 @@
         <w:rPr>
           <w:rFonts w:hint="eastAsia"/>
         </w:rPr>
-        <w:t>识别后的结果的似然概率大于某一个值时则，即使结果是合法的，系统依旧拒绝这个用户，使得系统的安全性得到保障。</w:t>
+        <w:t>识别后的结果的似然概率大于某一个值时</w:t>
+      </w:r>
+      <w:r>
+        <w:rPr>
+          <w:rFonts w:hint="eastAsia"/>
+        </w:rPr>
+        <w:t>，即使结果</w:t>
+      </w:r>
+      <w:r>
+        <w:rPr>
+          <w:rFonts w:hint="eastAsia"/>
+        </w:rPr>
+        <w:t>可能是</w:t>
+      </w:r>
+      <w:r>
+        <w:rPr>
+          <w:rFonts w:hint="eastAsia"/>
+        </w:rPr>
+        <w:t>合法的，系统依旧</w:t>
+      </w:r>
+      <w:r>
+        <w:rPr>
+          <w:rFonts w:hint="eastAsia"/>
+        </w:rPr>
+        <w:t>会</w:t>
+      </w:r>
+      <w:r>
+        <w:rPr>
+          <w:rFonts w:hint="eastAsia"/>
+        </w:rPr>
+        <w:t>拒绝这个用户，使得系统的安全性得到保障。</w:t>
       </w:r>
     </w:p>
     <w:p>
@@ -31736,7 +32580,15 @@
         <w:t>图案认证</w:t>
       </w:r>
       <w:r>
-        <w:t>的不安全性。</w:t>
+        <w:t>的</w:t>
+      </w:r>
+      <w:proofErr w:type="gramStart"/>
+      <w:r>
+        <w:t>不</w:t>
+      </w:r>
+      <w:proofErr w:type="gramEnd"/>
+      <w:r>
+        <w:t>安全性。</w:t>
       </w:r>
     </w:p>
     <w:p>
@@ -32015,8 +32867,13 @@
         <w:t>组件</w:t>
       </w:r>
       <w:r>
-        <w:t>之间的数据交互和</w:t>
-      </w:r>
+        <w:t>之间的数据</w:t>
+      </w:r>
+      <w:proofErr w:type="gramStart"/>
+      <w:r>
+        <w:t>交互和</w:t>
+      </w:r>
+      <w:proofErr w:type="gramEnd"/>
       <w:r>
         <w:rPr>
           <w:rFonts w:hint="eastAsia"/>
@@ -32178,7 +33035,21 @@
         <w:rPr>
           <w:rFonts w:hint="eastAsia"/>
         </w:rPr>
-        <w:t>综合实验中遇到的问题，本系统还是有许多方面可以进入深入研究。例如在用户交互上面做得更友好一些，或者是与文本无关的方案结合，亦或者是在识别率方面能有更大的提升以避免在不同的说话人使用相同的语音文本的情况下识别率异常的情况。</w:t>
+        <w:t>综合实验中遇到的问题，本系统还是有许多方面可以进入深入研究。例如在用户交互上面做得更友好一些，或者是与文本无关的方案结合，</w:t>
+      </w:r>
+      <w:proofErr w:type="gramStart"/>
+      <w:r>
+        <w:rPr>
+          <w:rFonts w:hint="eastAsia"/>
+        </w:rPr>
+        <w:t>亦或</w:t>
+      </w:r>
+      <w:proofErr w:type="gramEnd"/>
+      <w:r>
+        <w:rPr>
+          <w:rFonts w:hint="eastAsia"/>
+        </w:rPr>
+        <w:t>者是在识别率方面能有更大的提升以避免在不同的说话人使用相同的语音文本的情况下识别率异常的情况。</w:t>
       </w:r>
     </w:p>
     <w:p>
@@ -32219,7 +33090,160 @@
         <w:pStyle w:val="a"/>
       </w:pPr>
       <w:r>
-        <w:t>Cambridge University Engineering Department (CUED). HTKBook</w:t>
+        <w:t xml:space="preserve">Cambridge University Engineering Department (CUED). </w:t>
+      </w:r>
+      <w:proofErr w:type="gramStart"/>
+      <w:r>
+        <w:t>HTKBook</w:t>
+      </w:r>
+      <w:r>
+        <w:rPr>
+          <w:rFonts w:hint="eastAsia"/>
+        </w:rPr>
+        <w:t>[</w:t>
+      </w:r>
+      <w:proofErr w:type="gramEnd"/>
+      <w:r>
+        <w:rPr>
+          <w:rFonts w:hint="eastAsia"/>
+        </w:rPr>
+        <w:t>EB/OL]</w:t>
+      </w:r>
+      <w:r>
+        <w:t xml:space="preserve">. </w:t>
+      </w:r>
+      <w:r>
+        <w:t>http://htk.eng.cam.ac.uk/docs/docs.shtml. 2006</w:t>
+      </w:r>
+    </w:p>
+    <w:p>
+      <w:pPr>
+        <w:pStyle w:val="a"/>
+      </w:pPr>
+      <w:r>
+        <w:t>Anthony Larcher</w:t>
+      </w:r>
+      <w:r>
+        <w:t>,</w:t>
+      </w:r>
+      <w:r>
+        <w:t xml:space="preserve"> </w:t>
+      </w:r>
+      <w:r>
+        <w:t>Kong Aik Lee, Bin Ma</w:t>
+      </w:r>
+      <w:r>
+        <w:t>等</w:t>
+      </w:r>
+      <w:r>
+        <w:t>.</w:t>
+      </w:r>
+      <w:r>
+        <w:t xml:space="preserve"> </w:t>
+      </w:r>
+      <w:r>
+        <w:t xml:space="preserve">Text-dependent speaker verification: Classifiers, databases and </w:t>
+      </w:r>
+      <w:proofErr w:type="gramStart"/>
+      <w:r>
+        <w:t>RSR2015[</w:t>
+      </w:r>
+      <w:proofErr w:type="gramEnd"/>
+      <w:r>
+        <w:rPr>
+          <w:rFonts w:eastAsia="楷体_GB2312"/>
+        </w:rPr>
+        <w:t>J</w:t>
+      </w:r>
+      <w:r>
+        <w:t>].</w:t>
+      </w:r>
+      <w:r>
+        <w:t xml:space="preserve"> Speech Communication </w:t>
+      </w:r>
+      <w:r>
+        <w:t>2014</w:t>
+      </w:r>
+      <w:r>
+        <w:t>，</w:t>
+      </w:r>
+      <w:r>
+        <w:t>60</w:t>
+      </w:r>
+      <w:r>
+        <w:t>：</w:t>
+      </w:r>
+      <w:r>
+        <w:t>56–77</w:t>
+      </w:r>
+    </w:p>
+    <w:p>
+      <w:pPr>
+        <w:pStyle w:val="a"/>
+      </w:pPr>
+      <w:r>
+        <w:t>Zhizheng Wu,Nicholas Evans, Tomi Kinnunen</w:t>
+      </w:r>
+      <w:r>
+        <w:t>等</w:t>
+      </w:r>
+      <w:r>
+        <w:t>.</w:t>
+      </w:r>
+      <w:r>
+        <w:t xml:space="preserve"> </w:t>
+      </w:r>
+      <w:r>
+        <w:t xml:space="preserve">Spoofing and countermeasures for speaker verification: A survey </w:t>
+      </w:r>
+      <w:r>
+        <w:t>[</w:t>
+      </w:r>
+      <w:r>
+        <w:rPr>
+          <w:rFonts w:eastAsia="楷体_GB2312"/>
+        </w:rPr>
+        <w:t>J</w:t>
+      </w:r>
+      <w:r>
+        <w:t>].</w:t>
+      </w:r>
+      <w:r>
+        <w:t xml:space="preserve"> Speech Communication </w:t>
+      </w:r>
+      <w:r>
+        <w:t>2014</w:t>
+      </w:r>
+      <w:r>
+        <w:t>，</w:t>
+      </w:r>
+      <w:r>
+        <w:t>60</w:t>
+      </w:r>
+      <w:r>
+        <w:t>：</w:t>
+      </w:r>
+      <w:r>
+        <w:t>130</w:t>
+      </w:r>
+      <w:r>
+        <w:t>–</w:t>
+      </w:r>
+      <w:r>
+        <w:t>153</w:t>
+      </w:r>
+    </w:p>
+    <w:p>
+      <w:pPr>
+        <w:pStyle w:val="a"/>
+      </w:pPr>
+      <w:proofErr w:type="gramStart"/>
+      <w:r>
+        <w:t>wikipedia.org</w:t>
+      </w:r>
+      <w:proofErr w:type="gramEnd"/>
+      <w:r>
+        <w:t>. Android</w:t>
       </w:r>
       <w:r>
         <w:rPr>
@@ -32228,617 +33252,547 @@
         <w:t>[EB/OL]</w:t>
       </w:r>
       <w:r>
+        <w:t>. http://en.wikipedia.org/wiki/Android</w:t>
+      </w:r>
+      <w:proofErr w:type="gramStart"/>
+      <w:r>
+        <w:t>_(</w:t>
+      </w:r>
+      <w:proofErr w:type="gramEnd"/>
+      <w:r>
+        <w:t>operating_system).</w:t>
+      </w:r>
+      <w:r>
+        <w:rPr>
+          <w:rFonts w:hint="eastAsia"/>
+        </w:rPr>
+        <w:t xml:space="preserve"> 2015</w:t>
+      </w:r>
+    </w:p>
+    <w:p>
+      <w:pPr>
+        <w:pStyle w:val="a"/>
+      </w:pPr>
+      <w:proofErr w:type="gramStart"/>
+      <w:r>
+        <w:t>apache.org</w:t>
+      </w:r>
+      <w:proofErr w:type="gramEnd"/>
+      <w:r>
+        <w:t>. Commons IO Javadoc</w:t>
+      </w:r>
+      <w:r>
+        <w:rPr>
+          <w:rFonts w:hint="eastAsia"/>
+        </w:rPr>
+        <w:t>[EB/OL]</w:t>
+      </w:r>
+      <w:r>
+        <w:t>. http://commons.apache.org/proper/commons-io/download_io.cgi. 2014</w:t>
+      </w:r>
+    </w:p>
+    <w:p>
+      <w:pPr>
+        <w:pStyle w:val="a"/>
+      </w:pPr>
+      <w:r>
+        <w:t xml:space="preserve">The SQLite Development Team. Appropriate Uses For </w:t>
+      </w:r>
+      <w:proofErr w:type="gramStart"/>
+      <w:r>
+        <w:t>SQLite</w:t>
+      </w:r>
+      <w:r>
+        <w:rPr>
+          <w:rFonts w:hint="eastAsia"/>
+        </w:rPr>
+        <w:t>[</w:t>
+      </w:r>
+      <w:proofErr w:type="gramEnd"/>
+      <w:r>
+        <w:rPr>
+          <w:rFonts w:hint="eastAsia"/>
+        </w:rPr>
+        <w:t>EB/OL]</w:t>
+      </w:r>
+      <w:r>
+        <w:t>. http://www.sqlite.org/whentouse.html. 2015</w:t>
+      </w:r>
+    </w:p>
+    <w:p>
+      <w:pPr>
+        <w:pStyle w:val="a"/>
+      </w:pPr>
+      <w:r>
+        <w:rPr>
+          <w:rFonts w:hint="eastAsia"/>
+        </w:rPr>
+        <w:t>李刚</w:t>
+      </w:r>
+      <w:r>
+        <w:rPr>
+          <w:rFonts w:hint="eastAsia"/>
+        </w:rPr>
+        <w:t>.</w:t>
+      </w:r>
+      <w:r>
+        <w:rPr>
+          <w:rFonts w:hint="eastAsia"/>
+        </w:rPr>
+        <w:t>疯狂</w:t>
+      </w:r>
+      <w:r>
+        <w:t>Android</w:t>
+      </w:r>
+      <w:r>
+        <w:t>讲义</w:t>
+      </w:r>
+      <w:r>
+        <w:rPr>
+          <w:rFonts w:hint="eastAsia"/>
+        </w:rPr>
+        <w:t>.</w:t>
+      </w:r>
+      <w:r>
+        <w:rPr>
+          <w:rFonts w:hint="eastAsia"/>
+        </w:rPr>
+        <w:t>第二版</w:t>
+      </w:r>
+      <w:r>
+        <w:rPr>
+          <w:rFonts w:hint="eastAsia"/>
+        </w:rPr>
+        <w:t>[M].</w:t>
+      </w:r>
+      <w:r>
+        <w:rPr>
+          <w:rFonts w:hint="eastAsia"/>
+        </w:rPr>
+        <w:t>北京：电子工业出版社，</w:t>
+      </w:r>
+      <w:r>
+        <w:rPr>
+          <w:rFonts w:hint="eastAsia"/>
+        </w:rPr>
+        <w:t>2013.1-</w:t>
+      </w:r>
+      <w:r>
+        <w:t>343</w:t>
+      </w:r>
+      <w:r>
+        <w:rPr>
+          <w:rFonts w:hint="eastAsia"/>
+        </w:rPr>
+        <w:t>.</w:t>
+      </w:r>
+    </w:p>
+    <w:p>
+      <w:pPr>
+        <w:pStyle w:val="a"/>
+      </w:pPr>
+      <w:r>
+        <w:rPr>
+          <w:rFonts w:hint="eastAsia"/>
+        </w:rPr>
+        <w:t>(</w:t>
+      </w:r>
+      <w:r>
+        <w:t>美</w:t>
+      </w:r>
+      <w:r>
+        <w:rPr>
+          <w:rFonts w:hint="eastAsia"/>
+        </w:rPr>
+        <w:t>)</w:t>
+      </w:r>
+      <w:r>
+        <w:t xml:space="preserve">Bruce Eckel </w:t>
+      </w:r>
+      <w:r>
+        <w:t>著</w:t>
+      </w:r>
+      <w:r>
+        <w:t xml:space="preserve"> </w:t>
+      </w:r>
+      <w:r>
+        <w:t>陈昊鹏</w:t>
+      </w:r>
+      <w:r>
+        <w:rPr>
+          <w:rFonts w:hint="eastAsia"/>
+        </w:rPr>
+        <w:t xml:space="preserve"> </w:t>
+      </w:r>
+      <w:r>
+        <w:t>译</w:t>
+      </w:r>
+      <w:r>
+        <w:rPr>
+          <w:rFonts w:hint="eastAsia"/>
+        </w:rPr>
+        <w:t>.Java</w:t>
+      </w:r>
+      <w:r>
+        <w:rPr>
+          <w:rFonts w:hint="eastAsia"/>
+        </w:rPr>
+        <w:t>编程思想</w:t>
+      </w:r>
+      <w:r>
+        <w:rPr>
+          <w:rFonts w:hint="eastAsia"/>
+        </w:rPr>
+        <w:t>[M].</w:t>
+      </w:r>
+      <w:r>
+        <w:t>北京：机械工业出版社，</w:t>
+      </w:r>
+      <w:r>
+        <w:rPr>
+          <w:rFonts w:hint="eastAsia"/>
+        </w:rPr>
+        <w:t>2007.1-649</w:t>
+      </w:r>
+    </w:p>
+    <w:p>
+      <w:pPr>
+        <w:pStyle w:val="a"/>
+      </w:pPr>
+      <w:r>
+        <w:rPr>
+          <w:rFonts w:hint="eastAsia"/>
+        </w:rPr>
+        <w:t>李建平</w:t>
+      </w:r>
+      <w:r>
+        <w:rPr>
+          <w:rFonts w:hint="eastAsia"/>
+        </w:rPr>
+        <w:t xml:space="preserve"> </w:t>
+      </w:r>
+      <w:r>
+        <w:rPr>
+          <w:rFonts w:hint="eastAsia"/>
+        </w:rPr>
+        <w:t>林</w:t>
+      </w:r>
+      <w:proofErr w:type="gramStart"/>
+      <w:r>
+        <w:rPr>
+          <w:rFonts w:hint="eastAsia"/>
+        </w:rPr>
+        <w:t>劼</w:t>
+      </w:r>
+      <w:proofErr w:type="gramEnd"/>
+      <w:r>
+        <w:rPr>
+          <w:rFonts w:hint="eastAsia"/>
+        </w:rPr>
+        <w:t>.</w:t>
+      </w:r>
+      <w:r>
+        <w:rPr>
+          <w:rFonts w:hint="eastAsia"/>
+        </w:rPr>
+        <w:t>生物特征的安全计算理论与技术</w:t>
+      </w:r>
+      <w:r>
+        <w:rPr>
+          <w:rFonts w:hint="eastAsia"/>
+        </w:rPr>
+        <w:t>[M].</w:t>
+      </w:r>
+      <w:r>
+        <w:t>成都：电子科技大学出版社，</w:t>
+      </w:r>
+      <w:r>
+        <w:rPr>
+          <w:rFonts w:hint="eastAsia"/>
+        </w:rPr>
+        <w:t>2011</w:t>
+      </w:r>
+      <w:r>
+        <w:rPr>
+          <w:rFonts w:hint="eastAsia"/>
+        </w:rPr>
+        <w:t>，</w:t>
+      </w:r>
+      <w:r>
+        <w:rPr>
+          <w:rFonts w:hint="eastAsia"/>
+        </w:rPr>
+        <w:t>1-270</w:t>
+      </w:r>
+    </w:p>
+    <w:p>
+      <w:pPr>
+        <w:pStyle w:val="a"/>
+      </w:pPr>
+      <w:proofErr w:type="gramStart"/>
+      <w:r>
+        <w:t>android.com</w:t>
+      </w:r>
+      <w:proofErr w:type="gramEnd"/>
+      <w:r>
         <w:t xml:space="preserve">. </w:t>
       </w:r>
       <w:r>
-        <w:t>http://htk.eng.cam.ac.uk/docs/docs.shtml. 2006</w:t>
+        <w:t>Android NDK</w:t>
+      </w:r>
+      <w:r>
+        <w:rPr>
+          <w:rFonts w:hint="eastAsia"/>
+        </w:rPr>
+        <w:t xml:space="preserve"> </w:t>
+      </w:r>
+      <w:r>
+        <w:rPr>
+          <w:rFonts w:hint="eastAsia"/>
+        </w:rPr>
+        <w:t>[EB/OL]</w:t>
+      </w:r>
+      <w:r>
+        <w:t xml:space="preserve">. </w:t>
+      </w:r>
+      <w:r>
+        <w:t>http://developer.android.com/tools/sdk/ndk/index.html</w:t>
+      </w:r>
+      <w:r>
+        <w:t>. 2015</w:t>
       </w:r>
     </w:p>
     <w:p>
       <w:pPr>
         <w:pStyle w:val="a"/>
       </w:pPr>
-      <w:r>
-        <w:t>Anthony Larcher</w:t>
+      <w:proofErr w:type="gramStart"/>
+      <w:r>
+        <w:t>android.com</w:t>
+      </w:r>
+      <w:proofErr w:type="gramEnd"/>
+      <w:r>
+        <w:t>.</w:t>
+      </w:r>
+      <w:r>
+        <w:t xml:space="preserve"> Android Developer Tools</w:t>
+      </w:r>
+      <w:r>
+        <w:rPr>
+          <w:rFonts w:hint="eastAsia"/>
+        </w:rPr>
+        <w:t>[EB/OL]</w:t>
+      </w:r>
+      <w:r>
+        <w:t>.</w:t>
+      </w:r>
+      <w:r>
+        <w:t xml:space="preserve"> http://developer.android.com/tools/help/adt.html</w:t>
+      </w:r>
+      <w:r>
+        <w:t>. 2015</w:t>
+      </w:r>
+    </w:p>
+    <w:p>
+      <w:pPr>
+        <w:pStyle w:val="a"/>
+      </w:pPr>
+      <w:proofErr w:type="gramStart"/>
+      <w:r>
+        <w:t>陈泉金</w:t>
+      </w:r>
+      <w:proofErr w:type="gramEnd"/>
+      <w:r>
+        <w:t>.</w:t>
+      </w:r>
+      <w:r>
+        <w:rPr>
+          <w:rFonts w:hint="eastAsia"/>
+        </w:rPr>
+        <w:t>基于</w:t>
+      </w:r>
+      <w:r>
+        <w:rPr>
+          <w:rFonts w:hint="eastAsia"/>
+        </w:rPr>
+        <w:t>HTK</w:t>
+      </w:r>
+      <w:r>
+        <w:rPr>
+          <w:rFonts w:hint="eastAsia"/>
+        </w:rPr>
+        <w:t>的连续语音识别技术研究</w:t>
+      </w:r>
+      <w:r>
+        <w:rPr>
+          <w:rFonts w:hint="eastAsia"/>
+        </w:rPr>
+        <w:t>[D].</w:t>
+      </w:r>
+      <w:r>
+        <w:t>南京：南京邮电大学，</w:t>
+      </w:r>
+      <w:r>
+        <w:rPr>
+          <w:rFonts w:hint="eastAsia"/>
+        </w:rPr>
+        <w:t>2</w:t>
+      </w:r>
+      <w:r>
+        <w:t>010</w:t>
+      </w:r>
+    </w:p>
+    <w:p>
+      <w:pPr>
+        <w:pStyle w:val="a"/>
+      </w:pPr>
+      <w:r>
+        <w:rPr>
+          <w:rFonts w:hint="eastAsia"/>
+        </w:rPr>
+        <w:t>安徽大学计算机智能与信号处理教育部重点实验室</w:t>
+      </w:r>
+      <w:r>
+        <w:t>.</w:t>
+      </w:r>
+      <w:r>
+        <w:rPr>
+          <w:rFonts w:hint="eastAsia"/>
+        </w:rPr>
+        <w:t>基于</w:t>
+      </w:r>
+      <w:r>
+        <w:rPr>
+          <w:rFonts w:hint="eastAsia"/>
+        </w:rPr>
+        <w:t>HTK</w:t>
+      </w:r>
+      <w:r>
+        <w:rPr>
+          <w:rFonts w:hint="eastAsia"/>
+        </w:rPr>
+        <w:t>的汉语语音售票系统的设计与实现</w:t>
+      </w:r>
+      <w:r>
+        <w:rPr>
+          <w:rFonts w:hint="eastAsia"/>
+        </w:rPr>
+        <w:t>[D].</w:t>
+      </w:r>
+      <w:r>
+        <w:t>合肥：安徽大学，</w:t>
+      </w:r>
+      <w:r>
+        <w:rPr>
+          <w:rFonts w:hint="eastAsia"/>
+        </w:rPr>
+        <w:t>2</w:t>
+      </w:r>
+      <w:r>
+        <w:t>010</w:t>
+      </w:r>
+    </w:p>
+    <w:p>
+      <w:pPr>
+        <w:pStyle w:val="a"/>
+      </w:pPr>
+      <w:r>
+        <w:t>M.E. Forsyth, A.M. Sutherland, J.A. Elliott, M.A. Jack</w:t>
+      </w:r>
+      <w:r>
+        <w:t xml:space="preserve">. </w:t>
+      </w:r>
+      <w:r>
+        <w:t xml:space="preserve">HMM speaker verification with sparse training data on telephone quality </w:t>
+      </w:r>
+      <w:proofErr w:type="gramStart"/>
+      <w:r>
+        <w:t>speech</w:t>
+      </w:r>
+      <w:r>
+        <w:t>[</w:t>
+      </w:r>
+      <w:proofErr w:type="gramEnd"/>
+      <w:r>
+        <w:t xml:space="preserve">J]. </w:t>
+      </w:r>
+      <w:r>
+        <w:rPr>
+          <w:rFonts w:hint="eastAsia"/>
+        </w:rPr>
+        <w:t xml:space="preserve">Speech Communication </w:t>
+      </w:r>
+      <w:r>
+        <w:t>1993</w:t>
+      </w:r>
+      <w:r>
+        <w:rPr>
+          <w:rFonts w:hint="eastAsia"/>
+        </w:rPr>
+        <w:t>，</w:t>
+      </w:r>
+      <w:r>
+        <w:t>13</w:t>
+      </w:r>
+      <w:r>
+        <w:rPr>
+          <w:rFonts w:hint="eastAsia"/>
+        </w:rPr>
+        <w:t>：</w:t>
+      </w:r>
+      <w:r>
+        <w:t>411</w:t>
+      </w:r>
+      <w:r>
+        <w:rPr>
+          <w:rFonts w:hint="eastAsia"/>
+        </w:rPr>
+        <w:t>–</w:t>
+      </w:r>
+      <w:r>
+        <w:rPr>
+          <w:rFonts w:hint="eastAsia"/>
+        </w:rPr>
+        <w:t>416</w:t>
+      </w:r>
+    </w:p>
+    <w:p>
+      <w:pPr>
+        <w:pStyle w:val="a"/>
+      </w:pPr>
+      <w:r>
+        <w:t xml:space="preserve">Sunita </w:t>
+      </w:r>
+      <w:proofErr w:type="gramStart"/>
+      <w:r>
+        <w:t xml:space="preserve">Chauhan </w:t>
       </w:r>
       <w:r>
         <w:t>,</w:t>
       </w:r>
+      <w:proofErr w:type="gramEnd"/>
       <w:r>
         <w:t xml:space="preserve"> </w:t>
       </w:r>
       <w:r>
-        <w:t>Kong Aik Lee, Bin Ma</w:t>
-      </w:r>
-      <w:r>
-        <w:t>等</w:t>
-      </w:r>
-      <w:r>
-        <w:t>.</w:t>
-      </w:r>
-      <w:r>
-        <w:t xml:space="preserve"> </w:t>
-      </w:r>
-      <w:r>
-        <w:t>Text-dependent speaker verification: Classifiers, databases and RSR2015[</w:t>
-      </w:r>
-      <w:r>
-        <w:rPr>
-          <w:rFonts w:eastAsia="楷体_GB2312"/>
-        </w:rPr>
-        <w:t>J</w:t>
-      </w:r>
-      <w:r>
-        <w:t>].</w:t>
-      </w:r>
-      <w:r>
-        <w:t xml:space="preserve"> Speech Communication </w:t>
-      </w:r>
-      <w:r>
-        <w:t>2014</w:t>
-      </w:r>
-      <w:r>
-        <w:t>，</w:t>
-      </w:r>
-      <w:r>
-        <w:t>60</w:t>
-      </w:r>
-      <w:r>
-        <w:t>：</w:t>
-      </w:r>
-      <w:r>
-        <w:t>56–77</w:t>
-      </w:r>
-    </w:p>
-    <w:p>
-      <w:pPr>
-        <w:pStyle w:val="a"/>
-      </w:pPr>
-      <w:r>
-        <w:t>Zhizheng Wu,Nicholas Evans, Tomi Kinnunen</w:t>
-      </w:r>
-      <w:r>
-        <w:t>等</w:t>
-      </w:r>
-      <w:r>
-        <w:t>.</w:t>
-      </w:r>
-      <w:r>
-        <w:t xml:space="preserve"> </w:t>
-      </w:r>
-      <w:r>
-        <w:t xml:space="preserve">Spoofing and countermeasures for speaker verification: A survey </w:t>
+        <w:t xml:space="preserve">Ping Wang </w:t>
+      </w:r>
+      <w:r>
+        <w:t xml:space="preserve">. </w:t>
+      </w:r>
+      <w:r>
+        <w:t xml:space="preserve">A computer-aided MFCC-based HMM system for automatic </w:t>
+      </w:r>
+      <w:proofErr w:type="gramStart"/>
+      <w:r>
+        <w:t>auscultation</w:t>
       </w:r>
       <w:r>
         <w:t>[</w:t>
       </w:r>
-      <w:r>
-        <w:rPr>
-          <w:rFonts w:eastAsia="楷体_GB2312"/>
-        </w:rPr>
-        <w:t>J</w:t>
-      </w:r>
-      <w:r>
-        <w:t>].</w:t>
-      </w:r>
-      <w:r>
-        <w:t xml:space="preserve"> Speech Communication </w:t>
-      </w:r>
-      <w:r>
-        <w:t>2014</w:t>
-      </w:r>
-      <w:r>
-        <w:t>，</w:t>
-      </w:r>
-      <w:r>
-        <w:t>60</w:t>
-      </w:r>
-      <w:r>
-        <w:t>：</w:t>
-      </w:r>
-      <w:r>
-        <w:t>130</w:t>
-      </w:r>
-      <w:r>
-        <w:t>–</w:t>
-      </w:r>
-      <w:r>
-        <w:t>153</w:t>
-      </w:r>
-    </w:p>
-    <w:p>
-      <w:pPr>
-        <w:pStyle w:val="a"/>
-      </w:pPr>
-      <w:r>
-        <w:t>wikipedia.org. Android</w:t>
-      </w:r>
-      <w:r>
-        <w:rPr>
-          <w:rFonts w:hint="eastAsia"/>
-        </w:rPr>
-        <w:t>[EB/OL]</w:t>
-      </w:r>
-      <w:r>
-        <w:t>. http://en.wikipedia.org/wiki/Android_(operating_system).</w:t>
-      </w:r>
-      <w:r>
-        <w:rPr>
-          <w:rFonts w:hint="eastAsia"/>
-        </w:rPr>
-        <w:t xml:space="preserve"> 2015</w:t>
-      </w:r>
-    </w:p>
-    <w:p>
-      <w:pPr>
-        <w:pStyle w:val="a"/>
-      </w:pPr>
-      <w:r>
-        <w:t>apache.org. Commons IO Javadoc</w:t>
-      </w:r>
-      <w:r>
-        <w:rPr>
-          <w:rFonts w:hint="eastAsia"/>
-        </w:rPr>
-        <w:t>[EB/OL]</w:t>
-      </w:r>
-      <w:r>
-        <w:t>. http://commons.apache.org/proper/commons-io/download_io.cgi. 2014</w:t>
-      </w:r>
-    </w:p>
-    <w:p>
-      <w:pPr>
-        <w:pStyle w:val="a"/>
-      </w:pPr>
-      <w:r>
-        <w:t>The SQLite Development Team. Appropriate Uses For SQLite</w:t>
-      </w:r>
-      <w:r>
-        <w:rPr>
-          <w:rFonts w:hint="eastAsia"/>
-        </w:rPr>
-        <w:t>[EB/OL]</w:t>
-      </w:r>
-      <w:r>
-        <w:t>. http://www.sqlite.org/whentouse.html. 2015</w:t>
-      </w:r>
-    </w:p>
-    <w:p>
-      <w:pPr>
-        <w:pStyle w:val="a"/>
-      </w:pPr>
-      <w:r>
-        <w:rPr>
-          <w:rFonts w:hint="eastAsia"/>
-        </w:rPr>
-        <w:t>李刚</w:t>
-      </w:r>
-      <w:r>
-        <w:rPr>
-          <w:rFonts w:hint="eastAsia"/>
-        </w:rPr>
-        <w:t>.</w:t>
-      </w:r>
-      <w:r>
-        <w:rPr>
-          <w:rFonts w:hint="eastAsia"/>
-        </w:rPr>
-        <w:t>疯狂</w:t>
-      </w:r>
-      <w:r>
-        <w:t>Android</w:t>
-      </w:r>
-      <w:r>
-        <w:t>讲义</w:t>
-      </w:r>
-      <w:r>
-        <w:rPr>
-          <w:rFonts w:hint="eastAsia"/>
-        </w:rPr>
-        <w:t>.</w:t>
-      </w:r>
-      <w:r>
-        <w:rPr>
-          <w:rFonts w:hint="eastAsia"/>
-        </w:rPr>
-        <w:t>第二版</w:t>
-      </w:r>
-      <w:r>
-        <w:rPr>
-          <w:rFonts w:hint="eastAsia"/>
-        </w:rPr>
-        <w:t>[M].</w:t>
-      </w:r>
-      <w:r>
-        <w:rPr>
-          <w:rFonts w:hint="eastAsia"/>
-        </w:rPr>
-        <w:t>北京：电子工业出版社，</w:t>
-      </w:r>
-      <w:r>
-        <w:rPr>
-          <w:rFonts w:hint="eastAsia"/>
-        </w:rPr>
-        <w:t>2013.1-</w:t>
-      </w:r>
-      <w:r>
-        <w:t>343</w:t>
-      </w:r>
-      <w:r>
-        <w:rPr>
-          <w:rFonts w:hint="eastAsia"/>
-        </w:rPr>
-        <w:t>.</w:t>
-      </w:r>
-    </w:p>
-    <w:p>
-      <w:pPr>
-        <w:pStyle w:val="a"/>
-      </w:pPr>
-      <w:r>
-        <w:rPr>
-          <w:rFonts w:hint="eastAsia"/>
-        </w:rPr>
-        <w:t>(</w:t>
-      </w:r>
-      <w:r>
-        <w:t>美</w:t>
-      </w:r>
-      <w:r>
-        <w:rPr>
-          <w:rFonts w:hint="eastAsia"/>
-        </w:rPr>
-        <w:t>)</w:t>
-      </w:r>
-      <w:r>
-        <w:t xml:space="preserve">Bruce Eckel </w:t>
-      </w:r>
-      <w:r>
-        <w:t>著</w:t>
-      </w:r>
-      <w:r>
-        <w:t xml:space="preserve"> </w:t>
-      </w:r>
-      <w:r>
-        <w:t>陈昊鹏</w:t>
-      </w:r>
-      <w:r>
-        <w:rPr>
-          <w:rFonts w:hint="eastAsia"/>
-        </w:rPr>
-        <w:t xml:space="preserve"> </w:t>
-      </w:r>
-      <w:r>
-        <w:t>译</w:t>
-      </w:r>
-      <w:r>
-        <w:rPr>
-          <w:rFonts w:hint="eastAsia"/>
-        </w:rPr>
-        <w:t>.Java</w:t>
-      </w:r>
-      <w:r>
-        <w:rPr>
-          <w:rFonts w:hint="eastAsia"/>
-        </w:rPr>
-        <w:t>编程思想</w:t>
-      </w:r>
-      <w:r>
-        <w:rPr>
-          <w:rFonts w:hint="eastAsia"/>
-        </w:rPr>
-        <w:t>[M].</w:t>
-      </w:r>
-      <w:r>
-        <w:t>北京：机械工业出版社，</w:t>
-      </w:r>
-      <w:r>
-        <w:rPr>
-          <w:rFonts w:hint="eastAsia"/>
-        </w:rPr>
-        <w:t>2007.1-649</w:t>
-      </w:r>
-    </w:p>
-    <w:p>
-      <w:pPr>
-        <w:pStyle w:val="a"/>
-      </w:pPr>
-      <w:r>
-        <w:rPr>
-          <w:rFonts w:hint="eastAsia"/>
-        </w:rPr>
-        <w:t>李建平</w:t>
-      </w:r>
-      <w:r>
-        <w:rPr>
-          <w:rFonts w:hint="eastAsia"/>
-        </w:rPr>
-        <w:t xml:space="preserve"> </w:t>
-      </w:r>
-      <w:r>
-        <w:rPr>
-          <w:rFonts w:hint="eastAsia"/>
-        </w:rPr>
-        <w:t>林劼</w:t>
-      </w:r>
-      <w:r>
-        <w:rPr>
-          <w:rFonts w:hint="eastAsia"/>
-        </w:rPr>
-        <w:t>.</w:t>
-      </w:r>
-      <w:r>
-        <w:rPr>
-          <w:rFonts w:hint="eastAsia"/>
-        </w:rPr>
-        <w:t>生物特征的安全计算理论与技术</w:t>
-      </w:r>
-      <w:r>
-        <w:rPr>
-          <w:rFonts w:hint="eastAsia"/>
-        </w:rPr>
-        <w:t>[M].</w:t>
-      </w:r>
-      <w:r>
-        <w:t>成都：电子科技大学出版社，</w:t>
-      </w:r>
-      <w:r>
-        <w:rPr>
-          <w:rFonts w:hint="eastAsia"/>
-        </w:rPr>
-        <w:t>2011</w:t>
-      </w:r>
-      <w:r>
-        <w:rPr>
-          <w:rFonts w:hint="eastAsia"/>
-        </w:rPr>
-        <w:t>，</w:t>
-      </w:r>
-      <w:r>
-        <w:rPr>
-          <w:rFonts w:hint="eastAsia"/>
-        </w:rPr>
-        <w:t>1-270</w:t>
-      </w:r>
-    </w:p>
-    <w:p>
-      <w:pPr>
-        <w:pStyle w:val="a"/>
-      </w:pPr>
-      <w:r>
-        <w:t>android.com</w:t>
-      </w:r>
-      <w:r>
-        <w:t xml:space="preserve">. </w:t>
-      </w:r>
-      <w:r>
-        <w:t>Android NDK</w:t>
-      </w:r>
-      <w:r>
-        <w:rPr>
-          <w:rFonts w:hint="eastAsia"/>
-        </w:rPr>
-        <w:t xml:space="preserve"> </w:t>
-      </w:r>
-      <w:r>
-        <w:rPr>
-          <w:rFonts w:hint="eastAsia"/>
-        </w:rPr>
-        <w:t>[EB/OL]</w:t>
-      </w:r>
-      <w:r>
-        <w:t xml:space="preserve">. </w:t>
-      </w:r>
-      <w:r>
-        <w:t>http://developer.android.com/tools/sdk/ndk/index.html</w:t>
-      </w:r>
-      <w:r>
-        <w:t>. 2015</w:t>
-      </w:r>
-    </w:p>
-    <w:p>
-      <w:pPr>
-        <w:pStyle w:val="a"/>
-      </w:pPr>
-      <w:r>
-        <w:t>android.com</w:t>
-      </w:r>
-      <w:r>
-        <w:t>.</w:t>
-      </w:r>
-      <w:r>
-        <w:t xml:space="preserve"> Android Developer Tools</w:t>
-      </w:r>
-      <w:r>
-        <w:rPr>
-          <w:rFonts w:hint="eastAsia"/>
-        </w:rPr>
-        <w:t>[EB/OL]</w:t>
-      </w:r>
-      <w:r>
-        <w:t>.</w:t>
-      </w:r>
-      <w:r>
-        <w:t xml:space="preserve"> http://developer.android.com/tools/help/adt.html</w:t>
-      </w:r>
-      <w:r>
-        <w:t>. 2015</w:t>
-      </w:r>
-    </w:p>
-    <w:p>
-      <w:pPr>
-        <w:pStyle w:val="a"/>
-      </w:pPr>
-      <w:r>
-        <w:t>陈泉金</w:t>
-      </w:r>
-      <w:r>
-        <w:t>.</w:t>
-      </w:r>
-      <w:r>
-        <w:rPr>
-          <w:rFonts w:hint="eastAsia"/>
-        </w:rPr>
-        <w:t>基于</w:t>
-      </w:r>
-      <w:r>
-        <w:rPr>
-          <w:rFonts w:hint="eastAsia"/>
-        </w:rPr>
-        <w:t>HTK</w:t>
-      </w:r>
-      <w:r>
-        <w:rPr>
-          <w:rFonts w:hint="eastAsia"/>
-        </w:rPr>
-        <w:t>的连续语音识别技术研究</w:t>
-      </w:r>
-      <w:r>
-        <w:rPr>
-          <w:rFonts w:hint="eastAsia"/>
-        </w:rPr>
-        <w:t>[D].</w:t>
-      </w:r>
-      <w:r>
-        <w:t>南京：南京邮电大学，</w:t>
-      </w:r>
-      <w:r>
-        <w:rPr>
-          <w:rFonts w:hint="eastAsia"/>
-        </w:rPr>
-        <w:t>2</w:t>
-      </w:r>
-      <w:r>
-        <w:t>010</w:t>
-      </w:r>
-    </w:p>
-    <w:p>
-      <w:pPr>
-        <w:pStyle w:val="a"/>
-      </w:pPr>
-      <w:r>
-        <w:rPr>
-          <w:rFonts w:hint="eastAsia"/>
-        </w:rPr>
-        <w:t>安徽大学计算机智能与信号处理教育部重点实验室</w:t>
-      </w:r>
-      <w:r>
-        <w:t>.</w:t>
-      </w:r>
-      <w:r>
-        <w:rPr>
-          <w:rFonts w:hint="eastAsia"/>
-        </w:rPr>
-        <w:t>基于</w:t>
-      </w:r>
-      <w:r>
-        <w:rPr>
-          <w:rFonts w:hint="eastAsia"/>
-        </w:rPr>
-        <w:t>HTK</w:t>
-      </w:r>
-      <w:r>
-        <w:rPr>
-          <w:rFonts w:hint="eastAsia"/>
-        </w:rPr>
-        <w:t>的汉语语音售票系统的设计与实现</w:t>
-      </w:r>
-      <w:r>
-        <w:rPr>
-          <w:rFonts w:hint="eastAsia"/>
-        </w:rPr>
-        <w:t>[D].</w:t>
-      </w:r>
-      <w:r>
-        <w:t>合肥：安徽大学，</w:t>
-      </w:r>
-      <w:r>
-        <w:rPr>
-          <w:rFonts w:hint="eastAsia"/>
-        </w:rPr>
-        <w:t>2</w:t>
-      </w:r>
-      <w:r>
-        <w:t>010</w:t>
-      </w:r>
-    </w:p>
-    <w:p>
-      <w:pPr>
-        <w:pStyle w:val="a"/>
-      </w:pPr>
-      <w:r>
-        <w:t>M.E. Forsyth, A.M. Sutherland, J.A. Elliott, M.A. Jack</w:t>
-      </w:r>
-      <w:r>
-        <w:t xml:space="preserve">. </w:t>
-      </w:r>
-      <w:r>
-        <w:t>HMM speaker verification with sparse training data on telephone quality speech</w:t>
-      </w:r>
-      <w:r>
-        <w:t xml:space="preserve">[J]. </w:t>
-      </w:r>
-      <w:r>
-        <w:rPr>
-          <w:rFonts w:hint="eastAsia"/>
-        </w:rPr>
-        <w:t xml:space="preserve">Speech Communication </w:t>
-      </w:r>
-      <w:r>
-        <w:t>1993</w:t>
-      </w:r>
-      <w:r>
-        <w:rPr>
-          <w:rFonts w:hint="eastAsia"/>
-        </w:rPr>
-        <w:t>，</w:t>
-      </w:r>
-      <w:r>
-        <w:t>13</w:t>
-      </w:r>
-      <w:r>
-        <w:rPr>
-          <w:rFonts w:hint="eastAsia"/>
-        </w:rPr>
-        <w:t>：</w:t>
-      </w:r>
-      <w:r>
-        <w:t>411</w:t>
-      </w:r>
-      <w:r>
-        <w:rPr>
-          <w:rFonts w:hint="eastAsia"/>
-        </w:rPr>
-        <w:t>–</w:t>
-      </w:r>
-      <w:r>
-        <w:rPr>
-          <w:rFonts w:hint="eastAsia"/>
-        </w:rPr>
-        <w:t>416</w:t>
-      </w:r>
-    </w:p>
-    <w:p>
-      <w:pPr>
-        <w:pStyle w:val="a"/>
-      </w:pPr>
-      <w:r>
-        <w:t xml:space="preserve">Sunita Chauhan </w:t>
-      </w:r>
-      <w:r>
-        <w:t xml:space="preserve">, </w:t>
-      </w:r>
-      <w:r>
-        <w:t xml:space="preserve">Ping Wang </w:t>
-      </w:r>
-      <w:r>
-        <w:t xml:space="preserve">. </w:t>
-      </w:r>
-      <w:r>
-        <w:t>A computer-aided MFCC-based HMM system for automatic auscultation</w:t>
-      </w:r>
-      <w:r>
-        <w:t>[J].</w:t>
+      <w:proofErr w:type="gramEnd"/>
+      <w:r>
+        <w:t>J].</w:t>
       </w:r>
       <w:r>
         <w:t xml:space="preserve"> Expert Systems with Applications</w:t>
@@ -33437,7 +34391,7 @@
         <w:rStyle w:val="aa"/>
         <w:noProof/>
       </w:rPr>
-      <w:t>43</w:t>
+      <w:t>18</w:t>
     </w:r>
     <w:r>
       <w:rPr>
@@ -38943,7 +39897,7 @@
 </file>
 
 <file path=customXml/itemProps1.xml><?xml version="1.0" encoding="utf-8"?>
-<ds:datastoreItem xmlns:ds="http://schemas.openxmlformats.org/officeDocument/2006/customXml" ds:itemID="{728D4D1C-070B-473E-B3ED-7CA63392FDB6}">
+<ds:datastoreItem xmlns:ds="http://schemas.openxmlformats.org/officeDocument/2006/customXml" ds:itemID="{0329E89A-A829-45E8-B77A-4905761858A7}">
   <ds:schemaRefs>
     <ds:schemaRef ds:uri="http://schemas.openxmlformats.org/officeDocument/2006/bibliography"/>
   </ds:schemaRefs>

</xml_diff>

<commit_message>
fix format add 考核表 任务书
</commit_message>
<xml_diff>
--- a/Article.docx
+++ b/Article.docx
@@ -6300,13 +6300,13 @@
               <w:jc w:val="right"/>
             </w:pPr>
             <w:r>
-              <w:t>——</w:t>
-            </w:r>
-            <w:r>
-              <w:t>公式</w:t>
+              <w:t>(</w:t>
             </w:r>
             <w:r>
               <w:t>2-1</w:t>
+            </w:r>
+            <w:r>
+              <w:t>)</w:t>
             </w:r>
           </w:p>
         </w:tc>
@@ -6625,19 +6625,16 @@
               <w:jc w:val="right"/>
             </w:pPr>
             <w:r>
-              <w:t>——</w:t>
+              <w:t>(</w:t>
             </w:r>
             <w:r>
               <w:rPr>
                 <w:rFonts w:hint="eastAsia"/>
               </w:rPr>
-              <w:t>公式</w:t>
-            </w:r>
-            <w:r>
-              <w:rPr>
-                <w:rFonts w:hint="eastAsia"/>
-              </w:rPr>
               <w:t>2-2</w:t>
+            </w:r>
+            <w:r>
+              <w:t>)</w:t>
             </w:r>
           </w:p>
         </w:tc>
@@ -7117,19 +7114,16 @@
               <w:jc w:val="right"/>
             </w:pPr>
             <w:r>
-              <w:t>——</w:t>
+              <w:t>(</w:t>
             </w:r>
             <w:r>
               <w:rPr>
                 <w:rFonts w:hint="eastAsia"/>
               </w:rPr>
-              <w:t>公式</w:t>
-            </w:r>
-            <w:r>
-              <w:rPr>
-                <w:rFonts w:hint="eastAsia"/>
-              </w:rPr>
               <w:t>2-3</w:t>
+            </w:r>
+            <w:r>
+              <w:t>)</w:t>
             </w:r>
           </w:p>
         </w:tc>
@@ -7724,13 +7718,7 @@
               <w:rPr>
                 <w:rFonts w:hint="eastAsia"/>
               </w:rPr>
-              <w:t>公式</w:t>
-            </w:r>
-            <w:r>
-              <w:rPr>
-                <w:rFonts w:hint="eastAsia"/>
-              </w:rPr>
-              <w:t>2-1</w:t>
+              <w:t>2-4</w:t>
             </w:r>
             <w:r>
               <w:t>)</w:t>
@@ -8021,13 +8009,10 @@
               <w:rPr>
                 <w:rFonts w:hint="eastAsia"/>
               </w:rPr>
-              <w:t>公式</w:t>
-            </w:r>
-            <w:r>
-              <w:rPr>
-                <w:rFonts w:hint="eastAsia"/>
-              </w:rPr>
-              <w:t>2-2</w:t>
+              <w:t>2-</w:t>
+            </w:r>
+            <w:r>
+              <w:t>5</w:t>
             </w:r>
             <w:r>
               <w:t>)</w:t>
@@ -8243,17 +8228,13 @@
               <w:rPr>
                 <w:rFonts w:hint="eastAsia"/>
               </w:rPr>
-              <w:t>公式</w:t>
-            </w:r>
-            <w:r>
-              <w:rPr>
-                <w:rFonts w:hint="eastAsia"/>
-              </w:rPr>
               <w:t>2-</w:t>
             </w:r>
             <w:r>
-              <w:t>3</w:t>
-            </w:r>
+              <w:t>6</w:t>
+            </w:r>
+            <w:bookmarkStart w:id="42" w:name="_GoBack"/>
+            <w:bookmarkEnd w:id="42"/>
             <w:r>
               <w:rPr>
                 <w:rFonts w:hint="eastAsia"/>
@@ -8272,7 +8253,7 @@
           <w:numId w:val="23"/>
         </w:numPr>
       </w:pPr>
-      <w:bookmarkStart w:id="42" w:name="_Toc421395439"/>
+      <w:bookmarkStart w:id="43" w:name="_Toc421395439"/>
       <w:r>
         <w:rPr>
           <w:rFonts w:hint="eastAsia"/>
@@ -8285,7 +8266,7 @@
         </w:rPr>
         <w:t>(HMM)</w:t>
       </w:r>
-      <w:bookmarkEnd w:id="42"/>
+      <w:bookmarkEnd w:id="43"/>
     </w:p>
     <w:p>
       <w:pPr>
@@ -10833,7 +10814,7 @@
           <w:numId w:val="23"/>
         </w:numPr>
       </w:pPr>
-      <w:bookmarkStart w:id="43" w:name="_Toc421395440"/>
+      <w:bookmarkStart w:id="44" w:name="_Toc421395440"/>
       <w:r>
         <w:rPr>
           <w:rFonts w:hint="eastAsia"/>
@@ -10846,7 +10827,7 @@
         </w:rPr>
         <w:t>工具箱</w:t>
       </w:r>
-      <w:bookmarkEnd w:id="43"/>
+      <w:bookmarkEnd w:id="44"/>
     </w:p>
     <w:p>
       <w:pPr>
@@ -11891,22 +11872,22 @@
           <w:numId w:val="23"/>
         </w:numPr>
       </w:pPr>
-      <w:bookmarkStart w:id="44" w:name="_Toc417981801"/>
-      <w:bookmarkStart w:id="45" w:name="_Toc421395441"/>
+      <w:bookmarkStart w:id="45" w:name="_Toc417981801"/>
+      <w:bookmarkStart w:id="46" w:name="_Toc421395441"/>
       <w:r>
         <w:rPr>
           <w:rFonts w:hint="eastAsia"/>
         </w:rPr>
         <w:t>Android</w:t>
       </w:r>
-      <w:bookmarkEnd w:id="44"/>
+      <w:bookmarkEnd w:id="45"/>
       <w:r>
         <w:rPr>
           <w:rFonts w:hint="eastAsia"/>
         </w:rPr>
         <w:t>开发</w:t>
       </w:r>
-      <w:bookmarkEnd w:id="45"/>
+      <w:bookmarkEnd w:id="46"/>
     </w:p>
     <w:p>
       <w:pPr>
@@ -11922,10 +11903,7 @@
         <w:rPr>
           <w:rFonts w:hint="eastAsia"/>
         </w:rPr>
-        <w:t>2.</w:t>
-      </w:r>
-      <w:r>
-        <w:t>3</w:t>
+        <w:t>2-4</w:t>
       </w:r>
       <w:r>
         <w:rPr>
@@ -12417,10 +12395,10 @@
         <w:rPr>
           <w:rFonts w:hint="eastAsia"/>
         </w:rPr>
-        <w:t>2.</w:t>
-      </w:r>
-      <w:r>
-        <w:t>3</w:t>
+        <w:t>2</w:t>
+      </w:r>
+      <w:r>
+        <w:t>-4</w:t>
       </w:r>
       <w:r>
         <w:t xml:space="preserve"> Android</w:t>
@@ -13071,8 +13049,8 @@
           <w:numId w:val="23"/>
         </w:numPr>
       </w:pPr>
-      <w:bookmarkStart w:id="46" w:name="_Toc417981802"/>
-      <w:bookmarkStart w:id="47" w:name="_Toc421395442"/>
+      <w:bookmarkStart w:id="47" w:name="_Toc417981802"/>
+      <w:bookmarkStart w:id="48" w:name="_Toc421395442"/>
       <w:r>
         <w:rPr>
           <w:rFonts w:hint="eastAsia"/>
@@ -13097,8 +13075,8 @@
         </w:rPr>
         <w:t>框架</w:t>
       </w:r>
-      <w:bookmarkEnd w:id="46"/>
       <w:bookmarkEnd w:id="47"/>
+      <w:bookmarkEnd w:id="48"/>
     </w:p>
     <w:p>
       <w:pPr>
@@ -13668,8 +13646,8 @@
           <w:numId w:val="23"/>
         </w:numPr>
       </w:pPr>
-      <w:bookmarkStart w:id="48" w:name="_Toc417981803"/>
-      <w:bookmarkStart w:id="49" w:name="_Toc421395443"/>
+      <w:bookmarkStart w:id="49" w:name="_Toc417981803"/>
+      <w:bookmarkStart w:id="50" w:name="_Toc421395443"/>
       <w:r>
         <w:rPr>
           <w:rFonts w:hint="eastAsia"/>
@@ -13682,8 +13660,8 @@
         </w:rPr>
         <w:t>包</w:t>
       </w:r>
-      <w:bookmarkEnd w:id="48"/>
       <w:bookmarkEnd w:id="49"/>
+      <w:bookmarkEnd w:id="50"/>
     </w:p>
     <w:p>
       <w:pPr>
@@ -14004,11 +13982,11 @@
           <w:numId w:val="23"/>
         </w:numPr>
       </w:pPr>
-      <w:bookmarkStart w:id="50" w:name="_Toc421395444"/>
+      <w:bookmarkStart w:id="51" w:name="_Toc421395444"/>
       <w:r>
         <w:t>JNI</w:t>
       </w:r>
-      <w:bookmarkEnd w:id="50"/>
+      <w:bookmarkEnd w:id="51"/>
     </w:p>
     <w:p>
       <w:pPr>
@@ -16256,8 +16234,8 @@
           <w:rFonts w:hAnsi="Times New Roman"/>
         </w:rPr>
       </w:pPr>
-      <w:bookmarkStart w:id="51" w:name="_Toc417981804"/>
-      <w:bookmarkStart w:id="52" w:name="_Toc421395445"/>
+      <w:bookmarkStart w:id="52" w:name="_Toc417981804"/>
+      <w:bookmarkStart w:id="53" w:name="_Toc421395445"/>
       <w:r>
         <w:rPr>
           <w:rFonts w:hAnsi="Times New Roman"/>
@@ -16265,8 +16243,8 @@
         <w:lastRenderedPageBreak/>
         <w:t>系统需求分析</w:t>
       </w:r>
-      <w:bookmarkEnd w:id="51"/>
       <w:bookmarkEnd w:id="52"/>
+      <w:bookmarkEnd w:id="53"/>
     </w:p>
     <w:p>
       <w:pPr>
@@ -16286,19 +16264,19 @@
           <w:szCs w:val="28"/>
         </w:rPr>
       </w:pPr>
-      <w:bookmarkStart w:id="53" w:name="_Toc417997840"/>
-      <w:bookmarkStart w:id="54" w:name="_Toc417998635"/>
-      <w:bookmarkStart w:id="55" w:name="_Toc417999012"/>
-      <w:bookmarkStart w:id="56" w:name="_Toc419978744"/>
-      <w:bookmarkStart w:id="57" w:name="_Toc421184375"/>
-      <w:bookmarkStart w:id="58" w:name="_Toc421395446"/>
-      <w:bookmarkStart w:id="59" w:name="_Toc417981805"/>
-      <w:bookmarkEnd w:id="53"/>
+      <w:bookmarkStart w:id="54" w:name="_Toc417997840"/>
+      <w:bookmarkStart w:id="55" w:name="_Toc417998635"/>
+      <w:bookmarkStart w:id="56" w:name="_Toc417999012"/>
+      <w:bookmarkStart w:id="57" w:name="_Toc419978744"/>
+      <w:bookmarkStart w:id="58" w:name="_Toc421184375"/>
+      <w:bookmarkStart w:id="59" w:name="_Toc421395446"/>
+      <w:bookmarkStart w:id="60" w:name="_Toc417981805"/>
       <w:bookmarkEnd w:id="54"/>
       <w:bookmarkEnd w:id="55"/>
       <w:bookmarkEnd w:id="56"/>
       <w:bookmarkEnd w:id="57"/>
       <w:bookmarkEnd w:id="58"/>
+      <w:bookmarkEnd w:id="59"/>
     </w:p>
     <w:p>
       <w:pPr>
@@ -16318,18 +16296,18 @@
           <w:szCs w:val="28"/>
         </w:rPr>
       </w:pPr>
-      <w:bookmarkStart w:id="60" w:name="_Toc417997841"/>
-      <w:bookmarkStart w:id="61" w:name="_Toc417998636"/>
-      <w:bookmarkStart w:id="62" w:name="_Toc417999013"/>
-      <w:bookmarkStart w:id="63" w:name="_Toc419978745"/>
-      <w:bookmarkStart w:id="64" w:name="_Toc421184376"/>
-      <w:bookmarkStart w:id="65" w:name="_Toc421395447"/>
-      <w:bookmarkEnd w:id="60"/>
+      <w:bookmarkStart w:id="61" w:name="_Toc417997841"/>
+      <w:bookmarkStart w:id="62" w:name="_Toc417998636"/>
+      <w:bookmarkStart w:id="63" w:name="_Toc417999013"/>
+      <w:bookmarkStart w:id="64" w:name="_Toc419978745"/>
+      <w:bookmarkStart w:id="65" w:name="_Toc421184376"/>
+      <w:bookmarkStart w:id="66" w:name="_Toc421395447"/>
       <w:bookmarkEnd w:id="61"/>
       <w:bookmarkEnd w:id="62"/>
       <w:bookmarkEnd w:id="63"/>
       <w:bookmarkEnd w:id="64"/>
       <w:bookmarkEnd w:id="65"/>
+      <w:bookmarkEnd w:id="66"/>
     </w:p>
     <w:p>
       <w:pPr>
@@ -16349,18 +16327,18 @@
           <w:szCs w:val="28"/>
         </w:rPr>
       </w:pPr>
-      <w:bookmarkStart w:id="66" w:name="_Toc417997842"/>
-      <w:bookmarkStart w:id="67" w:name="_Toc417998637"/>
-      <w:bookmarkStart w:id="68" w:name="_Toc417999014"/>
-      <w:bookmarkStart w:id="69" w:name="_Toc419978746"/>
-      <w:bookmarkStart w:id="70" w:name="_Toc421184377"/>
-      <w:bookmarkStart w:id="71" w:name="_Toc421395448"/>
-      <w:bookmarkEnd w:id="66"/>
+      <w:bookmarkStart w:id="67" w:name="_Toc417997842"/>
+      <w:bookmarkStart w:id="68" w:name="_Toc417998637"/>
+      <w:bookmarkStart w:id="69" w:name="_Toc417999014"/>
+      <w:bookmarkStart w:id="70" w:name="_Toc419978746"/>
+      <w:bookmarkStart w:id="71" w:name="_Toc421184377"/>
+      <w:bookmarkStart w:id="72" w:name="_Toc421395448"/>
       <w:bookmarkEnd w:id="67"/>
       <w:bookmarkEnd w:id="68"/>
       <w:bookmarkEnd w:id="69"/>
       <w:bookmarkEnd w:id="70"/>
       <w:bookmarkEnd w:id="71"/>
+      <w:bookmarkEnd w:id="72"/>
     </w:p>
     <w:p>
       <w:pPr>
@@ -16370,15 +16348,15 @@
           <w:numId w:val="25"/>
         </w:numPr>
       </w:pPr>
-      <w:bookmarkStart w:id="72" w:name="_Toc421395449"/>
+      <w:bookmarkStart w:id="73" w:name="_Toc421395449"/>
       <w:r>
         <w:rPr>
           <w:rFonts w:hint="eastAsia"/>
         </w:rPr>
         <w:t>系统概述</w:t>
       </w:r>
-      <w:bookmarkEnd w:id="59"/>
-      <w:bookmarkEnd w:id="72"/>
+      <w:bookmarkEnd w:id="60"/>
+      <w:bookmarkEnd w:id="73"/>
     </w:p>
     <w:p>
       <w:pPr>
@@ -16448,7 +16426,7 @@
             <v:imagedata r:id="rId14" o:title=""/>
             <w10:wrap type="topAndBottom"/>
           </v:shape>
-          <o:OLEObject Type="Embed" ProgID="Visio.Drawing.15" ShapeID="_x0000_s1026" DrawAspect="Content" ObjectID="_1495183479" r:id="rId15"/>
+          <o:OLEObject Type="Embed" ProgID="Visio.Drawing.15" ShapeID="_x0000_s1026" DrawAspect="Content" ObjectID="_1495186755" r:id="rId15"/>
         </w:object>
       </w:r>
     </w:p>
@@ -16486,8 +16464,8 @@
           <w:numId w:val="25"/>
         </w:numPr>
       </w:pPr>
-      <w:bookmarkStart w:id="73" w:name="_Toc417981806"/>
-      <w:bookmarkStart w:id="74" w:name="_Toc421395450"/>
+      <w:bookmarkStart w:id="74" w:name="_Toc417981806"/>
+      <w:bookmarkStart w:id="75" w:name="_Toc421395450"/>
       <w:r>
         <w:rPr>
           <w:rFonts w:hint="eastAsia"/>
@@ -16500,8 +16478,8 @@
         </w:rPr>
         <w:t>描述</w:t>
       </w:r>
-      <w:bookmarkEnd w:id="73"/>
       <w:bookmarkEnd w:id="74"/>
+      <w:bookmarkEnd w:id="75"/>
     </w:p>
     <w:p>
       <w:pPr>
@@ -17260,8 +17238,8 @@
           <w:rFonts w:hAnsi="Times New Roman"/>
         </w:rPr>
       </w:pPr>
-      <w:bookmarkStart w:id="75" w:name="_Toc417981807"/>
-      <w:bookmarkStart w:id="76" w:name="_Toc421395451"/>
+      <w:bookmarkStart w:id="76" w:name="_Toc417981807"/>
+      <w:bookmarkStart w:id="77" w:name="_Toc421395451"/>
       <w:r>
         <w:rPr>
           <w:rFonts w:hAnsi="Times New Roman"/>
@@ -17269,8 +17247,8 @@
         <w:lastRenderedPageBreak/>
         <w:t>详细设计</w:t>
       </w:r>
-      <w:bookmarkEnd w:id="75"/>
       <w:bookmarkEnd w:id="76"/>
+      <w:bookmarkEnd w:id="77"/>
     </w:p>
     <w:p>
       <w:pPr>
@@ -17290,15 +17268,14 @@
           <w:szCs w:val="28"/>
         </w:rPr>
       </w:pPr>
-      <w:bookmarkStart w:id="77" w:name="_Toc417981772"/>
-      <w:bookmarkStart w:id="78" w:name="_Toc417981808"/>
-      <w:bookmarkStart w:id="79" w:name="_Toc417997846"/>
-      <w:bookmarkStart w:id="80" w:name="_Toc417998641"/>
-      <w:bookmarkStart w:id="81" w:name="_Toc417999018"/>
-      <w:bookmarkStart w:id="82" w:name="_Toc419978750"/>
-      <w:bookmarkStart w:id="83" w:name="_Toc421184381"/>
-      <w:bookmarkStart w:id="84" w:name="_Toc421395452"/>
-      <w:bookmarkEnd w:id="77"/>
+      <w:bookmarkStart w:id="78" w:name="_Toc417981772"/>
+      <w:bookmarkStart w:id="79" w:name="_Toc417981808"/>
+      <w:bookmarkStart w:id="80" w:name="_Toc417997846"/>
+      <w:bookmarkStart w:id="81" w:name="_Toc417998641"/>
+      <w:bookmarkStart w:id="82" w:name="_Toc417999018"/>
+      <w:bookmarkStart w:id="83" w:name="_Toc419978750"/>
+      <w:bookmarkStart w:id="84" w:name="_Toc421184381"/>
+      <w:bookmarkStart w:id="85" w:name="_Toc421395452"/>
       <w:bookmarkEnd w:id="78"/>
       <w:bookmarkEnd w:id="79"/>
       <w:bookmarkEnd w:id="80"/>
@@ -17306,6 +17283,7 @@
       <w:bookmarkEnd w:id="82"/>
       <w:bookmarkEnd w:id="83"/>
       <w:bookmarkEnd w:id="84"/>
+      <w:bookmarkEnd w:id="85"/>
     </w:p>
     <w:p>
       <w:pPr>
@@ -17325,15 +17303,14 @@
           <w:szCs w:val="28"/>
         </w:rPr>
       </w:pPr>
-      <w:bookmarkStart w:id="85" w:name="_Toc417981773"/>
-      <w:bookmarkStart w:id="86" w:name="_Toc417981809"/>
-      <w:bookmarkStart w:id="87" w:name="_Toc417997847"/>
-      <w:bookmarkStart w:id="88" w:name="_Toc417998642"/>
-      <w:bookmarkStart w:id="89" w:name="_Toc417999019"/>
-      <w:bookmarkStart w:id="90" w:name="_Toc419978751"/>
-      <w:bookmarkStart w:id="91" w:name="_Toc421184382"/>
-      <w:bookmarkStart w:id="92" w:name="_Toc421395453"/>
-      <w:bookmarkEnd w:id="85"/>
+      <w:bookmarkStart w:id="86" w:name="_Toc417981773"/>
+      <w:bookmarkStart w:id="87" w:name="_Toc417981809"/>
+      <w:bookmarkStart w:id="88" w:name="_Toc417997847"/>
+      <w:bookmarkStart w:id="89" w:name="_Toc417998642"/>
+      <w:bookmarkStart w:id="90" w:name="_Toc417999019"/>
+      <w:bookmarkStart w:id="91" w:name="_Toc419978751"/>
+      <w:bookmarkStart w:id="92" w:name="_Toc421184382"/>
+      <w:bookmarkStart w:id="93" w:name="_Toc421395453"/>
       <w:bookmarkEnd w:id="86"/>
       <w:bookmarkEnd w:id="87"/>
       <w:bookmarkEnd w:id="88"/>
@@ -17341,6 +17318,7 @@
       <w:bookmarkEnd w:id="90"/>
       <w:bookmarkEnd w:id="91"/>
       <w:bookmarkEnd w:id="92"/>
+      <w:bookmarkEnd w:id="93"/>
     </w:p>
     <w:p>
       <w:pPr>
@@ -17360,15 +17338,14 @@
           <w:szCs w:val="28"/>
         </w:rPr>
       </w:pPr>
-      <w:bookmarkStart w:id="93" w:name="_Toc417981774"/>
-      <w:bookmarkStart w:id="94" w:name="_Toc417981810"/>
-      <w:bookmarkStart w:id="95" w:name="_Toc417997848"/>
-      <w:bookmarkStart w:id="96" w:name="_Toc417998643"/>
-      <w:bookmarkStart w:id="97" w:name="_Toc417999020"/>
-      <w:bookmarkStart w:id="98" w:name="_Toc419978752"/>
-      <w:bookmarkStart w:id="99" w:name="_Toc421184383"/>
-      <w:bookmarkStart w:id="100" w:name="_Toc421395454"/>
-      <w:bookmarkEnd w:id="93"/>
+      <w:bookmarkStart w:id="94" w:name="_Toc417981774"/>
+      <w:bookmarkStart w:id="95" w:name="_Toc417981810"/>
+      <w:bookmarkStart w:id="96" w:name="_Toc417997848"/>
+      <w:bookmarkStart w:id="97" w:name="_Toc417998643"/>
+      <w:bookmarkStart w:id="98" w:name="_Toc417999020"/>
+      <w:bookmarkStart w:id="99" w:name="_Toc419978752"/>
+      <w:bookmarkStart w:id="100" w:name="_Toc421184383"/>
+      <w:bookmarkStart w:id="101" w:name="_Toc421395454"/>
       <w:bookmarkEnd w:id="94"/>
       <w:bookmarkEnd w:id="95"/>
       <w:bookmarkEnd w:id="96"/>
@@ -17376,6 +17353,7 @@
       <w:bookmarkEnd w:id="98"/>
       <w:bookmarkEnd w:id="99"/>
       <w:bookmarkEnd w:id="100"/>
+      <w:bookmarkEnd w:id="101"/>
     </w:p>
     <w:p>
       <w:pPr>
@@ -17395,15 +17373,14 @@
           <w:szCs w:val="28"/>
         </w:rPr>
       </w:pPr>
-      <w:bookmarkStart w:id="101" w:name="_Toc417981775"/>
-      <w:bookmarkStart w:id="102" w:name="_Toc417981811"/>
-      <w:bookmarkStart w:id="103" w:name="_Toc417997849"/>
-      <w:bookmarkStart w:id="104" w:name="_Toc417998644"/>
-      <w:bookmarkStart w:id="105" w:name="_Toc417999021"/>
-      <w:bookmarkStart w:id="106" w:name="_Toc419978753"/>
-      <w:bookmarkStart w:id="107" w:name="_Toc421184384"/>
-      <w:bookmarkStart w:id="108" w:name="_Toc421395455"/>
-      <w:bookmarkEnd w:id="101"/>
+      <w:bookmarkStart w:id="102" w:name="_Toc417981775"/>
+      <w:bookmarkStart w:id="103" w:name="_Toc417981811"/>
+      <w:bookmarkStart w:id="104" w:name="_Toc417997849"/>
+      <w:bookmarkStart w:id="105" w:name="_Toc417998644"/>
+      <w:bookmarkStart w:id="106" w:name="_Toc417999021"/>
+      <w:bookmarkStart w:id="107" w:name="_Toc419978753"/>
+      <w:bookmarkStart w:id="108" w:name="_Toc421184384"/>
+      <w:bookmarkStart w:id="109" w:name="_Toc421395455"/>
       <w:bookmarkEnd w:id="102"/>
       <w:bookmarkEnd w:id="103"/>
       <w:bookmarkEnd w:id="104"/>
@@ -17411,6 +17388,7 @@
       <w:bookmarkEnd w:id="106"/>
       <w:bookmarkEnd w:id="107"/>
       <w:bookmarkEnd w:id="108"/>
+      <w:bookmarkEnd w:id="109"/>
     </w:p>
     <w:p>
       <w:pPr>
@@ -17420,13 +17398,13 @@
           <w:numId w:val="16"/>
         </w:numPr>
       </w:pPr>
-      <w:bookmarkStart w:id="109" w:name="_Toc417981812"/>
-      <w:bookmarkStart w:id="110" w:name="_Toc421395456"/>
+      <w:bookmarkStart w:id="110" w:name="_Toc417981812"/>
+      <w:bookmarkStart w:id="111" w:name="_Toc421395456"/>
       <w:r>
         <w:t>总体设计</w:t>
       </w:r>
-      <w:bookmarkEnd w:id="109"/>
       <w:bookmarkEnd w:id="110"/>
+      <w:bookmarkEnd w:id="111"/>
     </w:p>
     <w:p>
       <w:pPr>
@@ -17954,16 +17932,16 @@
           <w:numId w:val="16"/>
         </w:numPr>
       </w:pPr>
-      <w:bookmarkStart w:id="111" w:name="_Toc417981813"/>
-      <w:bookmarkStart w:id="112" w:name="_Toc421395457"/>
+      <w:bookmarkStart w:id="112" w:name="_Toc417981813"/>
+      <w:bookmarkStart w:id="113" w:name="_Toc421395457"/>
       <w:r>
         <w:t>体系结构</w:t>
       </w:r>
-      <w:bookmarkEnd w:id="111"/>
+      <w:bookmarkEnd w:id="112"/>
       <w:r>
         <w:t>设计</w:t>
       </w:r>
-      <w:bookmarkEnd w:id="112"/>
+      <w:bookmarkEnd w:id="113"/>
     </w:p>
     <w:p>
       <w:pPr>
@@ -18943,7 +18921,7 @@
           <w:numId w:val="16"/>
         </w:numPr>
       </w:pPr>
-      <w:bookmarkStart w:id="113" w:name="_Toc421395458"/>
+      <w:bookmarkStart w:id="114" w:name="_Toc421395458"/>
       <w:r>
         <w:rPr>
           <w:rFonts w:hint="eastAsia"/>
@@ -18954,7 +18932,7 @@
       <w:r>
         <w:t>结构设计</w:t>
       </w:r>
-      <w:bookmarkEnd w:id="113"/>
+      <w:bookmarkEnd w:id="114"/>
     </w:p>
     <w:p>
       <w:pPr>
@@ -19030,6 +19008,41 @@
           <w:rFonts w:hint="eastAsia"/>
         </w:rPr>
         <w:t>所示。</w:t>
+      </w:r>
+    </w:p>
+    <w:p>
+      <w:pPr>
+        <w:pStyle w:val="a8"/>
+        <w:rPr>
+          <w:rFonts w:hint="eastAsia"/>
+        </w:rPr>
+      </w:pPr>
+      <w:r>
+        <w:rPr>
+          <w:rFonts w:hint="eastAsia"/>
+        </w:rPr>
+        <w:t>表</w:t>
+      </w:r>
+      <w:r>
+        <w:rPr>
+          <w:rFonts w:hint="eastAsia"/>
+        </w:rPr>
+        <w:t>4.1</w:t>
+      </w:r>
+      <w:r>
+        <w:t xml:space="preserve"> </w:t>
+      </w:r>
+      <w:r>
+        <w:rPr>
+          <w:rFonts w:hint="eastAsia"/>
+        </w:rPr>
+        <w:t>USER</w:t>
+      </w:r>
+      <w:r>
+        <w:rPr>
+          <w:rFonts w:hint="eastAsia"/>
+        </w:rPr>
+        <w:t>用户信息表设计表</w:t>
       </w:r>
     </w:p>
     <w:tbl>
@@ -20253,7 +20266,42 @@
     </w:tbl>
     <w:p>
       <w:pPr>
+        <w:pStyle w:val="a6"/>
+      </w:pPr>
+      <w:r>
+        <w:t>KEYVALUE</w:t>
+      </w:r>
+      <w:r>
+        <w:rPr>
+          <w:rFonts w:hint="eastAsia"/>
+        </w:rPr>
+        <w:t>系统参数表</w:t>
+      </w:r>
+      <w:r>
+        <w:rPr>
+          <w:rFonts w:hint="eastAsia"/>
+        </w:rPr>
+        <w:t>设计表如表</w:t>
+      </w:r>
+      <w:r>
+        <w:rPr>
+          <w:rFonts w:hint="eastAsia"/>
+        </w:rPr>
+        <w:t>4.2</w:t>
+      </w:r>
+      <w:r>
+        <w:rPr>
+          <w:rFonts w:hint="eastAsia"/>
+        </w:rPr>
+        <w:t>所示。</w:t>
+      </w:r>
+    </w:p>
+    <w:p>
+      <w:pPr>
         <w:pStyle w:val="a8"/>
+        <w:rPr>
+          <w:rFonts w:hint="eastAsia"/>
+        </w:rPr>
       </w:pPr>
       <w:r>
         <w:rPr>
@@ -20265,7 +20313,7 @@
         <w:rPr>
           <w:rFonts w:hint="eastAsia"/>
         </w:rPr>
-        <w:t>4.1</w:t>
+        <w:t>4.2</w:t>
       </w:r>
       <w:r>
         <w:t xml:space="preserve"> </w:t>
@@ -20274,51 +20322,13 @@
         <w:rPr>
           <w:rFonts w:hint="eastAsia"/>
         </w:rPr>
-        <w:t>USER</w:t>
-      </w:r>
-      <w:r>
-        <w:rPr>
-          <w:rFonts w:hint="eastAsia"/>
-        </w:rPr>
-        <w:t>用户信息表</w:t>
-      </w:r>
-      <w:r>
-        <w:rPr>
-          <w:rFonts w:hint="eastAsia"/>
-        </w:rPr>
-        <w:t>设计表</w:t>
-      </w:r>
-    </w:p>
-    <w:p>
-      <w:pPr>
-        <w:pStyle w:val="a6"/>
-      </w:pPr>
-      <w:r>
         <w:t>KEYVALUE</w:t>
       </w:r>
       <w:r>
         <w:rPr>
           <w:rFonts w:hint="eastAsia"/>
         </w:rPr>
-        <w:t>系统参数表</w:t>
-      </w:r>
-      <w:r>
-        <w:rPr>
-          <w:rFonts w:hint="eastAsia"/>
-        </w:rPr>
-        <w:t>设计表如表</w:t>
-      </w:r>
-      <w:r>
-        <w:rPr>
-          <w:rFonts w:hint="eastAsia"/>
-        </w:rPr>
-        <w:t>4.2</w:t>
-      </w:r>
-      <w:r>
-        <w:rPr>
-          <w:rFonts w:hint="eastAsia"/>
-        </w:rPr>
-        <w:t>所示。</w:t>
+        <w:t>系统参数表设计表</w:t>
       </w:r>
     </w:p>
     <w:tbl>
@@ -20816,38 +20826,6 @@
     </w:tbl>
     <w:p>
       <w:pPr>
-        <w:pStyle w:val="a8"/>
-      </w:pPr>
-      <w:r>
-        <w:rPr>
-          <w:rFonts w:hint="eastAsia"/>
-        </w:rPr>
-        <w:t>表</w:t>
-      </w:r>
-      <w:r>
-        <w:rPr>
-          <w:rFonts w:hint="eastAsia"/>
-        </w:rPr>
-        <w:t>4.2</w:t>
-      </w:r>
-      <w:r>
-        <w:t xml:space="preserve"> </w:t>
-      </w:r>
-      <w:r>
-        <w:rPr>
-          <w:rFonts w:hint="eastAsia"/>
-        </w:rPr>
-        <w:t>KEYVALUE</w:t>
-      </w:r>
-      <w:r>
-        <w:rPr>
-          <w:rFonts w:hint="eastAsia"/>
-        </w:rPr>
-        <w:t>系统参数表设计表</w:t>
-      </w:r>
-    </w:p>
-    <w:p>
-      <w:pPr>
         <w:pStyle w:val="a6"/>
       </w:pPr>
       <w:r>
@@ -22537,8 +22515,8 @@
           <w:numId w:val="16"/>
         </w:numPr>
       </w:pPr>
-      <w:bookmarkStart w:id="114" w:name="_Toc421395459"/>
-      <w:bookmarkStart w:id="115" w:name="_Toc417981814"/>
+      <w:bookmarkStart w:id="115" w:name="_Toc421395459"/>
+      <w:bookmarkStart w:id="116" w:name="_Toc417981814"/>
       <w:r>
         <w:rPr>
           <w:rFonts w:hint="eastAsia"/>
@@ -22551,7 +22529,7 @@
       <w:r>
         <w:t>封装设计</w:t>
       </w:r>
-      <w:bookmarkEnd w:id="114"/>
+      <w:bookmarkEnd w:id="115"/>
     </w:p>
     <w:p>
       <w:pPr>
@@ -23372,15 +23350,15 @@
           <w:numId w:val="16"/>
         </w:numPr>
       </w:pPr>
-      <w:bookmarkStart w:id="116" w:name="_Toc421395460"/>
+      <w:bookmarkStart w:id="117" w:name="_Toc421395460"/>
       <w:r>
         <w:rPr>
           <w:rFonts w:hint="eastAsia"/>
         </w:rPr>
         <w:t>开发平台及开发工具</w:t>
       </w:r>
-      <w:bookmarkEnd w:id="115"/>
       <w:bookmarkEnd w:id="116"/>
+      <w:bookmarkEnd w:id="117"/>
     </w:p>
     <w:p>
       <w:pPr>
@@ -24958,7 +24936,7 @@
           <w:rFonts w:hAnsi="Times New Roman"/>
         </w:rPr>
       </w:pPr>
-      <w:bookmarkStart w:id="117" w:name="_Toc421395461"/>
+      <w:bookmarkStart w:id="118" w:name="_Toc421395461"/>
       <w:r>
         <w:rPr>
           <w:rFonts w:hAnsi="Times New Roman"/>
@@ -24966,7 +24944,7 @@
         <w:lastRenderedPageBreak/>
         <w:t>功能和实现</w:t>
       </w:r>
-      <w:bookmarkEnd w:id="117"/>
+      <w:bookmarkEnd w:id="118"/>
     </w:p>
     <w:p>
       <w:pPr>
@@ -24986,16 +24964,16 @@
           <w:szCs w:val="28"/>
         </w:rPr>
       </w:pPr>
-      <w:bookmarkStart w:id="118" w:name="_Toc417998650"/>
-      <w:bookmarkStart w:id="119" w:name="_Toc417999027"/>
-      <w:bookmarkStart w:id="120" w:name="_Toc419978759"/>
-      <w:bookmarkStart w:id="121" w:name="_Toc421184390"/>
-      <w:bookmarkStart w:id="122" w:name="_Toc421395462"/>
-      <w:bookmarkEnd w:id="118"/>
+      <w:bookmarkStart w:id="119" w:name="_Toc417998650"/>
+      <w:bookmarkStart w:id="120" w:name="_Toc417999027"/>
+      <w:bookmarkStart w:id="121" w:name="_Toc419978759"/>
+      <w:bookmarkStart w:id="122" w:name="_Toc421184390"/>
+      <w:bookmarkStart w:id="123" w:name="_Toc421395462"/>
       <w:bookmarkEnd w:id="119"/>
       <w:bookmarkEnd w:id="120"/>
       <w:bookmarkEnd w:id="121"/>
       <w:bookmarkEnd w:id="122"/>
+      <w:bookmarkEnd w:id="123"/>
     </w:p>
     <w:p>
       <w:pPr>
@@ -25015,16 +24993,16 @@
           <w:szCs w:val="28"/>
         </w:rPr>
       </w:pPr>
-      <w:bookmarkStart w:id="123" w:name="_Toc417998651"/>
-      <w:bookmarkStart w:id="124" w:name="_Toc417999028"/>
-      <w:bookmarkStart w:id="125" w:name="_Toc419978760"/>
-      <w:bookmarkStart w:id="126" w:name="_Toc421184391"/>
-      <w:bookmarkStart w:id="127" w:name="_Toc421395463"/>
-      <w:bookmarkEnd w:id="123"/>
+      <w:bookmarkStart w:id="124" w:name="_Toc417998651"/>
+      <w:bookmarkStart w:id="125" w:name="_Toc417999028"/>
+      <w:bookmarkStart w:id="126" w:name="_Toc419978760"/>
+      <w:bookmarkStart w:id="127" w:name="_Toc421184391"/>
+      <w:bookmarkStart w:id="128" w:name="_Toc421395463"/>
       <w:bookmarkEnd w:id="124"/>
       <w:bookmarkEnd w:id="125"/>
       <w:bookmarkEnd w:id="126"/>
       <w:bookmarkEnd w:id="127"/>
+      <w:bookmarkEnd w:id="128"/>
     </w:p>
     <w:p>
       <w:pPr>
@@ -25044,16 +25022,16 @@
           <w:szCs w:val="28"/>
         </w:rPr>
       </w:pPr>
-      <w:bookmarkStart w:id="128" w:name="_Toc417998652"/>
-      <w:bookmarkStart w:id="129" w:name="_Toc417999029"/>
-      <w:bookmarkStart w:id="130" w:name="_Toc419978761"/>
-      <w:bookmarkStart w:id="131" w:name="_Toc421184392"/>
-      <w:bookmarkStart w:id="132" w:name="_Toc421395464"/>
-      <w:bookmarkEnd w:id="128"/>
+      <w:bookmarkStart w:id="129" w:name="_Toc417998652"/>
+      <w:bookmarkStart w:id="130" w:name="_Toc417999029"/>
+      <w:bookmarkStart w:id="131" w:name="_Toc419978761"/>
+      <w:bookmarkStart w:id="132" w:name="_Toc421184392"/>
+      <w:bookmarkStart w:id="133" w:name="_Toc421395464"/>
       <w:bookmarkEnd w:id="129"/>
       <w:bookmarkEnd w:id="130"/>
       <w:bookmarkEnd w:id="131"/>
       <w:bookmarkEnd w:id="132"/>
+      <w:bookmarkEnd w:id="133"/>
     </w:p>
     <w:p>
       <w:pPr>
@@ -25073,16 +25051,16 @@
           <w:szCs w:val="28"/>
         </w:rPr>
       </w:pPr>
-      <w:bookmarkStart w:id="133" w:name="_Toc417998653"/>
-      <w:bookmarkStart w:id="134" w:name="_Toc417999030"/>
-      <w:bookmarkStart w:id="135" w:name="_Toc419978762"/>
-      <w:bookmarkStart w:id="136" w:name="_Toc421184393"/>
-      <w:bookmarkStart w:id="137" w:name="_Toc421395465"/>
-      <w:bookmarkEnd w:id="133"/>
+      <w:bookmarkStart w:id="134" w:name="_Toc417998653"/>
+      <w:bookmarkStart w:id="135" w:name="_Toc417999030"/>
+      <w:bookmarkStart w:id="136" w:name="_Toc419978762"/>
+      <w:bookmarkStart w:id="137" w:name="_Toc421184393"/>
+      <w:bookmarkStart w:id="138" w:name="_Toc421395465"/>
       <w:bookmarkEnd w:id="134"/>
       <w:bookmarkEnd w:id="135"/>
       <w:bookmarkEnd w:id="136"/>
       <w:bookmarkEnd w:id="137"/>
+      <w:bookmarkEnd w:id="138"/>
     </w:p>
     <w:p>
       <w:pPr>
@@ -25102,16 +25080,16 @@
           <w:szCs w:val="28"/>
         </w:rPr>
       </w:pPr>
-      <w:bookmarkStart w:id="138" w:name="_Toc417998654"/>
-      <w:bookmarkStart w:id="139" w:name="_Toc417999031"/>
-      <w:bookmarkStart w:id="140" w:name="_Toc419978763"/>
-      <w:bookmarkStart w:id="141" w:name="_Toc421184394"/>
-      <w:bookmarkStart w:id="142" w:name="_Toc421395466"/>
-      <w:bookmarkEnd w:id="138"/>
+      <w:bookmarkStart w:id="139" w:name="_Toc417998654"/>
+      <w:bookmarkStart w:id="140" w:name="_Toc417999031"/>
+      <w:bookmarkStart w:id="141" w:name="_Toc419978763"/>
+      <w:bookmarkStart w:id="142" w:name="_Toc421184394"/>
+      <w:bookmarkStart w:id="143" w:name="_Toc421395466"/>
       <w:bookmarkEnd w:id="139"/>
       <w:bookmarkEnd w:id="140"/>
       <w:bookmarkEnd w:id="141"/>
       <w:bookmarkEnd w:id="142"/>
+      <w:bookmarkEnd w:id="143"/>
     </w:p>
     <w:p>
       <w:pPr>
@@ -25121,14 +25099,14 @@
           <w:numId w:val="27"/>
         </w:numPr>
       </w:pPr>
-      <w:bookmarkStart w:id="143" w:name="_Toc421395467"/>
+      <w:bookmarkStart w:id="144" w:name="_Toc421395467"/>
       <w:r>
         <w:rPr>
           <w:rFonts w:hint="eastAsia"/>
         </w:rPr>
         <w:t>数据模型</w:t>
       </w:r>
-      <w:bookmarkEnd w:id="143"/>
+      <w:bookmarkEnd w:id="144"/>
     </w:p>
     <w:p>
       <w:pPr>
@@ -27323,7 +27301,7 @@
           <w:numId w:val="27"/>
         </w:numPr>
       </w:pPr>
-      <w:bookmarkStart w:id="144" w:name="_Toc421395468"/>
+      <w:bookmarkStart w:id="145" w:name="_Toc421395468"/>
       <w:r>
         <w:rPr>
           <w:rFonts w:hint="eastAsia"/>
@@ -27337,7 +27315,7 @@
         </w:rPr>
         <w:t>封装实现</w:t>
       </w:r>
-      <w:bookmarkEnd w:id="144"/>
+      <w:bookmarkEnd w:id="145"/>
     </w:p>
     <w:p>
       <w:pPr>
@@ -27975,8 +27953,6 @@
       <w:r>
         <w:t>3</w:t>
       </w:r>
-      <w:bookmarkStart w:id="145" w:name="_GoBack"/>
-      <w:bookmarkEnd w:id="145"/>
       <w:r>
         <w:rPr>
           <w:rFonts w:hint="eastAsia"/>
@@ -31626,7 +31602,13 @@
         <w:rPr>
           <w:rFonts w:hint="eastAsia"/>
         </w:rPr>
-        <w:t>5.4</w:t>
+        <w:t>5-</w:t>
+      </w:r>
+      <w:r>
+        <w:rPr>
+          <w:rFonts w:hint="eastAsia"/>
+        </w:rPr>
+        <w:t>4</w:t>
       </w:r>
       <w:r>
         <w:rPr>
@@ -31664,7 +31646,13 @@
         <w:rPr>
           <w:rFonts w:hint="eastAsia"/>
         </w:rPr>
-        <w:t xml:space="preserve">5.4 </w:t>
+        <w:t>5-</w:t>
+      </w:r>
+      <w:r>
+        <w:rPr>
+          <w:rFonts w:hint="eastAsia"/>
+        </w:rPr>
+        <w:t xml:space="preserve">4 </w:t>
       </w:r>
       <w:r>
         <w:rPr>
@@ -32149,7 +32137,13 @@
         <w:rPr>
           <w:rFonts w:hint="eastAsia"/>
         </w:rPr>
-        <w:t>5.5</w:t>
+        <w:t>5-</w:t>
+      </w:r>
+      <w:r>
+        <w:rPr>
+          <w:rFonts w:hint="eastAsia"/>
+        </w:rPr>
+        <w:t>5</w:t>
       </w:r>
       <w:r>
         <w:rPr>
@@ -32186,7 +32180,7 @@
         <w:rPr>
           <w:rFonts w:hint="eastAsia"/>
         </w:rPr>
-        <w:t>5.</w:t>
+        <w:t>5-</w:t>
       </w:r>
       <w:r>
         <w:t>5</w:t>
@@ -33612,7 +33606,16 @@
         <w:rPr>
           <w:rFonts w:hint="eastAsia"/>
         </w:rPr>
-        <w:t>5.6</w:t>
+        <w:t>5</w:t>
+      </w:r>
+      <w:r>
+        <w:t>-</w:t>
+      </w:r>
+      <w:r>
+        <w:rPr>
+          <w:rFonts w:hint="eastAsia"/>
+        </w:rPr>
+        <w:t>6</w:t>
       </w:r>
       <w:r>
         <w:rPr>
@@ -33649,7 +33652,13 @@
         <w:rPr>
           <w:rFonts w:hint="eastAsia"/>
         </w:rPr>
-        <w:t>5.6</w:t>
+        <w:t>5-</w:t>
+      </w:r>
+      <w:r>
+        <w:rPr>
+          <w:rFonts w:hint="eastAsia"/>
+        </w:rPr>
+        <w:t>6</w:t>
       </w:r>
       <w:r>
         <w:t xml:space="preserve"> </w:t>
@@ -35344,7 +35353,13 @@
         <w:rPr>
           <w:rFonts w:hint="eastAsia"/>
         </w:rPr>
-        <w:t>5.7</w:t>
+        <w:t>5-</w:t>
+      </w:r>
+      <w:r>
+        <w:rPr>
+          <w:rFonts w:hint="eastAsia"/>
+        </w:rPr>
+        <w:t>7</w:t>
       </w:r>
       <w:r>
         <w:rPr>
@@ -35414,7 +35429,7 @@
         <w:rPr>
           <w:rFonts w:hint="eastAsia"/>
         </w:rPr>
-        <w:t>5.</w:t>
+        <w:t>5-</w:t>
       </w:r>
       <w:r>
         <w:t>7</w:t>
@@ -40484,7 +40499,7 @@
         <w:rStyle w:val="aa"/>
         <w:noProof/>
       </w:rPr>
-      <w:t>27</w:t>
+      <w:t>5</w:t>
     </w:r>
     <w:r>
       <w:rPr>
@@ -45993,7 +46008,7 @@
 </file>
 
 <file path=customXml/itemProps1.xml><?xml version="1.0" encoding="utf-8"?>
-<ds:datastoreItem xmlns:ds="http://schemas.openxmlformats.org/officeDocument/2006/customXml" ds:itemID="{41DF0577-7489-4AC2-A096-9B2E6D24FFAE}">
+<ds:datastoreItem xmlns:ds="http://schemas.openxmlformats.org/officeDocument/2006/customXml" ds:itemID="{50ECDC5D-5A79-4CD2-8EAF-FDEDC3AFC27D}">
   <ds:schemaRefs>
     <ds:schemaRef ds:uri="http://schemas.openxmlformats.org/officeDocument/2006/bibliography"/>
   </ds:schemaRefs>

</xml_diff>

<commit_message>
all done prepare to 王喆
</commit_message>
<xml_diff>
--- a/Article.docx
+++ b/Article.docx
@@ -105,21 +105,23 @@
         </w:rPr>
         <w:t>HMM</w:t>
       </w:r>
+      <w:proofErr w:type="gramStart"/>
       <w:r>
         <w:rPr>
           <w:rFonts w:ascii="Times New Roman" w:hAnsi="Times New Roman" w:hint="eastAsia"/>
           <w:sz w:val="24"/>
           <w:szCs w:val="24"/>
         </w:rPr>
-        <w:t>隐马尔科夫模型的</w:t>
-      </w:r>
+        <w:t>隐</w:t>
+      </w:r>
+      <w:proofErr w:type="gramEnd"/>
       <w:r>
         <w:rPr>
           <w:rFonts w:ascii="Times New Roman" w:hAnsi="Times New Roman" w:hint="eastAsia"/>
           <w:sz w:val="24"/>
           <w:szCs w:val="24"/>
         </w:rPr>
-        <w:t>HTK</w:t>
+        <w:t>马尔科夫模型的</w:t>
       </w:r>
       <w:r>
         <w:rPr>
@@ -127,7 +129,7 @@
           <w:sz w:val="24"/>
           <w:szCs w:val="24"/>
         </w:rPr>
-        <w:t>工具箱</w:t>
+        <w:t>HTK</w:t>
       </w:r>
       <w:r>
         <w:rPr>
@@ -135,7 +137,7 @@
           <w:sz w:val="24"/>
           <w:szCs w:val="24"/>
         </w:rPr>
-        <w:t>，通过文本相关的方式，</w:t>
+        <w:t>工具箱</w:t>
       </w:r>
       <w:r>
         <w:rPr>
@@ -143,7 +145,7 @@
           <w:sz w:val="24"/>
           <w:szCs w:val="24"/>
         </w:rPr>
-        <w:t>要求用户先</w:t>
+        <w:t>，通过文本相关的方式，</w:t>
       </w:r>
       <w:r>
         <w:rPr>
@@ -151,7 +153,7 @@
           <w:sz w:val="24"/>
           <w:szCs w:val="24"/>
         </w:rPr>
-        <w:t>录制文本</w:t>
+        <w:t>要求用户先</w:t>
       </w:r>
       <w:r>
         <w:rPr>
@@ -159,7 +161,7 @@
           <w:sz w:val="24"/>
           <w:szCs w:val="24"/>
         </w:rPr>
-        <w:t>相关</w:t>
+        <w:t>录制文本</w:t>
       </w:r>
       <w:r>
         <w:rPr>
@@ -167,7 +169,7 @@
           <w:sz w:val="24"/>
           <w:szCs w:val="24"/>
         </w:rPr>
-        <w:t>的</w:t>
+        <w:t>相关</w:t>
       </w:r>
       <w:r>
         <w:rPr>
@@ -175,7 +177,7 @@
           <w:sz w:val="24"/>
           <w:szCs w:val="24"/>
         </w:rPr>
-        <w:t>语音</w:t>
+        <w:t>的</w:t>
       </w:r>
       <w:r>
         <w:rPr>
@@ -183,7 +185,7 @@
           <w:sz w:val="24"/>
           <w:szCs w:val="24"/>
         </w:rPr>
-        <w:t>以进行特征提取和训练</w:t>
+        <w:t>语音</w:t>
       </w:r>
       <w:r>
         <w:rPr>
@@ -191,7 +193,7 @@
           <w:sz w:val="24"/>
           <w:szCs w:val="24"/>
         </w:rPr>
-        <w:t>，</w:t>
+        <w:t>以进行特征提取和训练</w:t>
       </w:r>
       <w:r>
         <w:rPr>
@@ -199,7 +201,25 @@
           <w:sz w:val="24"/>
           <w:szCs w:val="24"/>
         </w:rPr>
-        <w:t>供之后用户</w:t>
+        <w:t>，</w:t>
+      </w:r>
+      <w:proofErr w:type="gramStart"/>
+      <w:r>
+        <w:rPr>
+          <w:rFonts w:ascii="Times New Roman" w:hAnsi="Times New Roman" w:hint="eastAsia"/>
+          <w:sz w:val="24"/>
+          <w:szCs w:val="24"/>
+        </w:rPr>
+        <w:t>供之后</w:t>
+      </w:r>
+      <w:proofErr w:type="gramEnd"/>
+      <w:r>
+        <w:rPr>
+          <w:rFonts w:ascii="Times New Roman" w:hAnsi="Times New Roman" w:hint="eastAsia"/>
+          <w:sz w:val="24"/>
+          <w:szCs w:val="24"/>
+        </w:rPr>
+        <w:t>用户</w:t>
       </w:r>
       <w:r>
         <w:rPr>
@@ -663,6 +683,7 @@
       <w:r>
         <w:rPr>
           <w:rFonts w:ascii="Times New Roman" w:eastAsia="黑体" w:hAnsi="Times New Roman"/>
+          <w:b/>
           <w:sz w:val="24"/>
           <w:szCs w:val="24"/>
         </w:rPr>
@@ -4678,7 +4699,21 @@
         <w:rPr>
           <w:rFonts w:hint="eastAsia"/>
         </w:rPr>
-        <w:t>说话人识别的大致过程是首先录入说话人的语音样本，提取其中的语音特征并保存以待应用。在识别时将待测试的语音的特征与保存的语音特征做对比，从而确定说话人身份。</w:t>
+        <w:t>说话人识别的大致过程是首先录入说话人的语音样本，提取其中的语音特征并保存以待应用。在识别时将待测试的语音的特征与保存的语音特征</w:t>
+      </w:r>
+      <w:proofErr w:type="gramStart"/>
+      <w:r>
+        <w:rPr>
+          <w:rFonts w:hint="eastAsia"/>
+        </w:rPr>
+        <w:t>做对</w:t>
+      </w:r>
+      <w:proofErr w:type="gramEnd"/>
+      <w:r>
+        <w:rPr>
+          <w:rFonts w:hint="eastAsia"/>
+        </w:rPr>
+        <w:t>比，从而确定说话人身份。</w:t>
       </w:r>
     </w:p>
     <w:p>
@@ -4753,8 +4788,16 @@
         <w:rPr>
           <w:rFonts w:hint="eastAsia"/>
         </w:rPr>
-        <w:t>的开源的自由的操作系统，主要使用于智能手机，平板电脑，相机，游戏机，电视机等移动设备。最初由由</w:t>
-      </w:r>
+        <w:t>的开源的自由的操作系统，主要使用于智能手机，平板电脑，相机，游戏机，电视机等移动设备。最初由</w:t>
+      </w:r>
+      <w:proofErr w:type="gramStart"/>
+      <w:r>
+        <w:rPr>
+          <w:rFonts w:hint="eastAsia"/>
+        </w:rPr>
+        <w:t>由</w:t>
+      </w:r>
+      <w:proofErr w:type="gramEnd"/>
       <w:r>
         <w:rPr>
           <w:rFonts w:hint="eastAsia"/>
@@ -5446,7 +5489,21 @@
         <w:rPr>
           <w:rFonts w:hint="eastAsia"/>
         </w:rPr>
-        <w:t>文本无关的说话人识别方式在训练和识别时都不对说话人的的发音内容做要求，其识别对象是任意的语音信号。</w:t>
+        <w:t>文本无关的说话人识别方式在训练和识别时都不对说话人的</w:t>
+      </w:r>
+      <w:proofErr w:type="gramStart"/>
+      <w:r>
+        <w:rPr>
+          <w:rFonts w:hint="eastAsia"/>
+        </w:rPr>
+        <w:t>的</w:t>
+      </w:r>
+      <w:proofErr w:type="gramEnd"/>
+      <w:r>
+        <w:rPr>
+          <w:rFonts w:hint="eastAsia"/>
+        </w:rPr>
+        <w:t>发音内容做要求，其识别对象是任意的语音信号。</w:t>
       </w:r>
     </w:p>
     <w:p>
@@ -5829,7 +5886,21 @@
         <w:rPr>
           <w:rFonts w:hint="eastAsia"/>
         </w:rPr>
-        <w:t>预加重、分帧、加窗等处理。</w:t>
+        <w:t>预加重、分帧、</w:t>
+      </w:r>
+      <w:proofErr w:type="gramStart"/>
+      <w:r>
+        <w:rPr>
+          <w:rFonts w:hint="eastAsia"/>
+        </w:rPr>
+        <w:t>加窗等</w:t>
+      </w:r>
+      <w:proofErr w:type="gramEnd"/>
+      <w:r>
+        <w:rPr>
+          <w:rFonts w:hint="eastAsia"/>
+        </w:rPr>
+        <w:t>处理。</w:t>
       </w:r>
       <w:r>
         <w:rPr>
@@ -5879,7 +5950,6 @@
     <w:p>
       <w:pPr>
         <w:pStyle w:val="1"/>
-        <w:spacing w:line="240" w:lineRule="auto"/>
       </w:pPr>
       <w:r>
         <w:rPr>
@@ -5903,7 +5973,19 @@
         <w:t>)</w:t>
       </w:r>
       <w:r>
-        <w:t>进行预加重，分帧，加窗等处理，得到每个帧的时域信号</w:t>
+        <w:t>进行预加重，分帧，</w:t>
+      </w:r>
+      <w:r>
+        <w:t>添加</w:t>
+      </w:r>
+      <w:r>
+        <w:rPr>
+          <w:rFonts w:hint="eastAsia"/>
+        </w:rPr>
+        <w:t>汉明</w:t>
+      </w:r>
+      <w:r>
+        <w:t>窗等处理，得到每个帧的时域信号</w:t>
       </w:r>
       <w:r>
         <w:t>x(n)</w:t>
@@ -6775,22 +6857,19 @@
         <w:t>(m)</w:t>
       </w:r>
       <w:r>
-        <w:t>经过离散余弦变换</w:t>
-      </w:r>
-      <w:r>
-        <w:rPr>
-          <w:rFonts w:hint="eastAsia"/>
-        </w:rPr>
-        <w:t>(</w:t>
+        <w:t>经过</w:t>
       </w:r>
       <w:r>
         <w:t>DCT</w:t>
       </w:r>
       <w:r>
-        <w:rPr>
-          <w:rFonts w:hint="eastAsia"/>
-        </w:rPr>
-        <w:t>)</w:t>
+        <w:t>离散余弦变换</w:t>
+      </w:r>
+      <w:r>
+        <w:rPr>
+          <w:rFonts w:hint="eastAsia"/>
+        </w:rPr>
+        <w:t>后</w:t>
       </w:r>
       <w:r>
         <w:rPr>
@@ -7226,7 +7305,15 @@
         <w:t>和</w:t>
       </w:r>
       <w:r>
-        <w:t>支持向量机模型。</w:t>
+        <w:t>支持</w:t>
+      </w:r>
+      <w:proofErr w:type="gramStart"/>
+      <w:r>
+        <w:t>向量机模型</w:t>
+      </w:r>
+      <w:proofErr w:type="gramEnd"/>
+      <w:r>
+        <w:t>。</w:t>
       </w:r>
     </w:p>
     <w:p>
@@ -8037,11 +8124,19 @@
         </w:rPr>
         <w:t>N</w:t>
       </w:r>
-      <w:r>
-        <w:rPr>
-          <w:rFonts w:hint="eastAsia"/>
-        </w:rPr>
-        <w:t>个未知话者的模型中，得到的最大似然概率的模型对应的说话人即为识别结果。</w:t>
+      <w:proofErr w:type="gramStart"/>
+      <w:r>
+        <w:rPr>
+          <w:rFonts w:hint="eastAsia"/>
+        </w:rPr>
+        <w:t>个</w:t>
+      </w:r>
+      <w:proofErr w:type="gramEnd"/>
+      <w:r>
+        <w:rPr>
+          <w:rFonts w:hint="eastAsia"/>
+        </w:rPr>
+        <w:t>未知话者的模型中，得到的最大似然概率的模型对应的说话人即为识别结果。</w:t>
       </w:r>
     </w:p>
     <w:tbl>
@@ -8233,8 +8328,6 @@
             <w:r>
               <w:t>6</w:t>
             </w:r>
-            <w:bookmarkStart w:id="42" w:name="_GoBack"/>
-            <w:bookmarkEnd w:id="42"/>
             <w:r>
               <w:rPr>
                 <w:rFonts w:hint="eastAsia"/>
@@ -8253,12 +8346,20 @@
           <w:numId w:val="23"/>
         </w:numPr>
       </w:pPr>
-      <w:bookmarkStart w:id="43" w:name="_Toc421395439"/>
-      <w:r>
-        <w:rPr>
-          <w:rFonts w:hint="eastAsia"/>
-        </w:rPr>
-        <w:t>隐马尔科夫模型</w:t>
+      <w:bookmarkStart w:id="42" w:name="_Toc421395439"/>
+      <w:proofErr w:type="gramStart"/>
+      <w:r>
+        <w:rPr>
+          <w:rFonts w:hint="eastAsia"/>
+        </w:rPr>
+        <w:t>隐</w:t>
+      </w:r>
+      <w:proofErr w:type="gramEnd"/>
+      <w:r>
+        <w:rPr>
+          <w:rFonts w:hint="eastAsia"/>
+        </w:rPr>
+        <w:t>马尔科夫模型</w:t>
       </w:r>
       <w:r>
         <w:rPr>
@@ -8266,17 +8367,25 @@
         </w:rPr>
         <w:t>(HMM)</w:t>
       </w:r>
-      <w:bookmarkEnd w:id="43"/>
+      <w:bookmarkEnd w:id="42"/>
     </w:p>
     <w:p>
       <w:pPr>
         <w:pStyle w:val="a6"/>
       </w:pPr>
-      <w:r>
-        <w:rPr>
-          <w:rFonts w:hint="eastAsia"/>
-        </w:rPr>
-        <w:t>隐马尔科夫模型（</w:t>
+      <w:proofErr w:type="gramStart"/>
+      <w:r>
+        <w:rPr>
+          <w:rFonts w:hint="eastAsia"/>
+        </w:rPr>
+        <w:t>隐</w:t>
+      </w:r>
+      <w:proofErr w:type="gramEnd"/>
+      <w:r>
+        <w:rPr>
+          <w:rFonts w:hint="eastAsia"/>
+        </w:rPr>
+        <w:t>马尔科夫模型（</w:t>
       </w:r>
       <w:r>
         <w:rPr>
@@ -8311,7 +8420,21 @@
         <w:rPr>
           <w:rFonts w:hint="eastAsia"/>
         </w:rPr>
-        <w:t>在正常的马尔科夫模型中，状态参数对于观察者来说是完全直接可见的。而在隐马尔科夫模型中，状态参数并不是直接可见的，但模型中受状态影响的某些参数变量则是可见的。</w:t>
+        <w:t>在正常的马尔科夫模型中，状态参数对于观察者来说是完全直接可见的。而在隐马尔科夫模型中，状态参数并不是直接可见的，但模型中</w:t>
+      </w:r>
+      <w:proofErr w:type="gramStart"/>
+      <w:r>
+        <w:rPr>
+          <w:rFonts w:hint="eastAsia"/>
+        </w:rPr>
+        <w:t>受状态</w:t>
+      </w:r>
+      <w:proofErr w:type="gramEnd"/>
+      <w:r>
+        <w:rPr>
+          <w:rFonts w:hint="eastAsia"/>
+        </w:rPr>
+        <w:t>影响的某些参数变量则是可见的。</w:t>
       </w:r>
     </w:p>
     <w:p>
@@ -8322,7 +8445,21 @@
         <w:rPr>
           <w:rFonts w:hint="eastAsia"/>
         </w:rPr>
-        <w:t>例如在某地的某人在雨天喜欢宅在家中，在晴天时喜欢出去踢球，那么当你得知这个人在某一天出去踢球</w:t>
+        <w:t>例如在某地的某人在雨天喜欢</w:t>
+      </w:r>
+      <w:proofErr w:type="gramStart"/>
+      <w:r>
+        <w:rPr>
+          <w:rFonts w:hint="eastAsia"/>
+        </w:rPr>
+        <w:t>宅</w:t>
+      </w:r>
+      <w:proofErr w:type="gramEnd"/>
+      <w:r>
+        <w:rPr>
+          <w:rFonts w:hint="eastAsia"/>
+        </w:rPr>
+        <w:t>在家中，在晴天时喜欢出去踢球，那么当你得知这个人在某一天出去踢球</w:t>
       </w:r>
       <w:r>
         <w:rPr>
@@ -8330,11 +8467,19 @@
         </w:rPr>
         <w:t>(</w:t>
       </w:r>
-      <w:r>
-        <w:rPr>
-          <w:rFonts w:hint="eastAsia"/>
-        </w:rPr>
-        <w:t>或宅在家中</w:t>
+      <w:proofErr w:type="gramStart"/>
+      <w:r>
+        <w:rPr>
+          <w:rFonts w:hint="eastAsia"/>
+        </w:rPr>
+        <w:t>或宅在家</w:t>
+      </w:r>
+      <w:proofErr w:type="gramEnd"/>
+      <w:r>
+        <w:rPr>
+          <w:rFonts w:hint="eastAsia"/>
+        </w:rPr>
+        <w:t>中</w:t>
       </w:r>
       <w:r>
         <w:rPr>
@@ -8370,7 +8515,21 @@
         <w:rPr>
           <w:rFonts w:hint="eastAsia"/>
         </w:rPr>
-        <w:t>。这个人告诉了你的他的活动，也就是一个受天气影响的参数变量，而我们对天气并不是可知的，这样一个系统就是隐马尔科夫型模型。</w:t>
+        <w:t>。这个人告诉了你的他的活动，也就是一个受天气影响的参数变量，而我们对天气并不是可知的，这样一个系统就是</w:t>
+      </w:r>
+      <w:proofErr w:type="gramStart"/>
+      <w:r>
+        <w:rPr>
+          <w:rFonts w:hint="eastAsia"/>
+        </w:rPr>
+        <w:t>隐</w:t>
+      </w:r>
+      <w:proofErr w:type="gramEnd"/>
+      <w:r>
+        <w:rPr>
+          <w:rFonts w:hint="eastAsia"/>
+        </w:rPr>
+        <w:t>马尔科夫型模型。</w:t>
       </w:r>
     </w:p>
     <w:p>
@@ -8381,7 +8540,112 @@
         <w:rPr>
           <w:rFonts w:hint="eastAsia"/>
         </w:rPr>
-        <w:t>通过给定测试序列</w:t>
+        <w:t>HMM</w:t>
+      </w:r>
+      <w:proofErr w:type="gramStart"/>
+      <w:r>
+        <w:rPr>
+          <w:rFonts w:hint="eastAsia"/>
+        </w:rPr>
+        <w:t>隐</w:t>
+      </w:r>
+      <w:proofErr w:type="gramEnd"/>
+      <w:r>
+        <w:rPr>
+          <w:rFonts w:hint="eastAsia"/>
+        </w:rPr>
+        <w:t>马尔科夫模型方法现已成为语音识别的主流技术，目前大多数大词汇量、连续语音的非特定人语音识别系统都是基于</w:t>
+      </w:r>
+      <w:r>
+        <w:rPr>
+          <w:rFonts w:hint="eastAsia"/>
+        </w:rPr>
+        <w:t>HMM</w:t>
+      </w:r>
+      <w:proofErr w:type="gramStart"/>
+      <w:r>
+        <w:rPr>
+          <w:rFonts w:hint="eastAsia"/>
+        </w:rPr>
+        <w:t>隐</w:t>
+      </w:r>
+      <w:proofErr w:type="gramEnd"/>
+      <w:r>
+        <w:rPr>
+          <w:rFonts w:hint="eastAsia"/>
+        </w:rPr>
+        <w:t>马尔科夫</w:t>
+      </w:r>
+      <w:r>
+        <w:rPr>
+          <w:rFonts w:hint="eastAsia"/>
+        </w:rPr>
+        <w:t>模型的。</w:t>
+      </w:r>
+      <w:r>
+        <w:rPr>
+          <w:rFonts w:hint="eastAsia"/>
+        </w:rPr>
+        <w:t>HMM</w:t>
+      </w:r>
+      <w:r>
+        <w:rPr>
+          <w:rFonts w:hint="eastAsia"/>
+        </w:rPr>
+        <w:t>是对语音信号的时间序列结构建立统计模型，将之看作一个数学上的双重随机过程：一个是用具有有限状态数的马尔可夫链来模拟语音信号统计特性变化的隐含的随机过程，另一个是与马尔可夫链的每一个状态相关联的观测序列的随机过程。前者通过后者表现出来，但前者的具体参数是不可测的。</w:t>
+      </w:r>
+    </w:p>
+    <w:p>
+      <w:pPr>
+        <w:pStyle w:val="a6"/>
+      </w:pPr>
+      <w:r>
+        <w:rPr>
+          <w:rFonts w:hint="eastAsia"/>
+        </w:rPr>
+        <w:t>说话人的说话</w:t>
+      </w:r>
+      <w:r>
+        <w:rPr>
+          <w:rFonts w:hint="eastAsia"/>
+        </w:rPr>
+        <w:t>过程实际上就是一个随机过程，语音信号本身是一个可</w:t>
+      </w:r>
+      <w:r>
+        <w:rPr>
+          <w:rFonts w:hint="eastAsia"/>
+        </w:rPr>
+        <w:t>被</w:t>
+      </w:r>
+      <w:r>
+        <w:rPr>
+          <w:rFonts w:hint="eastAsia"/>
+        </w:rPr>
+        <w:t>观测的</w:t>
+      </w:r>
+      <w:r>
+        <w:rPr>
+          <w:rFonts w:hint="eastAsia"/>
+        </w:rPr>
+        <w:t>随时间变化的</w:t>
+      </w:r>
+      <w:r>
+        <w:rPr>
+          <w:rFonts w:hint="eastAsia"/>
+        </w:rPr>
+        <w:t>序列，是</w:t>
+      </w:r>
+      <w:r>
+        <w:rPr>
+          <w:rFonts w:hint="eastAsia"/>
+        </w:rPr>
+        <w:t>由</w:t>
+      </w:r>
+      <w:r>
+        <w:rPr>
+          <w:rFonts w:hint="eastAsia"/>
+        </w:rPr>
+        <w:t>个人想法</w:t>
       </w:r>
       <w:r>
         <w:rPr>
@@ -8393,19 +8657,19 @@
         <w:rPr>
           <w:rFonts w:hint="eastAsia"/>
         </w:rPr>
-        <w:t>测试用户的语音特征序列</w:t>
-      </w:r>
-      <w:r>
-        <w:rPr>
-          <w:rFonts w:hint="eastAsia"/>
-        </w:rPr>
-        <w:t xml:space="preserve">) </w:t>
-      </w:r>
-      <w:r>
-        <w:rPr>
-          <w:rFonts w:hint="eastAsia"/>
-        </w:rPr>
-        <w:t>和模型参数</w:t>
+        <w:t>不可观察的</w:t>
+      </w:r>
+      <w:r>
+        <w:rPr>
+          <w:rFonts w:hint="eastAsia"/>
+        </w:rPr>
+        <w:t>)</w:t>
+      </w:r>
+      <w:r>
+        <w:rPr>
+          <w:rFonts w:hint="eastAsia"/>
+        </w:rPr>
+        <w:t>、根据言语需要和语法知识</w:t>
       </w:r>
       <w:r>
         <w:rPr>
@@ -8417,7 +8681,7 @@
         <w:rPr>
           <w:rFonts w:hint="eastAsia"/>
         </w:rPr>
-        <w:t>事先训练好的语音特征序列集合</w:t>
+        <w:t>可定义状态</w:t>
       </w:r>
       <w:r>
         <w:rPr>
@@ -8429,43 +8693,31 @@
         <w:rPr>
           <w:rFonts w:hint="eastAsia"/>
         </w:rPr>
-        <w:t>，再利用</w:t>
-      </w:r>
-      <w:r>
-        <w:rPr>
-          <w:rFonts w:hint="eastAsia"/>
-        </w:rPr>
-        <w:t>Viterbi</w:t>
-      </w:r>
-      <w:r>
-        <w:rPr>
-          <w:rFonts w:hint="eastAsia"/>
-        </w:rPr>
-        <w:t>算法寻找某种意义上最优的状态序列</w:t>
-      </w:r>
-      <w:r>
-        <w:rPr>
-          <w:rFonts w:hint="eastAsia"/>
-        </w:rPr>
-        <w:t>(</w:t>
-      </w:r>
-      <w:r>
-        <w:rPr>
-          <w:rFonts w:hint="eastAsia"/>
-        </w:rPr>
-        <w:t>测试用户的身份</w:t>
-      </w:r>
-      <w:r>
-        <w:rPr>
-          <w:rFonts w:hint="eastAsia"/>
-        </w:rPr>
-        <w:t>)</w:t>
-      </w:r>
-      <w:r>
-        <w:rPr>
-          <w:rFonts w:hint="eastAsia"/>
-        </w:rPr>
-        <w:t>。这就是在文本相关语音识别领域使用隐马尔科夫模型的过程。</w:t>
+        <w:t>所发出的</w:t>
+      </w:r>
+      <w:r>
+        <w:rPr>
+          <w:rFonts w:hint="eastAsia"/>
+        </w:rPr>
+        <w:t>语音</w:t>
+      </w:r>
+      <w:r>
+        <w:rPr>
+          <w:rFonts w:hint="eastAsia"/>
+        </w:rPr>
+        <w:t>的数据</w:t>
+      </w:r>
+      <w:r>
+        <w:rPr>
+          <w:rFonts w:hint="eastAsia"/>
+        </w:rPr>
+        <w:t>流</w:t>
+      </w:r>
+      <w:r>
+        <w:rPr>
+          <w:rFonts w:hint="eastAsia"/>
+        </w:rPr>
+        <w:t>。</w:t>
       </w:r>
     </w:p>
     <w:p>
@@ -8473,16 +8725,47 @@
         <w:pStyle w:val="a6"/>
       </w:pPr>
       <w:r>
+        <w:t>结合人的说话过程</w:t>
+      </w:r>
+      <w:r>
+        <w:rPr>
+          <w:rFonts w:hint="eastAsia"/>
+        </w:rPr>
+        <w:t>可见</w:t>
+      </w:r>
+      <w:r>
         <w:rPr>
           <w:rFonts w:hint="eastAsia"/>
         </w:rPr>
         <w:t>HMM</w:t>
       </w:r>
-      <w:r>
-        <w:rPr>
-          <w:rFonts w:hint="eastAsia"/>
-        </w:rPr>
-        <w:t>隐马尔科夫模型方法现已成为语音识别的主流技术，目前大多数大词汇量、连续语音的非特定人语音识别系统都是基于</w:t>
+      <w:proofErr w:type="gramStart"/>
+      <w:r>
+        <w:rPr>
+          <w:rFonts w:hint="eastAsia"/>
+        </w:rPr>
+        <w:t>隐</w:t>
+      </w:r>
+      <w:proofErr w:type="gramEnd"/>
+      <w:r>
+        <w:rPr>
+          <w:rFonts w:hint="eastAsia"/>
+        </w:rPr>
+        <w:t>马尔科夫模型</w:t>
+      </w:r>
+      <w:r>
+        <w:rPr>
+          <w:rFonts w:hint="eastAsia"/>
+        </w:rPr>
+        <w:t>合理地模仿了这一过程，是较为理想的一种统计语音模型。</w:t>
+      </w:r>
+    </w:p>
+    <w:p>
+      <w:pPr>
+        <w:pStyle w:val="a6"/>
+      </w:pPr>
+      <w:r>
+        <w:t>通常一个</w:t>
       </w:r>
       <w:r>
         <w:rPr>
@@ -8490,29 +8773,31 @@
         </w:rPr>
         <w:t>HMM</w:t>
       </w:r>
-      <w:r>
-        <w:rPr>
-          <w:rFonts w:hint="eastAsia"/>
-        </w:rPr>
-        <w:t>隐马尔科夫</w:t>
-      </w:r>
-      <w:r>
-        <w:rPr>
-          <w:rFonts w:hint="eastAsia"/>
-        </w:rPr>
-        <w:t>模型的。</w:t>
-      </w:r>
-      <w:r>
-        <w:rPr>
-          <w:rFonts w:hint="eastAsia"/>
-        </w:rPr>
-        <w:t>HMM</w:t>
-      </w:r>
-      <w:r>
-        <w:rPr>
-          <w:rFonts w:hint="eastAsia"/>
-        </w:rPr>
-        <w:t>是对语音信号的时间序列结构建立统计模型，将之看作一个数学上的双重随机过程：一个是用具有有限状态数的马尔可夫链来模拟语音信号统计特性变化的隐含的随机过程，另一个是与马尔可夫链的每一个状态相关联的观测序列的随机过程。前者通过后者表现出来，但前者的具体参数是不可测的。</w:t>
+      <w:proofErr w:type="gramStart"/>
+      <w:r>
+        <w:rPr>
+          <w:rFonts w:hint="eastAsia"/>
+        </w:rPr>
+        <w:t>隐</w:t>
+      </w:r>
+      <w:proofErr w:type="gramEnd"/>
+      <w:r>
+        <w:rPr>
+          <w:rFonts w:hint="eastAsia"/>
+        </w:rPr>
+        <w:t>马尔科夫模型由</w:t>
+      </w:r>
+      <w:r>
+        <w:rPr>
+          <w:rFonts w:hint="eastAsia"/>
+        </w:rPr>
+        <w:t>以下</w:t>
+      </w:r>
+      <w:r>
+        <w:rPr>
+          <w:rFonts w:hint="eastAsia"/>
+        </w:rPr>
+        <w:t>参数来描述：</w:t>
       </w:r>
     </w:p>
     <w:p>
@@ -8523,152 +8808,7 @@
         <w:rPr>
           <w:rFonts w:hint="eastAsia"/>
         </w:rPr>
-        <w:t>人的言语过程实际上就是一个双重随机过程，语音信号本身是一个可观测的时变序列，是</w:t>
-      </w:r>
-      <w:r>
-        <w:rPr>
-          <w:rFonts w:hint="eastAsia"/>
-        </w:rPr>
-        <w:t>由大脑里的</w:t>
-      </w:r>
-      <w:r>
-        <w:rPr>
-          <w:rFonts w:hint="eastAsia"/>
-        </w:rPr>
-        <w:t>(</w:t>
-      </w:r>
-      <w:r>
-        <w:rPr>
-          <w:rFonts w:hint="eastAsia"/>
-        </w:rPr>
-        <w:t>不可观察的</w:t>
-      </w:r>
-      <w:r>
-        <w:rPr>
-          <w:rFonts w:hint="eastAsia"/>
-        </w:rPr>
-        <w:t>)</w:t>
-      </w:r>
-      <w:r>
-        <w:rPr>
-          <w:rFonts w:hint="eastAsia"/>
-        </w:rPr>
-        <w:t>、根据言语需要和语法知识</w:t>
-      </w:r>
-      <w:r>
-        <w:rPr>
-          <w:rFonts w:hint="eastAsia"/>
-        </w:rPr>
-        <w:t>(</w:t>
-      </w:r>
-      <w:r>
-        <w:rPr>
-          <w:rFonts w:hint="eastAsia"/>
-        </w:rPr>
-        <w:t>状态选择</w:t>
-      </w:r>
-      <w:r>
-        <w:rPr>
-          <w:rFonts w:hint="eastAsia"/>
-        </w:rPr>
-        <w:t>)</w:t>
-      </w:r>
-      <w:r>
-        <w:rPr>
-          <w:rFonts w:hint="eastAsia"/>
-        </w:rPr>
-        <w:t>所发出的音素</w:t>
-      </w:r>
-      <w:r>
-        <w:rPr>
-          <w:rFonts w:hint="eastAsia"/>
-        </w:rPr>
-        <w:t>(</w:t>
-      </w:r>
-      <w:r>
-        <w:rPr>
-          <w:rFonts w:hint="eastAsia"/>
-        </w:rPr>
-        <w:t>词、句</w:t>
-      </w:r>
-      <w:r>
-        <w:rPr>
-          <w:rFonts w:hint="eastAsia"/>
-        </w:rPr>
-        <w:t>)</w:t>
-      </w:r>
-      <w:r>
-        <w:rPr>
-          <w:rFonts w:hint="eastAsia"/>
-        </w:rPr>
-        <w:t>的参数流</w:t>
-      </w:r>
-      <w:r>
-        <w:rPr>
-          <w:rFonts w:hint="eastAsia"/>
-        </w:rPr>
-        <w:t>。可见</w:t>
-      </w:r>
-      <w:r>
-        <w:rPr>
-          <w:rFonts w:hint="eastAsia"/>
-        </w:rPr>
-        <w:t>HMM</w:t>
-      </w:r>
-      <w:r>
-        <w:rPr>
-          <w:rFonts w:hint="eastAsia"/>
-        </w:rPr>
-        <w:t>合理地模仿了这一过程，很好地描述了语音信号的整体非平</w:t>
-      </w:r>
-      <w:r>
-        <w:rPr>
-          <w:rFonts w:hint="eastAsia"/>
-        </w:rPr>
         <w:lastRenderedPageBreak/>
-        <w:t>稳性和局部平稳性，是较为理想的一种统计语音模型。</w:t>
-      </w:r>
-    </w:p>
-    <w:p>
-      <w:pPr>
-        <w:pStyle w:val="a6"/>
-      </w:pPr>
-      <w:r>
-        <w:t>通常一个</w:t>
-      </w:r>
-      <w:r>
-        <w:rPr>
-          <w:rFonts w:hint="eastAsia"/>
-        </w:rPr>
-        <w:t>HMM</w:t>
-      </w:r>
-      <w:r>
-        <w:rPr>
-          <w:rFonts w:hint="eastAsia"/>
-        </w:rPr>
-        <w:t>隐马尔科夫模型由</w:t>
-      </w:r>
-      <w:r>
-        <w:rPr>
-          <w:rFonts w:hint="eastAsia"/>
-        </w:rPr>
-        <w:t>以下</w:t>
-      </w:r>
-      <w:r>
-        <w:rPr>
-          <w:rFonts w:hint="eastAsia"/>
-        </w:rPr>
-        <w:t>参数来描述：</w:t>
-      </w:r>
-    </w:p>
-    <w:p>
-      <w:pPr>
-        <w:pStyle w:val="a6"/>
-      </w:pPr>
-      <w:r>
-        <w:rPr>
-          <w:rFonts w:hint="eastAsia"/>
-        </w:rPr>
         <w:t>1</w:t>
       </w:r>
       <w:r>
@@ -8687,7 +8827,19 @@
         <w:rPr>
           <w:rFonts w:hint="eastAsia"/>
         </w:rPr>
-        <w:t>，隐马尔科夫模型的状态数，在计算时各个状态为</w:t>
+        <w:t>，隐马尔科夫模型的状态数，在计算时各个状态</w:t>
+      </w:r>
+      <w:r>
+        <w:rPr>
+          <w:rFonts w:hint="eastAsia"/>
+        </w:rPr>
+        <w:t>分别</w:t>
+      </w:r>
+      <w:r>
+        <w:rPr>
+          <w:rFonts w:hint="eastAsia"/>
+        </w:rPr>
+        <w:t>为</w:t>
       </w:r>
       <w:r>
         <w:rPr>
@@ -8776,7 +8928,19 @@
         <w:rPr>
           <w:rFonts w:hint="eastAsia"/>
         </w:rPr>
-        <w:t>标记各个观察符号为</w:t>
+        <w:t>各个观察符号</w:t>
+      </w:r>
+      <w:r>
+        <w:rPr>
+          <w:rFonts w:hint="eastAsia"/>
+        </w:rPr>
+        <w:t>标记</w:t>
+      </w:r>
+      <w:r>
+        <w:rPr>
+          <w:rFonts w:hint="eastAsia"/>
+        </w:rPr>
+        <w:t>为</w:t>
       </w:r>
       <w:r>
         <w:rPr>
@@ -9173,8 +9337,13 @@
       <w:pPr>
         <w:pStyle w:val="a6"/>
       </w:pPr>
-      <w:r>
-        <w:t>3)A=[</w:t>
+      <w:proofErr w:type="gramStart"/>
+      <w:r>
+        <w:t>3)A</w:t>
+      </w:r>
+      <w:proofErr w:type="gramEnd"/>
+      <w:r>
+        <w:t>=[</w:t>
       </w:r>
       <m:oMath>
         <m:sSub>
@@ -9437,6 +9606,7 @@
       <w:pPr>
         <w:pStyle w:val="a6"/>
       </w:pPr>
+      <w:proofErr w:type="gramStart"/>
       <w:r>
         <w:rPr>
           <w:rFonts w:hint="eastAsia"/>
@@ -9444,7 +9614,11 @@
         <w:t>4)</w:t>
       </w:r>
       <w:r>
-        <w:t>B=[</w:t>
+        <w:t>B</w:t>
+      </w:r>
+      <w:proofErr w:type="gramEnd"/>
+      <w:r>
+        <w:t>=[</w:t>
       </w:r>
       <m:oMath>
         <m:sSub>
@@ -9974,11 +10148,19 @@
         </w:rPr>
         <w:t>HMM</w:t>
       </w:r>
-      <w:r>
-        <w:rPr>
-          <w:rFonts w:hint="eastAsia"/>
-        </w:rPr>
-        <w:t>隐马尔科夫模型完全可以由两个模型</w:t>
+      <w:proofErr w:type="gramStart"/>
+      <w:r>
+        <w:rPr>
+          <w:rFonts w:hint="eastAsia"/>
+        </w:rPr>
+        <w:t>隐</w:t>
+      </w:r>
+      <w:proofErr w:type="gramEnd"/>
+      <w:r>
+        <w:rPr>
+          <w:rFonts w:hint="eastAsia"/>
+        </w:rPr>
+        <w:t>马尔科夫模型可以由两个模型</w:t>
       </w:r>
       <w:r>
         <w:rPr>
@@ -10049,11 +10231,19 @@
         </w:rPr>
         <w:t>HMM</w:t>
       </w:r>
-      <w:r>
-        <w:rPr>
-          <w:rFonts w:hint="eastAsia"/>
-        </w:rPr>
-        <w:t>隐马尔科夫模型定义为λ</w:t>
+      <w:proofErr w:type="gramStart"/>
+      <w:r>
+        <w:rPr>
+          <w:rFonts w:hint="eastAsia"/>
+        </w:rPr>
+        <w:t>隐</w:t>
+      </w:r>
+      <w:proofErr w:type="gramEnd"/>
+      <w:r>
+        <w:rPr>
+          <w:rFonts w:hint="eastAsia"/>
+        </w:rPr>
+        <w:t>马尔科夫模型定义为λ</w:t>
       </w:r>
       <w:r>
         <w:rPr>
@@ -10096,11 +10286,19 @@
         </w:rPr>
         <w:t>HMM</w:t>
       </w:r>
-      <w:r>
-        <w:rPr>
-          <w:rFonts w:hint="eastAsia"/>
-        </w:rPr>
-        <w:t>隐马尔科夫模型可以分为两个部分，一个是</w:t>
+      <w:proofErr w:type="gramStart"/>
+      <w:r>
+        <w:rPr>
+          <w:rFonts w:hint="eastAsia"/>
+        </w:rPr>
+        <w:t>隐</w:t>
+      </w:r>
+      <w:proofErr w:type="gramEnd"/>
+      <w:r>
+        <w:rPr>
+          <w:rFonts w:hint="eastAsia"/>
+        </w:rPr>
+        <w:t>马尔科夫模型可以分为两个部分，一个是</w:t>
       </w:r>
       <w:r>
         <w:rPr>
@@ -10179,11 +10377,19 @@
         </w:rPr>
         <w:t>HMM</w:t>
       </w:r>
-      <w:r>
-        <w:rPr>
-          <w:rFonts w:hint="eastAsia"/>
-        </w:rPr>
-        <w:t>隐马尔科夫模型就是要解决</w:t>
+      <w:proofErr w:type="gramStart"/>
+      <w:r>
+        <w:rPr>
+          <w:rFonts w:hint="eastAsia"/>
+        </w:rPr>
+        <w:t>隐</w:t>
+      </w:r>
+      <w:proofErr w:type="gramEnd"/>
+      <w:r>
+        <w:rPr>
+          <w:rFonts w:hint="eastAsia"/>
+        </w:rPr>
+        <w:t>马尔科夫模型就是要解决</w:t>
       </w:r>
       <w:r>
         <w:rPr>
@@ -10808,13 +11014,122 @@
     </w:p>
     <w:p>
       <w:pPr>
+        <w:pStyle w:val="a6"/>
+      </w:pPr>
+      <w:r>
+        <w:rPr>
+          <w:rFonts w:hint="eastAsia"/>
+        </w:rPr>
+        <w:t>通过给定测试序列</w:t>
+      </w:r>
+      <w:r>
+        <w:rPr>
+          <w:rFonts w:hint="eastAsia"/>
+        </w:rPr>
+        <w:t>(</w:t>
+      </w:r>
+      <w:r>
+        <w:rPr>
+          <w:rFonts w:hint="eastAsia"/>
+        </w:rPr>
+        <w:t>测试用户的语音特征序列</w:t>
+      </w:r>
+      <w:r>
+        <w:rPr>
+          <w:rFonts w:hint="eastAsia"/>
+        </w:rPr>
+        <w:t xml:space="preserve">) </w:t>
+      </w:r>
+      <w:r>
+        <w:rPr>
+          <w:rFonts w:hint="eastAsia"/>
+        </w:rPr>
+        <w:t>和模型参数</w:t>
+      </w:r>
+      <w:r>
+        <w:rPr>
+          <w:rFonts w:hint="eastAsia"/>
+        </w:rPr>
+        <w:t>(</w:t>
+      </w:r>
+      <w:r>
+        <w:rPr>
+          <w:rFonts w:hint="eastAsia"/>
+        </w:rPr>
+        <w:t>事先训练好的语音特征序列集合</w:t>
+      </w:r>
+      <w:r>
+        <w:rPr>
+          <w:rFonts w:hint="eastAsia"/>
+        </w:rPr>
+        <w:t>)</w:t>
+      </w:r>
+      <w:r>
+        <w:rPr>
+          <w:rFonts w:hint="eastAsia"/>
+        </w:rPr>
+        <w:t>，再利用</w:t>
+      </w:r>
+      <w:r>
+        <w:rPr>
+          <w:rFonts w:hint="eastAsia"/>
+        </w:rPr>
+        <w:t>Viterbi</w:t>
+      </w:r>
+      <w:r>
+        <w:rPr>
+          <w:rFonts w:hint="eastAsia"/>
+        </w:rPr>
+        <w:t>算法寻找某种意义上最优的状态序列</w:t>
+      </w:r>
+      <w:r>
+        <w:rPr>
+          <w:rFonts w:hint="eastAsia"/>
+        </w:rPr>
+        <w:t>(</w:t>
+      </w:r>
+      <w:r>
+        <w:rPr>
+          <w:rFonts w:hint="eastAsia"/>
+        </w:rPr>
+        <w:t>测试用户的身份</w:t>
+      </w:r>
+      <w:r>
+        <w:rPr>
+          <w:rFonts w:hint="eastAsia"/>
+        </w:rPr>
+        <w:t>)</w:t>
+      </w:r>
+      <w:r>
+        <w:rPr>
+          <w:rFonts w:hint="eastAsia"/>
+        </w:rPr>
+        <w:t>。这就是在文本相关语音识别领域使用</w:t>
+      </w:r>
+      <w:proofErr w:type="gramStart"/>
+      <w:r>
+        <w:rPr>
+          <w:rFonts w:hint="eastAsia"/>
+        </w:rPr>
+        <w:t>隐</w:t>
+      </w:r>
+      <w:proofErr w:type="gramEnd"/>
+      <w:r>
+        <w:rPr>
+          <w:rFonts w:hint="eastAsia"/>
+        </w:rPr>
+        <w:t>马尔科夫模型的过程。</w:t>
+      </w:r>
+    </w:p>
+    <w:p>
+      <w:pPr>
         <w:pStyle w:val="3"/>
         <w:numPr>
           <w:ilvl w:val="1"/>
           <w:numId w:val="23"/>
         </w:numPr>
       </w:pPr>
-      <w:bookmarkStart w:id="44" w:name="_Toc421395440"/>
+      <w:bookmarkStart w:id="43" w:name="_Toc421395440"/>
       <w:r>
         <w:rPr>
           <w:rFonts w:hint="eastAsia"/>
@@ -10827,7 +11142,7 @@
         </w:rPr>
         <w:t>工具箱</w:t>
       </w:r>
-      <w:bookmarkEnd w:id="44"/>
+      <w:bookmarkEnd w:id="43"/>
     </w:p>
     <w:p>
       <w:pPr>
@@ -10964,7 +11279,21 @@
         <w:rPr>
           <w:rFonts w:hint="eastAsia"/>
         </w:rPr>
-        <w:t>工具箱是一个用于构建和操作隐马尔科夫模型的便携式工具箱。主要用于语音识别的研究。</w:t>
+        <w:t>工具箱是一个用于构建和操作</w:t>
+      </w:r>
+      <w:proofErr w:type="gramStart"/>
+      <w:r>
+        <w:rPr>
+          <w:rFonts w:hint="eastAsia"/>
+        </w:rPr>
+        <w:t>隐</w:t>
+      </w:r>
+      <w:proofErr w:type="gramEnd"/>
+      <w:r>
+        <w:rPr>
+          <w:rFonts w:hint="eastAsia"/>
+        </w:rPr>
+        <w:t>马尔科夫模型的便携式工具箱。主要用于语音识别的研究。</w:t>
       </w:r>
     </w:p>
     <w:p>
@@ -11053,6 +11382,7 @@
         <w:ind w:firstLineChars="0"/>
       </w:pPr>
       <w:r>
+        <w:lastRenderedPageBreak/>
         <w:t>HMath</w:t>
       </w:r>
       <w:r>
@@ -11072,7 +11402,6 @@
         <w:ind w:firstLineChars="0"/>
       </w:pPr>
       <w:r>
-        <w:lastRenderedPageBreak/>
         <w:t>HSigP</w:t>
       </w:r>
       <w:r>
@@ -11193,7 +11522,21 @@
         <w:rPr>
           <w:rFonts w:hint="eastAsia"/>
         </w:rPr>
-        <w:t>用于隐马尔科夫模型（</w:t>
+        <w:t>用于</w:t>
+      </w:r>
+      <w:proofErr w:type="gramStart"/>
+      <w:r>
+        <w:rPr>
+          <w:rFonts w:hint="eastAsia"/>
+        </w:rPr>
+        <w:t>隐</w:t>
+      </w:r>
+      <w:proofErr w:type="gramEnd"/>
+      <w:r>
+        <w:rPr>
+          <w:rFonts w:hint="eastAsia"/>
+        </w:rPr>
+        <w:t>马尔科夫模型（</w:t>
       </w:r>
       <w:r>
         <w:t>HMM</w:t>
@@ -11540,7 +11883,14 @@
         <w:rPr>
           <w:rFonts w:hint="eastAsia"/>
         </w:rPr>
-        <w:t>工具箱的使用有四个主要的阶段：数据准备，训练，测试，分析。</w:t>
+        <w:t>工具箱的使用有四个主要的阶段：数据准备，训练，测试，分</w:t>
+      </w:r>
+      <w:r>
+        <w:rPr>
+          <w:rFonts w:hint="eastAsia"/>
+        </w:rPr>
+        <w:lastRenderedPageBreak/>
+        <w:t>析。</w:t>
       </w:r>
     </w:p>
     <w:p>
@@ -11556,7 +11906,6 @@
         <w:rPr>
           <w:rFonts w:hint="eastAsia"/>
         </w:rPr>
-        <w:lastRenderedPageBreak/>
         <w:t>数据准备</w:t>
       </w:r>
     </w:p>
@@ -11872,22 +12221,22 @@
           <w:numId w:val="23"/>
         </w:numPr>
       </w:pPr>
-      <w:bookmarkStart w:id="45" w:name="_Toc417981801"/>
-      <w:bookmarkStart w:id="46" w:name="_Toc421395441"/>
+      <w:bookmarkStart w:id="44" w:name="_Toc417981801"/>
+      <w:bookmarkStart w:id="45" w:name="_Toc421395441"/>
       <w:r>
         <w:rPr>
           <w:rFonts w:hint="eastAsia"/>
         </w:rPr>
         <w:t>Android</w:t>
       </w:r>
+      <w:bookmarkEnd w:id="44"/>
+      <w:r>
+        <w:rPr>
+          <w:rFonts w:hint="eastAsia"/>
+        </w:rPr>
+        <w:t>开发</w:t>
+      </w:r>
       <w:bookmarkEnd w:id="45"/>
-      <w:r>
-        <w:rPr>
-          <w:rFonts w:hint="eastAsia"/>
-        </w:rPr>
-        <w:t>开发</w:t>
-      </w:r>
-      <w:bookmarkEnd w:id="46"/>
     </w:p>
     <w:p>
       <w:pPr>
@@ -11945,7 +12294,21 @@
         <w:rPr>
           <w:rFonts w:hint="eastAsia"/>
         </w:rPr>
-        <w:t>内核层开发，类库层开发，应用框架层开发，应用层开发。</w:t>
+        <w:t>内核层开发，</w:t>
+      </w:r>
+      <w:proofErr w:type="gramStart"/>
+      <w:r>
+        <w:rPr>
+          <w:rFonts w:hint="eastAsia"/>
+        </w:rPr>
+        <w:t>类库层开发</w:t>
+      </w:r>
+      <w:proofErr w:type="gramEnd"/>
+      <w:r>
+        <w:rPr>
+          <w:rFonts w:hint="eastAsia"/>
+        </w:rPr>
+        <w:t>，应用框架层开发，应用层开发。</w:t>
       </w:r>
     </w:p>
     <w:p>
@@ -12003,7 +12366,22 @@
         <w:rPr>
           <w:rFonts w:hint="eastAsia"/>
         </w:rPr>
-        <w:t>第二层类库层开发依然由</w:t>
+        <w:lastRenderedPageBreak/>
+        <w:t>第二层</w:t>
+      </w:r>
+      <w:proofErr w:type="gramStart"/>
+      <w:r>
+        <w:rPr>
+          <w:rFonts w:hint="eastAsia"/>
+        </w:rPr>
+        <w:t>类库层开发</w:t>
+      </w:r>
+      <w:proofErr w:type="gramEnd"/>
+      <w:r>
+        <w:rPr>
+          <w:rFonts w:hint="eastAsia"/>
+        </w:rPr>
+        <w:t>依然由</w:t>
       </w:r>
       <w:r>
         <w:rPr>
@@ -12027,14 +12405,7 @@
         <w:rPr>
           <w:rFonts w:hint="eastAsia"/>
         </w:rPr>
-        <w:t>上一些常用类库和组件的开发，</w:t>
-      </w:r>
-      <w:r>
-        <w:rPr>
-          <w:rFonts w:hint="eastAsia"/>
-        </w:rPr>
-        <w:lastRenderedPageBreak/>
-        <w:t>例如数据库</w:t>
+        <w:t>上一些常用类库和组件的开发，例如数据库</w:t>
       </w:r>
       <w:r>
         <w:rPr>
@@ -12177,7 +12548,21 @@
         <w:rPr>
           <w:rFonts w:hint="eastAsia"/>
         </w:rPr>
-        <w:t>内核层和类库层的封装，让</w:t>
+        <w:t>内核层和</w:t>
+      </w:r>
+      <w:proofErr w:type="gramStart"/>
+      <w:r>
+        <w:rPr>
+          <w:rFonts w:hint="eastAsia"/>
+        </w:rPr>
+        <w:t>类库层的</w:t>
+      </w:r>
+      <w:proofErr w:type="gramEnd"/>
+      <w:r>
+        <w:rPr>
+          <w:rFonts w:hint="eastAsia"/>
+        </w:rPr>
+        <w:t>封装，让</w:t>
       </w:r>
       <w:r>
         <w:rPr>
@@ -12552,7 +12937,14 @@
         <w:rPr>
           <w:rFonts w:hint="eastAsia"/>
         </w:rPr>
-        <w:t>本身是没有界面的。所以</w:t>
+        <w:t>本身是没有界面</w:t>
+      </w:r>
+      <w:r>
+        <w:rPr>
+          <w:rFonts w:hint="eastAsia"/>
+        </w:rPr>
+        <w:lastRenderedPageBreak/>
+        <w:t>的。所以</w:t>
       </w:r>
       <w:r>
         <w:rPr>
@@ -12591,7 +12983,6 @@
         <w:rPr>
           <w:rFonts w:hint="eastAsia"/>
         </w:rPr>
-        <w:lastRenderedPageBreak/>
         <w:t>用户界面</w:t>
       </w:r>
       <w:r>
@@ -12958,7 +13349,21 @@
         <w:rPr>
           <w:rFonts w:hint="eastAsia"/>
         </w:rPr>
-        <w:t>支持在多个应用中存储和读取数据。这也是跨应用共享数据的唯一方式。在</w:t>
+        <w:t>支持在多个应用中存储和读取数据。这也是</w:t>
+      </w:r>
+      <w:proofErr w:type="gramStart"/>
+      <w:r>
+        <w:rPr>
+          <w:rFonts w:hint="eastAsia"/>
+        </w:rPr>
+        <w:t>跨应用</w:t>
+      </w:r>
+      <w:proofErr w:type="gramEnd"/>
+      <w:r>
+        <w:rPr>
+          <w:rFonts w:hint="eastAsia"/>
+        </w:rPr>
+        <w:t>共享数据的唯一方式。在</w:t>
       </w:r>
       <w:r>
         <w:t>A</w:t>
@@ -13049,8 +13454,8 @@
           <w:numId w:val="23"/>
         </w:numPr>
       </w:pPr>
-      <w:bookmarkStart w:id="47" w:name="_Toc417981802"/>
-      <w:bookmarkStart w:id="48" w:name="_Toc421395442"/>
+      <w:bookmarkStart w:id="46" w:name="_Toc417981802"/>
+      <w:bookmarkStart w:id="47" w:name="_Toc421395442"/>
       <w:r>
         <w:rPr>
           <w:rFonts w:hint="eastAsia"/>
@@ -13075,8 +13480,8 @@
         </w:rPr>
         <w:t>框架</w:t>
       </w:r>
+      <w:bookmarkEnd w:id="46"/>
       <w:bookmarkEnd w:id="47"/>
-      <w:bookmarkEnd w:id="48"/>
     </w:p>
     <w:p>
       <w:pPr>
@@ -13140,7 +13545,21 @@
         <w:rPr>
           <w:rFonts w:hint="eastAsia"/>
         </w:rPr>
-        <w:t>是一个单文件数据库。使用</w:t>
+        <w:t>是一个</w:t>
+      </w:r>
+      <w:proofErr w:type="gramStart"/>
+      <w:r>
+        <w:rPr>
+          <w:rFonts w:hint="eastAsia"/>
+        </w:rPr>
+        <w:t>单文件</w:t>
+      </w:r>
+      <w:proofErr w:type="gramEnd"/>
+      <w:r>
+        <w:rPr>
+          <w:rFonts w:hint="eastAsia"/>
+        </w:rPr>
+        <w:t>数据库。使用</w:t>
       </w:r>
       <w:r>
         <w:rPr>
@@ -13248,6 +13667,7 @@
         <w:rPr>
           <w:rFonts w:hint="eastAsia"/>
         </w:rPr>
+        <w:lastRenderedPageBreak/>
         <w:t>SQLiteDatabase</w:t>
       </w:r>
       <w:r>
@@ -13289,7 +13709,6 @@
         <w:rPr>
           <w:rFonts w:hint="eastAsia"/>
         </w:rPr>
-        <w:lastRenderedPageBreak/>
         <w:t>然而使用</w:t>
       </w:r>
       <w:r>
@@ -13361,7 +13780,21 @@
         <w:rPr>
           <w:rFonts w:hint="eastAsia"/>
         </w:rPr>
-        <w:t>一般通过外键表示关联关系</w:t>
+        <w:t>一般</w:t>
+      </w:r>
+      <w:proofErr w:type="gramStart"/>
+      <w:r>
+        <w:rPr>
+          <w:rFonts w:hint="eastAsia"/>
+        </w:rPr>
+        <w:t>通过外键表示</w:t>
+      </w:r>
+      <w:proofErr w:type="gramEnd"/>
+      <w:r>
+        <w:rPr>
+          <w:rFonts w:hint="eastAsia"/>
+        </w:rPr>
+        <w:t>关联关系</w:t>
       </w:r>
       <w:r>
         <w:rPr>
@@ -13539,7 +13972,21 @@
         <w:rPr>
           <w:rFonts w:hint="eastAsia"/>
         </w:rPr>
-        <w:t>就会通过单例模式返回一个通过</w:t>
+        <w:t>就会通过</w:t>
+      </w:r>
+      <w:proofErr w:type="gramStart"/>
+      <w:r>
+        <w:rPr>
+          <w:rFonts w:hint="eastAsia"/>
+        </w:rPr>
+        <w:t>单例模式</w:t>
+      </w:r>
+      <w:proofErr w:type="gramEnd"/>
+      <w:r>
+        <w:rPr>
+          <w:rFonts w:hint="eastAsia"/>
+        </w:rPr>
+        <w:t>返回一个通过</w:t>
       </w:r>
       <w:r>
         <w:t>SQLiteDatabase.openOrCreateDatabase</w:t>
@@ -13646,8 +14093,8 @@
           <w:numId w:val="23"/>
         </w:numPr>
       </w:pPr>
-      <w:bookmarkStart w:id="49" w:name="_Toc417981803"/>
-      <w:bookmarkStart w:id="50" w:name="_Toc421395443"/>
+      <w:bookmarkStart w:id="48" w:name="_Toc417981803"/>
+      <w:bookmarkStart w:id="49" w:name="_Toc421395443"/>
       <w:r>
         <w:rPr>
           <w:rFonts w:hint="eastAsia"/>
@@ -13660,8 +14107,8 @@
         </w:rPr>
         <w:t>包</w:t>
       </w:r>
+      <w:bookmarkEnd w:id="48"/>
       <w:bookmarkEnd w:id="49"/>
-      <w:bookmarkEnd w:id="50"/>
     </w:p>
     <w:p>
       <w:pPr>
@@ -13815,11 +14262,19 @@
         </w:rPr>
         <w:t>输入输出</w:t>
       </w:r>
-      <w:r>
-        <w:rPr>
-          <w:rFonts w:hint="eastAsia"/>
-        </w:rPr>
-        <w:t>流对象的封装</w:t>
+      <w:proofErr w:type="gramStart"/>
+      <w:r>
+        <w:rPr>
+          <w:rFonts w:hint="eastAsia"/>
+        </w:rPr>
+        <w:t>流对象</w:t>
+      </w:r>
+      <w:proofErr w:type="gramEnd"/>
+      <w:r>
+        <w:rPr>
+          <w:rFonts w:hint="eastAsia"/>
+        </w:rPr>
+        <w:t>的封装</w:t>
       </w:r>
       <w:r>
         <w:rPr>
@@ -13884,7 +14339,14 @@
         <w:rPr>
           <w:rFonts w:hint="eastAsia"/>
         </w:rPr>
-        <w:t>类库可以提升开发效率，并且更好地处理一些文件异常，增强应用的健壮性。</w:t>
+        <w:t>类库可以提升开发效率，</w:t>
+      </w:r>
+      <w:r>
+        <w:rPr>
+          <w:rFonts w:hint="eastAsia"/>
+        </w:rPr>
+        <w:lastRenderedPageBreak/>
+        <w:t>并且更好地处理一些文件异常，增强应用的健壮性。</w:t>
       </w:r>
     </w:p>
     <w:p>
@@ -13892,7 +14354,6 @@
         <w:pStyle w:val="a6"/>
       </w:pPr>
       <w:r>
-        <w:lastRenderedPageBreak/>
         <w:t>例如执行</w:t>
       </w:r>
       <w:r>
@@ -13982,11 +14443,11 @@
           <w:numId w:val="23"/>
         </w:numPr>
       </w:pPr>
-      <w:bookmarkStart w:id="51" w:name="_Toc421395444"/>
+      <w:bookmarkStart w:id="50" w:name="_Toc421395444"/>
       <w:r>
         <w:t>JNI</w:t>
       </w:r>
-      <w:bookmarkEnd w:id="51"/>
+      <w:bookmarkEnd w:id="50"/>
     </w:p>
     <w:p>
       <w:pPr>
@@ -14620,8 +15081,16 @@
         <w:rPr>
           <w:rFonts w:hint="eastAsia"/>
         </w:rPr>
-        <w:t>是两种不同的语音，因此在交互时</w:t>
-      </w:r>
+        <w:t>是两种不同的语音，因此在</w:t>
+      </w:r>
+      <w:proofErr w:type="gramStart"/>
+      <w:r>
+        <w:rPr>
+          <w:rFonts w:hint="eastAsia"/>
+        </w:rPr>
+        <w:t>交互时</w:t>
+      </w:r>
+      <w:proofErr w:type="gramEnd"/>
       <w:r>
         <w:rPr>
           <w:rFonts w:hint="eastAsia"/>
@@ -14646,6 +15115,7 @@
         </w:rPr>
         <w:t>，</w:t>
       </w:r>
+      <w:proofErr w:type="gramStart"/>
       <w:r>
         <w:rPr>
           <w:rFonts w:hint="eastAsia"/>
@@ -14656,7 +15126,14 @@
         <w:rPr>
           <w:rFonts w:hint="eastAsia"/>
         </w:rPr>
-        <w:t>如表</w:t>
+        <w:t>如</w:t>
+      </w:r>
+      <w:proofErr w:type="gramEnd"/>
+      <w:r>
+        <w:rPr>
+          <w:rFonts w:hint="eastAsia"/>
+        </w:rPr>
+        <w:t>表</w:t>
       </w:r>
       <w:r>
         <w:rPr>
@@ -15427,7 +15904,17 @@
                 <w:sz w:val="24"/>
                 <w:szCs w:val="24"/>
               </w:rPr>
-              <w:t>int</w:t>
+              <w:t>i</w:t>
+            </w:r>
+            <w:r>
+              <w:rPr>
+                <w:rFonts w:ascii="Times New Roman" w:eastAsia="宋体" w:hAnsi="Times New Roman" w:cs="Times New Roman"/>
+                <w:color w:val="000000"/>
+                <w:kern w:val="0"/>
+                <w:sz w:val="24"/>
+                <w:szCs w:val="24"/>
+              </w:rPr>
+              <w:t>nt</w:t>
             </w:r>
           </w:p>
         </w:tc>
@@ -15463,7 +15950,17 @@
                 <w:sz w:val="24"/>
                 <w:szCs w:val="24"/>
               </w:rPr>
-              <w:t>jint</w:t>
+              <w:t>j</w:t>
+            </w:r>
+            <w:r>
+              <w:rPr>
+                <w:rFonts w:ascii="Times New Roman" w:eastAsia="宋体" w:hAnsi="Times New Roman" w:cs="Times New Roman"/>
+                <w:color w:val="000000"/>
+                <w:kern w:val="0"/>
+                <w:sz w:val="24"/>
+                <w:szCs w:val="24"/>
+              </w:rPr>
+              <w:t>int</w:t>
             </w:r>
           </w:p>
         </w:tc>
@@ -15561,7 +16058,17 @@
                 <w:sz w:val="24"/>
                 <w:szCs w:val="24"/>
               </w:rPr>
-              <w:t>long</w:t>
+              <w:t>l</w:t>
+            </w:r>
+            <w:r>
+              <w:rPr>
+                <w:rFonts w:ascii="Times New Roman" w:eastAsia="宋体" w:hAnsi="Times New Roman" w:cs="Times New Roman"/>
+                <w:color w:val="000000"/>
+                <w:kern w:val="0"/>
+                <w:sz w:val="24"/>
+                <w:szCs w:val="24"/>
+              </w:rPr>
+              <w:t>ong</w:t>
             </w:r>
           </w:p>
         </w:tc>
@@ -15597,7 +16104,17 @@
                 <w:sz w:val="24"/>
                 <w:szCs w:val="24"/>
               </w:rPr>
-              <w:t>jlong</w:t>
+              <w:t>j</w:t>
+            </w:r>
+            <w:r>
+              <w:rPr>
+                <w:rFonts w:ascii="Times New Roman" w:eastAsia="宋体" w:hAnsi="Times New Roman" w:cs="Times New Roman"/>
+                <w:color w:val="000000"/>
+                <w:kern w:val="0"/>
+                <w:sz w:val="24"/>
+                <w:szCs w:val="24"/>
+              </w:rPr>
+              <w:t>long</w:t>
             </w:r>
           </w:p>
         </w:tc>
@@ -15695,7 +16212,17 @@
                 <w:sz w:val="24"/>
                 <w:szCs w:val="24"/>
               </w:rPr>
-              <w:t>float</w:t>
+              <w:t>f</w:t>
+            </w:r>
+            <w:r>
+              <w:rPr>
+                <w:rFonts w:ascii="Times New Roman" w:eastAsia="宋体" w:hAnsi="Times New Roman" w:cs="Times New Roman"/>
+                <w:color w:val="000000"/>
+                <w:kern w:val="0"/>
+                <w:sz w:val="24"/>
+                <w:szCs w:val="24"/>
+              </w:rPr>
+              <w:t>loat</w:t>
             </w:r>
           </w:p>
         </w:tc>
@@ -15731,7 +16258,17 @@
                 <w:sz w:val="24"/>
                 <w:szCs w:val="24"/>
               </w:rPr>
-              <w:t>jfloat</w:t>
+              <w:t>j</w:t>
+            </w:r>
+            <w:r>
+              <w:rPr>
+                <w:rFonts w:ascii="Times New Roman" w:eastAsia="宋体" w:hAnsi="Times New Roman" w:cs="Times New Roman"/>
+                <w:color w:val="000000"/>
+                <w:kern w:val="0"/>
+                <w:sz w:val="24"/>
+                <w:szCs w:val="24"/>
+              </w:rPr>
+              <w:t>float</w:t>
             </w:r>
           </w:p>
         </w:tc>
@@ -15819,7 +16356,17 @@
                 <w:sz w:val="24"/>
                 <w:szCs w:val="24"/>
               </w:rPr>
-              <w:t>double</w:t>
+              <w:t>d</w:t>
+            </w:r>
+            <w:r>
+              <w:rPr>
+                <w:rFonts w:ascii="Times New Roman" w:eastAsia="宋体" w:hAnsi="Times New Roman" w:cs="Times New Roman"/>
+                <w:color w:val="000000"/>
+                <w:kern w:val="0"/>
+                <w:sz w:val="24"/>
+                <w:szCs w:val="24"/>
+              </w:rPr>
+              <w:t>ouble</w:t>
             </w:r>
           </w:p>
         </w:tc>
@@ -15912,6 +16459,7 @@
         <w:pStyle w:val="a8"/>
       </w:pPr>
       <w:r>
+        <w:lastRenderedPageBreak/>
         <w:t>表</w:t>
       </w:r>
       <w:r>
@@ -15961,7 +16509,6 @@
                 <w:sz w:val="24"/>
                 <w:szCs w:val="24"/>
               </w:rPr>
-              <w:lastRenderedPageBreak/>
               <w:t>Java</w:t>
             </w:r>
             <w:r>
@@ -16057,7 +16604,18 @@
                 <w:sz w:val="24"/>
                 <w:szCs w:val="24"/>
               </w:rPr>
-              <w:t>Jobject</w:t>
+              <w:t>j</w:t>
+            </w:r>
+            <w:bookmarkStart w:id="51" w:name="_GoBack"/>
+            <w:bookmarkEnd w:id="51"/>
+            <w:r>
+              <w:rPr>
+                <w:rFonts w:ascii="Times New Roman" w:hAnsi="Times New Roman" w:cs="Times New Roman"/>
+                <w:color w:val="000000"/>
+                <w:sz w:val="24"/>
+                <w:szCs w:val="24"/>
+              </w:rPr>
+              <w:t>object</w:t>
             </w:r>
           </w:p>
         </w:tc>
@@ -16426,7 +16984,7 @@
             <v:imagedata r:id="rId14" o:title=""/>
             <w10:wrap type="topAndBottom"/>
           </v:shape>
-          <o:OLEObject Type="Embed" ProgID="Visio.Drawing.15" ShapeID="_x0000_s1026" DrawAspect="Content" ObjectID="_1495186755" r:id="rId15"/>
+          <o:OLEObject Type="Embed" ProgID="Visio.Drawing.15" ShapeID="_x0000_s1026" DrawAspect="Content" ObjectID="_1495272336" r:id="rId15"/>
         </w:object>
       </w:r>
     </w:p>
@@ -16730,11 +17288,19 @@
         </w:rPr>
         <w:t>AudioRecord</w:t>
       </w:r>
-      <w:r>
-        <w:rPr>
-          <w:rFonts w:hint="eastAsia"/>
-        </w:rPr>
-        <w:t>类实现对用户的语音的记录，</w:t>
+      <w:proofErr w:type="gramStart"/>
+      <w:r>
+        <w:rPr>
+          <w:rFonts w:hint="eastAsia"/>
+        </w:rPr>
+        <w:t>类实现</w:t>
+      </w:r>
+      <w:proofErr w:type="gramEnd"/>
+      <w:r>
+        <w:rPr>
+          <w:rFonts w:hint="eastAsia"/>
+        </w:rPr>
+        <w:t>对用户的语音的记录，</w:t>
       </w:r>
       <w:r>
         <w:rPr>
@@ -16950,11 +17516,19 @@
         </w:rPr>
         <w:t>AudioRecord</w:t>
       </w:r>
-      <w:r>
-        <w:rPr>
-          <w:rFonts w:hint="eastAsia"/>
-        </w:rPr>
-        <w:t>类实现对用户的语音的记录，</w:t>
+      <w:proofErr w:type="gramStart"/>
+      <w:r>
+        <w:rPr>
+          <w:rFonts w:hint="eastAsia"/>
+        </w:rPr>
+        <w:t>类实现</w:t>
+      </w:r>
+      <w:proofErr w:type="gramEnd"/>
+      <w:r>
+        <w:rPr>
+          <w:rFonts w:hint="eastAsia"/>
+        </w:rPr>
+        <w:t>对用户的语音的记录，</w:t>
       </w:r>
       <w:r>
         <w:rPr>
@@ -17150,11 +17724,19 @@
         </w:rPr>
         <w:t>AudioRecord</w:t>
       </w:r>
-      <w:r>
-        <w:rPr>
-          <w:rFonts w:hint="eastAsia"/>
-        </w:rPr>
-        <w:t>类实现对用户的语音的记录，</w:t>
+      <w:proofErr w:type="gramStart"/>
+      <w:r>
+        <w:rPr>
+          <w:rFonts w:hint="eastAsia"/>
+        </w:rPr>
+        <w:t>类实现</w:t>
+      </w:r>
+      <w:proofErr w:type="gramEnd"/>
+      <w:r>
+        <w:rPr>
+          <w:rFonts w:hint="eastAsia"/>
+        </w:rPr>
+        <w:t>对用户的语音的记录，</w:t>
       </w:r>
       <w:r>
         <w:rPr>
@@ -17509,7 +18091,7 @@
         <w:rPr>
           <w:rFonts w:hint="eastAsia"/>
         </w:rPr>
-        <w:t>在八十年代为编程语言</w:t>
+        <w:t>在为编程语言</w:t>
       </w:r>
       <w:r>
         <w:rPr>
@@ -17533,7 +18115,7 @@
         <w:rPr>
           <w:rFonts w:hint="eastAsia"/>
         </w:rPr>
-        <w:t>发明的一种软件设计模式，至今已被广泛使用。被推荐为</w:t>
+        <w:t>发明的一种软件设计模式，至今已被广泛使用。被</w:t>
       </w:r>
       <w:r>
         <w:rPr>
@@ -17545,19 +18127,7 @@
         <w:rPr>
           <w:rFonts w:hint="eastAsia"/>
         </w:rPr>
-        <w:t>旗下</w:t>
-      </w:r>
-      <w:r>
-        <w:rPr>
-          <w:rFonts w:hint="eastAsia"/>
-        </w:rPr>
-        <w:t>Sun</w:t>
-      </w:r>
-      <w:r>
-        <w:rPr>
-          <w:rFonts w:hint="eastAsia"/>
-        </w:rPr>
-        <w:t>公司</w:t>
+        <w:t>推荐为</w:t>
       </w:r>
       <w:r>
         <w:rPr>
@@ -18472,7 +19042,21 @@
         <w:rPr>
           <w:rFonts w:hint="eastAsia"/>
         </w:rPr>
-        <w:t>，例如用户训练管理、锁屏服务状态、测试界面</w:t>
+        <w:t>，例如用户训练管理、锁</w:t>
+      </w:r>
+      <w:proofErr w:type="gramStart"/>
+      <w:r>
+        <w:rPr>
+          <w:rFonts w:hint="eastAsia"/>
+        </w:rPr>
+        <w:t>屏服务</w:t>
+      </w:r>
+      <w:proofErr w:type="gramEnd"/>
+      <w:r>
+        <w:rPr>
+          <w:rFonts w:hint="eastAsia"/>
+        </w:rPr>
+        <w:t>状态、测试界面</w:t>
       </w:r>
       <w:r>
         <w:rPr>
@@ -19013,9 +19597,6 @@
     <w:p>
       <w:pPr>
         <w:pStyle w:val="a8"/>
-        <w:rPr>
-          <w:rFonts w:hint="eastAsia"/>
-        </w:rPr>
       </w:pPr>
       <w:r>
         <w:rPr>
@@ -19389,7 +19970,7 @@
             <w:pPr>
               <w:widowControl/>
               <w:rPr>
-                <w:rFonts w:ascii="Times New Roman" w:eastAsia="宋体" w:hAnsi="Times New Roman" w:cs="Times New Roman"/>
+                <w:rFonts w:ascii="Times New Roman" w:eastAsia="宋体" w:hAnsi="Times New Roman" w:cs="Times New Roman" w:hint="eastAsia"/>
                 <w:color w:val="000000"/>
                 <w:kern w:val="0"/>
                 <w:sz w:val="24"/>
@@ -20299,9 +20880,6 @@
     <w:p>
       <w:pPr>
         <w:pStyle w:val="a8"/>
-        <w:rPr>
-          <w:rFonts w:hint="eastAsia"/>
-        </w:rPr>
       </w:pPr>
       <w:r>
         <w:rPr>
@@ -20810,6 +21388,7 @@
               </w:rPr>
               <w:t>参数</w:t>
             </w:r>
+            <w:proofErr w:type="gramStart"/>
             <w:r>
               <w:rPr>
                 <w:rFonts w:ascii="Times New Roman" w:eastAsia="宋体" w:hAnsi="Times New Roman" w:cs="宋体" w:hint="eastAsia"/>
@@ -20820,6 +21399,7 @@
               </w:rPr>
               <w:t>值内容</w:t>
             </w:r>
+            <w:proofErr w:type="gramEnd"/>
           </w:p>
         </w:tc>
       </w:tr>
@@ -22661,7 +23241,15 @@
         <w:t>V</w:t>
       </w:r>
       <w:r>
-        <w:t>，设置好帧长度，滤波器类型等等</w:t>
+        <w:t>，</w:t>
+      </w:r>
+      <w:proofErr w:type="gramStart"/>
+      <w:r>
+        <w:t>设置好帧长度</w:t>
+      </w:r>
+      <w:proofErr w:type="gramEnd"/>
+      <w:r>
+        <w:t>，滤波器类型等等</w:t>
       </w:r>
       <w:r>
         <w:t>。</w:t>
@@ -24254,7 +24842,21 @@
         <w:rPr>
           <w:rFonts w:hint="eastAsia"/>
         </w:rPr>
-        <w:t>是一款免费、开源的分布式版本控制系统，用于敏捷高效地处理任何或小或大的项目</w:t>
+        <w:t>是一款免费、开源的分布式版本控制系统，用于敏捷高效地处理</w:t>
+      </w:r>
+      <w:proofErr w:type="gramStart"/>
+      <w:r>
+        <w:rPr>
+          <w:rFonts w:hint="eastAsia"/>
+        </w:rPr>
+        <w:t>任何或</w:t>
+      </w:r>
+      <w:proofErr w:type="gramEnd"/>
+      <w:r>
+        <w:rPr>
+          <w:rFonts w:hint="eastAsia"/>
+        </w:rPr>
+        <w:t>小或大的项目</w:t>
       </w:r>
       <w:r>
         <w:rPr>
@@ -24418,8 +25020,16 @@
         <w:rPr>
           <w:rFonts w:hint="eastAsia"/>
         </w:rPr>
-        <w:t>，回滚</w:t>
-      </w:r>
+        <w:t>，</w:t>
+      </w:r>
+      <w:proofErr w:type="gramStart"/>
+      <w:r>
+        <w:rPr>
+          <w:rFonts w:hint="eastAsia"/>
+        </w:rPr>
+        <w:t>回滚</w:t>
+      </w:r>
+      <w:proofErr w:type="gramEnd"/>
       <w:r>
         <w:rPr>
           <w:rFonts w:hint="eastAsia"/>
@@ -24590,11 +25200,19 @@
         </w:rPr>
         <w:t>reset</w:t>
       </w:r>
-      <w:r>
-        <w:rPr>
-          <w:rFonts w:hint="eastAsia"/>
-        </w:rPr>
-        <w:t>回滚版本或</w:t>
+      <w:proofErr w:type="gramStart"/>
+      <w:r>
+        <w:rPr>
+          <w:rFonts w:hint="eastAsia"/>
+        </w:rPr>
+        <w:t>回滚版本</w:t>
+      </w:r>
+      <w:proofErr w:type="gramEnd"/>
+      <w:r>
+        <w:rPr>
+          <w:rFonts w:hint="eastAsia"/>
+        </w:rPr>
+        <w:t>或</w:t>
       </w:r>
       <w:r>
         <w:rPr>
@@ -25849,11 +26467,19 @@
       <w:r>
         <w:t>singleton</w:t>
       </w:r>
-      <w:r>
-        <w:rPr>
-          <w:rFonts w:hint="eastAsia"/>
-        </w:rPr>
-        <w:t>单例模式以节约内存。用来操作数据库中的用户表</w:t>
+      <w:proofErr w:type="gramStart"/>
+      <w:r>
+        <w:rPr>
+          <w:rFonts w:hint="eastAsia"/>
+        </w:rPr>
+        <w:t>单例模式</w:t>
+      </w:r>
+      <w:proofErr w:type="gramEnd"/>
+      <w:r>
+        <w:rPr>
+          <w:rFonts w:hint="eastAsia"/>
+        </w:rPr>
+        <w:t>以节约内存。用来操作数据库中的用户表</w:t>
       </w:r>
       <w:r>
         <w:rPr>
@@ -26009,8 +26635,13 @@
               <w:tab/>
               <w:t>}//</w:t>
             </w:r>
-            <w:r>
-              <w:t>单例模式获取该类的实例</w:t>
+            <w:proofErr w:type="gramStart"/>
+            <w:r>
+              <w:t>单例模式</w:t>
+            </w:r>
+            <w:proofErr w:type="gramEnd"/>
+            <w:r>
+              <w:t>获取该类的实例</w:t>
             </w:r>
           </w:p>
           <w:p>
@@ -26343,11 +26974,19 @@
       <w:r>
         <w:t>singleton</w:t>
       </w:r>
-      <w:r>
-        <w:rPr>
-          <w:rFonts w:hint="eastAsia"/>
-        </w:rPr>
-        <w:t>单例模式以节约内存。用来操作数据库中的</w:t>
+      <w:proofErr w:type="gramStart"/>
+      <w:r>
+        <w:rPr>
+          <w:rFonts w:hint="eastAsia"/>
+        </w:rPr>
+        <w:t>单例模式</w:t>
+      </w:r>
+      <w:proofErr w:type="gramEnd"/>
+      <w:r>
+        <w:rPr>
+          <w:rFonts w:hint="eastAsia"/>
+        </w:rPr>
+        <w:t>以节约内存。用来操作数据库中的</w:t>
       </w:r>
       <w:r>
         <w:rPr>
@@ -26504,11 +27143,19 @@
               </w:rPr>
               <w:t>//</w:t>
             </w:r>
+            <w:proofErr w:type="gramStart"/>
             <w:r>
               <w:rPr>
                 <w:rFonts w:hint="eastAsia"/>
               </w:rPr>
-              <w:t>单例模式获取该类的实例</w:t>
+              <w:t>单例模式</w:t>
+            </w:r>
+            <w:proofErr w:type="gramEnd"/>
+            <w:r>
+              <w:rPr>
+                <w:rFonts w:hint="eastAsia"/>
+              </w:rPr>
+              <w:t>获取该类的实例</w:t>
             </w:r>
           </w:p>
           <w:p>
@@ -26777,11 +27424,19 @@
       <w:r>
         <w:t>singleton</w:t>
       </w:r>
-      <w:r>
-        <w:rPr>
-          <w:rFonts w:hint="eastAsia"/>
-        </w:rPr>
-        <w:t>单例模式以节约内存。用来进行各种文件操作，包括获得目录应用根目录、获得存放模型目录、获得存放</w:t>
+      <w:proofErr w:type="gramStart"/>
+      <w:r>
+        <w:rPr>
+          <w:rFonts w:hint="eastAsia"/>
+        </w:rPr>
+        <w:t>单例模式</w:t>
+      </w:r>
+      <w:proofErr w:type="gramEnd"/>
+      <w:r>
+        <w:rPr>
+          <w:rFonts w:hint="eastAsia"/>
+        </w:rPr>
+        <w:t>以节约内存。用来进行各种文件操作，包括获得目录应用根目录、获得存放模型目录、获得存放</w:t>
       </w:r>
       <w:r>
         <w:rPr>
@@ -27120,11 +27775,19 @@
               </w:rPr>
               <w:t>//</w:t>
             </w:r>
+            <w:proofErr w:type="gramStart"/>
             <w:r>
               <w:rPr>
                 <w:rFonts w:hint="eastAsia"/>
               </w:rPr>
-              <w:t>单例模式获取该类的实例</w:t>
+              <w:t>单例模式</w:t>
+            </w:r>
+            <w:proofErr w:type="gramEnd"/>
+            <w:r>
+              <w:rPr>
+                <w:rFonts w:hint="eastAsia"/>
+              </w:rPr>
+              <w:t>获取该类的实例</w:t>
             </w:r>
           </w:p>
           <w:p>
@@ -29817,7 +30480,21 @@
         <w:rPr>
           <w:rFonts w:hint="eastAsia"/>
         </w:rPr>
-        <w:t>主界面上有后台锁屏服务开关按钮，用户管理训练按钮，修改密码按钮，测试界面按钮</w:t>
+        <w:t>主界面上有后台锁</w:t>
+      </w:r>
+      <w:proofErr w:type="gramStart"/>
+      <w:r>
+        <w:rPr>
+          <w:rFonts w:hint="eastAsia"/>
+        </w:rPr>
+        <w:t>屏服务</w:t>
+      </w:r>
+      <w:proofErr w:type="gramEnd"/>
+      <w:r>
+        <w:rPr>
+          <w:rFonts w:hint="eastAsia"/>
+        </w:rPr>
+        <w:t>开关按钮，用户管理训练按钮，修改密码按钮，测试界面按钮</w:t>
       </w:r>
       <w:r>
         <w:rPr>
@@ -29829,7 +30506,21 @@
         <w:rPr>
           <w:rFonts w:hint="eastAsia"/>
         </w:rPr>
-        <w:t>后台锁屏服务开关负责启动后台锁屏服务，并监视状态。</w:t>
+        <w:t>后台锁</w:t>
+      </w:r>
+      <w:proofErr w:type="gramStart"/>
+      <w:r>
+        <w:rPr>
+          <w:rFonts w:hint="eastAsia"/>
+        </w:rPr>
+        <w:t>屏服务</w:t>
+      </w:r>
+      <w:proofErr w:type="gramEnd"/>
+      <w:r>
+        <w:rPr>
+          <w:rFonts w:hint="eastAsia"/>
+        </w:rPr>
+        <w:t>开关负责启动后台锁屏服务，并监视状态。</w:t>
       </w:r>
       <w:r>
         <w:rPr>
@@ -29883,7 +30574,7 @@
       </w:pPr>
       <w:r>
         <w:pict>
-          <v:shape id="_x0000_i1025" type="#_x0000_t75" style="width:149.25pt;height:266.25pt">
+          <v:shape id="_x0000_i1025" type="#_x0000_t75" style="width:149pt;height:266.1pt">
             <v:imagedata r:id="rId17" o:title="0603_2 (1)"/>
           </v:shape>
         </w:pict>
@@ -30263,7 +30954,7 @@
       </w:pPr>
       <w:r>
         <w:pict>
-          <v:shape id="_x0000_i1026" type="#_x0000_t75" style="width:147.75pt;height:261.75pt">
+          <v:shape id="_x0000_i1026" type="#_x0000_t75" style="width:147.75pt;height:262.35pt">
             <v:imagedata r:id="rId18" o:title="Screenshot_2015-05-20-09-04-50"/>
           </v:shape>
         </w:pict>
@@ -31517,12 +32208,14 @@
         </w:rPr>
         <w:t>显示到</w:t>
       </w:r>
+      <w:proofErr w:type="gramStart"/>
       <w:r>
         <w:rPr>
           <w:rFonts w:hint="eastAsia"/>
         </w:rPr>
         <w:t>到</w:t>
       </w:r>
+      <w:proofErr w:type="gramEnd"/>
       <w:r>
         <w:rPr>
           <w:rFonts w:hint="eastAsia"/>
@@ -31626,7 +32319,7 @@
       <w:r>
         <w:lastRenderedPageBreak/>
         <w:pict>
-          <v:shape id="_x0000_i1027" type="#_x0000_t75" style="width:167.25pt;height:297pt">
+          <v:shape id="_x0000_i1027" type="#_x0000_t75" style="width:167.15pt;height:296.75pt">
             <v:imagedata r:id="rId19" o:title="0603_2"/>
           </v:shape>
         </w:pict>
@@ -31715,8 +32408,13 @@
               <w:t>//</w:t>
             </w:r>
             <w:r>
-              <w:t>绑定拖拉条变化</w:t>
-            </w:r>
+              <w:t>绑定</w:t>
+            </w:r>
+            <w:proofErr w:type="gramStart"/>
+            <w:r>
+              <w:t>拖拉条变化</w:t>
+            </w:r>
+            <w:proofErr w:type="gramEnd"/>
             <w:r>
               <w:t>事件</w:t>
             </w:r>
@@ -32160,7 +32858,7 @@
       </w:pPr>
       <w:r>
         <w:pict>
-          <v:shape id="_x0000_i1028" type="#_x0000_t75" style="width:147.75pt;height:261.75pt">
+          <v:shape id="_x0000_i1028" type="#_x0000_t75" style="width:147.75pt;height:262.35pt">
             <v:imagedata r:id="rId20" o:title="Screenshot_2015-05-20-09-05-02"/>
           </v:shape>
         </w:pict>
@@ -33632,7 +34330,7 @@
       </w:pPr>
       <w:r>
         <w:pict>
-          <v:shape id="_x0000_i1029" type="#_x0000_t75" style="width:154.5pt;height:274.5pt">
+          <v:shape id="_x0000_i1029" type="#_x0000_t75" style="width:154.65pt;height:274.85pt">
             <v:imagedata r:id="rId21" o:title="Screenshot_2015-05-20-09-03-13"/>
           </v:shape>
         </w:pict>
@@ -33757,7 +34455,15 @@
               <w:t>//</w:t>
             </w:r>
             <w:r>
-              <w:t>以单例模式调用录音实例</w:t>
+              <w:t>以</w:t>
+            </w:r>
+            <w:proofErr w:type="gramStart"/>
+            <w:r>
+              <w:t>单例模式</w:t>
+            </w:r>
+            <w:proofErr w:type="gramEnd"/>
+            <w:r>
+              <w:t>调用录音实例</w:t>
             </w:r>
           </w:p>
           <w:p>
@@ -35305,7 +36011,21 @@
         <w:rPr>
           <w:rFonts w:hint="eastAsia"/>
         </w:rPr>
-        <w:t>，若结果与声明的相同</w:t>
+        <w:t>，</w:t>
+      </w:r>
+      <w:proofErr w:type="gramStart"/>
+      <w:r>
+        <w:rPr>
+          <w:rFonts w:hint="eastAsia"/>
+        </w:rPr>
+        <w:t>若结果</w:t>
+      </w:r>
+      <w:proofErr w:type="gramEnd"/>
+      <w:r>
+        <w:rPr>
+          <w:rFonts w:hint="eastAsia"/>
+        </w:rPr>
+        <w:t>与声明的相同</w:t>
       </w:r>
       <w:r>
         <w:rPr>
@@ -36031,7 +36751,21 @@
               <w:rPr>
                 <w:rFonts w:hint="eastAsia"/>
               </w:rPr>
-              <w:t>以单例模式调用录音实例</w:t>
+              <w:t>以</w:t>
+            </w:r>
+            <w:proofErr w:type="gramStart"/>
+            <w:r>
+              <w:rPr>
+                <w:rFonts w:hint="eastAsia"/>
+              </w:rPr>
+              <w:t>单例模式</w:t>
+            </w:r>
+            <w:proofErr w:type="gramEnd"/>
+            <w:r>
+              <w:rPr>
+                <w:rFonts w:hint="eastAsia"/>
+              </w:rPr>
+              <w:t>调用录音实例</w:t>
             </w:r>
           </w:p>
           <w:p>
@@ -37285,8 +38019,13 @@
               <w:t>//</w:t>
             </w:r>
             <w:r>
-              <w:t>获取要调用的的</w:t>
-            </w:r>
+              <w:t>获取要调用的</w:t>
+            </w:r>
+            <w:proofErr w:type="gramStart"/>
+            <w:r>
+              <w:t>的</w:t>
+            </w:r>
+            <w:proofErr w:type="gramEnd"/>
             <w:r>
               <w:t>HVite</w:t>
             </w:r>
@@ -38888,7 +39627,15 @@
         <w:t>图案认证</w:t>
       </w:r>
       <w:r>
-        <w:t>的不安全性。</w:t>
+        <w:t>的</w:t>
+      </w:r>
+      <w:proofErr w:type="gramStart"/>
+      <w:r>
+        <w:t>不</w:t>
+      </w:r>
+      <w:proofErr w:type="gramEnd"/>
+      <w:r>
+        <w:t>安全性。</w:t>
       </w:r>
     </w:p>
     <w:p>
@@ -39167,8 +39914,13 @@
         <w:t>组件</w:t>
       </w:r>
       <w:r>
-        <w:t>之间的数据交互和</w:t>
-      </w:r>
+        <w:t>之间的数据</w:t>
+      </w:r>
+      <w:proofErr w:type="gramStart"/>
+      <w:r>
+        <w:t>交互和</w:t>
+      </w:r>
+      <w:proofErr w:type="gramEnd"/>
       <w:r>
         <w:rPr>
           <w:rFonts w:hint="eastAsia"/>
@@ -39307,11 +40059,19 @@
         </w:rPr>
         <w:t>HMM</w:t>
       </w:r>
-      <w:r>
-        <w:rPr>
-          <w:rFonts w:hint="eastAsia"/>
-        </w:rPr>
-        <w:t>隐马尔科夫模型</w:t>
+      <w:proofErr w:type="gramStart"/>
+      <w:r>
+        <w:rPr>
+          <w:rFonts w:hint="eastAsia"/>
+        </w:rPr>
+        <w:t>隐</w:t>
+      </w:r>
+      <w:proofErr w:type="gramEnd"/>
+      <w:r>
+        <w:rPr>
+          <w:rFonts w:hint="eastAsia"/>
+        </w:rPr>
+        <w:t>马尔科夫模型</w:t>
       </w:r>
       <w:r>
         <w:t>等等。</w:t>
@@ -39368,11 +40128,19 @@
         </w:rPr>
         <w:t>HMM</w:t>
       </w:r>
-      <w:r>
-        <w:rPr>
-          <w:rFonts w:hint="eastAsia"/>
-        </w:rPr>
-        <w:t>隐马尔科夫模型的</w:t>
+      <w:proofErr w:type="gramStart"/>
+      <w:r>
+        <w:rPr>
+          <w:rFonts w:hint="eastAsia"/>
+        </w:rPr>
+        <w:t>隐</w:t>
+      </w:r>
+      <w:proofErr w:type="gramEnd"/>
+      <w:r>
+        <w:rPr>
+          <w:rFonts w:hint="eastAsia"/>
+        </w:rPr>
+        <w:t>马尔科夫模型的</w:t>
       </w:r>
       <w:r>
         <w:rPr>
@@ -39392,12 +40160,14 @@
         </w:rPr>
         <w:t>；</w:t>
       </w:r>
+      <w:proofErr w:type="gramStart"/>
       <w:r>
         <w:rPr>
           <w:rFonts w:hint="eastAsia"/>
         </w:rPr>
         <w:t>亦或</w:t>
       </w:r>
+      <w:proofErr w:type="gramEnd"/>
       <w:r>
         <w:rPr>
           <w:rFonts w:hint="eastAsia"/>
@@ -39449,7 +40219,115 @@
         <w:pStyle w:val="a"/>
       </w:pPr>
       <w:r>
-        <w:t>Cambridge University Engineering Department (CUED). HTKBook</w:t>
+        <w:t xml:space="preserve">Cambridge University Engineering Department (CUED). </w:t>
+      </w:r>
+      <w:proofErr w:type="gramStart"/>
+      <w:r>
+        <w:t>HTKBook</w:t>
+      </w:r>
+      <w:r>
+        <w:rPr>
+          <w:rFonts w:hint="eastAsia"/>
+        </w:rPr>
+        <w:t>[</w:t>
+      </w:r>
+      <w:proofErr w:type="gramEnd"/>
+      <w:r>
+        <w:rPr>
+          <w:rFonts w:hint="eastAsia"/>
+        </w:rPr>
+        <w:t>EB/OL]</w:t>
+      </w:r>
+      <w:r>
+        <w:t>. http://htk.eng.cam.ac.uk/docs/docs.shtml. 2006</w:t>
+      </w:r>
+    </w:p>
+    <w:p>
+      <w:pPr>
+        <w:pStyle w:val="a"/>
+      </w:pPr>
+      <w:r>
+        <w:t>Anthony Larcher, Kong Aik Lee, Bin Ma</w:t>
+      </w:r>
+      <w:r>
+        <w:t>等</w:t>
+      </w:r>
+      <w:r>
+        <w:t xml:space="preserve">. Text-dependent speaker verification: Classifiers, databases and </w:t>
+      </w:r>
+      <w:proofErr w:type="gramStart"/>
+      <w:r>
+        <w:t>RSR2015[</w:t>
+      </w:r>
+      <w:proofErr w:type="gramEnd"/>
+      <w:r>
+        <w:rPr>
+          <w:rFonts w:eastAsia="楷体_GB2312"/>
+        </w:rPr>
+        <w:t>J</w:t>
+      </w:r>
+      <w:r>
+        <w:t>]. Speech Communication 2014</w:t>
+      </w:r>
+      <w:r>
+        <w:t>，</w:t>
+      </w:r>
+      <w:r>
+        <w:t>60</w:t>
+      </w:r>
+      <w:r>
+        <w:t>：</w:t>
+      </w:r>
+      <w:r>
+        <w:t>56–77</w:t>
+      </w:r>
+    </w:p>
+    <w:p>
+      <w:pPr>
+        <w:pStyle w:val="a"/>
+      </w:pPr>
+      <w:r>
+        <w:t>Zhizheng Wu,Nicholas Evans, Tomi Kinnunen</w:t>
+      </w:r>
+      <w:r>
+        <w:t>等</w:t>
+      </w:r>
+      <w:r>
+        <w:t>. Spoofing and countermeasures for speaker verification: A survey [</w:t>
+      </w:r>
+      <w:r>
+        <w:rPr>
+          <w:rFonts w:eastAsia="楷体_GB2312"/>
+        </w:rPr>
+        <w:t>J</w:t>
+      </w:r>
+      <w:r>
+        <w:t>]. Speech Communication 2014</w:t>
+      </w:r>
+      <w:r>
+        <w:t>，</w:t>
+      </w:r>
+      <w:r>
+        <w:t>60</w:t>
+      </w:r>
+      <w:r>
+        <w:t>：</w:t>
+      </w:r>
+      <w:r>
+        <w:t>130–153</w:t>
+      </w:r>
+    </w:p>
+    <w:p>
+      <w:pPr>
+        <w:pStyle w:val="a"/>
+      </w:pPr>
+      <w:proofErr w:type="gramStart"/>
+      <w:r>
+        <w:t>wikipedia.org</w:t>
+      </w:r>
+      <w:proofErr w:type="gramEnd"/>
+      <w:r>
+        <w:t>. Android</w:t>
       </w:r>
       <w:r>
         <w:rPr>
@@ -39458,42 +40336,475 @@
         <w:t>[EB/OL]</w:t>
       </w:r>
       <w:r>
-        <w:t>. http://htk.eng.cam.ac.uk/docs/docs.shtml. 2006</w:t>
+        <w:t>. http://en.wikipedia.org/wiki/Android</w:t>
+      </w:r>
+      <w:proofErr w:type="gramStart"/>
+      <w:r>
+        <w:t>_(</w:t>
+      </w:r>
+      <w:proofErr w:type="gramEnd"/>
+      <w:r>
+        <w:t>operating_system).</w:t>
+      </w:r>
+      <w:r>
+        <w:rPr>
+          <w:rFonts w:hint="eastAsia"/>
+        </w:rPr>
+        <w:t xml:space="preserve"> 2015</w:t>
       </w:r>
     </w:p>
     <w:p>
       <w:pPr>
         <w:pStyle w:val="a"/>
       </w:pPr>
-      <w:r>
-        <w:t>Anthony Larcher, Kong Aik Lee, Bin Ma</w:t>
-      </w:r>
-      <w:r>
-        <w:t>等</w:t>
-      </w:r>
-      <w:r>
-        <w:t>. Text-dependent speaker verification: Classifiers, databases and RSR2015[</w:t>
-      </w:r>
-      <w:r>
-        <w:rPr>
-          <w:rFonts w:eastAsia="楷体_GB2312"/>
-        </w:rPr>
-        <w:t>J</w:t>
-      </w:r>
-      <w:r>
-        <w:t>]. Speech Communication 2014</w:t>
-      </w:r>
-      <w:r>
+      <w:proofErr w:type="gramStart"/>
+      <w:r>
+        <w:t>apache.org</w:t>
+      </w:r>
+      <w:proofErr w:type="gramEnd"/>
+      <w:r>
+        <w:t>. Commons IO Javadoc</w:t>
+      </w:r>
+      <w:r>
+        <w:rPr>
+          <w:rFonts w:hint="eastAsia"/>
+        </w:rPr>
+        <w:t>[EB/OL]</w:t>
+      </w:r>
+      <w:r>
+        <w:t>. http://commons.apache.org/proper/commons-io/download_io.cgi. 2014</w:t>
+      </w:r>
+    </w:p>
+    <w:p>
+      <w:pPr>
+        <w:pStyle w:val="a"/>
+      </w:pPr>
+      <w:r>
+        <w:t xml:space="preserve">The SQLite Development Team. Appropriate Uses For </w:t>
+      </w:r>
+      <w:proofErr w:type="gramStart"/>
+      <w:r>
+        <w:t>SQLite</w:t>
+      </w:r>
+      <w:r>
+        <w:rPr>
+          <w:rFonts w:hint="eastAsia"/>
+        </w:rPr>
+        <w:t>[</w:t>
+      </w:r>
+      <w:proofErr w:type="gramEnd"/>
+      <w:r>
+        <w:rPr>
+          <w:rFonts w:hint="eastAsia"/>
+        </w:rPr>
+        <w:t>EB/OL]</w:t>
+      </w:r>
+      <w:r>
+        <w:t>. http://www.sqlite.org/whentouse.html. 2015</w:t>
+      </w:r>
+    </w:p>
+    <w:p>
+      <w:pPr>
+        <w:pStyle w:val="a"/>
+      </w:pPr>
+      <w:r>
+        <w:rPr>
+          <w:rFonts w:hint="eastAsia"/>
+        </w:rPr>
+        <w:t>李刚</w:t>
+      </w:r>
+      <w:r>
+        <w:rPr>
+          <w:rFonts w:hint="eastAsia"/>
+        </w:rPr>
+        <w:t>.</w:t>
+      </w:r>
+      <w:r>
+        <w:rPr>
+          <w:rFonts w:hint="eastAsia"/>
+        </w:rPr>
+        <w:t>疯狂</w:t>
+      </w:r>
+      <w:r>
+        <w:t>Android</w:t>
+      </w:r>
+      <w:r>
+        <w:t>讲义</w:t>
+      </w:r>
+      <w:r>
+        <w:rPr>
+          <w:rFonts w:hint="eastAsia"/>
+        </w:rPr>
+        <w:t>.</w:t>
+      </w:r>
+      <w:r>
+        <w:rPr>
+          <w:rFonts w:hint="eastAsia"/>
+        </w:rPr>
+        <w:t>第二版</w:t>
+      </w:r>
+      <w:r>
+        <w:rPr>
+          <w:rFonts w:hint="eastAsia"/>
+        </w:rPr>
+        <w:t>[M].</w:t>
+      </w:r>
+      <w:r>
+        <w:rPr>
+          <w:rFonts w:hint="eastAsia"/>
+        </w:rPr>
+        <w:t>北京：电子工业出版社，</w:t>
+      </w:r>
+      <w:r>
+        <w:rPr>
+          <w:rFonts w:hint="eastAsia"/>
+        </w:rPr>
+        <w:t>2013.1-</w:t>
+      </w:r>
+      <w:r>
+        <w:t>343</w:t>
+      </w:r>
+      <w:r>
+        <w:rPr>
+          <w:rFonts w:hint="eastAsia"/>
+        </w:rPr>
+        <w:t>.</w:t>
+      </w:r>
+    </w:p>
+    <w:p>
+      <w:pPr>
+        <w:pStyle w:val="a"/>
+      </w:pPr>
+      <w:r>
+        <w:rPr>
+          <w:rFonts w:hint="eastAsia"/>
+        </w:rPr>
+        <w:t>(</w:t>
+      </w:r>
+      <w:r>
+        <w:t>美</w:t>
+      </w:r>
+      <w:r>
+        <w:rPr>
+          <w:rFonts w:hint="eastAsia"/>
+        </w:rPr>
+        <w:t>)</w:t>
+      </w:r>
+      <w:r>
+        <w:t xml:space="preserve">Bruce Eckel </w:t>
+      </w:r>
+      <w:r>
+        <w:t>著</w:t>
+      </w:r>
+      <w:r>
+        <w:t xml:space="preserve"> </w:t>
+      </w:r>
+      <w:r>
+        <w:t>陈昊鹏</w:t>
+      </w:r>
+      <w:r>
+        <w:rPr>
+          <w:rFonts w:hint="eastAsia"/>
+        </w:rPr>
+        <w:t xml:space="preserve"> </w:t>
+      </w:r>
+      <w:r>
+        <w:t>译</w:t>
+      </w:r>
+      <w:r>
+        <w:rPr>
+          <w:rFonts w:hint="eastAsia"/>
+        </w:rPr>
+        <w:t>.Java</w:t>
+      </w:r>
+      <w:r>
+        <w:rPr>
+          <w:rFonts w:hint="eastAsia"/>
+        </w:rPr>
+        <w:t>编程思想</w:t>
+      </w:r>
+      <w:r>
+        <w:rPr>
+          <w:rFonts w:hint="eastAsia"/>
+        </w:rPr>
+        <w:t>[M].</w:t>
+      </w:r>
+      <w:r>
+        <w:t>北京：机械工业出版社，</w:t>
+      </w:r>
+      <w:r>
+        <w:rPr>
+          <w:rFonts w:hint="eastAsia"/>
+        </w:rPr>
+        <w:t>2007.1-649</w:t>
+      </w:r>
+    </w:p>
+    <w:p>
+      <w:pPr>
+        <w:pStyle w:val="a"/>
+      </w:pPr>
+      <w:r>
+        <w:rPr>
+          <w:rFonts w:hint="eastAsia"/>
+        </w:rPr>
+        <w:t>李建平</w:t>
+      </w:r>
+      <w:r>
+        <w:rPr>
+          <w:rFonts w:hint="eastAsia"/>
+        </w:rPr>
+        <w:t xml:space="preserve"> </w:t>
+      </w:r>
+      <w:r>
+        <w:rPr>
+          <w:rFonts w:hint="eastAsia"/>
+        </w:rPr>
+        <w:t>林</w:t>
+      </w:r>
+      <w:proofErr w:type="gramStart"/>
+      <w:r>
+        <w:rPr>
+          <w:rFonts w:hint="eastAsia"/>
+        </w:rPr>
+        <w:t>劼</w:t>
+      </w:r>
+      <w:proofErr w:type="gramEnd"/>
+      <w:r>
+        <w:rPr>
+          <w:rFonts w:hint="eastAsia"/>
+        </w:rPr>
+        <w:t>.</w:t>
+      </w:r>
+      <w:r>
+        <w:rPr>
+          <w:rFonts w:hint="eastAsia"/>
+        </w:rPr>
+        <w:t>生物特征的安全计算理论与技术</w:t>
+      </w:r>
+      <w:r>
+        <w:rPr>
+          <w:rFonts w:hint="eastAsia"/>
+        </w:rPr>
+        <w:t>[M].</w:t>
+      </w:r>
+      <w:r>
+        <w:t>成都：电子科技大学出版社，</w:t>
+      </w:r>
+      <w:r>
+        <w:rPr>
+          <w:rFonts w:hint="eastAsia"/>
+        </w:rPr>
+        <w:t>2011</w:t>
+      </w:r>
+      <w:r>
+        <w:rPr>
+          <w:rFonts w:hint="eastAsia"/>
+        </w:rPr>
         <w:t>，</w:t>
       </w:r>
       <w:r>
-        <w:t>60</w:t>
-      </w:r>
-      <w:r>
+        <w:rPr>
+          <w:rFonts w:hint="eastAsia"/>
+        </w:rPr>
+        <w:t>1-270</w:t>
+      </w:r>
+    </w:p>
+    <w:p>
+      <w:pPr>
+        <w:pStyle w:val="a"/>
+      </w:pPr>
+      <w:proofErr w:type="gramStart"/>
+      <w:r>
+        <w:t>android.com</w:t>
+      </w:r>
+      <w:proofErr w:type="gramEnd"/>
+      <w:r>
+        <w:t>. Android NDK</w:t>
+      </w:r>
+      <w:r>
+        <w:rPr>
+          <w:rFonts w:hint="eastAsia"/>
+        </w:rPr>
+        <w:t xml:space="preserve"> [EB/OL]</w:t>
+      </w:r>
+      <w:r>
+        <w:t>. http://developer.android.com/tools/sdk/ndk/index.html. 2015</w:t>
+      </w:r>
+    </w:p>
+    <w:p>
+      <w:pPr>
+        <w:pStyle w:val="a"/>
+      </w:pPr>
+      <w:proofErr w:type="gramStart"/>
+      <w:r>
+        <w:t>android.com</w:t>
+      </w:r>
+      <w:proofErr w:type="gramEnd"/>
+      <w:r>
+        <w:t>. Android Developer Tools</w:t>
+      </w:r>
+      <w:r>
+        <w:rPr>
+          <w:rFonts w:hint="eastAsia"/>
+        </w:rPr>
+        <w:t>[EB/OL]</w:t>
+      </w:r>
+      <w:r>
+        <w:t>. http://developer.android.com/tools/help/adt.html. 2015</w:t>
+      </w:r>
+    </w:p>
+    <w:p>
+      <w:pPr>
+        <w:pStyle w:val="a"/>
+      </w:pPr>
+      <w:proofErr w:type="gramStart"/>
+      <w:r>
+        <w:t>陈泉金</w:t>
+      </w:r>
+      <w:proofErr w:type="gramEnd"/>
+      <w:r>
+        <w:t>.</w:t>
+      </w:r>
+      <w:r>
+        <w:rPr>
+          <w:rFonts w:hint="eastAsia"/>
+        </w:rPr>
+        <w:t>基于</w:t>
+      </w:r>
+      <w:r>
+        <w:rPr>
+          <w:rFonts w:hint="eastAsia"/>
+        </w:rPr>
+        <w:t>HTK</w:t>
+      </w:r>
+      <w:r>
+        <w:rPr>
+          <w:rFonts w:hint="eastAsia"/>
+        </w:rPr>
+        <w:t>的连续语音识别技术研究</w:t>
+      </w:r>
+      <w:r>
+        <w:rPr>
+          <w:rFonts w:hint="eastAsia"/>
+        </w:rPr>
+        <w:t>[D].</w:t>
+      </w:r>
+      <w:r>
+        <w:t>南京：南京邮电大学，</w:t>
+      </w:r>
+      <w:r>
+        <w:rPr>
+          <w:rFonts w:hint="eastAsia"/>
+        </w:rPr>
+        <w:t>2</w:t>
+      </w:r>
+      <w:r>
+        <w:t>010</w:t>
+      </w:r>
+    </w:p>
+    <w:p>
+      <w:pPr>
+        <w:pStyle w:val="a"/>
+      </w:pPr>
+      <w:r>
+        <w:rPr>
+          <w:rFonts w:hint="eastAsia"/>
+        </w:rPr>
+        <w:t>安徽大学计算机智能与信号处理教育部重点实验室</w:t>
+      </w:r>
+      <w:r>
+        <w:t>.</w:t>
+      </w:r>
+      <w:r>
+        <w:rPr>
+          <w:rFonts w:hint="eastAsia"/>
+        </w:rPr>
+        <w:t>基于</w:t>
+      </w:r>
+      <w:r>
+        <w:rPr>
+          <w:rFonts w:hint="eastAsia"/>
+        </w:rPr>
+        <w:t>HTK</w:t>
+      </w:r>
+      <w:r>
+        <w:rPr>
+          <w:rFonts w:hint="eastAsia"/>
+        </w:rPr>
+        <w:t>的汉语语音售票系统的设计与实现</w:t>
+      </w:r>
+      <w:r>
+        <w:rPr>
+          <w:rFonts w:hint="eastAsia"/>
+        </w:rPr>
+        <w:t>[D].</w:t>
+      </w:r>
+      <w:r>
+        <w:t>合肥：安徽大学，</w:t>
+      </w:r>
+      <w:r>
+        <w:rPr>
+          <w:rFonts w:hint="eastAsia"/>
+        </w:rPr>
+        <w:t>2</w:t>
+      </w:r>
+      <w:r>
+        <w:t>010</w:t>
+      </w:r>
+    </w:p>
+    <w:p>
+      <w:pPr>
+        <w:pStyle w:val="a"/>
+      </w:pPr>
+      <w:r>
+        <w:t xml:space="preserve">M.E. Forsyth, A.M. Sutherland, J.A. Elliott, M.A. Jack. HMM speaker verification with sparse training data on telephone quality </w:t>
+      </w:r>
+      <w:proofErr w:type="gramStart"/>
+      <w:r>
+        <w:t>speech[</w:t>
+      </w:r>
+      <w:proofErr w:type="gramEnd"/>
+      <w:r>
+        <w:t xml:space="preserve">J]. </w:t>
+      </w:r>
+      <w:r>
+        <w:rPr>
+          <w:rFonts w:hint="eastAsia"/>
+        </w:rPr>
+        <w:t xml:space="preserve">Speech Communication </w:t>
+      </w:r>
+      <w:r>
+        <w:t>1993</w:t>
+      </w:r>
+      <w:r>
+        <w:rPr>
+          <w:rFonts w:hint="eastAsia"/>
+        </w:rPr>
+        <w:t>，</w:t>
+      </w:r>
+      <w:r>
+        <w:t>13</w:t>
+      </w:r>
+      <w:r>
+        <w:rPr>
+          <w:rFonts w:hint="eastAsia"/>
+        </w:rPr>
         <w:t>：</w:t>
       </w:r>
       <w:r>
-        <w:t>56–77</w:t>
+        <w:t>411</w:t>
+      </w:r>
+      <w:r>
+        <w:rPr>
+          <w:rFonts w:hint="eastAsia"/>
+        </w:rPr>
+        <w:t>–</w:t>
+      </w:r>
+      <w:r>
+        <w:rPr>
+          <w:rFonts w:hint="eastAsia"/>
+        </w:rPr>
+        <w:t>416</w:t>
       </w:r>
     </w:p>
     <w:p>
@@ -39501,475 +40812,23 @@
         <w:pStyle w:val="a"/>
       </w:pPr>
       <w:r>
-        <w:t>Zhizheng Wu,Nicholas Evans, Tomi Kinnunen</w:t>
-      </w:r>
-      <w:r>
-        <w:t>等</w:t>
-      </w:r>
-      <w:r>
-        <w:t>. Spoofing and countermeasures for speaker verification: A survey [</w:t>
-      </w:r>
-      <w:r>
-        <w:rPr>
-          <w:rFonts w:eastAsia="楷体_GB2312"/>
-        </w:rPr>
-        <w:t>J</w:t>
-      </w:r>
-      <w:r>
-        <w:t>]. Speech Communication 2014</w:t>
-      </w:r>
-      <w:r>
-        <w:t>，</w:t>
-      </w:r>
-      <w:r>
-        <w:t>60</w:t>
-      </w:r>
-      <w:r>
-        <w:t>：</w:t>
-      </w:r>
-      <w:r>
-        <w:t>130–153</w:t>
-      </w:r>
-    </w:p>
-    <w:p>
-      <w:pPr>
-        <w:pStyle w:val="a"/>
-      </w:pPr>
-      <w:r>
-        <w:t>wikipedia.org. Android</w:t>
-      </w:r>
-      <w:r>
-        <w:rPr>
-          <w:rFonts w:hint="eastAsia"/>
-        </w:rPr>
-        <w:t>[EB/OL]</w:t>
-      </w:r>
-      <w:r>
-        <w:t>. http://en.wikipedia.org/wiki/Android_(operating_system).</w:t>
-      </w:r>
-      <w:r>
-        <w:rPr>
-          <w:rFonts w:hint="eastAsia"/>
-        </w:rPr>
-        <w:t xml:space="preserve"> 2015</w:t>
-      </w:r>
-    </w:p>
-    <w:p>
-      <w:pPr>
-        <w:pStyle w:val="a"/>
-      </w:pPr>
-      <w:r>
-        <w:t>apache.org. Commons IO Javadoc</w:t>
-      </w:r>
-      <w:r>
-        <w:rPr>
-          <w:rFonts w:hint="eastAsia"/>
-        </w:rPr>
-        <w:t>[EB/OL]</w:t>
-      </w:r>
-      <w:r>
-        <w:t>. http://commons.apache.org/proper/commons-io/download_io.cgi. 2014</w:t>
-      </w:r>
-    </w:p>
-    <w:p>
-      <w:pPr>
-        <w:pStyle w:val="a"/>
-      </w:pPr>
-      <w:r>
-        <w:t>The SQLite Development Team. Appropriate Uses For SQLite</w:t>
-      </w:r>
-      <w:r>
-        <w:rPr>
-          <w:rFonts w:hint="eastAsia"/>
-        </w:rPr>
-        <w:t>[EB/OL]</w:t>
-      </w:r>
-      <w:r>
-        <w:t>. http://www.sqlite.org/whentouse.html. 2015</w:t>
-      </w:r>
-    </w:p>
-    <w:p>
-      <w:pPr>
-        <w:pStyle w:val="a"/>
-      </w:pPr>
-      <w:r>
-        <w:rPr>
-          <w:rFonts w:hint="eastAsia"/>
-        </w:rPr>
-        <w:t>李刚</w:t>
-      </w:r>
-      <w:r>
-        <w:rPr>
-          <w:rFonts w:hint="eastAsia"/>
-        </w:rPr>
-        <w:t>.</w:t>
-      </w:r>
-      <w:r>
-        <w:rPr>
-          <w:rFonts w:hint="eastAsia"/>
-        </w:rPr>
-        <w:t>疯狂</w:t>
-      </w:r>
-      <w:r>
-        <w:t>Android</w:t>
-      </w:r>
-      <w:r>
-        <w:t>讲义</w:t>
-      </w:r>
-      <w:r>
-        <w:rPr>
-          <w:rFonts w:hint="eastAsia"/>
-        </w:rPr>
-        <w:t>.</w:t>
-      </w:r>
-      <w:r>
-        <w:rPr>
-          <w:rFonts w:hint="eastAsia"/>
-        </w:rPr>
-        <w:t>第二版</w:t>
-      </w:r>
-      <w:r>
-        <w:rPr>
-          <w:rFonts w:hint="eastAsia"/>
-        </w:rPr>
-        <w:t>[M].</w:t>
-      </w:r>
-      <w:r>
-        <w:rPr>
-          <w:rFonts w:hint="eastAsia"/>
-        </w:rPr>
-        <w:t>北京：电子工业出版社，</w:t>
-      </w:r>
-      <w:r>
-        <w:rPr>
-          <w:rFonts w:hint="eastAsia"/>
-        </w:rPr>
-        <w:t>2013.1-</w:t>
-      </w:r>
-      <w:r>
-        <w:t>343</w:t>
-      </w:r>
-      <w:r>
-        <w:rPr>
-          <w:rFonts w:hint="eastAsia"/>
-        </w:rPr>
-        <w:t>.</w:t>
-      </w:r>
-    </w:p>
-    <w:p>
-      <w:pPr>
-        <w:pStyle w:val="a"/>
-      </w:pPr>
-      <w:r>
-        <w:rPr>
-          <w:rFonts w:hint="eastAsia"/>
-        </w:rPr>
-        <w:t>(</w:t>
-      </w:r>
-      <w:r>
-        <w:t>美</w:t>
-      </w:r>
-      <w:r>
-        <w:rPr>
-          <w:rFonts w:hint="eastAsia"/>
-        </w:rPr>
-        <w:t>)</w:t>
-      </w:r>
-      <w:r>
-        <w:t xml:space="preserve">Bruce Eckel </w:t>
-      </w:r>
-      <w:r>
-        <w:t>著</w:t>
-      </w:r>
-      <w:r>
-        <w:t xml:space="preserve"> </w:t>
-      </w:r>
-      <w:r>
-        <w:t>陈昊鹏</w:t>
-      </w:r>
-      <w:r>
-        <w:rPr>
-          <w:rFonts w:hint="eastAsia"/>
-        </w:rPr>
-        <w:t xml:space="preserve"> </w:t>
-      </w:r>
-      <w:r>
-        <w:t>译</w:t>
-      </w:r>
-      <w:r>
-        <w:rPr>
-          <w:rFonts w:hint="eastAsia"/>
-        </w:rPr>
-        <w:t>.Java</w:t>
-      </w:r>
-      <w:r>
-        <w:rPr>
-          <w:rFonts w:hint="eastAsia"/>
-        </w:rPr>
-        <w:t>编程思想</w:t>
-      </w:r>
-      <w:r>
-        <w:rPr>
-          <w:rFonts w:hint="eastAsia"/>
-        </w:rPr>
-        <w:t>[M].</w:t>
-      </w:r>
-      <w:r>
-        <w:t>北京：机械工业出版社，</w:t>
-      </w:r>
-      <w:r>
-        <w:rPr>
-          <w:rFonts w:hint="eastAsia"/>
-        </w:rPr>
-        <w:t>2007.1-649</w:t>
-      </w:r>
-    </w:p>
-    <w:p>
-      <w:pPr>
-        <w:pStyle w:val="a"/>
-      </w:pPr>
-      <w:r>
-        <w:rPr>
-          <w:rFonts w:hint="eastAsia"/>
-        </w:rPr>
-        <w:t>李建平</w:t>
-      </w:r>
-      <w:r>
-        <w:rPr>
-          <w:rFonts w:hint="eastAsia"/>
-        </w:rPr>
-        <w:t xml:space="preserve"> </w:t>
-      </w:r>
-      <w:r>
-        <w:rPr>
-          <w:rFonts w:hint="eastAsia"/>
-        </w:rPr>
-        <w:t>林劼</w:t>
-      </w:r>
-      <w:r>
-        <w:rPr>
-          <w:rFonts w:hint="eastAsia"/>
-        </w:rPr>
-        <w:t>.</w:t>
-      </w:r>
-      <w:r>
-        <w:rPr>
-          <w:rFonts w:hint="eastAsia"/>
-        </w:rPr>
-        <w:t>生物特征的安全计算理论与技术</w:t>
-      </w:r>
-      <w:r>
-        <w:rPr>
-          <w:rFonts w:hint="eastAsia"/>
-        </w:rPr>
-        <w:t>[M].</w:t>
-      </w:r>
-      <w:r>
-        <w:t>成都：电子科技大学出版社，</w:t>
-      </w:r>
-      <w:r>
-        <w:rPr>
-          <w:rFonts w:hint="eastAsia"/>
-        </w:rPr>
-        <w:t>2011</w:t>
-      </w:r>
-      <w:r>
-        <w:rPr>
-          <w:rFonts w:hint="eastAsia"/>
-        </w:rPr>
-        <w:t>，</w:t>
-      </w:r>
-      <w:r>
-        <w:rPr>
-          <w:rFonts w:hint="eastAsia"/>
-        </w:rPr>
-        <w:t>1-270</w:t>
-      </w:r>
-    </w:p>
-    <w:p>
-      <w:pPr>
-        <w:pStyle w:val="a"/>
-      </w:pPr>
-      <w:r>
-        <w:t>android.com. Android NDK</w:t>
-      </w:r>
-      <w:r>
-        <w:rPr>
-          <w:rFonts w:hint="eastAsia"/>
-        </w:rPr>
-        <w:t xml:space="preserve"> [EB/OL]</w:t>
-      </w:r>
-      <w:r>
-        <w:t>. http://developer.android.com/tools/sdk/ndk/index.html. 2015</w:t>
-      </w:r>
-    </w:p>
-    <w:p>
-      <w:pPr>
-        <w:pStyle w:val="a"/>
-      </w:pPr>
-      <w:r>
-        <w:t>android.com. Android Developer Tools</w:t>
-      </w:r>
-      <w:r>
-        <w:rPr>
-          <w:rFonts w:hint="eastAsia"/>
-        </w:rPr>
-        <w:t>[EB/OL]</w:t>
-      </w:r>
-      <w:r>
-        <w:t>. http://developer.android.com/tools/help/adt.html. 2015</w:t>
-      </w:r>
-    </w:p>
-    <w:p>
-      <w:pPr>
-        <w:pStyle w:val="a"/>
-      </w:pPr>
-      <w:r>
-        <w:t>陈泉金</w:t>
-      </w:r>
-      <w:r>
-        <w:t>.</w:t>
-      </w:r>
-      <w:r>
-        <w:rPr>
-          <w:rFonts w:hint="eastAsia"/>
-        </w:rPr>
-        <w:t>基于</w:t>
-      </w:r>
-      <w:r>
-        <w:rPr>
-          <w:rFonts w:hint="eastAsia"/>
-        </w:rPr>
-        <w:t>HTK</w:t>
-      </w:r>
-      <w:r>
-        <w:rPr>
-          <w:rFonts w:hint="eastAsia"/>
-        </w:rPr>
-        <w:t>的连续语音识别技术研究</w:t>
-      </w:r>
-      <w:r>
-        <w:rPr>
-          <w:rFonts w:hint="eastAsia"/>
-        </w:rPr>
-        <w:t>[D].</w:t>
-      </w:r>
-      <w:r>
-        <w:t>南京：南京邮电大学，</w:t>
-      </w:r>
-      <w:r>
-        <w:rPr>
-          <w:rFonts w:hint="eastAsia"/>
-        </w:rPr>
-        <w:t>2</w:t>
-      </w:r>
-      <w:r>
-        <w:t>010</w:t>
-      </w:r>
-    </w:p>
-    <w:p>
-      <w:pPr>
-        <w:pStyle w:val="a"/>
-      </w:pPr>
-      <w:r>
-        <w:rPr>
-          <w:rFonts w:hint="eastAsia"/>
-        </w:rPr>
-        <w:t>安徽大学计算机智能与信号处理教育部重点实验室</w:t>
-      </w:r>
-      <w:r>
-        <w:t>.</w:t>
-      </w:r>
-      <w:r>
-        <w:rPr>
-          <w:rFonts w:hint="eastAsia"/>
-        </w:rPr>
-        <w:t>基于</w:t>
-      </w:r>
-      <w:r>
-        <w:rPr>
-          <w:rFonts w:hint="eastAsia"/>
-        </w:rPr>
-        <w:t>HTK</w:t>
-      </w:r>
-      <w:r>
-        <w:rPr>
-          <w:rFonts w:hint="eastAsia"/>
-        </w:rPr>
-        <w:t>的汉语语音售票系统的设计与实现</w:t>
-      </w:r>
-      <w:r>
-        <w:rPr>
-          <w:rFonts w:hint="eastAsia"/>
-        </w:rPr>
-        <w:t>[D].</w:t>
-      </w:r>
-      <w:r>
-        <w:t>合肥：安徽大学，</w:t>
-      </w:r>
-      <w:r>
-        <w:rPr>
-          <w:rFonts w:hint="eastAsia"/>
-        </w:rPr>
-        <w:t>2</w:t>
-      </w:r>
-      <w:r>
-        <w:t>010</w:t>
-      </w:r>
-    </w:p>
-    <w:p>
-      <w:pPr>
-        <w:pStyle w:val="a"/>
-      </w:pPr>
-      <w:r>
-        <w:t xml:space="preserve">M.E. Forsyth, A.M. Sutherland, J.A. Elliott, M.A. Jack. HMM speaker verification with sparse training data on telephone quality speech[J]. </w:t>
-      </w:r>
-      <w:r>
-        <w:rPr>
-          <w:rFonts w:hint="eastAsia"/>
-        </w:rPr>
-        <w:t xml:space="preserve">Speech Communication </w:t>
-      </w:r>
-      <w:r>
-        <w:t>1993</w:t>
-      </w:r>
-      <w:r>
-        <w:rPr>
-          <w:rFonts w:hint="eastAsia"/>
-        </w:rPr>
-        <w:t>，</w:t>
-      </w:r>
-      <w:r>
-        <w:t>13</w:t>
-      </w:r>
-      <w:r>
-        <w:rPr>
-          <w:rFonts w:hint="eastAsia"/>
-        </w:rPr>
-        <w:t>：</w:t>
-      </w:r>
-      <w:r>
-        <w:t>411</w:t>
-      </w:r>
-      <w:r>
-        <w:rPr>
-          <w:rFonts w:hint="eastAsia"/>
-        </w:rPr>
-        <w:t>–</w:t>
-      </w:r>
-      <w:r>
-        <w:rPr>
-          <w:rFonts w:hint="eastAsia"/>
-        </w:rPr>
-        <w:t>416</w:t>
-      </w:r>
-    </w:p>
-    <w:p>
-      <w:pPr>
-        <w:pStyle w:val="a"/>
-      </w:pPr>
-      <w:r>
-        <w:t>Sunita Chauhan , Ping Wang . A computer-aided MFCC-based HMM system for automatic auscultation[J]. Expert Systems with Applications. 39, 2, 1 2012, 2157–2165</w:t>
+        <w:t xml:space="preserve">Sunita </w:t>
+      </w:r>
+      <w:proofErr w:type="gramStart"/>
+      <w:r>
+        <w:t>Chauhan ,</w:t>
+      </w:r>
+      <w:proofErr w:type="gramEnd"/>
+      <w:r>
+        <w:t xml:space="preserve"> Ping Wang . A computer-aided MFCC-based HMM system for automatic </w:t>
+      </w:r>
+      <w:proofErr w:type="gramStart"/>
+      <w:r>
+        <w:t>auscultation[</w:t>
+      </w:r>
+      <w:proofErr w:type="gramEnd"/>
+      <w:r>
+        <w:t>J]. Expert Systems with Applications. 39, 2, 1 2012, 2157–2165</w:t>
       </w:r>
     </w:p>
     <w:p>
@@ -40499,7 +41358,7 @@
         <w:rStyle w:val="aa"/>
         <w:noProof/>
       </w:rPr>
-      <w:t>5</w:t>
+      <w:t>13</w:t>
     </w:r>
     <w:r>
       <w:rPr>
@@ -46008,7 +46867,7 @@
 </file>
 
 <file path=customXml/itemProps1.xml><?xml version="1.0" encoding="utf-8"?>
-<ds:datastoreItem xmlns:ds="http://schemas.openxmlformats.org/officeDocument/2006/customXml" ds:itemID="{50ECDC5D-5A79-4CD2-8EAF-FDEDC3AFC27D}">
+<ds:datastoreItem xmlns:ds="http://schemas.openxmlformats.org/officeDocument/2006/customXml" ds:itemID="{7B74850D-9AA3-4765-B4B0-BDD7F0C0858B}">
   <ds:schemaRefs>
     <ds:schemaRef ds:uri="http://schemas.openxmlformats.org/officeDocument/2006/bibliography"/>
   </ds:schemaRefs>

</xml_diff>